<commit_message>
Dossier projet US et specs techniques+ modifs back JWT ID
- US B, C, D.1, D.2
- Modification JWT back pour qu'il envoie l'ID au front
- Navbar routeLink MonDressing vers homepage
- routing en cas d'erreur vers homepage si connecté sinon login
- style générale btn-outlone-sucess hover même couleur pour toute l'appli
</commit_message>
<xml_diff>
--- a/dossier_admin/admin/Dossier de Projet/Dossier de projet.docx
+++ b/dossier_admin/admin/Dossier de Projet/Dossier de projet.docx
@@ -1082,8 +1082,6 @@
               <w:fldChar w:fldCharType="end"/>
             </w:r>
           </w:hyperlink>
-          <w:bookmarkStart w:id="1" w:name="_GoBack"/>
-          <w:bookmarkEnd w:id="1"/>
         </w:p>
         <w:p>
           <w:pPr>
@@ -2748,7 +2746,7 @@
           <w:rFonts w:cs="Times New Roman"/>
         </w:rPr>
       </w:pPr>
-      <w:bookmarkStart w:id="2" w:name="_Toc13463546"/>
+      <w:bookmarkStart w:id="1" w:name="_Toc13463546"/>
       <w:r>
         <w:rPr>
           <w:rFonts w:cs="Times New Roman"/>
@@ -2756,7 +2754,7 @@
         <w:lastRenderedPageBreak/>
         <w:t>Liste des compétences du référentiel couvertes par le projet</w:t>
       </w:r>
-      <w:bookmarkEnd w:id="2"/>
+      <w:bookmarkEnd w:id="1"/>
     </w:p>
     <w:p>
       <w:pPr>
@@ -2897,7 +2895,7 @@
           <w:rFonts w:cs="Times New Roman"/>
         </w:rPr>
       </w:pPr>
-      <w:bookmarkStart w:id="3" w:name="_Toc13463547"/>
+      <w:bookmarkStart w:id="2" w:name="_Toc13463547"/>
       <w:r>
         <w:rPr>
           <w:rFonts w:cs="Times New Roman"/>
@@ -2918,7 +2916,7 @@
         </w:rPr>
         <w:t xml:space="preserve"> d’une application web ou web mobile en intégrant les recommandations de sécurité</w:t>
       </w:r>
-      <w:bookmarkEnd w:id="3"/>
+      <w:bookmarkEnd w:id="2"/>
       <w:r>
         <w:rPr>
           <w:rFonts w:cs="Times New Roman"/>
@@ -3068,7 +3066,7 @@
           <w:rFonts w:cs="Times New Roman"/>
         </w:rPr>
       </w:pPr>
-      <w:bookmarkStart w:id="4" w:name="_Toc13463548"/>
+      <w:bookmarkStart w:id="3" w:name="_Toc13463548"/>
       <w:r>
         <w:rPr>
           <w:rFonts w:cs="Times New Roman"/>
@@ -3089,7 +3087,7 @@
         </w:rPr>
         <w:t xml:space="preserve"> d’une application web ou web mobile en intégrant les recommandations de sécurité</w:t>
       </w:r>
-      <w:bookmarkEnd w:id="4"/>
+      <w:bookmarkEnd w:id="3"/>
       <w:r>
         <w:rPr>
           <w:rFonts w:cs="Times New Roman"/>
@@ -3249,7 +3247,7 @@
           <w:rFonts w:cs="Times New Roman"/>
         </w:rPr>
       </w:pPr>
-      <w:bookmarkStart w:id="5" w:name="_Toc13463549"/>
+      <w:bookmarkStart w:id="4" w:name="_Toc13463549"/>
       <w:r>
         <w:rPr>
           <w:rFonts w:cs="Times New Roman"/>
@@ -3257,7 +3255,7 @@
         <w:lastRenderedPageBreak/>
         <w:t>Résumé du projet</w:t>
       </w:r>
-      <w:bookmarkEnd w:id="5"/>
+      <w:bookmarkEnd w:id="4"/>
     </w:p>
     <w:p>
       <w:pPr>
@@ -3696,7 +3694,7 @@
           <w:rFonts w:cs="Times New Roman"/>
         </w:rPr>
       </w:pPr>
-      <w:bookmarkStart w:id="6" w:name="_Toc13463550"/>
+      <w:bookmarkStart w:id="5" w:name="_Toc13463550"/>
       <w:r>
         <w:rPr>
           <w:rFonts w:cs="Times New Roman"/>
@@ -3704,7 +3702,7 @@
         <w:lastRenderedPageBreak/>
         <w:t>Cahier des charges</w:t>
       </w:r>
-      <w:bookmarkEnd w:id="6"/>
+      <w:bookmarkEnd w:id="5"/>
     </w:p>
     <w:p>
       <w:pPr>
@@ -3719,14 +3717,14 @@
           <w:rFonts w:cs="Times New Roman"/>
         </w:rPr>
       </w:pPr>
-      <w:bookmarkStart w:id="7" w:name="_Toc13463551"/>
+      <w:bookmarkStart w:id="6" w:name="_Toc13463551"/>
       <w:r>
         <w:rPr>
           <w:rFonts w:eastAsia="Arial Unicode MS" w:cs="Times New Roman"/>
         </w:rPr>
         <w:t>Présentation du projet :</w:t>
       </w:r>
-      <w:bookmarkEnd w:id="7"/>
+      <w:bookmarkEnd w:id="6"/>
     </w:p>
     <w:p>
       <w:pPr>
@@ -3737,102 +3735,102 @@
           <w:rFonts w:eastAsia="Arial Unicode MS" w:cs="Times New Roman"/>
         </w:rPr>
       </w:pPr>
-      <w:bookmarkStart w:id="8" w:name="_Toc13463552"/>
+      <w:bookmarkStart w:id="7" w:name="_Toc13463552"/>
       <w:r>
         <w:rPr>
           <w:rFonts w:eastAsia="Arial Unicode MS" w:cs="Times New Roman"/>
         </w:rPr>
         <w:t>Les objectifs de l’application</w:t>
       </w:r>
+      <w:bookmarkEnd w:id="7"/>
+    </w:p>
+    <w:p>
+      <w:pPr>
+        <w:pStyle w:val="Corps"/>
+        <w:ind w:left="750"/>
+        <w:jc w:val="both"/>
+        <w:rPr>
+          <w:rFonts w:ascii="Times New Roman" w:eastAsia="Arial Unicode MS" w:hAnsi="Times New Roman" w:cs="Times New Roman"/>
+          <w:sz w:val="24"/>
+          <w:szCs w:val="24"/>
+        </w:rPr>
+      </w:pPr>
+    </w:p>
+    <w:p>
+      <w:pPr>
+        <w:pStyle w:val="Corps"/>
+        <w:ind w:left="750"/>
+        <w:jc w:val="both"/>
+        <w:rPr>
+          <w:rFonts w:ascii="Times New Roman" w:hAnsi="Times New Roman" w:cs="Times New Roman"/>
+          <w:sz w:val="24"/>
+          <w:szCs w:val="24"/>
+        </w:rPr>
+      </w:pPr>
+      <w:bookmarkStart w:id="8" w:name="_Hlk13409995"/>
+      <w:r>
+        <w:rPr>
+          <w:rFonts w:ascii="Times New Roman" w:hAnsi="Times New Roman" w:cs="Times New Roman"/>
+          <w:sz w:val="24"/>
+          <w:szCs w:val="24"/>
+        </w:rPr>
+        <w:t>Il s’agit de proposer une application permettant à un utilisateur d’avoir de la visibilité sur tous les vêtements qu’il aura enregistré, de les modifier</w:t>
+      </w:r>
+      <w:r>
+        <w:rPr>
+          <w:rFonts w:ascii="Times New Roman" w:hAnsi="Times New Roman" w:cs="Times New Roman"/>
+          <w:sz w:val="24"/>
+          <w:szCs w:val="24"/>
+        </w:rPr>
+        <w:t xml:space="preserve"> et</w:t>
+      </w:r>
+      <w:r>
+        <w:rPr>
+          <w:rFonts w:ascii="Times New Roman" w:hAnsi="Times New Roman" w:cs="Times New Roman"/>
+          <w:sz w:val="24"/>
+          <w:szCs w:val="24"/>
+        </w:rPr>
+        <w:t xml:space="preserve"> les supprimer. </w:t>
+      </w:r>
+    </w:p>
+    <w:p>
+      <w:pPr>
+        <w:pStyle w:val="Corps"/>
+        <w:ind w:left="750"/>
+        <w:jc w:val="both"/>
+        <w:rPr>
+          <w:rFonts w:ascii="Times New Roman" w:hAnsi="Times New Roman" w:cs="Times New Roman"/>
+          <w:sz w:val="24"/>
+          <w:szCs w:val="24"/>
+        </w:rPr>
+      </w:pPr>
+      <w:bookmarkStart w:id="9" w:name="_Hlk13410191"/>
       <w:bookmarkEnd w:id="8"/>
-    </w:p>
-    <w:p>
-      <w:pPr>
-        <w:pStyle w:val="Corps"/>
-        <w:ind w:left="750"/>
-        <w:jc w:val="both"/>
-        <w:rPr>
-          <w:rFonts w:ascii="Times New Roman" w:eastAsia="Arial Unicode MS" w:hAnsi="Times New Roman" w:cs="Times New Roman"/>
-          <w:sz w:val="24"/>
-          <w:szCs w:val="24"/>
-        </w:rPr>
-      </w:pPr>
-    </w:p>
-    <w:p>
-      <w:pPr>
-        <w:pStyle w:val="Corps"/>
-        <w:ind w:left="750"/>
-        <w:jc w:val="both"/>
-        <w:rPr>
-          <w:rFonts w:ascii="Times New Roman" w:hAnsi="Times New Roman" w:cs="Times New Roman"/>
-          <w:sz w:val="24"/>
-          <w:szCs w:val="24"/>
-        </w:rPr>
-      </w:pPr>
-      <w:bookmarkStart w:id="9" w:name="_Hlk13409995"/>
-      <w:r>
-        <w:rPr>
-          <w:rFonts w:ascii="Times New Roman" w:hAnsi="Times New Roman" w:cs="Times New Roman"/>
-          <w:sz w:val="24"/>
-          <w:szCs w:val="24"/>
-        </w:rPr>
-        <w:t>Il s’agit de proposer une application permettant à un utilisateur d’avoir de la visibilité sur tous les vêtements qu’il aura enregistré, de les modifier</w:t>
-      </w:r>
-      <w:r>
-        <w:rPr>
-          <w:rFonts w:ascii="Times New Roman" w:hAnsi="Times New Roman" w:cs="Times New Roman"/>
-          <w:sz w:val="24"/>
-          <w:szCs w:val="24"/>
-        </w:rPr>
-        <w:t xml:space="preserve"> et</w:t>
-      </w:r>
-      <w:r>
-        <w:rPr>
-          <w:rFonts w:ascii="Times New Roman" w:hAnsi="Times New Roman" w:cs="Times New Roman"/>
-          <w:sz w:val="24"/>
-          <w:szCs w:val="24"/>
-        </w:rPr>
-        <w:t xml:space="preserve"> les supprimer. </w:t>
-      </w:r>
-    </w:p>
-    <w:p>
-      <w:pPr>
-        <w:pStyle w:val="Corps"/>
-        <w:ind w:left="750"/>
-        <w:jc w:val="both"/>
-        <w:rPr>
-          <w:rFonts w:ascii="Times New Roman" w:hAnsi="Times New Roman" w:cs="Times New Roman"/>
-          <w:sz w:val="24"/>
-          <w:szCs w:val="24"/>
-        </w:rPr>
-      </w:pPr>
-      <w:bookmarkStart w:id="10" w:name="_Hlk13410191"/>
+      <w:r>
+        <w:rPr>
+          <w:rFonts w:ascii="Times New Roman" w:hAnsi="Times New Roman" w:cs="Times New Roman"/>
+          <w:sz w:val="24"/>
+          <w:szCs w:val="24"/>
+        </w:rPr>
+        <w:t>Dans sa seconde version, l’application permettra de générer</w:t>
+      </w:r>
+      <w:r>
+        <w:rPr>
+          <w:rFonts w:ascii="Times New Roman" w:hAnsi="Times New Roman" w:cs="Times New Roman"/>
+          <w:sz w:val="24"/>
+          <w:szCs w:val="24"/>
+        </w:rPr>
+        <w:t xml:space="preserve"> aléatoirement</w:t>
+      </w:r>
+      <w:r>
+        <w:rPr>
+          <w:rFonts w:ascii="Times New Roman" w:hAnsi="Times New Roman" w:cs="Times New Roman"/>
+          <w:sz w:val="24"/>
+          <w:szCs w:val="24"/>
+        </w:rPr>
+        <w:t xml:space="preserve"> des tenues </w:t>
+      </w:r>
       <w:bookmarkEnd w:id="9"/>
-      <w:r>
-        <w:rPr>
-          <w:rFonts w:ascii="Times New Roman" w:hAnsi="Times New Roman" w:cs="Times New Roman"/>
-          <w:sz w:val="24"/>
-          <w:szCs w:val="24"/>
-        </w:rPr>
-        <w:t>Dans sa seconde version, l’application permettra de générer</w:t>
-      </w:r>
-      <w:r>
-        <w:rPr>
-          <w:rFonts w:ascii="Times New Roman" w:hAnsi="Times New Roman" w:cs="Times New Roman"/>
-          <w:sz w:val="24"/>
-          <w:szCs w:val="24"/>
-        </w:rPr>
-        <w:t xml:space="preserve"> aléatoirement</w:t>
-      </w:r>
-      <w:r>
-        <w:rPr>
-          <w:rFonts w:ascii="Times New Roman" w:hAnsi="Times New Roman" w:cs="Times New Roman"/>
-          <w:sz w:val="24"/>
-          <w:szCs w:val="24"/>
-        </w:rPr>
-        <w:t xml:space="preserve"> des tenues </w:t>
-      </w:r>
-      <w:bookmarkEnd w:id="10"/>
       <w:r>
         <w:rPr>
           <w:rFonts w:ascii="Times New Roman" w:hAnsi="Times New Roman" w:cs="Times New Roman"/>
@@ -3862,14 +3860,14 @@
           <w:rFonts w:eastAsia="Arial Unicode MS" w:cs="Times New Roman"/>
         </w:rPr>
       </w:pPr>
-      <w:bookmarkStart w:id="11" w:name="_Toc13463553"/>
+      <w:bookmarkStart w:id="10" w:name="_Toc13463553"/>
       <w:r>
         <w:rPr>
           <w:rFonts w:eastAsia="Arial Unicode MS" w:cs="Times New Roman"/>
         </w:rPr>
         <w:t>La cible</w:t>
       </w:r>
-      <w:bookmarkEnd w:id="11"/>
+      <w:bookmarkEnd w:id="10"/>
     </w:p>
     <w:p>
       <w:pPr>
@@ -3988,7 +3986,7 @@
           <w:rFonts w:eastAsia="Arial Unicode MS" w:cs="Times New Roman"/>
         </w:rPr>
       </w:pPr>
-      <w:bookmarkStart w:id="12" w:name="_Toc13463554"/>
+      <w:bookmarkStart w:id="11" w:name="_Toc13463554"/>
       <w:r>
         <w:rPr>
           <w:rFonts w:eastAsia="Arial Unicode MS" w:cs="Times New Roman"/>
@@ -4007,7 +4005,7 @@
         </w:rPr>
         <w:t xml:space="preserve"> quantitatifs</w:t>
       </w:r>
-      <w:bookmarkEnd w:id="12"/>
+      <w:bookmarkEnd w:id="11"/>
       <w:r>
         <w:rPr>
           <w:rFonts w:eastAsia="Arial Unicode MS" w:cs="Times New Roman"/>
@@ -4108,14 +4106,14 @@
           <w:rFonts w:eastAsia="Arial Unicode MS" w:cs="Times New Roman"/>
         </w:rPr>
       </w:pPr>
-      <w:bookmarkStart w:id="13" w:name="_Toc13463555"/>
+      <w:bookmarkStart w:id="12" w:name="_Toc13463555"/>
       <w:r>
         <w:rPr>
           <w:rFonts w:eastAsia="Arial Unicode MS" w:cs="Times New Roman"/>
         </w:rPr>
         <w:t>Périmètre du projet</w:t>
       </w:r>
-      <w:bookmarkEnd w:id="13"/>
+      <w:bookmarkEnd w:id="12"/>
     </w:p>
     <w:p>
       <w:pPr>
@@ -4262,7 +4260,7 @@
           <w:rFonts w:eastAsia="Arial Unicode MS" w:cs="Times New Roman"/>
         </w:rPr>
       </w:pPr>
-      <w:bookmarkStart w:id="14" w:name="_Toc13463556"/>
+      <w:bookmarkStart w:id="13" w:name="_Toc13463556"/>
       <w:r>
         <w:rPr>
           <w:rFonts w:cs="Times New Roman"/>
@@ -4275,7 +4273,7 @@
         </w:rPr>
         <w:t xml:space="preserve"> et ergonomie</w:t>
       </w:r>
-      <w:bookmarkEnd w:id="14"/>
+      <w:bookmarkEnd w:id="13"/>
     </w:p>
     <w:p>
       <w:pPr>
@@ -4290,14 +4288,14 @@
           <w:rFonts w:eastAsia="Arial Unicode MS" w:cs="Times New Roman"/>
         </w:rPr>
       </w:pPr>
-      <w:bookmarkStart w:id="15" w:name="_Toc13463557"/>
+      <w:bookmarkStart w:id="14" w:name="_Toc13463557"/>
       <w:r>
         <w:rPr>
           <w:rFonts w:eastAsia="Arial Unicode MS" w:cs="Times New Roman"/>
         </w:rPr>
         <w:t>La charte graphique</w:t>
       </w:r>
-      <w:bookmarkEnd w:id="15"/>
+      <w:bookmarkEnd w:id="14"/>
     </w:p>
     <w:p>
       <w:pPr>
@@ -4639,7 +4637,7 @@
           <w:rFonts w:eastAsia="Arial Unicode MS" w:cs="Times New Roman"/>
         </w:rPr>
       </w:pPr>
-      <w:bookmarkStart w:id="16" w:name="_Toc13463558"/>
+      <w:bookmarkStart w:id="15" w:name="_Toc13463558"/>
       <w:r>
         <w:rPr>
           <w:rFonts w:eastAsia="Arial Unicode MS" w:cs="Times New Roman"/>
@@ -4653,7 +4651,7 @@
         </w:rPr>
         <w:t>Maquettage</w:t>
       </w:r>
-      <w:bookmarkEnd w:id="16"/>
+      <w:bookmarkEnd w:id="15"/>
     </w:p>
     <w:p>
       <w:pPr>
@@ -5088,32 +5086,33 @@
           <w:szCs w:val="24"/>
         </w:rPr>
       </w:pPr>
+      <w:bookmarkStart w:id="16" w:name="_GoBack"/>
       <w:r>
         <w:rPr>
           <w:rFonts w:ascii="Times New Roman" w:hAnsi="Times New Roman" w:cs="Times New Roman"/>
           <w:noProof/>
         </w:rPr>
         <w:drawing>
-          <wp:anchor distT="0" distB="0" distL="114300" distR="114300" simplePos="0" relativeHeight="251660288" behindDoc="1" locked="0" layoutInCell="1" allowOverlap="1" wp14:anchorId="5B9373B4" wp14:editId="42CAB847">
+          <wp:anchor distT="0" distB="0" distL="114300" distR="114300" simplePos="0" relativeHeight="251676672" behindDoc="1" locked="0" layoutInCell="1" allowOverlap="1" wp14:anchorId="4C0689FE" wp14:editId="31E8A825">
             <wp:simplePos x="0" y="0"/>
             <wp:positionH relativeFrom="margin">
               <wp:align>center</wp:align>
             </wp:positionH>
             <wp:positionV relativeFrom="paragraph">
-              <wp:posOffset>171681</wp:posOffset>
+              <wp:posOffset>196908</wp:posOffset>
             </wp:positionV>
-            <wp:extent cx="6994525" cy="2581910"/>
-            <wp:effectExtent l="0" t="0" r="0" b="8890"/>
+            <wp:extent cx="7019290" cy="3205480"/>
+            <wp:effectExtent l="0" t="0" r="0" b="0"/>
             <wp:wrapTight wrapText="bothSides">
               <wp:wrapPolygon edited="0">
                 <wp:start x="0" y="0"/>
-                <wp:lineTo x="0" y="21515"/>
-                <wp:lineTo x="21531" y="21515"/>
-                <wp:lineTo x="21531" y="0"/>
+                <wp:lineTo x="0" y="21437"/>
+                <wp:lineTo x="21514" y="21437"/>
+                <wp:lineTo x="21514" y="0"/>
                 <wp:lineTo x="0" y="0"/>
               </wp:wrapPolygon>
             </wp:wrapTight>
-            <wp:docPr id="4" name="Image 4"/>
+            <wp:docPr id="3" name="Image 3"/>
             <wp:cNvGraphicFramePr>
               <a:graphicFrameLocks xmlns:a="http://schemas.openxmlformats.org/drawingml/2006/main" noChangeAspect="1"/>
             </wp:cNvGraphicFramePr>
@@ -5121,7 +5120,7 @@
               <a:graphicData uri="http://schemas.openxmlformats.org/drawingml/2006/picture">
                 <pic:pic xmlns:pic="http://schemas.openxmlformats.org/drawingml/2006/picture">
                   <pic:nvPicPr>
-                    <pic:cNvPr id="0" name="Picture 3"/>
+                    <pic:cNvPr id="0" name="Picture 1"/>
                     <pic:cNvPicPr>
                       <a:picLocks noChangeAspect="1" noChangeArrowheads="1"/>
                     </pic:cNvPicPr>
@@ -5142,7 +5141,7 @@
                   <pic:spPr bwMode="auto">
                     <a:xfrm>
                       <a:off x="0" y="0"/>
-                      <a:ext cx="6994525" cy="2581910"/>
+                      <a:ext cx="7019290" cy="3205480"/>
                     </a:xfrm>
                     <a:prstGeom prst="rect">
                       <a:avLst/>
@@ -5155,15 +5154,16 @@
                 </pic:pic>
               </a:graphicData>
             </a:graphic>
-            <wp14:sizeRelH relativeFrom="page">
+            <wp14:sizeRelH relativeFrom="margin">
               <wp14:pctWidth>0</wp14:pctWidth>
             </wp14:sizeRelH>
-            <wp14:sizeRelV relativeFrom="page">
+            <wp14:sizeRelV relativeFrom="margin">
               <wp14:pctHeight>0</wp14:pctHeight>
             </wp14:sizeRelV>
           </wp:anchor>
         </w:drawing>
       </w:r>
+      <w:bookmarkEnd w:id="16"/>
     </w:p>
     <w:p>
       <w:pPr>
@@ -12965,6 +12965,7 @@
   <w:rsids>
     <w:rsidRoot w:val="00541BD5"/>
     <w:rsid w:val="003D7000"/>
+    <w:rsid w:val="004024F0"/>
     <w:rsid w:val="00423F37"/>
     <w:rsid w:val="00541BD5"/>
     <w:rsid w:val="006919EC"/>
@@ -13764,7 +13765,7 @@
 </file>
 
 <file path=customXml/itemProps2.xml><?xml version="1.0" encoding="utf-8"?>
-<ds:datastoreItem xmlns:ds="http://schemas.openxmlformats.org/officeDocument/2006/customXml" ds:itemID="{7027438E-5E1B-4275-91DE-3422E80582AB}">
+<ds:datastoreItem xmlns:ds="http://schemas.openxmlformats.org/officeDocument/2006/customXml" ds:itemID="{4E2ACCAE-DF29-47AF-BF14-E9828493239F}">
   <ds:schemaRefs>
     <ds:schemaRef ds:uri="http://schemas.openxmlformats.org/officeDocument/2006/bibliography"/>
   </ds:schemaRefs>

</xml_diff>

<commit_message>
Dossier de projet - description de la veille anglais + traduction
</commit_message>
<xml_diff>
--- a/dossier_admin/admin/Dossier de Projet/Dossier de projet.docx
+++ b/dossier_admin/admin/Dossier de Projet/Dossier de projet.docx
@@ -310,7 +310,7 @@
     <w:sdt>
       <w:sdtPr>
         <w:rPr>
-          <w:rFonts w:asciiTheme="minorHAnsi" w:eastAsiaTheme="minorHAnsi" w:hAnsiTheme="minorHAnsi" w:cs="Times New Roman"/>
+          <w:rFonts w:eastAsiaTheme="minorHAnsi" w:cs="Times New Roman"/>
           <w:sz w:val="22"/>
           <w:szCs w:val="22"/>
           <w:lang w:eastAsia="en-US"/>
@@ -373,7 +373,6 @@
               <w:tab w:val="right" w:leader="dot" w:pos="9060"/>
             </w:tabs>
             <w:rPr>
-              <w:rFonts w:asciiTheme="minorHAnsi" w:hAnsiTheme="minorHAnsi" w:cstheme="minorBidi"/>
               <w:noProof/>
               <w:sz w:val="22"/>
             </w:rPr>
@@ -399,7 +398,7 @@
             </w:rPr>
             <w:fldChar w:fldCharType="separate"/>
           </w:r>
-          <w:hyperlink w:anchor="_Toc14021612" w:history="1">
+          <w:hyperlink w:anchor="_Toc14035636" w:history="1">
             <w:r>
               <w:rPr>
                 <w:rStyle w:val="Lienhypertexte"/>
@@ -409,7 +408,6 @@
             </w:r>
             <w:r>
               <w:rPr>
-                <w:rFonts w:asciiTheme="minorHAnsi" w:hAnsiTheme="minorHAnsi" w:cstheme="minorBidi"/>
                 <w:noProof/>
                 <w:sz w:val="22"/>
               </w:rPr>
@@ -441,7 +439,7 @@
                 <w:noProof/>
                 <w:webHidden/>
               </w:rPr>
-              <w:instrText xml:space="preserve"> PAGEREF _Toc14021612 \h </w:instrText>
+              <w:instrText xml:space="preserve"> PAGEREF _Toc14035636 \h </w:instrText>
             </w:r>
             <w:r>
               <w:rPr>
@@ -480,12 +478,11 @@
               <w:tab w:val="right" w:leader="dot" w:pos="9060"/>
             </w:tabs>
             <w:rPr>
-              <w:rFonts w:asciiTheme="minorHAnsi" w:hAnsiTheme="minorHAnsi" w:cstheme="minorBidi"/>
               <w:noProof/>
               <w:sz w:val="22"/>
             </w:rPr>
           </w:pPr>
-          <w:hyperlink w:anchor="_Toc14021613" w:history="1">
+          <w:hyperlink w:anchor="_Toc14035637" w:history="1">
             <w:r>
               <w:rPr>
                 <w:rStyle w:val="Lienhypertexte"/>
@@ -495,7 +492,6 @@
             </w:r>
             <w:r>
               <w:rPr>
-                <w:rFonts w:asciiTheme="minorHAnsi" w:hAnsiTheme="minorHAnsi" w:cstheme="minorBidi"/>
                 <w:noProof/>
                 <w:sz w:val="22"/>
               </w:rPr>
@@ -527,7 +523,7 @@
                 <w:noProof/>
                 <w:webHidden/>
               </w:rPr>
-              <w:instrText xml:space="preserve"> PAGEREF _Toc14021613 \h </w:instrText>
+              <w:instrText xml:space="preserve"> PAGEREF _Toc14035637 \h </w:instrText>
             </w:r>
             <w:r>
               <w:rPr>
@@ -566,12 +562,11 @@
               <w:tab w:val="right" w:leader="dot" w:pos="9060"/>
             </w:tabs>
             <w:rPr>
-              <w:rFonts w:asciiTheme="minorHAnsi" w:hAnsiTheme="minorHAnsi" w:cstheme="minorBidi"/>
               <w:noProof/>
               <w:sz w:val="22"/>
             </w:rPr>
           </w:pPr>
-          <w:hyperlink w:anchor="_Toc14021614" w:history="1">
+          <w:hyperlink w:anchor="_Toc14035638" w:history="1">
             <w:r>
               <w:rPr>
                 <w:rStyle w:val="Lienhypertexte"/>
@@ -581,7 +576,6 @@
             </w:r>
             <w:r>
               <w:rPr>
-                <w:rFonts w:asciiTheme="minorHAnsi" w:hAnsiTheme="minorHAnsi" w:cstheme="minorBidi"/>
                 <w:noProof/>
                 <w:sz w:val="22"/>
               </w:rPr>
@@ -613,7 +607,7 @@
                 <w:noProof/>
                 <w:webHidden/>
               </w:rPr>
-              <w:instrText xml:space="preserve"> PAGEREF _Toc14021614 \h </w:instrText>
+              <w:instrText xml:space="preserve"> PAGEREF _Toc14035638 \h </w:instrText>
             </w:r>
             <w:r>
               <w:rPr>
@@ -652,12 +646,11 @@
               <w:tab w:val="right" w:leader="dot" w:pos="9060"/>
             </w:tabs>
             <w:rPr>
-              <w:rFonts w:asciiTheme="minorHAnsi" w:hAnsiTheme="minorHAnsi" w:cstheme="minorBidi"/>
               <w:noProof/>
               <w:sz w:val="22"/>
             </w:rPr>
           </w:pPr>
-          <w:hyperlink w:anchor="_Toc14021615" w:history="1">
+          <w:hyperlink w:anchor="_Toc14035639" w:history="1">
             <w:r>
               <w:rPr>
                 <w:rStyle w:val="Lienhypertexte"/>
@@ -667,7 +660,6 @@
             </w:r>
             <w:r>
               <w:rPr>
-                <w:rFonts w:asciiTheme="minorHAnsi" w:hAnsiTheme="minorHAnsi" w:cstheme="minorBidi"/>
                 <w:noProof/>
                 <w:sz w:val="22"/>
               </w:rPr>
@@ -699,7 +691,7 @@
                 <w:noProof/>
                 <w:webHidden/>
               </w:rPr>
-              <w:instrText xml:space="preserve"> PAGEREF _Toc14021615 \h </w:instrText>
+              <w:instrText xml:space="preserve"> PAGEREF _Toc14035639 \h </w:instrText>
             </w:r>
             <w:r>
               <w:rPr>
@@ -738,12 +730,11 @@
               <w:tab w:val="right" w:leader="dot" w:pos="9060"/>
             </w:tabs>
             <w:rPr>
-              <w:rFonts w:asciiTheme="minorHAnsi" w:hAnsiTheme="minorHAnsi" w:cstheme="minorBidi"/>
               <w:noProof/>
               <w:sz w:val="22"/>
             </w:rPr>
           </w:pPr>
-          <w:hyperlink w:anchor="_Toc14021616" w:history="1">
+          <w:hyperlink w:anchor="_Toc14035640" w:history="1">
             <w:r>
               <w:rPr>
                 <w:rStyle w:val="Lienhypertexte"/>
@@ -753,7 +744,6 @@
             </w:r>
             <w:r>
               <w:rPr>
-                <w:rFonts w:asciiTheme="minorHAnsi" w:hAnsiTheme="minorHAnsi" w:cstheme="minorBidi"/>
                 <w:noProof/>
                 <w:sz w:val="22"/>
               </w:rPr>
@@ -785,7 +775,7 @@
                 <w:noProof/>
                 <w:webHidden/>
               </w:rPr>
-              <w:instrText xml:space="preserve"> PAGEREF _Toc14021616 \h </w:instrText>
+              <w:instrText xml:space="preserve"> PAGEREF _Toc14035640 \h </w:instrText>
             </w:r>
             <w:r>
               <w:rPr>
@@ -824,12 +814,11 @@
               <w:tab w:val="right" w:leader="dot" w:pos="9060"/>
             </w:tabs>
             <w:rPr>
-              <w:rFonts w:asciiTheme="minorHAnsi" w:hAnsiTheme="minorHAnsi" w:cstheme="minorBidi"/>
               <w:noProof/>
               <w:sz w:val="22"/>
             </w:rPr>
           </w:pPr>
-          <w:hyperlink w:anchor="_Toc14021617" w:history="1">
+          <w:hyperlink w:anchor="_Toc14035641" w:history="1">
             <w:r>
               <w:rPr>
                 <w:rStyle w:val="Lienhypertexte"/>
@@ -839,7 +828,6 @@
             </w:r>
             <w:r>
               <w:rPr>
-                <w:rFonts w:asciiTheme="minorHAnsi" w:hAnsiTheme="minorHAnsi" w:cstheme="minorBidi"/>
                 <w:noProof/>
                 <w:sz w:val="22"/>
               </w:rPr>
@@ -871,7 +859,7 @@
                 <w:noProof/>
                 <w:webHidden/>
               </w:rPr>
-              <w:instrText xml:space="preserve"> PAGEREF _Toc14021617 \h </w:instrText>
+              <w:instrText xml:space="preserve"> PAGEREF _Toc14035641 \h </w:instrText>
             </w:r>
             <w:r>
               <w:rPr>
@@ -910,12 +898,11 @@
               <w:tab w:val="right" w:leader="dot" w:pos="9060"/>
             </w:tabs>
             <w:rPr>
-              <w:rFonts w:asciiTheme="minorHAnsi" w:hAnsiTheme="minorHAnsi" w:cstheme="minorBidi"/>
               <w:noProof/>
               <w:sz w:val="22"/>
             </w:rPr>
           </w:pPr>
-          <w:hyperlink w:anchor="_Toc14021618" w:history="1">
+          <w:hyperlink w:anchor="_Toc14035642" w:history="1">
             <w:r>
               <w:rPr>
                 <w:rStyle w:val="Lienhypertexte"/>
@@ -925,7 +912,6 @@
             </w:r>
             <w:r>
               <w:rPr>
-                <w:rFonts w:asciiTheme="minorHAnsi" w:hAnsiTheme="minorHAnsi" w:cstheme="minorBidi"/>
                 <w:noProof/>
                 <w:sz w:val="22"/>
               </w:rPr>
@@ -957,7 +943,7 @@
                 <w:noProof/>
                 <w:webHidden/>
               </w:rPr>
-              <w:instrText xml:space="preserve"> PAGEREF _Toc14021618 \h </w:instrText>
+              <w:instrText xml:space="preserve"> PAGEREF _Toc14035642 \h </w:instrText>
             </w:r>
             <w:r>
               <w:rPr>
@@ -996,12 +982,11 @@
               <w:tab w:val="right" w:leader="dot" w:pos="9060"/>
             </w:tabs>
             <w:rPr>
-              <w:rFonts w:asciiTheme="minorHAnsi" w:hAnsiTheme="minorHAnsi" w:cstheme="minorBidi"/>
               <w:noProof/>
               <w:sz w:val="22"/>
             </w:rPr>
           </w:pPr>
-          <w:hyperlink w:anchor="_Toc14021619" w:history="1">
+          <w:hyperlink w:anchor="_Toc14035643" w:history="1">
             <w:r>
               <w:rPr>
                 <w:rStyle w:val="Lienhypertexte"/>
@@ -1011,7 +996,6 @@
             </w:r>
             <w:r>
               <w:rPr>
-                <w:rFonts w:asciiTheme="minorHAnsi" w:hAnsiTheme="minorHAnsi" w:cstheme="minorBidi"/>
                 <w:noProof/>
                 <w:sz w:val="22"/>
               </w:rPr>
@@ -1043,7 +1027,7 @@
                 <w:noProof/>
                 <w:webHidden/>
               </w:rPr>
-              <w:instrText xml:space="preserve"> PAGEREF _Toc14021619 \h </w:instrText>
+              <w:instrText xml:space="preserve"> PAGEREF _Toc14035643 \h </w:instrText>
             </w:r>
             <w:r>
               <w:rPr>
@@ -1082,12 +1066,11 @@
               <w:tab w:val="right" w:leader="dot" w:pos="9060"/>
             </w:tabs>
             <w:rPr>
-              <w:rFonts w:asciiTheme="minorHAnsi" w:hAnsiTheme="minorHAnsi" w:cstheme="minorBidi"/>
               <w:noProof/>
               <w:sz w:val="22"/>
             </w:rPr>
           </w:pPr>
-          <w:hyperlink w:anchor="_Toc14021620" w:history="1">
+          <w:hyperlink w:anchor="_Toc14035644" w:history="1">
             <w:r>
               <w:rPr>
                 <w:rStyle w:val="Lienhypertexte"/>
@@ -1097,7 +1080,6 @@
             </w:r>
             <w:r>
               <w:rPr>
-                <w:rFonts w:asciiTheme="minorHAnsi" w:hAnsiTheme="minorHAnsi" w:cstheme="minorBidi"/>
                 <w:noProof/>
                 <w:sz w:val="22"/>
               </w:rPr>
@@ -1129,7 +1111,7 @@
                 <w:noProof/>
                 <w:webHidden/>
               </w:rPr>
-              <w:instrText xml:space="preserve"> PAGEREF _Toc14021620 \h </w:instrText>
+              <w:instrText xml:space="preserve"> PAGEREF _Toc14035644 \h </w:instrText>
             </w:r>
             <w:r>
               <w:rPr>
@@ -1168,12 +1150,11 @@
               <w:tab w:val="right" w:leader="dot" w:pos="9060"/>
             </w:tabs>
             <w:rPr>
-              <w:rFonts w:asciiTheme="minorHAnsi" w:hAnsiTheme="minorHAnsi" w:cstheme="minorBidi"/>
               <w:noProof/>
               <w:sz w:val="22"/>
             </w:rPr>
           </w:pPr>
-          <w:hyperlink w:anchor="_Toc14021621" w:history="1">
+          <w:hyperlink w:anchor="_Toc14035645" w:history="1">
             <w:r>
               <w:rPr>
                 <w:rStyle w:val="Lienhypertexte"/>
@@ -1183,7 +1164,6 @@
             </w:r>
             <w:r>
               <w:rPr>
-                <w:rFonts w:asciiTheme="minorHAnsi" w:hAnsiTheme="minorHAnsi" w:cstheme="minorBidi"/>
                 <w:noProof/>
                 <w:sz w:val="22"/>
               </w:rPr>
@@ -1215,7 +1195,7 @@
                 <w:noProof/>
                 <w:webHidden/>
               </w:rPr>
-              <w:instrText xml:space="preserve"> PAGEREF _Toc14021621 \h </w:instrText>
+              <w:instrText xml:space="preserve"> PAGEREF _Toc14035645 \h </w:instrText>
             </w:r>
             <w:r>
               <w:rPr>
@@ -1254,12 +1234,11 @@
               <w:tab w:val="right" w:leader="dot" w:pos="9060"/>
             </w:tabs>
             <w:rPr>
-              <w:rFonts w:asciiTheme="minorHAnsi" w:hAnsiTheme="minorHAnsi" w:cstheme="minorBidi"/>
               <w:noProof/>
               <w:sz w:val="22"/>
             </w:rPr>
           </w:pPr>
-          <w:hyperlink w:anchor="_Toc14021622" w:history="1">
+          <w:hyperlink w:anchor="_Toc14035646" w:history="1">
             <w:r>
               <w:rPr>
                 <w:rStyle w:val="Lienhypertexte"/>
@@ -1269,7 +1248,6 @@
             </w:r>
             <w:r>
               <w:rPr>
-                <w:rFonts w:asciiTheme="minorHAnsi" w:hAnsiTheme="minorHAnsi" w:cstheme="minorBidi"/>
                 <w:noProof/>
                 <w:sz w:val="22"/>
               </w:rPr>
@@ -1301,7 +1279,7 @@
                 <w:noProof/>
                 <w:webHidden/>
               </w:rPr>
-              <w:instrText xml:space="preserve"> PAGEREF _Toc14021622 \h </w:instrText>
+              <w:instrText xml:space="preserve"> PAGEREF _Toc14035646 \h </w:instrText>
             </w:r>
             <w:r>
               <w:rPr>
@@ -1340,12 +1318,11 @@
               <w:tab w:val="right" w:leader="dot" w:pos="9060"/>
             </w:tabs>
             <w:rPr>
-              <w:rFonts w:asciiTheme="minorHAnsi" w:hAnsiTheme="minorHAnsi" w:cstheme="minorBidi"/>
               <w:noProof/>
               <w:sz w:val="22"/>
             </w:rPr>
           </w:pPr>
-          <w:hyperlink w:anchor="_Toc14021623" w:history="1">
+          <w:hyperlink w:anchor="_Toc14035647" w:history="1">
             <w:r>
               <w:rPr>
                 <w:rStyle w:val="Lienhypertexte"/>
@@ -1355,7 +1332,6 @@
             </w:r>
             <w:r>
               <w:rPr>
-                <w:rFonts w:asciiTheme="minorHAnsi" w:hAnsiTheme="minorHAnsi" w:cstheme="minorBidi"/>
                 <w:noProof/>
                 <w:sz w:val="22"/>
               </w:rPr>
@@ -1387,7 +1363,7 @@
                 <w:noProof/>
                 <w:webHidden/>
               </w:rPr>
-              <w:instrText xml:space="preserve"> PAGEREF _Toc14021623 \h </w:instrText>
+              <w:instrText xml:space="preserve"> PAGEREF _Toc14035647 \h </w:instrText>
             </w:r>
             <w:r>
               <w:rPr>
@@ -1426,12 +1402,11 @@
               <w:tab w:val="right" w:leader="dot" w:pos="9060"/>
             </w:tabs>
             <w:rPr>
-              <w:rFonts w:asciiTheme="minorHAnsi" w:hAnsiTheme="minorHAnsi" w:cstheme="minorBidi"/>
               <w:noProof/>
               <w:sz w:val="22"/>
             </w:rPr>
           </w:pPr>
-          <w:hyperlink w:anchor="_Toc14021624" w:history="1">
+          <w:hyperlink w:anchor="_Toc14035648" w:history="1">
             <w:r>
               <w:rPr>
                 <w:rStyle w:val="Lienhypertexte"/>
@@ -1441,7 +1416,6 @@
             </w:r>
             <w:r>
               <w:rPr>
-                <w:rFonts w:asciiTheme="minorHAnsi" w:hAnsiTheme="minorHAnsi" w:cstheme="minorBidi"/>
                 <w:noProof/>
                 <w:sz w:val="22"/>
               </w:rPr>
@@ -1473,7 +1447,7 @@
                 <w:noProof/>
                 <w:webHidden/>
               </w:rPr>
-              <w:instrText xml:space="preserve"> PAGEREF _Toc14021624 \h </w:instrText>
+              <w:instrText xml:space="preserve"> PAGEREF _Toc14035648 \h </w:instrText>
             </w:r>
             <w:r>
               <w:rPr>
@@ -1512,12 +1486,11 @@
               <w:tab w:val="right" w:leader="dot" w:pos="9060"/>
             </w:tabs>
             <w:rPr>
-              <w:rFonts w:asciiTheme="minorHAnsi" w:hAnsiTheme="minorHAnsi" w:cstheme="minorBidi"/>
               <w:noProof/>
               <w:sz w:val="22"/>
             </w:rPr>
           </w:pPr>
-          <w:hyperlink w:anchor="_Toc14021625" w:history="1">
+          <w:hyperlink w:anchor="_Toc14035649" w:history="1">
             <w:r>
               <w:rPr>
                 <w:rStyle w:val="Lienhypertexte"/>
@@ -1527,7 +1500,6 @@
             </w:r>
             <w:r>
               <w:rPr>
-                <w:rFonts w:asciiTheme="minorHAnsi" w:hAnsiTheme="minorHAnsi" w:cstheme="minorBidi"/>
                 <w:noProof/>
                 <w:sz w:val="22"/>
               </w:rPr>
@@ -1559,7 +1531,7 @@
                 <w:noProof/>
                 <w:webHidden/>
               </w:rPr>
-              <w:instrText xml:space="preserve"> PAGEREF _Toc14021625 \h </w:instrText>
+              <w:instrText xml:space="preserve"> PAGEREF _Toc14035649 \h </w:instrText>
             </w:r>
             <w:r>
               <w:rPr>
@@ -1598,12 +1570,11 @@
               <w:tab w:val="right" w:leader="dot" w:pos="9060"/>
             </w:tabs>
             <w:rPr>
-              <w:rFonts w:asciiTheme="minorHAnsi" w:hAnsiTheme="minorHAnsi" w:cstheme="minorBidi"/>
               <w:noProof/>
               <w:sz w:val="22"/>
             </w:rPr>
           </w:pPr>
-          <w:hyperlink w:anchor="_Toc14021626" w:history="1">
+          <w:hyperlink w:anchor="_Toc14035650" w:history="1">
             <w:r>
               <w:rPr>
                 <w:rStyle w:val="Lienhypertexte"/>
@@ -1613,7 +1584,6 @@
             </w:r>
             <w:r>
               <w:rPr>
-                <w:rFonts w:asciiTheme="minorHAnsi" w:hAnsiTheme="minorHAnsi" w:cstheme="minorBidi"/>
                 <w:noProof/>
                 <w:sz w:val="22"/>
               </w:rPr>
@@ -1645,7 +1615,7 @@
                 <w:noProof/>
                 <w:webHidden/>
               </w:rPr>
-              <w:instrText xml:space="preserve"> PAGEREF _Toc14021626 \h </w:instrText>
+              <w:instrText xml:space="preserve"> PAGEREF _Toc14035650 \h </w:instrText>
             </w:r>
             <w:r>
               <w:rPr>
@@ -1684,12 +1654,11 @@
               <w:tab w:val="right" w:leader="dot" w:pos="9060"/>
             </w:tabs>
             <w:rPr>
-              <w:rFonts w:asciiTheme="minorHAnsi" w:hAnsiTheme="minorHAnsi" w:cstheme="minorBidi"/>
               <w:noProof/>
               <w:sz w:val="22"/>
             </w:rPr>
           </w:pPr>
-          <w:hyperlink w:anchor="_Toc14021627" w:history="1">
+          <w:hyperlink w:anchor="_Toc14035651" w:history="1">
             <w:r>
               <w:rPr>
                 <w:rStyle w:val="Lienhypertexte"/>
@@ -1699,7 +1668,6 @@
             </w:r>
             <w:r>
               <w:rPr>
-                <w:rFonts w:asciiTheme="minorHAnsi" w:hAnsiTheme="minorHAnsi" w:cstheme="minorBidi"/>
                 <w:noProof/>
                 <w:sz w:val="22"/>
               </w:rPr>
@@ -1731,7 +1699,7 @@
                 <w:noProof/>
                 <w:webHidden/>
               </w:rPr>
-              <w:instrText xml:space="preserve"> PAGEREF _Toc14021627 \h </w:instrText>
+              <w:instrText xml:space="preserve"> PAGEREF _Toc14035651 \h </w:instrText>
             </w:r>
             <w:r>
               <w:rPr>
@@ -1770,12 +1738,11 @@
               <w:tab w:val="right" w:leader="dot" w:pos="9060"/>
             </w:tabs>
             <w:rPr>
-              <w:rFonts w:asciiTheme="minorHAnsi" w:hAnsiTheme="minorHAnsi" w:cstheme="minorBidi"/>
               <w:noProof/>
               <w:sz w:val="22"/>
             </w:rPr>
           </w:pPr>
-          <w:hyperlink w:anchor="_Toc14021628" w:history="1">
+          <w:hyperlink w:anchor="_Toc14035652" w:history="1">
             <w:r>
               <w:rPr>
                 <w:rStyle w:val="Lienhypertexte"/>
@@ -1785,7 +1752,6 @@
             </w:r>
             <w:r>
               <w:rPr>
-                <w:rFonts w:asciiTheme="minorHAnsi" w:hAnsiTheme="minorHAnsi" w:cstheme="minorBidi"/>
                 <w:noProof/>
                 <w:sz w:val="22"/>
               </w:rPr>
@@ -1817,7 +1783,7 @@
                 <w:noProof/>
                 <w:webHidden/>
               </w:rPr>
-              <w:instrText xml:space="preserve"> PAGEREF _Toc14021628 \h </w:instrText>
+              <w:instrText xml:space="preserve"> PAGEREF _Toc14035652 \h </w:instrText>
             </w:r>
             <w:r>
               <w:rPr>
@@ -1856,12 +1822,11 @@
               <w:tab w:val="right" w:leader="dot" w:pos="9060"/>
             </w:tabs>
             <w:rPr>
-              <w:rFonts w:asciiTheme="minorHAnsi" w:hAnsiTheme="minorHAnsi" w:cstheme="minorBidi"/>
               <w:noProof/>
               <w:sz w:val="22"/>
             </w:rPr>
           </w:pPr>
-          <w:hyperlink w:anchor="_Toc14021629" w:history="1">
+          <w:hyperlink w:anchor="_Toc14035653" w:history="1">
             <w:r>
               <w:rPr>
                 <w:rStyle w:val="Lienhypertexte"/>
@@ -1871,7 +1836,6 @@
             </w:r>
             <w:r>
               <w:rPr>
-                <w:rFonts w:asciiTheme="minorHAnsi" w:hAnsiTheme="minorHAnsi" w:cstheme="minorBidi"/>
                 <w:noProof/>
                 <w:sz w:val="22"/>
               </w:rPr>
@@ -1903,7 +1867,7 @@
                 <w:noProof/>
                 <w:webHidden/>
               </w:rPr>
-              <w:instrText xml:space="preserve"> PAGEREF _Toc14021629 \h </w:instrText>
+              <w:instrText xml:space="preserve"> PAGEREF _Toc14035653 \h </w:instrText>
             </w:r>
             <w:r>
               <w:rPr>
@@ -1942,12 +1906,11 @@
               <w:tab w:val="right" w:leader="dot" w:pos="9060"/>
             </w:tabs>
             <w:rPr>
-              <w:rFonts w:asciiTheme="minorHAnsi" w:hAnsiTheme="minorHAnsi" w:cstheme="minorBidi"/>
               <w:noProof/>
               <w:sz w:val="22"/>
             </w:rPr>
           </w:pPr>
-          <w:hyperlink w:anchor="_Toc14021630" w:history="1">
+          <w:hyperlink w:anchor="_Toc14035654" w:history="1">
             <w:r>
               <w:rPr>
                 <w:rStyle w:val="Lienhypertexte"/>
@@ -1957,7 +1920,6 @@
             </w:r>
             <w:r>
               <w:rPr>
-                <w:rFonts w:asciiTheme="minorHAnsi" w:hAnsiTheme="minorHAnsi" w:cstheme="minorBidi"/>
                 <w:noProof/>
                 <w:sz w:val="22"/>
               </w:rPr>
@@ -1989,7 +1951,7 @@
                 <w:noProof/>
                 <w:webHidden/>
               </w:rPr>
-              <w:instrText xml:space="preserve"> PAGEREF _Toc14021630 \h </w:instrText>
+              <w:instrText xml:space="preserve"> PAGEREF _Toc14035654 \h </w:instrText>
             </w:r>
             <w:r>
               <w:rPr>
@@ -2028,12 +1990,11 @@
               <w:tab w:val="right" w:leader="dot" w:pos="9060"/>
             </w:tabs>
             <w:rPr>
-              <w:rFonts w:asciiTheme="minorHAnsi" w:hAnsiTheme="minorHAnsi" w:cstheme="minorBidi"/>
               <w:noProof/>
               <w:sz w:val="22"/>
             </w:rPr>
           </w:pPr>
-          <w:hyperlink w:anchor="_Toc14021631" w:history="1">
+          <w:hyperlink w:anchor="_Toc14035655" w:history="1">
             <w:r>
               <w:rPr>
                 <w:rStyle w:val="Lienhypertexte"/>
@@ -2043,7 +2004,6 @@
             </w:r>
             <w:r>
               <w:rPr>
-                <w:rFonts w:asciiTheme="minorHAnsi" w:hAnsiTheme="minorHAnsi" w:cstheme="minorBidi"/>
                 <w:noProof/>
                 <w:sz w:val="22"/>
               </w:rPr>
@@ -2075,7 +2035,7 @@
                 <w:noProof/>
                 <w:webHidden/>
               </w:rPr>
-              <w:instrText xml:space="preserve"> PAGEREF _Toc14021631 \h </w:instrText>
+              <w:instrText xml:space="preserve"> PAGEREF _Toc14035655 \h </w:instrText>
             </w:r>
             <w:r>
               <w:rPr>
@@ -2114,12 +2074,11 @@
               <w:tab w:val="right" w:leader="dot" w:pos="9060"/>
             </w:tabs>
             <w:rPr>
-              <w:rFonts w:asciiTheme="minorHAnsi" w:hAnsiTheme="minorHAnsi" w:cstheme="minorBidi"/>
               <w:noProof/>
               <w:sz w:val="22"/>
             </w:rPr>
           </w:pPr>
-          <w:hyperlink w:anchor="_Toc14021632" w:history="1">
+          <w:hyperlink w:anchor="_Toc14035656" w:history="1">
             <w:r>
               <w:rPr>
                 <w:rStyle w:val="Lienhypertexte"/>
@@ -2129,7 +2088,6 @@
             </w:r>
             <w:r>
               <w:rPr>
-                <w:rFonts w:asciiTheme="minorHAnsi" w:hAnsiTheme="minorHAnsi" w:cstheme="minorBidi"/>
                 <w:noProof/>
                 <w:sz w:val="22"/>
               </w:rPr>
@@ -2161,7 +2119,7 @@
                 <w:noProof/>
                 <w:webHidden/>
               </w:rPr>
-              <w:instrText xml:space="preserve"> PAGEREF _Toc14021632 \h </w:instrText>
+              <w:instrText xml:space="preserve"> PAGEREF _Toc14035656 \h </w:instrText>
             </w:r>
             <w:r>
               <w:rPr>
@@ -2200,12 +2158,11 @@
               <w:tab w:val="right" w:leader="dot" w:pos="9060"/>
             </w:tabs>
             <w:rPr>
-              <w:rFonts w:asciiTheme="minorHAnsi" w:hAnsiTheme="minorHAnsi" w:cstheme="minorBidi"/>
               <w:noProof/>
               <w:sz w:val="22"/>
             </w:rPr>
           </w:pPr>
-          <w:hyperlink w:anchor="_Toc14021633" w:history="1">
+          <w:hyperlink w:anchor="_Toc14035657" w:history="1">
             <w:r>
               <w:rPr>
                 <w:rStyle w:val="Lienhypertexte"/>
@@ -2215,7 +2172,6 @@
             </w:r>
             <w:r>
               <w:rPr>
-                <w:rFonts w:asciiTheme="minorHAnsi" w:hAnsiTheme="minorHAnsi" w:cstheme="minorBidi"/>
                 <w:noProof/>
                 <w:sz w:val="22"/>
               </w:rPr>
@@ -2226,7 +2182,7 @@
                 <w:rStyle w:val="Lienhypertexte"/>
                 <w:noProof/>
               </w:rPr>
-              <w:t>Description d’une situation de travail ayant nécessité une recherche, effectuée par le candidat durant le projet, à partir de site anglophone</w:t>
+              <w:t>Recherche sur un site anglophone</w:t>
             </w:r>
             <w:r>
               <w:rPr>
@@ -2247,7 +2203,7 @@
                 <w:noProof/>
                 <w:webHidden/>
               </w:rPr>
-              <w:instrText xml:space="preserve"> PAGEREF _Toc14021633 \h </w:instrText>
+              <w:instrText xml:space="preserve"> PAGEREF _Toc14035657 \h </w:instrText>
             </w:r>
             <w:r>
               <w:rPr>
@@ -2286,12 +2242,11 @@
               <w:tab w:val="right" w:leader="dot" w:pos="9060"/>
             </w:tabs>
             <w:rPr>
-              <w:rFonts w:asciiTheme="minorHAnsi" w:hAnsiTheme="minorHAnsi" w:cstheme="minorBidi"/>
               <w:noProof/>
               <w:sz w:val="22"/>
             </w:rPr>
           </w:pPr>
-          <w:hyperlink w:anchor="_Toc14021634" w:history="1">
+          <w:hyperlink w:anchor="_Toc14035658" w:history="1">
             <w:r>
               <w:rPr>
                 <w:rStyle w:val="Lienhypertexte"/>
@@ -2301,7 +2256,6 @@
             </w:r>
             <w:r>
               <w:rPr>
-                <w:rFonts w:asciiTheme="minorHAnsi" w:hAnsiTheme="minorHAnsi" w:cstheme="minorBidi"/>
                 <w:noProof/>
                 <w:sz w:val="22"/>
               </w:rPr>
@@ -2312,15 +2266,7 @@
                 <w:rStyle w:val="Lienhypertexte"/>
                 <w:noProof/>
               </w:rPr>
-              <w:t xml:space="preserve">Extrait du site anglophone, utilisé dans le cadre de la recherche décrite précédemment, accompagné de la traduction en français </w:t>
-            </w:r>
-            <w:r>
-              <w:rPr>
-                <w:rStyle w:val="Lienhypertexte"/>
-                <w:noProof/>
-              </w:rPr>
-              <w:lastRenderedPageBreak/>
-              <w:t>effectuée par le candidat sans traducteur automatique (environ 750 signes).</w:t>
+              <w:t>Extrait du site anglophone et traduction en français.</w:t>
             </w:r>
             <w:r>
               <w:rPr>
@@ -2341,7 +2287,7 @@
                 <w:noProof/>
                 <w:webHidden/>
               </w:rPr>
-              <w:instrText xml:space="preserve"> PAGEREF _Toc14021634 \h </w:instrText>
+              <w:instrText xml:space="preserve"> PAGEREF _Toc14035658 \h </w:instrText>
             </w:r>
             <w:r>
               <w:rPr>
@@ -2361,7 +2307,7 @@
                 <w:noProof/>
                 <w:webHidden/>
               </w:rPr>
-              <w:t>30</w:t>
+              <w:t>33</w:t>
             </w:r>
             <w:r>
               <w:rPr>
@@ -2397,17 +2343,6 @@
         <w:spacing w:line="240" w:lineRule="auto"/>
         <w:jc w:val="both"/>
         <w:rPr>
-          <w:rFonts w:ascii="Times New Roman" w:hAnsi="Times New Roman" w:cs="Times New Roman"/>
-          <w:sz w:val="28"/>
-          <w:szCs w:val="28"/>
-        </w:rPr>
-      </w:pPr>
-    </w:p>
-    <w:p>
-      <w:pPr>
-        <w:spacing w:line="240" w:lineRule="auto"/>
-        <w:jc w:val="both"/>
-        <w:rPr>
           <w:rFonts w:ascii="Times New Roman" w:eastAsia="Arial Unicode MS" w:hAnsi="Times New Roman" w:cs="Times New Roman"/>
           <w:color w:val="000000"/>
           <w:sz w:val="28"/>
@@ -2437,7 +2372,7 @@
           <w:rFonts w:cs="Times New Roman"/>
         </w:rPr>
       </w:pPr>
-      <w:bookmarkStart w:id="1" w:name="_Toc14021612"/>
+      <w:bookmarkStart w:id="1" w:name="_Toc14035636"/>
       <w:r>
         <w:rPr>
           <w:rFonts w:cs="Times New Roman"/>
@@ -2552,7 +2487,7 @@
           <w:rFonts w:cs="Times New Roman"/>
         </w:rPr>
       </w:pPr>
-      <w:bookmarkStart w:id="2" w:name="_Toc14021613"/>
+      <w:bookmarkStart w:id="2" w:name="_Toc14035637"/>
       <w:r>
         <w:rPr>
           <w:rFonts w:cs="Times New Roman"/>
@@ -2697,7 +2632,7 @@
           <w:rFonts w:cs="Times New Roman"/>
         </w:rPr>
       </w:pPr>
-      <w:bookmarkStart w:id="3" w:name="_Toc14021614"/>
+      <w:bookmarkStart w:id="3" w:name="_Toc14035638"/>
       <w:r>
         <w:rPr>
           <w:rFonts w:cs="Times New Roman"/>
@@ -2844,7 +2779,7 @@
           <w:rFonts w:cs="Times New Roman"/>
         </w:rPr>
       </w:pPr>
-      <w:bookmarkStart w:id="4" w:name="_Toc14021615"/>
+      <w:bookmarkStart w:id="4" w:name="_Toc14035639"/>
       <w:r>
         <w:rPr>
           <w:rFonts w:cs="Times New Roman"/>
@@ -2878,7 +2813,23 @@
           <w:sz w:val="24"/>
           <w:szCs w:val="24"/>
         </w:rPr>
-        <w:t xml:space="preserve">Dans le cadre de ma préparation du titre de Développeur Web et Web Mobile niveau III à l’IFPA de Mérignac, j’ai réalisé une application personnelle que je vais vous présenter. </w:t>
+        <w:t xml:space="preserve">Dans le cadre de ma préparation du titre de Développeur Web et Web Mobile </w:t>
+      </w:r>
+      <w:r>
+        <w:rPr>
+          <w:rFonts w:ascii="Times New Roman" w:hAnsi="Times New Roman" w:cs="Times New Roman"/>
+          <w:sz w:val="24"/>
+          <w:szCs w:val="24"/>
+        </w:rPr>
+        <w:t xml:space="preserve">de </w:t>
+      </w:r>
+      <w:r>
+        <w:rPr>
+          <w:rFonts w:ascii="Times New Roman" w:hAnsi="Times New Roman" w:cs="Times New Roman"/>
+          <w:sz w:val="24"/>
+          <w:szCs w:val="24"/>
+        </w:rPr>
+        <w:t xml:space="preserve">niveau III à l’IFPA de Mérignac, j’ai réalisé une application personnelle que je vais vous présenter. </w:t>
       </w:r>
     </w:p>
     <w:p>
@@ -3227,7 +3178,7 @@
           <w:rFonts w:cs="Times New Roman"/>
         </w:rPr>
       </w:pPr>
-      <w:bookmarkStart w:id="5" w:name="_Toc14021616"/>
+      <w:bookmarkStart w:id="5" w:name="_Toc14035640"/>
       <w:r>
         <w:rPr>
           <w:rFonts w:cs="Times New Roman"/>
@@ -3297,7 +3248,7 @@
           <w:rFonts w:cs="Times New Roman"/>
         </w:rPr>
       </w:pPr>
-      <w:bookmarkStart w:id="6" w:name="_Toc14021617"/>
+      <w:bookmarkStart w:id="6" w:name="_Toc14035641"/>
       <w:r>
         <w:rPr>
           <w:rFonts w:cs="Times New Roman"/>
@@ -3384,7 +3335,7 @@
           <w:rFonts w:cs="Times New Roman"/>
         </w:rPr>
       </w:pPr>
-      <w:bookmarkStart w:id="7" w:name="_Toc14021618"/>
+      <w:bookmarkStart w:id="7" w:name="_Toc14035642"/>
       <w:r>
         <w:rPr>
           <w:rFonts w:cs="Times New Roman"/>
@@ -3410,7 +3361,7 @@
           <w:rFonts w:cs="Times New Roman"/>
         </w:rPr>
       </w:pPr>
-      <w:bookmarkStart w:id="8" w:name="_Toc14021619"/>
+      <w:bookmarkStart w:id="8" w:name="_Toc14035643"/>
       <w:r>
         <w:rPr>
           <w:rFonts w:cs="Times New Roman"/>
@@ -3545,7 +3496,7 @@
           <w:rFonts w:cs="Times New Roman"/>
         </w:rPr>
       </w:pPr>
-      <w:bookmarkStart w:id="9" w:name="_Toc14021620"/>
+      <w:bookmarkStart w:id="9" w:name="_Toc14035644"/>
       <w:r>
         <w:rPr>
           <w:rFonts w:cs="Times New Roman"/>
@@ -3602,7 +3553,7 @@
           <w:rFonts w:cs="Times New Roman"/>
         </w:rPr>
       </w:pPr>
-      <w:bookmarkStart w:id="10" w:name="_Toc14021621"/>
+      <w:bookmarkStart w:id="10" w:name="_Toc14035645"/>
       <w:r>
         <w:rPr>
           <w:rFonts w:cs="Times New Roman"/>
@@ -3659,7 +3610,7 @@
           <w:rFonts w:cs="Times New Roman"/>
         </w:rPr>
       </w:pPr>
-      <w:bookmarkStart w:id="11" w:name="_Toc14021622"/>
+      <w:bookmarkStart w:id="11" w:name="_Toc14035646"/>
       <w:r>
         <w:rPr>
           <w:rFonts w:cs="Times New Roman"/>
@@ -3874,6 +3825,7 @@
       </w:pPr>
       <w:r>
         <w:rPr>
+          <w:rFonts w:ascii="Times New Roman" w:hAnsi="Times New Roman" w:cs="Times New Roman"/>
           <w:noProof/>
         </w:rPr>
         <w:drawing>
@@ -3931,7 +3883,7 @@
           <w:rFonts w:cs="Times New Roman"/>
         </w:rPr>
       </w:pPr>
-      <w:bookmarkStart w:id="12" w:name="_Toc14021623"/>
+      <w:bookmarkStart w:id="12" w:name="_Toc14035647"/>
       <w:r>
         <w:rPr>
           <w:rFonts w:cs="Times New Roman"/>
@@ -3997,6 +3949,7 @@
       </w:pPr>
       <w:r>
         <w:rPr>
+          <w:rFonts w:ascii="Times New Roman" w:hAnsi="Times New Roman" w:cs="Times New Roman"/>
           <w:noProof/>
         </w:rPr>
         <w:drawing>
@@ -4059,6 +4012,7 @@
       </w:pPr>
       <w:r>
         <w:rPr>
+          <w:rFonts w:ascii="Times New Roman" w:hAnsi="Times New Roman" w:cs="Times New Roman"/>
           <w:noProof/>
         </w:rPr>
         <w:drawing>
@@ -4112,7 +4066,7 @@
           <w:rFonts w:cs="Times New Roman"/>
         </w:rPr>
       </w:pPr>
-      <w:bookmarkStart w:id="13" w:name="_Toc14021624"/>
+      <w:bookmarkStart w:id="13" w:name="_Toc14035648"/>
       <w:r>
         <w:rPr>
           <w:rFonts w:cs="Times New Roman"/>
@@ -4138,7 +4092,7 @@
           <w:rFonts w:cs="Times New Roman"/>
         </w:rPr>
       </w:pPr>
-      <w:bookmarkStart w:id="14" w:name="_Toc14021625"/>
+      <w:bookmarkStart w:id="14" w:name="_Toc14035649"/>
       <w:r>
         <w:rPr>
           <w:rFonts w:cs="Times New Roman"/>
@@ -5455,7 +5409,7 @@
           <w:rFonts w:cs="Times New Roman"/>
         </w:rPr>
       </w:pPr>
-      <w:bookmarkStart w:id="15" w:name="_Toc14021626"/>
+      <w:bookmarkStart w:id="15" w:name="_Toc14035650"/>
       <w:r>
         <w:rPr>
           <w:rFonts w:cs="Times New Roman"/>
@@ -6096,15 +6050,7 @@
           <w:sz w:val="24"/>
           <w:szCs w:val="24"/>
         </w:rPr>
-        <w:t>»</w:t>
-      </w:r>
-      <w:r>
-        <w:rPr>
-          <w:rFonts w:ascii="Times New Roman" w:hAnsi="Times New Roman" w:cs="Times New Roman"/>
-          <w:sz w:val="24"/>
-          <w:szCs w:val="24"/>
-        </w:rPr>
-        <w:t xml:space="preserve"> </w:t>
+        <w:t xml:space="preserve">» </w:t>
       </w:r>
       <w:r>
         <w:rPr>
@@ -6579,23 +6525,7 @@
           <w:sz w:val="24"/>
           <w:szCs w:val="24"/>
         </w:rPr>
-        <w:t>Toutes les requêtes SQL sont préparées afin d’éviter les</w:t>
-      </w:r>
-      <w:r>
-        <w:rPr>
-          <w:rFonts w:ascii="Times New Roman" w:hAnsi="Times New Roman" w:cs="Times New Roman"/>
-          <w:sz w:val="24"/>
-          <w:szCs w:val="24"/>
-        </w:rPr>
-        <w:t xml:space="preserve"> </w:t>
-      </w:r>
-      <w:r>
-        <w:rPr>
-          <w:rFonts w:ascii="Times New Roman" w:hAnsi="Times New Roman" w:cs="Times New Roman"/>
-          <w:sz w:val="24"/>
-          <w:szCs w:val="24"/>
-        </w:rPr>
-        <w:t>injections SQL.</w:t>
+        <w:t>Toutes les requêtes SQL sont préparées afin d’éviter les injections SQL.</w:t>
       </w:r>
     </w:p>
     <w:p>
@@ -6668,7 +6598,7 @@
           <w:rFonts w:cs="Times New Roman"/>
         </w:rPr>
       </w:pPr>
-      <w:bookmarkStart w:id="16" w:name="_Toc14021627"/>
+      <w:bookmarkStart w:id="16" w:name="_Toc14035651"/>
       <w:r>
         <w:rPr>
           <w:rFonts w:cs="Times New Roman"/>
@@ -6803,48 +6733,33 @@
           <w:sz w:val="24"/>
           <w:szCs w:val="24"/>
         </w:rPr>
-        <w:t>Je passe les données au front grâce aux directives structurelles</w:t>
-      </w:r>
-      <w:r>
-        <w:rPr>
-          <w:rFonts w:ascii="Times New Roman" w:hAnsi="Times New Roman" w:cs="Times New Roman"/>
-          <w:sz w:val="24"/>
-          <w:szCs w:val="24"/>
-        </w:rPr>
-        <w:t xml:space="preserve"> Angular</w:t>
-      </w:r>
-      <w:r>
-        <w:rPr>
-          <w:rFonts w:ascii="Times New Roman" w:hAnsi="Times New Roman" w:cs="Times New Roman"/>
-          <w:sz w:val="24"/>
-          <w:szCs w:val="24"/>
-        </w:rPr>
-        <w:t xml:space="preserve"> et au binding bidirectionnel.</w:t>
-      </w:r>
-    </w:p>
-    <w:p>
-      <w:pPr>
-        <w:pStyle w:val="Corps"/>
-        <w:jc w:val="both"/>
-        <w:rPr>
-          <w:rFonts w:ascii="Times New Roman" w:hAnsi="Times New Roman" w:cs="Times New Roman"/>
-          <w:sz w:val="24"/>
-          <w:szCs w:val="24"/>
-        </w:rPr>
-      </w:pPr>
-    </w:p>
-    <w:p>
-      <w:pPr>
-        <w:pStyle w:val="Corps"/>
-        <w:jc w:val="both"/>
-        <w:rPr>
-          <w:rFonts w:ascii="Times New Roman" w:hAnsi="Times New Roman" w:cs="Times New Roman"/>
-          <w:sz w:val="24"/>
-          <w:szCs w:val="24"/>
-        </w:rPr>
-      </w:pPr>
-      <w:r>
-        <w:rPr>
+        <w:t>Je passe les données au front grâce aux directives structurelles Angular et au binding bidirectionnel.</w:t>
+      </w:r>
+    </w:p>
+    <w:p>
+      <w:pPr>
+        <w:pStyle w:val="Corps"/>
+        <w:jc w:val="both"/>
+        <w:rPr>
+          <w:rFonts w:ascii="Times New Roman" w:hAnsi="Times New Roman" w:cs="Times New Roman"/>
+          <w:sz w:val="24"/>
+          <w:szCs w:val="24"/>
+        </w:rPr>
+      </w:pPr>
+    </w:p>
+    <w:p>
+      <w:pPr>
+        <w:pStyle w:val="Corps"/>
+        <w:jc w:val="both"/>
+        <w:rPr>
+          <w:rFonts w:ascii="Times New Roman" w:hAnsi="Times New Roman" w:cs="Times New Roman"/>
+          <w:sz w:val="24"/>
+          <w:szCs w:val="24"/>
+        </w:rPr>
+      </w:pPr>
+      <w:r>
+        <w:rPr>
+          <w:rFonts w:ascii="Times New Roman" w:hAnsi="Times New Roman" w:cs="Times New Roman"/>
           <w:noProof/>
         </w:rPr>
         <w:drawing>
@@ -7163,39 +7078,7 @@
           <w:sz w:val="24"/>
           <w:szCs w:val="24"/>
         </w:rPr>
-        <w:t>Je mets en place les routes qui créent le</w:t>
-      </w:r>
-      <w:r>
-        <w:rPr>
-          <w:rFonts w:ascii="Times New Roman" w:hAnsi="Times New Roman" w:cs="Times New Roman"/>
-          <w:sz w:val="24"/>
-          <w:szCs w:val="24"/>
-        </w:rPr>
-        <w:t>s</w:t>
-      </w:r>
-      <w:r>
-        <w:rPr>
-          <w:rFonts w:ascii="Times New Roman" w:hAnsi="Times New Roman" w:cs="Times New Roman"/>
-          <w:sz w:val="24"/>
-          <w:szCs w:val="24"/>
-        </w:rPr>
-        <w:t xml:space="preserve"> point</w:t>
-      </w:r>
-      <w:r>
-        <w:rPr>
-          <w:rFonts w:ascii="Times New Roman" w:hAnsi="Times New Roman" w:cs="Times New Roman"/>
-          <w:sz w:val="24"/>
-          <w:szCs w:val="24"/>
-        </w:rPr>
-        <w:t>s</w:t>
-      </w:r>
-      <w:r>
-        <w:rPr>
-          <w:rFonts w:ascii="Times New Roman" w:hAnsi="Times New Roman" w:cs="Times New Roman"/>
-          <w:sz w:val="24"/>
-          <w:szCs w:val="24"/>
-        </w:rPr>
-        <w:t xml:space="preserve"> d’entrée sur le serveur.</w:t>
+        <w:t>Je mets en place les routes qui créent les points d’entrée sur le serveur.</w:t>
       </w:r>
     </w:p>
     <w:p>
@@ -7516,6 +7399,7 @@
       </w:pPr>
       <w:r>
         <w:rPr>
+          <w:rFonts w:ascii="Times New Roman" w:hAnsi="Times New Roman" w:cs="Times New Roman"/>
           <w:noProof/>
         </w:rPr>
         <w:drawing>
@@ -7578,6 +7462,7 @@
       </w:pPr>
       <w:r>
         <w:rPr>
+          <w:rFonts w:ascii="Times New Roman" w:hAnsi="Times New Roman" w:cs="Times New Roman"/>
           <w:noProof/>
         </w:rPr>
         <w:drawing>
@@ -7652,31 +7537,7 @@
           <w:sz w:val="24"/>
           <w:szCs w:val="24"/>
         </w:rPr>
-        <w:t xml:space="preserve"> ci-dessus contenue dans la ressource. </w:t>
-      </w:r>
-      <w:r>
-        <w:rPr>
-          <w:rFonts w:ascii="Times New Roman" w:hAnsi="Times New Roman" w:cs="Times New Roman"/>
-          <w:sz w:val="24"/>
-          <w:szCs w:val="24"/>
-        </w:rPr>
-        <w:t>Toutes les requêtes SQL sont préparées afin d’éviter les</w:t>
-      </w:r>
-      <w:r>
-        <w:rPr>
-          <w:rFonts w:ascii="Times New Roman" w:hAnsi="Times New Roman" w:cs="Times New Roman"/>
-          <w:sz w:val="24"/>
-          <w:szCs w:val="24"/>
-        </w:rPr>
-        <w:t xml:space="preserve"> </w:t>
-      </w:r>
-      <w:r>
-        <w:rPr>
-          <w:rFonts w:ascii="Times New Roman" w:hAnsi="Times New Roman" w:cs="Times New Roman"/>
-          <w:sz w:val="24"/>
-          <w:szCs w:val="24"/>
-        </w:rPr>
-        <w:t>injections SQL.</w:t>
+        <w:t xml:space="preserve"> ci-dessus contenue dans la ressource. Toutes les requêtes SQL sont préparées afin d’éviter les injections SQL.</w:t>
       </w:r>
     </w:p>
     <w:p>
@@ -7812,6 +7673,7 @@
       </w:pPr>
       <w:r>
         <w:rPr>
+          <w:rFonts w:ascii="Times New Roman" w:hAnsi="Times New Roman" w:cs="Times New Roman"/>
           <w:noProof/>
         </w:rPr>
         <w:lastRenderedPageBreak/>
@@ -7945,6 +7807,7 @@
       </w:pPr>
       <w:r>
         <w:rPr>
+          <w:rFonts w:ascii="Times New Roman" w:hAnsi="Times New Roman" w:cs="Times New Roman"/>
           <w:noProof/>
         </w:rPr>
         <w:drawing>
@@ -8080,6 +7943,7 @@
       </w:pPr>
       <w:r>
         <w:rPr>
+          <w:rFonts w:ascii="Times New Roman" w:hAnsi="Times New Roman" w:cs="Times New Roman"/>
           <w:noProof/>
         </w:rPr>
         <w:drawing>
@@ -8178,6 +8042,7 @@
       </w:pPr>
       <w:r>
         <w:rPr>
+          <w:rFonts w:ascii="Times New Roman" w:hAnsi="Times New Roman" w:cs="Times New Roman"/>
           <w:noProof/>
         </w:rPr>
         <w:drawing>
@@ -8244,23 +8109,7 @@
           <w:sz w:val="24"/>
           <w:szCs w:val="24"/>
         </w:rPr>
-        <w:t>Lorsque l’utilisateur soumet l’ajout du nom de la marque, couleur, catégorie, caractéristique ou occasion qui n’existe pas en base</w:t>
-      </w:r>
-      <w:r>
-        <w:rPr>
-          <w:rFonts w:ascii="Times New Roman" w:hAnsi="Times New Roman" w:cs="Times New Roman"/>
-          <w:sz w:val="24"/>
-          <w:szCs w:val="24"/>
-        </w:rPr>
-        <w:t xml:space="preserve">, </w:t>
-      </w:r>
-      <w:r>
-        <w:rPr>
-          <w:rFonts w:ascii="Times New Roman" w:hAnsi="Times New Roman" w:cs="Times New Roman"/>
-          <w:sz w:val="24"/>
-          <w:szCs w:val="24"/>
-        </w:rPr>
-        <w:t xml:space="preserve">cela lance une fonction </w:t>
+        <w:t xml:space="preserve">Lorsque l’utilisateur soumet l’ajout du nom de la marque, couleur, catégorie, caractéristique ou occasion qui n’existe pas en base, cela lance une fonction </w:t>
       </w:r>
       <w:r>
         <w:rPr>
@@ -8392,6 +8241,7 @@
       </w:pPr>
       <w:r>
         <w:rPr>
+          <w:rFonts w:ascii="Times New Roman" w:hAnsi="Times New Roman" w:cs="Times New Roman"/>
           <w:noProof/>
         </w:rPr>
         <w:lastRenderedPageBreak/>
@@ -8495,6 +8345,7 @@
       </w:pPr>
       <w:r>
         <w:rPr>
+          <w:rFonts w:ascii="Times New Roman" w:hAnsi="Times New Roman" w:cs="Times New Roman"/>
           <w:noProof/>
         </w:rPr>
         <w:drawing>
@@ -8602,11 +8453,13 @@
         <w:pStyle w:val="Corps"/>
         <w:jc w:val="both"/>
         <w:rPr>
+          <w:rFonts w:ascii="Times New Roman" w:hAnsi="Times New Roman" w:cs="Times New Roman"/>
           <w:noProof/>
         </w:rPr>
       </w:pPr>
       <w:r>
         <w:rPr>
+          <w:rFonts w:ascii="Times New Roman" w:hAnsi="Times New Roman" w:cs="Times New Roman"/>
           <w:noProof/>
         </w:rPr>
         <w:drawing>
@@ -8647,6 +8500,7 @@
       </w:r>
       <w:r>
         <w:rPr>
+          <w:rFonts w:ascii="Times New Roman" w:hAnsi="Times New Roman" w:cs="Times New Roman"/>
           <w:noProof/>
         </w:rPr>
         <w:t xml:space="preserve"> </w:t>
@@ -8664,6 +8518,7 @@
       </w:pPr>
       <w:r>
         <w:rPr>
+          <w:rFonts w:ascii="Times New Roman" w:hAnsi="Times New Roman" w:cs="Times New Roman"/>
           <w:noProof/>
         </w:rPr>
         <w:lastRenderedPageBreak/>
@@ -8789,6 +8644,7 @@
       </w:pPr>
       <w:r>
         <w:rPr>
+          <w:rFonts w:ascii="Times New Roman" w:hAnsi="Times New Roman" w:cs="Times New Roman"/>
           <w:noProof/>
         </w:rPr>
         <w:drawing>
@@ -8903,6 +8759,7 @@
       </w:pPr>
       <w:r>
         <w:rPr>
+          <w:rFonts w:ascii="Times New Roman" w:hAnsi="Times New Roman" w:cs="Times New Roman"/>
           <w:noProof/>
         </w:rPr>
         <w:drawing>
@@ -8943,6 +8800,7 @@
       </w:r>
       <w:r>
         <w:rPr>
+          <w:rFonts w:ascii="Times New Roman" w:hAnsi="Times New Roman" w:cs="Times New Roman"/>
           <w:noProof/>
         </w:rPr>
         <w:drawing>
@@ -9005,6 +8863,7 @@
       </w:pPr>
       <w:r>
         <w:rPr>
+          <w:rFonts w:ascii="Times New Roman" w:hAnsi="Times New Roman" w:cs="Times New Roman"/>
           <w:noProof/>
         </w:rPr>
         <w:drawing>
@@ -9067,6 +8926,7 @@
       </w:pPr>
       <w:r>
         <w:rPr>
+          <w:rFonts w:ascii="Times New Roman" w:hAnsi="Times New Roman" w:cs="Times New Roman"/>
           <w:noProof/>
         </w:rPr>
         <w:drawing>
@@ -9294,6 +9154,7 @@
       </w:pPr>
       <w:r>
         <w:rPr>
+          <w:rFonts w:ascii="Times New Roman" w:hAnsi="Times New Roman" w:cs="Times New Roman"/>
           <w:noProof/>
         </w:rPr>
         <w:drawing>
@@ -9400,6 +9261,7 @@
       </w:pPr>
       <w:r>
         <w:rPr>
+          <w:rFonts w:ascii="Times New Roman" w:hAnsi="Times New Roman" w:cs="Times New Roman"/>
           <w:noProof/>
         </w:rPr>
         <w:drawing>
@@ -9633,15 +9495,7 @@
           <w:sz w:val="24"/>
           <w:szCs w:val="24"/>
         </w:rPr>
-        <w:t>»</w:t>
-      </w:r>
-      <w:r>
-        <w:rPr>
-          <w:rFonts w:ascii="Times New Roman" w:hAnsi="Times New Roman" w:cs="Times New Roman"/>
-          <w:sz w:val="24"/>
-          <w:szCs w:val="24"/>
-        </w:rPr>
-        <w:t xml:space="preserve"> </w:t>
+        <w:t xml:space="preserve">» </w:t>
       </w:r>
       <w:r>
         <w:rPr>
@@ -9680,6 +9534,7 @@
       </w:pPr>
       <w:r>
         <w:rPr>
+          <w:rFonts w:ascii="Times New Roman" w:hAnsi="Times New Roman" w:cs="Times New Roman"/>
           <w:noProof/>
         </w:rPr>
         <w:lastRenderedPageBreak/>
@@ -9935,7 +9790,7 @@
         <w:shd w:val="clear" w:color="auto" w:fill="FFFFFF"/>
         <w:spacing w:after="0" w:line="240" w:lineRule="atLeast"/>
         <w:rPr>
-          <w:rFonts w:ascii="Consolas" w:eastAsia="Times New Roman" w:hAnsi="Consolas" w:cs="Times New Roman"/>
+          <w:rFonts w:ascii="Times New Roman" w:eastAsia="Times New Roman" w:hAnsi="Times New Roman" w:cs="Times New Roman"/>
           <w:color w:val="000000"/>
           <w:sz w:val="18"/>
           <w:szCs w:val="18"/>
@@ -9944,7 +9799,7 @@
       </w:pPr>
       <w:r>
         <w:rPr>
-          <w:rFonts w:ascii="Consolas" w:eastAsia="Times New Roman" w:hAnsi="Consolas" w:cs="Times New Roman"/>
+          <w:rFonts w:ascii="Times New Roman" w:eastAsia="Times New Roman" w:hAnsi="Times New Roman" w:cs="Times New Roman"/>
           <w:color w:val="008000"/>
           <w:sz w:val="18"/>
           <w:szCs w:val="18"/>
@@ -9958,7 +9813,7 @@
         <w:shd w:val="clear" w:color="auto" w:fill="FFFFFF"/>
         <w:spacing w:after="0" w:line="240" w:lineRule="atLeast"/>
         <w:rPr>
-          <w:rFonts w:ascii="Consolas" w:eastAsia="Times New Roman" w:hAnsi="Consolas" w:cs="Times New Roman"/>
+          <w:rFonts w:ascii="Times New Roman" w:eastAsia="Times New Roman" w:hAnsi="Times New Roman" w:cs="Times New Roman"/>
           <w:color w:val="000000"/>
           <w:sz w:val="18"/>
           <w:szCs w:val="18"/>
@@ -9967,7 +9822,7 @@
       </w:pPr>
       <w:r>
         <w:rPr>
-          <w:rFonts w:ascii="Consolas" w:eastAsia="Times New Roman" w:hAnsi="Consolas" w:cs="Times New Roman"/>
+          <w:rFonts w:ascii="Times New Roman" w:eastAsia="Times New Roman" w:hAnsi="Times New Roman" w:cs="Times New Roman"/>
           <w:color w:val="000000"/>
           <w:sz w:val="18"/>
           <w:szCs w:val="18"/>
@@ -9977,7 +9832,7 @@
       </w:r>
       <w:r>
         <w:rPr>
-          <w:rFonts w:ascii="Consolas" w:eastAsia="Times New Roman" w:hAnsi="Consolas" w:cs="Times New Roman"/>
+          <w:rFonts w:ascii="Times New Roman" w:eastAsia="Times New Roman" w:hAnsi="Times New Roman" w:cs="Times New Roman"/>
           <w:color w:val="0000FF"/>
           <w:sz w:val="18"/>
           <w:szCs w:val="18"/>
@@ -9987,7 +9842,7 @@
       </w:r>
       <w:r>
         <w:rPr>
-          <w:rFonts w:ascii="Consolas" w:eastAsia="Times New Roman" w:hAnsi="Consolas" w:cs="Times New Roman"/>
+          <w:rFonts w:ascii="Times New Roman" w:eastAsia="Times New Roman" w:hAnsi="Times New Roman" w:cs="Times New Roman"/>
           <w:color w:val="000000"/>
           <w:sz w:val="18"/>
           <w:szCs w:val="18"/>
@@ -10001,7 +9856,7 @@
         <w:shd w:val="clear" w:color="auto" w:fill="FFFFFF"/>
         <w:spacing w:after="0" w:line="240" w:lineRule="atLeast"/>
         <w:rPr>
-          <w:rFonts w:ascii="Consolas" w:eastAsia="Times New Roman" w:hAnsi="Consolas" w:cs="Times New Roman"/>
+          <w:rFonts w:ascii="Times New Roman" w:eastAsia="Times New Roman" w:hAnsi="Times New Roman" w:cs="Times New Roman"/>
           <w:color w:val="000000"/>
           <w:sz w:val="18"/>
           <w:szCs w:val="18"/>
@@ -10010,7 +9865,7 @@
       </w:pPr>
       <w:r>
         <w:rPr>
-          <w:rFonts w:ascii="Consolas" w:eastAsia="Times New Roman" w:hAnsi="Consolas" w:cs="Times New Roman"/>
+          <w:rFonts w:ascii="Times New Roman" w:eastAsia="Times New Roman" w:hAnsi="Times New Roman" w:cs="Times New Roman"/>
           <w:color w:val="000000"/>
           <w:sz w:val="18"/>
           <w:szCs w:val="18"/>
@@ -10020,7 +9875,7 @@
       </w:r>
       <w:r>
         <w:rPr>
-          <w:rFonts w:ascii="Consolas" w:eastAsia="Times New Roman" w:hAnsi="Consolas" w:cs="Times New Roman"/>
+          <w:rFonts w:ascii="Times New Roman" w:eastAsia="Times New Roman" w:hAnsi="Times New Roman" w:cs="Times New Roman"/>
           <w:color w:val="0000FF"/>
           <w:sz w:val="18"/>
           <w:szCs w:val="18"/>
@@ -10030,7 +9885,7 @@
       </w:r>
       <w:r>
         <w:rPr>
-          <w:rFonts w:ascii="Consolas" w:eastAsia="Times New Roman" w:hAnsi="Consolas" w:cs="Times New Roman"/>
+          <w:rFonts w:ascii="Times New Roman" w:eastAsia="Times New Roman" w:hAnsi="Times New Roman" w:cs="Times New Roman"/>
           <w:color w:val="000000"/>
           <w:sz w:val="18"/>
           <w:szCs w:val="18"/>
@@ -10044,7 +9899,7 @@
         <w:shd w:val="clear" w:color="auto" w:fill="FFFFFF"/>
         <w:spacing w:after="0" w:line="240" w:lineRule="atLeast"/>
         <w:rPr>
-          <w:rFonts w:ascii="Consolas" w:eastAsia="Times New Roman" w:hAnsi="Consolas" w:cs="Times New Roman"/>
+          <w:rFonts w:ascii="Times New Roman" w:eastAsia="Times New Roman" w:hAnsi="Times New Roman" w:cs="Times New Roman"/>
           <w:color w:val="000000"/>
           <w:sz w:val="18"/>
           <w:szCs w:val="18"/>
@@ -10057,7 +9912,7 @@
         <w:shd w:val="clear" w:color="auto" w:fill="FFFFFF"/>
         <w:spacing w:after="0" w:line="240" w:lineRule="atLeast"/>
         <w:rPr>
-          <w:rFonts w:ascii="Consolas" w:eastAsia="Times New Roman" w:hAnsi="Consolas" w:cs="Times New Roman"/>
+          <w:rFonts w:ascii="Times New Roman" w:eastAsia="Times New Roman" w:hAnsi="Times New Roman" w:cs="Times New Roman"/>
           <w:color w:val="000000"/>
           <w:sz w:val="18"/>
           <w:szCs w:val="18"/>
@@ -10066,7 +9921,7 @@
       </w:pPr>
       <w:r>
         <w:rPr>
-          <w:rFonts w:ascii="Consolas" w:eastAsia="Times New Roman" w:hAnsi="Consolas" w:cs="Times New Roman"/>
+          <w:rFonts w:ascii="Times New Roman" w:eastAsia="Times New Roman" w:hAnsi="Times New Roman" w:cs="Times New Roman"/>
           <w:color w:val="000000"/>
           <w:sz w:val="18"/>
           <w:szCs w:val="18"/>
@@ -10076,7 +9931,7 @@
       </w:r>
       <w:r>
         <w:rPr>
-          <w:rFonts w:ascii="Consolas" w:eastAsia="Times New Roman" w:hAnsi="Consolas" w:cs="Times New Roman"/>
+          <w:rFonts w:ascii="Times New Roman" w:eastAsia="Times New Roman" w:hAnsi="Times New Roman" w:cs="Times New Roman"/>
           <w:color w:val="0000FF"/>
           <w:sz w:val="18"/>
           <w:szCs w:val="18"/>
@@ -10086,7 +9941,7 @@
       </w:r>
       <w:r>
         <w:rPr>
-          <w:rFonts w:ascii="Consolas" w:eastAsia="Times New Roman" w:hAnsi="Consolas" w:cs="Times New Roman"/>
+          <w:rFonts w:ascii="Times New Roman" w:eastAsia="Times New Roman" w:hAnsi="Times New Roman" w:cs="Times New Roman"/>
           <w:color w:val="000000"/>
           <w:sz w:val="18"/>
           <w:szCs w:val="18"/>
@@ -10096,7 +9951,7 @@
       </w:r>
       <w:r>
         <w:rPr>
-          <w:rFonts w:ascii="Consolas" w:eastAsia="Times New Roman" w:hAnsi="Consolas" w:cs="Times New Roman"/>
+          <w:rFonts w:ascii="Times New Roman" w:eastAsia="Times New Roman" w:hAnsi="Times New Roman" w:cs="Times New Roman"/>
           <w:color w:val="A31515"/>
           <w:sz w:val="18"/>
           <w:szCs w:val="18"/>
@@ -10106,7 +9961,7 @@
       </w:r>
       <w:r>
         <w:rPr>
-          <w:rFonts w:ascii="Consolas" w:eastAsia="Times New Roman" w:hAnsi="Consolas" w:cs="Times New Roman"/>
+          <w:rFonts w:ascii="Times New Roman" w:eastAsia="Times New Roman" w:hAnsi="Times New Roman" w:cs="Times New Roman"/>
           <w:color w:val="000000"/>
           <w:sz w:val="18"/>
           <w:szCs w:val="18"/>
@@ -10120,7 +9975,7 @@
         <w:shd w:val="clear" w:color="auto" w:fill="FFFFFF"/>
         <w:spacing w:after="0" w:line="240" w:lineRule="atLeast"/>
         <w:rPr>
-          <w:rFonts w:ascii="Consolas" w:eastAsia="Times New Roman" w:hAnsi="Consolas" w:cs="Times New Roman"/>
+          <w:rFonts w:ascii="Times New Roman" w:eastAsia="Times New Roman" w:hAnsi="Times New Roman" w:cs="Times New Roman"/>
           <w:color w:val="000000"/>
           <w:sz w:val="18"/>
           <w:szCs w:val="18"/>
@@ -10129,7 +9984,7 @@
       </w:pPr>
       <w:r>
         <w:rPr>
-          <w:rFonts w:ascii="Consolas" w:eastAsia="Times New Roman" w:hAnsi="Consolas" w:cs="Times New Roman"/>
+          <w:rFonts w:ascii="Times New Roman" w:eastAsia="Times New Roman" w:hAnsi="Times New Roman" w:cs="Times New Roman"/>
           <w:color w:val="000000"/>
           <w:sz w:val="18"/>
           <w:szCs w:val="18"/>
@@ -10139,7 +9994,7 @@
       </w:r>
       <w:r>
         <w:rPr>
-          <w:rFonts w:ascii="Consolas" w:eastAsia="Times New Roman" w:hAnsi="Consolas" w:cs="Times New Roman"/>
+          <w:rFonts w:ascii="Times New Roman" w:eastAsia="Times New Roman" w:hAnsi="Times New Roman" w:cs="Times New Roman"/>
           <w:color w:val="0000FF"/>
           <w:sz w:val="18"/>
           <w:szCs w:val="18"/>
@@ -10149,7 +10004,7 @@
       </w:r>
       <w:r>
         <w:rPr>
-          <w:rFonts w:ascii="Consolas" w:eastAsia="Times New Roman" w:hAnsi="Consolas" w:cs="Times New Roman"/>
+          <w:rFonts w:ascii="Times New Roman" w:eastAsia="Times New Roman" w:hAnsi="Times New Roman" w:cs="Times New Roman"/>
           <w:color w:val="000000"/>
           <w:sz w:val="18"/>
           <w:szCs w:val="18"/>
@@ -10163,7 +10018,7 @@
         <w:shd w:val="clear" w:color="auto" w:fill="FFFFFF"/>
         <w:spacing w:after="0" w:line="240" w:lineRule="atLeast"/>
         <w:rPr>
-          <w:rFonts w:ascii="Consolas" w:eastAsia="Times New Roman" w:hAnsi="Consolas" w:cs="Times New Roman"/>
+          <w:rFonts w:ascii="Times New Roman" w:eastAsia="Times New Roman" w:hAnsi="Times New Roman" w:cs="Times New Roman"/>
           <w:color w:val="000000"/>
           <w:sz w:val="18"/>
           <w:szCs w:val="18"/>
@@ -10172,7 +10027,7 @@
       </w:pPr>
       <w:r>
         <w:rPr>
-          <w:rFonts w:ascii="Consolas" w:eastAsia="Times New Roman" w:hAnsi="Consolas" w:cs="Times New Roman"/>
+          <w:rFonts w:ascii="Times New Roman" w:eastAsia="Times New Roman" w:hAnsi="Times New Roman" w:cs="Times New Roman"/>
           <w:color w:val="000000"/>
           <w:sz w:val="18"/>
           <w:szCs w:val="18"/>
@@ -10182,7 +10037,7 @@
       </w:r>
       <w:r>
         <w:rPr>
-          <w:rFonts w:ascii="Consolas" w:eastAsia="Times New Roman" w:hAnsi="Consolas" w:cs="Times New Roman"/>
+          <w:rFonts w:ascii="Times New Roman" w:eastAsia="Times New Roman" w:hAnsi="Times New Roman" w:cs="Times New Roman"/>
           <w:color w:val="008000"/>
           <w:sz w:val="18"/>
           <w:szCs w:val="18"/>
@@ -10196,7 +10051,7 @@
         <w:shd w:val="clear" w:color="auto" w:fill="FFFFFF"/>
         <w:spacing w:after="0" w:line="240" w:lineRule="atLeast"/>
         <w:rPr>
-          <w:rFonts w:ascii="Consolas" w:eastAsia="Times New Roman" w:hAnsi="Consolas" w:cs="Times New Roman"/>
+          <w:rFonts w:ascii="Times New Roman" w:eastAsia="Times New Roman" w:hAnsi="Times New Roman" w:cs="Times New Roman"/>
           <w:color w:val="000000"/>
           <w:sz w:val="18"/>
           <w:szCs w:val="18"/>
@@ -10205,7 +10060,7 @@
       </w:pPr>
       <w:r>
         <w:rPr>
-          <w:rFonts w:ascii="Consolas" w:eastAsia="Times New Roman" w:hAnsi="Consolas" w:cs="Times New Roman"/>
+          <w:rFonts w:ascii="Times New Roman" w:eastAsia="Times New Roman" w:hAnsi="Times New Roman" w:cs="Times New Roman"/>
           <w:color w:val="000000"/>
           <w:sz w:val="18"/>
           <w:szCs w:val="18"/>
@@ -10215,7 +10070,7 @@
       </w:r>
       <w:r>
         <w:rPr>
-          <w:rFonts w:ascii="Consolas" w:eastAsia="Times New Roman" w:hAnsi="Consolas" w:cs="Times New Roman"/>
+          <w:rFonts w:ascii="Times New Roman" w:eastAsia="Times New Roman" w:hAnsi="Times New Roman" w:cs="Times New Roman"/>
           <w:color w:val="0000FF"/>
           <w:sz w:val="18"/>
           <w:szCs w:val="18"/>
@@ -10225,7 +10080,7 @@
       </w:r>
       <w:r>
         <w:rPr>
-          <w:rFonts w:ascii="Consolas" w:eastAsia="Times New Roman" w:hAnsi="Consolas" w:cs="Times New Roman"/>
+          <w:rFonts w:ascii="Times New Roman" w:eastAsia="Times New Roman" w:hAnsi="Times New Roman" w:cs="Times New Roman"/>
           <w:color w:val="000000"/>
           <w:sz w:val="18"/>
           <w:szCs w:val="18"/>
@@ -10239,7 +10094,7 @@
         <w:shd w:val="clear" w:color="auto" w:fill="FFFFFF"/>
         <w:spacing w:after="0" w:line="240" w:lineRule="atLeast"/>
         <w:rPr>
-          <w:rFonts w:ascii="Consolas" w:eastAsia="Times New Roman" w:hAnsi="Consolas" w:cs="Times New Roman"/>
+          <w:rFonts w:ascii="Times New Roman" w:eastAsia="Times New Roman" w:hAnsi="Times New Roman" w:cs="Times New Roman"/>
           <w:color w:val="000000"/>
           <w:sz w:val="18"/>
           <w:szCs w:val="18"/>
@@ -10248,7 +10103,7 @@
       </w:pPr>
       <w:r>
         <w:rPr>
-          <w:rFonts w:ascii="Consolas" w:eastAsia="Times New Roman" w:hAnsi="Consolas" w:cs="Times New Roman"/>
+          <w:rFonts w:ascii="Times New Roman" w:eastAsia="Times New Roman" w:hAnsi="Times New Roman" w:cs="Times New Roman"/>
           <w:color w:val="000000"/>
           <w:sz w:val="18"/>
           <w:szCs w:val="18"/>
@@ -10258,7 +10113,7 @@
       </w:r>
       <w:r>
         <w:rPr>
-          <w:rFonts w:ascii="Consolas" w:eastAsia="Times New Roman" w:hAnsi="Consolas" w:cs="Times New Roman"/>
+          <w:rFonts w:ascii="Times New Roman" w:eastAsia="Times New Roman" w:hAnsi="Times New Roman" w:cs="Times New Roman"/>
           <w:color w:val="0000FF"/>
           <w:sz w:val="18"/>
           <w:szCs w:val="18"/>
@@ -10268,7 +10123,7 @@
       </w:r>
       <w:r>
         <w:rPr>
-          <w:rFonts w:ascii="Consolas" w:eastAsia="Times New Roman" w:hAnsi="Consolas" w:cs="Times New Roman"/>
+          <w:rFonts w:ascii="Times New Roman" w:eastAsia="Times New Roman" w:hAnsi="Times New Roman" w:cs="Times New Roman"/>
           <w:color w:val="000000"/>
           <w:sz w:val="18"/>
           <w:szCs w:val="18"/>
@@ -10282,7 +10137,7 @@
         <w:shd w:val="clear" w:color="auto" w:fill="FFFFFF"/>
         <w:spacing w:after="0" w:line="240" w:lineRule="atLeast"/>
         <w:rPr>
-          <w:rFonts w:ascii="Consolas" w:eastAsia="Times New Roman" w:hAnsi="Consolas" w:cs="Times New Roman"/>
+          <w:rFonts w:ascii="Times New Roman" w:eastAsia="Times New Roman" w:hAnsi="Times New Roman" w:cs="Times New Roman"/>
           <w:color w:val="000000"/>
           <w:sz w:val="18"/>
           <w:szCs w:val="18"/>
@@ -10291,7 +10146,7 @@
       </w:pPr>
       <w:r>
         <w:rPr>
-          <w:rFonts w:ascii="Consolas" w:eastAsia="Times New Roman" w:hAnsi="Consolas" w:cs="Times New Roman"/>
+          <w:rFonts w:ascii="Times New Roman" w:eastAsia="Times New Roman" w:hAnsi="Times New Roman" w:cs="Times New Roman"/>
           <w:color w:val="000000"/>
           <w:sz w:val="18"/>
           <w:szCs w:val="18"/>
@@ -10305,7 +10160,7 @@
         <w:shd w:val="clear" w:color="auto" w:fill="FFFFFF"/>
         <w:spacing w:after="0" w:line="240" w:lineRule="atLeast"/>
         <w:rPr>
-          <w:rFonts w:ascii="Consolas" w:eastAsia="Times New Roman" w:hAnsi="Consolas" w:cs="Times New Roman"/>
+          <w:rFonts w:ascii="Times New Roman" w:eastAsia="Times New Roman" w:hAnsi="Times New Roman" w:cs="Times New Roman"/>
           <w:color w:val="000000"/>
           <w:sz w:val="18"/>
           <w:szCs w:val="18"/>
@@ -10314,7 +10169,7 @@
       </w:pPr>
       <w:r>
         <w:rPr>
-          <w:rFonts w:ascii="Consolas" w:eastAsia="Times New Roman" w:hAnsi="Consolas" w:cs="Times New Roman"/>
+          <w:rFonts w:ascii="Times New Roman" w:eastAsia="Times New Roman" w:hAnsi="Times New Roman" w:cs="Times New Roman"/>
           <w:color w:val="000000"/>
           <w:sz w:val="18"/>
           <w:szCs w:val="18"/>
@@ -10324,7 +10179,7 @@
       </w:r>
       <w:r>
         <w:rPr>
-          <w:rFonts w:ascii="Consolas" w:eastAsia="Times New Roman" w:hAnsi="Consolas" w:cs="Times New Roman"/>
+          <w:rFonts w:ascii="Times New Roman" w:eastAsia="Times New Roman" w:hAnsi="Times New Roman" w:cs="Times New Roman"/>
           <w:color w:val="0000FF"/>
           <w:sz w:val="18"/>
           <w:szCs w:val="18"/>
@@ -10334,7 +10189,7 @@
       </w:r>
       <w:r>
         <w:rPr>
-          <w:rFonts w:ascii="Consolas" w:eastAsia="Times New Roman" w:hAnsi="Consolas" w:cs="Times New Roman"/>
+          <w:rFonts w:ascii="Times New Roman" w:eastAsia="Times New Roman" w:hAnsi="Times New Roman" w:cs="Times New Roman"/>
           <w:color w:val="000000"/>
           <w:sz w:val="18"/>
           <w:szCs w:val="18"/>
@@ -10348,7 +10203,7 @@
         <w:shd w:val="clear" w:color="auto" w:fill="FFFFFF"/>
         <w:spacing w:after="0" w:line="240" w:lineRule="atLeast"/>
         <w:rPr>
-          <w:rFonts w:ascii="Consolas" w:eastAsia="Times New Roman" w:hAnsi="Consolas" w:cs="Times New Roman"/>
+          <w:rFonts w:ascii="Times New Roman" w:eastAsia="Times New Roman" w:hAnsi="Times New Roman" w:cs="Times New Roman"/>
           <w:color w:val="000000"/>
           <w:sz w:val="18"/>
           <w:szCs w:val="18"/>
@@ -10357,7 +10212,7 @@
       </w:pPr>
       <w:r>
         <w:rPr>
-          <w:rFonts w:ascii="Consolas" w:eastAsia="Times New Roman" w:hAnsi="Consolas" w:cs="Times New Roman"/>
+          <w:rFonts w:ascii="Times New Roman" w:eastAsia="Times New Roman" w:hAnsi="Times New Roman" w:cs="Times New Roman"/>
           <w:color w:val="000000"/>
           <w:sz w:val="18"/>
           <w:szCs w:val="18"/>
@@ -10367,7 +10222,7 @@
       </w:r>
       <w:r>
         <w:rPr>
-          <w:rFonts w:ascii="Consolas" w:eastAsia="Times New Roman" w:hAnsi="Consolas" w:cs="Times New Roman"/>
+          <w:rFonts w:ascii="Times New Roman" w:eastAsia="Times New Roman" w:hAnsi="Times New Roman" w:cs="Times New Roman"/>
           <w:color w:val="0000FF"/>
           <w:sz w:val="18"/>
           <w:szCs w:val="18"/>
@@ -10377,7 +10232,7 @@
       </w:r>
       <w:r>
         <w:rPr>
-          <w:rFonts w:ascii="Consolas" w:eastAsia="Times New Roman" w:hAnsi="Consolas" w:cs="Times New Roman"/>
+          <w:rFonts w:ascii="Times New Roman" w:eastAsia="Times New Roman" w:hAnsi="Times New Roman" w:cs="Times New Roman"/>
           <w:color w:val="000000"/>
           <w:sz w:val="18"/>
           <w:szCs w:val="18"/>
@@ -10391,7 +10246,7 @@
         <w:shd w:val="clear" w:color="auto" w:fill="FFFFFF"/>
         <w:spacing w:after="0" w:line="240" w:lineRule="atLeast"/>
         <w:rPr>
-          <w:rFonts w:ascii="Consolas" w:eastAsia="Times New Roman" w:hAnsi="Consolas" w:cs="Times New Roman"/>
+          <w:rFonts w:ascii="Times New Roman" w:eastAsia="Times New Roman" w:hAnsi="Times New Roman" w:cs="Times New Roman"/>
           <w:color w:val="000000"/>
           <w:sz w:val="18"/>
           <w:szCs w:val="18"/>
@@ -10400,7 +10255,7 @@
       </w:pPr>
       <w:r>
         <w:rPr>
-          <w:rFonts w:ascii="Consolas" w:eastAsia="Times New Roman" w:hAnsi="Consolas" w:cs="Times New Roman"/>
+          <w:rFonts w:ascii="Times New Roman" w:eastAsia="Times New Roman" w:hAnsi="Times New Roman" w:cs="Times New Roman"/>
           <w:color w:val="000000"/>
           <w:sz w:val="18"/>
           <w:szCs w:val="18"/>
@@ -10414,7 +10269,7 @@
         <w:shd w:val="clear" w:color="auto" w:fill="FFFFFF"/>
         <w:spacing w:after="0" w:line="240" w:lineRule="atLeast"/>
         <w:rPr>
-          <w:rFonts w:ascii="Consolas" w:eastAsia="Times New Roman" w:hAnsi="Consolas" w:cs="Times New Roman"/>
+          <w:rFonts w:ascii="Times New Roman" w:eastAsia="Times New Roman" w:hAnsi="Times New Roman" w:cs="Times New Roman"/>
           <w:color w:val="000000"/>
           <w:sz w:val="18"/>
           <w:szCs w:val="18"/>
@@ -10423,7 +10278,7 @@
       </w:pPr>
       <w:r>
         <w:rPr>
-          <w:rFonts w:ascii="Consolas" w:eastAsia="Times New Roman" w:hAnsi="Consolas" w:cs="Times New Roman"/>
+          <w:rFonts w:ascii="Times New Roman" w:eastAsia="Times New Roman" w:hAnsi="Times New Roman" w:cs="Times New Roman"/>
           <w:color w:val="000000"/>
           <w:sz w:val="18"/>
           <w:szCs w:val="18"/>
@@ -10433,7 +10288,7 @@
       </w:r>
       <w:r>
         <w:rPr>
-          <w:rFonts w:ascii="Consolas" w:eastAsia="Times New Roman" w:hAnsi="Consolas" w:cs="Times New Roman"/>
+          <w:rFonts w:ascii="Times New Roman" w:eastAsia="Times New Roman" w:hAnsi="Times New Roman" w:cs="Times New Roman"/>
           <w:color w:val="008000"/>
           <w:sz w:val="18"/>
           <w:szCs w:val="18"/>
@@ -10447,7 +10302,7 @@
         <w:shd w:val="clear" w:color="auto" w:fill="FFFFFF"/>
         <w:spacing w:after="0" w:line="240" w:lineRule="atLeast"/>
         <w:rPr>
-          <w:rFonts w:ascii="Consolas" w:eastAsia="Times New Roman" w:hAnsi="Consolas" w:cs="Times New Roman"/>
+          <w:rFonts w:ascii="Times New Roman" w:eastAsia="Times New Roman" w:hAnsi="Times New Roman" w:cs="Times New Roman"/>
           <w:color w:val="000000"/>
           <w:sz w:val="18"/>
           <w:szCs w:val="18"/>
@@ -10456,7 +10311,7 @@
       </w:pPr>
       <w:r>
         <w:rPr>
-          <w:rFonts w:ascii="Consolas" w:eastAsia="Times New Roman" w:hAnsi="Consolas" w:cs="Times New Roman"/>
+          <w:rFonts w:ascii="Times New Roman" w:eastAsia="Times New Roman" w:hAnsi="Times New Roman" w:cs="Times New Roman"/>
           <w:color w:val="000000"/>
           <w:sz w:val="18"/>
           <w:szCs w:val="18"/>
@@ -10470,7 +10325,7 @@
         <w:shd w:val="clear" w:color="auto" w:fill="FFFFFF"/>
         <w:spacing w:after="0" w:line="240" w:lineRule="atLeast"/>
         <w:rPr>
-          <w:rFonts w:ascii="Consolas" w:eastAsia="Times New Roman" w:hAnsi="Consolas" w:cs="Times New Roman"/>
+          <w:rFonts w:ascii="Times New Roman" w:eastAsia="Times New Roman" w:hAnsi="Times New Roman" w:cs="Times New Roman"/>
           <w:color w:val="000000"/>
           <w:sz w:val="18"/>
           <w:szCs w:val="18"/>
@@ -10479,7 +10334,7 @@
       </w:pPr>
       <w:r>
         <w:rPr>
-          <w:rFonts w:ascii="Consolas" w:eastAsia="Times New Roman" w:hAnsi="Consolas" w:cs="Times New Roman"/>
+          <w:rFonts w:ascii="Times New Roman" w:eastAsia="Times New Roman" w:hAnsi="Times New Roman" w:cs="Times New Roman"/>
           <w:color w:val="000000"/>
           <w:sz w:val="18"/>
           <w:szCs w:val="18"/>
@@ -10489,7 +10344,7 @@
       </w:r>
       <w:r>
         <w:rPr>
-          <w:rFonts w:ascii="Consolas" w:eastAsia="Times New Roman" w:hAnsi="Consolas" w:cs="Times New Roman"/>
+          <w:rFonts w:ascii="Times New Roman" w:eastAsia="Times New Roman" w:hAnsi="Times New Roman" w:cs="Times New Roman"/>
           <w:color w:val="008000"/>
           <w:sz w:val="18"/>
           <w:szCs w:val="18"/>
@@ -10503,7 +10358,7 @@
         <w:shd w:val="clear" w:color="auto" w:fill="FFFFFF"/>
         <w:spacing w:after="0" w:line="240" w:lineRule="atLeast"/>
         <w:rPr>
-          <w:rFonts w:ascii="Consolas" w:eastAsia="Times New Roman" w:hAnsi="Consolas" w:cs="Times New Roman"/>
+          <w:rFonts w:ascii="Times New Roman" w:eastAsia="Times New Roman" w:hAnsi="Times New Roman" w:cs="Times New Roman"/>
           <w:color w:val="000000"/>
           <w:sz w:val="18"/>
           <w:szCs w:val="18"/>
@@ -10512,7 +10367,7 @@
       </w:pPr>
       <w:r>
         <w:rPr>
-          <w:rFonts w:ascii="Consolas" w:eastAsia="Times New Roman" w:hAnsi="Consolas" w:cs="Times New Roman"/>
+          <w:rFonts w:ascii="Times New Roman" w:eastAsia="Times New Roman" w:hAnsi="Times New Roman" w:cs="Times New Roman"/>
           <w:color w:val="000000"/>
           <w:sz w:val="18"/>
           <w:szCs w:val="18"/>
@@ -10522,7 +10377,7 @@
       </w:r>
       <w:r>
         <w:rPr>
-          <w:rFonts w:ascii="Consolas" w:eastAsia="Times New Roman" w:hAnsi="Consolas" w:cs="Times New Roman"/>
+          <w:rFonts w:ascii="Times New Roman" w:eastAsia="Times New Roman" w:hAnsi="Times New Roman" w:cs="Times New Roman"/>
           <w:color w:val="0000FF"/>
           <w:sz w:val="18"/>
           <w:szCs w:val="18"/>
@@ -10532,7 +10387,7 @@
       </w:r>
       <w:r>
         <w:rPr>
-          <w:rFonts w:ascii="Consolas" w:eastAsia="Times New Roman" w:hAnsi="Consolas" w:cs="Times New Roman"/>
+          <w:rFonts w:ascii="Times New Roman" w:eastAsia="Times New Roman" w:hAnsi="Times New Roman" w:cs="Times New Roman"/>
           <w:color w:val="000000"/>
           <w:sz w:val="18"/>
           <w:szCs w:val="18"/>
@@ -10546,7 +10401,7 @@
         <w:shd w:val="clear" w:color="auto" w:fill="FFFFFF"/>
         <w:spacing w:after="0" w:line="240" w:lineRule="atLeast"/>
         <w:rPr>
-          <w:rFonts w:ascii="Consolas" w:eastAsia="Times New Roman" w:hAnsi="Consolas" w:cs="Times New Roman"/>
+          <w:rFonts w:ascii="Times New Roman" w:eastAsia="Times New Roman" w:hAnsi="Times New Roman" w:cs="Times New Roman"/>
           <w:color w:val="000000"/>
           <w:sz w:val="18"/>
           <w:szCs w:val="18"/>
@@ -10555,7 +10410,7 @@
       </w:pPr>
       <w:r>
         <w:rPr>
-          <w:rFonts w:ascii="Consolas" w:eastAsia="Times New Roman" w:hAnsi="Consolas" w:cs="Times New Roman"/>
+          <w:rFonts w:ascii="Times New Roman" w:eastAsia="Times New Roman" w:hAnsi="Times New Roman" w:cs="Times New Roman"/>
           <w:color w:val="000000"/>
           <w:sz w:val="18"/>
           <w:szCs w:val="18"/>
@@ -10565,7 +10420,7 @@
       </w:r>
       <w:r>
         <w:rPr>
-          <w:rFonts w:ascii="Consolas" w:eastAsia="Times New Roman" w:hAnsi="Consolas" w:cs="Times New Roman"/>
+          <w:rFonts w:ascii="Times New Roman" w:eastAsia="Times New Roman" w:hAnsi="Times New Roman" w:cs="Times New Roman"/>
           <w:color w:val="0000FF"/>
           <w:sz w:val="18"/>
           <w:szCs w:val="18"/>
@@ -10575,7 +10430,7 @@
       </w:r>
       <w:r>
         <w:rPr>
-          <w:rFonts w:ascii="Consolas" w:eastAsia="Times New Roman" w:hAnsi="Consolas" w:cs="Times New Roman"/>
+          <w:rFonts w:ascii="Times New Roman" w:eastAsia="Times New Roman" w:hAnsi="Times New Roman" w:cs="Times New Roman"/>
           <w:color w:val="000000"/>
           <w:sz w:val="18"/>
           <w:szCs w:val="18"/>
@@ -10589,7 +10444,7 @@
         <w:shd w:val="clear" w:color="auto" w:fill="FFFFFF"/>
         <w:spacing w:after="0" w:line="240" w:lineRule="atLeast"/>
         <w:rPr>
-          <w:rFonts w:ascii="Consolas" w:eastAsia="Times New Roman" w:hAnsi="Consolas" w:cs="Times New Roman"/>
+          <w:rFonts w:ascii="Times New Roman" w:eastAsia="Times New Roman" w:hAnsi="Times New Roman" w:cs="Times New Roman"/>
           <w:color w:val="000000"/>
           <w:sz w:val="18"/>
           <w:szCs w:val="18"/>
@@ -10598,7 +10453,7 @@
       </w:pPr>
       <w:r>
         <w:rPr>
-          <w:rFonts w:ascii="Consolas" w:eastAsia="Times New Roman" w:hAnsi="Consolas" w:cs="Times New Roman"/>
+          <w:rFonts w:ascii="Times New Roman" w:eastAsia="Times New Roman" w:hAnsi="Times New Roman" w:cs="Times New Roman"/>
           <w:color w:val="000000"/>
           <w:sz w:val="18"/>
           <w:szCs w:val="18"/>
@@ -10608,7 +10463,7 @@
       </w:r>
       <w:r>
         <w:rPr>
-          <w:rFonts w:ascii="Consolas" w:eastAsia="Times New Roman" w:hAnsi="Consolas" w:cs="Times New Roman"/>
+          <w:rFonts w:ascii="Times New Roman" w:eastAsia="Times New Roman" w:hAnsi="Times New Roman" w:cs="Times New Roman"/>
           <w:color w:val="0000FF"/>
           <w:sz w:val="18"/>
           <w:szCs w:val="18"/>
@@ -10618,7 +10473,7 @@
       </w:r>
       <w:r>
         <w:rPr>
-          <w:rFonts w:ascii="Consolas" w:eastAsia="Times New Roman" w:hAnsi="Consolas" w:cs="Times New Roman"/>
+          <w:rFonts w:ascii="Times New Roman" w:eastAsia="Times New Roman" w:hAnsi="Times New Roman" w:cs="Times New Roman"/>
           <w:color w:val="000000"/>
           <w:sz w:val="18"/>
           <w:szCs w:val="18"/>
@@ -10628,7 +10483,7 @@
       </w:r>
       <w:r>
         <w:rPr>
-          <w:rFonts w:ascii="Consolas" w:eastAsia="Times New Roman" w:hAnsi="Consolas" w:cs="Times New Roman"/>
+          <w:rFonts w:ascii="Times New Roman" w:eastAsia="Times New Roman" w:hAnsi="Times New Roman" w:cs="Times New Roman"/>
           <w:color w:val="A31515"/>
           <w:sz w:val="18"/>
           <w:szCs w:val="18"/>
@@ -10638,7 +10493,7 @@
       </w:r>
       <w:r>
         <w:rPr>
-          <w:rFonts w:ascii="Consolas" w:eastAsia="Times New Roman" w:hAnsi="Consolas" w:cs="Times New Roman"/>
+          <w:rFonts w:ascii="Times New Roman" w:eastAsia="Times New Roman" w:hAnsi="Times New Roman" w:cs="Times New Roman"/>
           <w:color w:val="000000"/>
           <w:sz w:val="18"/>
           <w:szCs w:val="18"/>
@@ -10648,7 +10503,7 @@
       </w:r>
       <w:r>
         <w:rPr>
-          <w:rFonts w:ascii="Consolas" w:eastAsia="Times New Roman" w:hAnsi="Consolas" w:cs="Times New Roman"/>
+          <w:rFonts w:ascii="Times New Roman" w:eastAsia="Times New Roman" w:hAnsi="Times New Roman" w:cs="Times New Roman"/>
           <w:color w:val="A31515"/>
           <w:sz w:val="18"/>
           <w:szCs w:val="18"/>
@@ -10658,7 +10513,7 @@
       </w:r>
       <w:r>
         <w:rPr>
-          <w:rFonts w:ascii="Consolas" w:eastAsia="Times New Roman" w:hAnsi="Consolas" w:cs="Times New Roman"/>
+          <w:rFonts w:ascii="Times New Roman" w:eastAsia="Times New Roman" w:hAnsi="Times New Roman" w:cs="Times New Roman"/>
           <w:color w:val="000000"/>
           <w:sz w:val="18"/>
           <w:szCs w:val="18"/>
@@ -10672,7 +10527,7 @@
         <w:shd w:val="clear" w:color="auto" w:fill="FFFFFF"/>
         <w:spacing w:after="0" w:line="240" w:lineRule="atLeast"/>
         <w:rPr>
-          <w:rFonts w:ascii="Consolas" w:eastAsia="Times New Roman" w:hAnsi="Consolas" w:cs="Times New Roman"/>
+          <w:rFonts w:ascii="Times New Roman" w:eastAsia="Times New Roman" w:hAnsi="Times New Roman" w:cs="Times New Roman"/>
           <w:color w:val="000000"/>
           <w:sz w:val="18"/>
           <w:szCs w:val="18"/>
@@ -10681,7 +10536,7 @@
       </w:pPr>
       <w:r>
         <w:rPr>
-          <w:rFonts w:ascii="Consolas" w:eastAsia="Times New Roman" w:hAnsi="Consolas" w:cs="Times New Roman"/>
+          <w:rFonts w:ascii="Times New Roman" w:eastAsia="Times New Roman" w:hAnsi="Times New Roman" w:cs="Times New Roman"/>
           <w:color w:val="000000"/>
           <w:sz w:val="18"/>
           <w:szCs w:val="18"/>
@@ -10691,7 +10546,7 @@
       </w:r>
       <w:r>
         <w:rPr>
-          <w:rFonts w:ascii="Consolas" w:eastAsia="Times New Roman" w:hAnsi="Consolas" w:cs="Times New Roman"/>
+          <w:rFonts w:ascii="Times New Roman" w:eastAsia="Times New Roman" w:hAnsi="Times New Roman" w:cs="Times New Roman"/>
           <w:color w:val="0000FF"/>
           <w:sz w:val="18"/>
           <w:szCs w:val="18"/>
@@ -10701,7 +10556,7 @@
       </w:r>
       <w:r>
         <w:rPr>
-          <w:rFonts w:ascii="Consolas" w:eastAsia="Times New Roman" w:hAnsi="Consolas" w:cs="Times New Roman"/>
+          <w:rFonts w:ascii="Times New Roman" w:eastAsia="Times New Roman" w:hAnsi="Times New Roman" w:cs="Times New Roman"/>
           <w:color w:val="000000"/>
           <w:sz w:val="18"/>
           <w:szCs w:val="18"/>
@@ -10715,7 +10570,7 @@
         <w:shd w:val="clear" w:color="auto" w:fill="FFFFFF"/>
         <w:spacing w:after="0" w:line="240" w:lineRule="atLeast"/>
         <w:rPr>
-          <w:rFonts w:ascii="Consolas" w:eastAsia="Times New Roman" w:hAnsi="Consolas" w:cs="Times New Roman"/>
+          <w:rFonts w:ascii="Times New Roman" w:eastAsia="Times New Roman" w:hAnsi="Times New Roman" w:cs="Times New Roman"/>
           <w:color w:val="000000"/>
           <w:sz w:val="18"/>
           <w:szCs w:val="18"/>
@@ -10724,7 +10579,7 @@
       </w:pPr>
       <w:r>
         <w:rPr>
-          <w:rFonts w:ascii="Consolas" w:eastAsia="Times New Roman" w:hAnsi="Consolas" w:cs="Times New Roman"/>
+          <w:rFonts w:ascii="Times New Roman" w:eastAsia="Times New Roman" w:hAnsi="Times New Roman" w:cs="Times New Roman"/>
           <w:color w:val="000000"/>
           <w:sz w:val="18"/>
           <w:szCs w:val="18"/>
@@ -10734,7 +10589,7 @@
       </w:r>
       <w:r>
         <w:rPr>
-          <w:rFonts w:ascii="Consolas" w:eastAsia="Times New Roman" w:hAnsi="Consolas" w:cs="Times New Roman"/>
+          <w:rFonts w:ascii="Times New Roman" w:eastAsia="Times New Roman" w:hAnsi="Times New Roman" w:cs="Times New Roman"/>
           <w:color w:val="A31515"/>
           <w:sz w:val="18"/>
           <w:szCs w:val="18"/>
@@ -10744,7 +10599,7 @@
       </w:r>
       <w:r>
         <w:rPr>
-          <w:rFonts w:ascii="Consolas" w:eastAsia="Times New Roman" w:hAnsi="Consolas" w:cs="Times New Roman"/>
+          <w:rFonts w:ascii="Times New Roman" w:eastAsia="Times New Roman" w:hAnsi="Times New Roman" w:cs="Times New Roman"/>
           <w:color w:val="000000"/>
           <w:sz w:val="18"/>
           <w:szCs w:val="18"/>
@@ -10758,7 +10613,7 @@
         <w:shd w:val="clear" w:color="auto" w:fill="FFFFFF"/>
         <w:spacing w:after="0" w:line="240" w:lineRule="atLeast"/>
         <w:rPr>
-          <w:rFonts w:ascii="Consolas" w:eastAsia="Times New Roman" w:hAnsi="Consolas" w:cs="Times New Roman"/>
+          <w:rFonts w:ascii="Times New Roman" w:eastAsia="Times New Roman" w:hAnsi="Times New Roman" w:cs="Times New Roman"/>
           <w:color w:val="000000"/>
           <w:sz w:val="18"/>
           <w:szCs w:val="18"/>
@@ -10767,18 +10622,17 @@
       </w:pPr>
       <w:r>
         <w:rPr>
-          <w:rFonts w:ascii="Consolas" w:eastAsia="Times New Roman" w:hAnsi="Consolas" w:cs="Times New Roman"/>
+          <w:rFonts w:ascii="Times New Roman" w:eastAsia="Times New Roman" w:hAnsi="Times New Roman" w:cs="Times New Roman"/>
           <w:color w:val="000000"/>
           <w:sz w:val="18"/>
           <w:szCs w:val="18"/>
           <w:lang w:eastAsia="fr-FR"/>
         </w:rPr>
-        <w:lastRenderedPageBreak/>
         <w:t xml:space="preserve">         connection.query(mysql.format(sql2, inserts2), (err) </w:t>
       </w:r>
       <w:r>
         <w:rPr>
-          <w:rFonts w:ascii="Consolas" w:eastAsia="Times New Roman" w:hAnsi="Consolas" w:cs="Times New Roman"/>
+          <w:rFonts w:ascii="Times New Roman" w:eastAsia="Times New Roman" w:hAnsi="Times New Roman" w:cs="Times New Roman"/>
           <w:color w:val="0000FF"/>
           <w:sz w:val="18"/>
           <w:szCs w:val="18"/>
@@ -10788,7 +10642,7 @@
       </w:r>
       <w:r>
         <w:rPr>
-          <w:rFonts w:ascii="Consolas" w:eastAsia="Times New Roman" w:hAnsi="Consolas" w:cs="Times New Roman"/>
+          <w:rFonts w:ascii="Times New Roman" w:eastAsia="Times New Roman" w:hAnsi="Times New Roman" w:cs="Times New Roman"/>
           <w:color w:val="000000"/>
           <w:sz w:val="18"/>
           <w:szCs w:val="18"/>
@@ -10802,7 +10656,7 @@
         <w:shd w:val="clear" w:color="auto" w:fill="FFFFFF"/>
         <w:spacing w:after="0" w:line="240" w:lineRule="atLeast"/>
         <w:rPr>
-          <w:rFonts w:ascii="Consolas" w:eastAsia="Times New Roman" w:hAnsi="Consolas" w:cs="Times New Roman"/>
+          <w:rFonts w:ascii="Times New Roman" w:eastAsia="Times New Roman" w:hAnsi="Times New Roman" w:cs="Times New Roman"/>
           <w:color w:val="000000"/>
           <w:sz w:val="18"/>
           <w:szCs w:val="18"/>
@@ -10811,17 +10665,18 @@
       </w:pPr>
       <w:r>
         <w:rPr>
-          <w:rFonts w:ascii="Consolas" w:eastAsia="Times New Roman" w:hAnsi="Consolas" w:cs="Times New Roman"/>
+          <w:rFonts w:ascii="Times New Roman" w:eastAsia="Times New Roman" w:hAnsi="Times New Roman" w:cs="Times New Roman"/>
           <w:color w:val="000000"/>
           <w:sz w:val="18"/>
           <w:szCs w:val="18"/>
           <w:lang w:eastAsia="fr-FR"/>
         </w:rPr>
+        <w:lastRenderedPageBreak/>
         <w:t xml:space="preserve">            </w:t>
       </w:r>
       <w:r>
         <w:rPr>
-          <w:rFonts w:ascii="Consolas" w:eastAsia="Times New Roman" w:hAnsi="Consolas" w:cs="Times New Roman"/>
+          <w:rFonts w:ascii="Times New Roman" w:eastAsia="Times New Roman" w:hAnsi="Times New Roman" w:cs="Times New Roman"/>
           <w:color w:val="0000FF"/>
           <w:sz w:val="18"/>
           <w:szCs w:val="18"/>
@@ -10831,7 +10686,7 @@
       </w:r>
       <w:r>
         <w:rPr>
-          <w:rFonts w:ascii="Consolas" w:eastAsia="Times New Roman" w:hAnsi="Consolas" w:cs="Times New Roman"/>
+          <w:rFonts w:ascii="Times New Roman" w:eastAsia="Times New Roman" w:hAnsi="Times New Roman" w:cs="Times New Roman"/>
           <w:color w:val="000000"/>
           <w:sz w:val="18"/>
           <w:szCs w:val="18"/>
@@ -10845,7 +10700,7 @@
         <w:shd w:val="clear" w:color="auto" w:fill="FFFFFF"/>
         <w:spacing w:after="0" w:line="240" w:lineRule="atLeast"/>
         <w:rPr>
-          <w:rFonts w:ascii="Consolas" w:eastAsia="Times New Roman" w:hAnsi="Consolas" w:cs="Times New Roman"/>
+          <w:rFonts w:ascii="Times New Roman" w:eastAsia="Times New Roman" w:hAnsi="Times New Roman" w:cs="Times New Roman"/>
           <w:color w:val="000000"/>
           <w:sz w:val="18"/>
           <w:szCs w:val="18"/>
@@ -10854,7 +10709,7 @@
       </w:pPr>
       <w:r>
         <w:rPr>
-          <w:rFonts w:ascii="Consolas" w:eastAsia="Times New Roman" w:hAnsi="Consolas" w:cs="Times New Roman"/>
+          <w:rFonts w:ascii="Times New Roman" w:eastAsia="Times New Roman" w:hAnsi="Times New Roman" w:cs="Times New Roman"/>
           <w:color w:val="000000"/>
           <w:sz w:val="18"/>
           <w:szCs w:val="18"/>
@@ -10868,7 +10723,7 @@
         <w:shd w:val="clear" w:color="auto" w:fill="FFFFFF"/>
         <w:spacing w:after="0" w:line="240" w:lineRule="atLeast"/>
         <w:rPr>
-          <w:rFonts w:ascii="Consolas" w:eastAsia="Times New Roman" w:hAnsi="Consolas" w:cs="Times New Roman"/>
+          <w:rFonts w:ascii="Times New Roman" w:eastAsia="Times New Roman" w:hAnsi="Times New Roman" w:cs="Times New Roman"/>
           <w:color w:val="000000"/>
           <w:sz w:val="18"/>
           <w:szCs w:val="18"/>
@@ -10877,7 +10732,7 @@
       </w:pPr>
       <w:r>
         <w:rPr>
-          <w:rFonts w:ascii="Consolas" w:eastAsia="Times New Roman" w:hAnsi="Consolas" w:cs="Times New Roman"/>
+          <w:rFonts w:ascii="Times New Roman" w:eastAsia="Times New Roman" w:hAnsi="Times New Roman" w:cs="Times New Roman"/>
           <w:color w:val="000000"/>
           <w:sz w:val="18"/>
           <w:szCs w:val="18"/>
@@ -10887,7 +10742,7 @@
       </w:r>
       <w:r>
         <w:rPr>
-          <w:rFonts w:ascii="Consolas" w:eastAsia="Times New Roman" w:hAnsi="Consolas" w:cs="Times New Roman"/>
+          <w:rFonts w:ascii="Times New Roman" w:eastAsia="Times New Roman" w:hAnsi="Times New Roman" w:cs="Times New Roman"/>
           <w:color w:val="0000FF"/>
           <w:sz w:val="18"/>
           <w:szCs w:val="18"/>
@@ -10897,7 +10752,7 @@
       </w:r>
       <w:r>
         <w:rPr>
-          <w:rFonts w:ascii="Consolas" w:eastAsia="Times New Roman" w:hAnsi="Consolas" w:cs="Times New Roman"/>
+          <w:rFonts w:ascii="Times New Roman" w:eastAsia="Times New Roman" w:hAnsi="Times New Roman" w:cs="Times New Roman"/>
           <w:color w:val="000000"/>
           <w:sz w:val="18"/>
           <w:szCs w:val="18"/>
@@ -10911,7 +10766,7 @@
         <w:shd w:val="clear" w:color="auto" w:fill="FFFFFF"/>
         <w:spacing w:after="0" w:line="240" w:lineRule="atLeast"/>
         <w:rPr>
-          <w:rFonts w:ascii="Consolas" w:eastAsia="Times New Roman" w:hAnsi="Consolas" w:cs="Times New Roman"/>
+          <w:rFonts w:ascii="Times New Roman" w:eastAsia="Times New Roman" w:hAnsi="Times New Roman" w:cs="Times New Roman"/>
           <w:color w:val="000000"/>
           <w:sz w:val="18"/>
           <w:szCs w:val="18"/>
@@ -10920,7 +10775,7 @@
       </w:pPr>
       <w:r>
         <w:rPr>
-          <w:rFonts w:ascii="Consolas" w:eastAsia="Times New Roman" w:hAnsi="Consolas" w:cs="Times New Roman"/>
+          <w:rFonts w:ascii="Times New Roman" w:eastAsia="Times New Roman" w:hAnsi="Times New Roman" w:cs="Times New Roman"/>
           <w:color w:val="000000"/>
           <w:sz w:val="18"/>
           <w:szCs w:val="18"/>
@@ -10930,7 +10785,7 @@
       </w:r>
       <w:r>
         <w:rPr>
-          <w:rFonts w:ascii="Consolas" w:eastAsia="Times New Roman" w:hAnsi="Consolas" w:cs="Times New Roman"/>
+          <w:rFonts w:ascii="Times New Roman" w:eastAsia="Times New Roman" w:hAnsi="Times New Roman" w:cs="Times New Roman"/>
           <w:color w:val="0000FF"/>
           <w:sz w:val="18"/>
           <w:szCs w:val="18"/>
@@ -10940,7 +10795,7 @@
       </w:r>
       <w:r>
         <w:rPr>
-          <w:rFonts w:ascii="Consolas" w:eastAsia="Times New Roman" w:hAnsi="Consolas" w:cs="Times New Roman"/>
+          <w:rFonts w:ascii="Times New Roman" w:eastAsia="Times New Roman" w:hAnsi="Times New Roman" w:cs="Times New Roman"/>
           <w:color w:val="000000"/>
           <w:sz w:val="18"/>
           <w:szCs w:val="18"/>
@@ -10954,7 +10809,7 @@
         <w:shd w:val="clear" w:color="auto" w:fill="FFFFFF"/>
         <w:spacing w:after="0" w:line="240" w:lineRule="atLeast"/>
         <w:rPr>
-          <w:rFonts w:ascii="Consolas" w:eastAsia="Times New Roman" w:hAnsi="Consolas" w:cs="Times New Roman"/>
+          <w:rFonts w:ascii="Times New Roman" w:eastAsia="Times New Roman" w:hAnsi="Times New Roman" w:cs="Times New Roman"/>
           <w:color w:val="000000"/>
           <w:sz w:val="18"/>
           <w:szCs w:val="18"/>
@@ -10963,7 +10818,7 @@
       </w:pPr>
       <w:r>
         <w:rPr>
-          <w:rFonts w:ascii="Consolas" w:eastAsia="Times New Roman" w:hAnsi="Consolas" w:cs="Times New Roman"/>
+          <w:rFonts w:ascii="Times New Roman" w:eastAsia="Times New Roman" w:hAnsi="Times New Roman" w:cs="Times New Roman"/>
           <w:color w:val="000000"/>
           <w:sz w:val="18"/>
           <w:szCs w:val="18"/>
@@ -10977,7 +10832,7 @@
         <w:shd w:val="clear" w:color="auto" w:fill="FFFFFF"/>
         <w:spacing w:after="0" w:line="240" w:lineRule="atLeast"/>
         <w:rPr>
-          <w:rFonts w:ascii="Consolas" w:eastAsia="Times New Roman" w:hAnsi="Consolas" w:cs="Times New Roman"/>
+          <w:rFonts w:ascii="Times New Roman" w:eastAsia="Times New Roman" w:hAnsi="Times New Roman" w:cs="Times New Roman"/>
           <w:color w:val="000000"/>
           <w:sz w:val="18"/>
           <w:szCs w:val="18"/>
@@ -10986,7 +10841,7 @@
       </w:pPr>
       <w:r>
         <w:rPr>
-          <w:rFonts w:ascii="Consolas" w:eastAsia="Times New Roman" w:hAnsi="Consolas" w:cs="Times New Roman"/>
+          <w:rFonts w:ascii="Times New Roman" w:eastAsia="Times New Roman" w:hAnsi="Times New Roman" w:cs="Times New Roman"/>
           <w:color w:val="000000"/>
           <w:sz w:val="18"/>
           <w:szCs w:val="18"/>
@@ -11000,7 +10855,7 @@
         <w:shd w:val="clear" w:color="auto" w:fill="FFFFFF"/>
         <w:spacing w:after="0" w:line="240" w:lineRule="atLeast"/>
         <w:rPr>
-          <w:rFonts w:ascii="Consolas" w:eastAsia="Times New Roman" w:hAnsi="Consolas" w:cs="Times New Roman"/>
+          <w:rFonts w:ascii="Times New Roman" w:eastAsia="Times New Roman" w:hAnsi="Times New Roman" w:cs="Times New Roman"/>
           <w:color w:val="000000"/>
           <w:sz w:val="18"/>
           <w:szCs w:val="18"/>
@@ -11009,7 +10864,7 @@
       </w:pPr>
       <w:r>
         <w:rPr>
-          <w:rFonts w:ascii="Consolas" w:eastAsia="Times New Roman" w:hAnsi="Consolas" w:cs="Times New Roman"/>
+          <w:rFonts w:ascii="Times New Roman" w:eastAsia="Times New Roman" w:hAnsi="Times New Roman" w:cs="Times New Roman"/>
           <w:color w:val="000000"/>
           <w:sz w:val="18"/>
           <w:szCs w:val="18"/>
@@ -11023,7 +10878,7 @@
         <w:shd w:val="clear" w:color="auto" w:fill="FFFFFF"/>
         <w:spacing w:after="0" w:line="240" w:lineRule="atLeast"/>
         <w:rPr>
-          <w:rFonts w:ascii="Consolas" w:eastAsia="Times New Roman" w:hAnsi="Consolas" w:cs="Times New Roman"/>
+          <w:rFonts w:ascii="Times New Roman" w:eastAsia="Times New Roman" w:hAnsi="Times New Roman" w:cs="Times New Roman"/>
           <w:color w:val="000000"/>
           <w:sz w:val="18"/>
           <w:szCs w:val="18"/>
@@ -11032,7 +10887,7 @@
       </w:pPr>
       <w:r>
         <w:rPr>
-          <w:rFonts w:ascii="Consolas" w:eastAsia="Times New Roman" w:hAnsi="Consolas" w:cs="Times New Roman"/>
+          <w:rFonts w:ascii="Times New Roman" w:eastAsia="Times New Roman" w:hAnsi="Times New Roman" w:cs="Times New Roman"/>
           <w:color w:val="000000"/>
           <w:sz w:val="18"/>
           <w:szCs w:val="18"/>
@@ -11042,7 +10897,7 @@
       </w:r>
       <w:r>
         <w:rPr>
-          <w:rFonts w:ascii="Consolas" w:eastAsia="Times New Roman" w:hAnsi="Consolas" w:cs="Times New Roman"/>
+          <w:rFonts w:ascii="Times New Roman" w:eastAsia="Times New Roman" w:hAnsi="Times New Roman" w:cs="Times New Roman"/>
           <w:color w:val="0000FF"/>
           <w:sz w:val="18"/>
           <w:szCs w:val="18"/>
@@ -11052,7 +10907,7 @@
       </w:r>
       <w:r>
         <w:rPr>
-          <w:rFonts w:ascii="Consolas" w:eastAsia="Times New Roman" w:hAnsi="Consolas" w:cs="Times New Roman"/>
+          <w:rFonts w:ascii="Times New Roman" w:eastAsia="Times New Roman" w:hAnsi="Times New Roman" w:cs="Times New Roman"/>
           <w:color w:val="000000"/>
           <w:sz w:val="18"/>
           <w:szCs w:val="18"/>
@@ -11066,7 +10921,7 @@
         <w:shd w:val="clear" w:color="auto" w:fill="FFFFFF"/>
         <w:spacing w:after="0" w:line="240" w:lineRule="atLeast"/>
         <w:rPr>
-          <w:rFonts w:ascii="Consolas" w:eastAsia="Times New Roman" w:hAnsi="Consolas" w:cs="Times New Roman"/>
+          <w:rFonts w:ascii="Times New Roman" w:eastAsia="Times New Roman" w:hAnsi="Times New Roman" w:cs="Times New Roman"/>
           <w:color w:val="000000"/>
           <w:sz w:val="18"/>
           <w:szCs w:val="18"/>
@@ -11075,7 +10930,7 @@
       </w:pPr>
       <w:r>
         <w:rPr>
-          <w:rFonts w:ascii="Consolas" w:eastAsia="Times New Roman" w:hAnsi="Consolas" w:cs="Times New Roman"/>
+          <w:rFonts w:ascii="Times New Roman" w:eastAsia="Times New Roman" w:hAnsi="Times New Roman" w:cs="Times New Roman"/>
           <w:color w:val="000000"/>
           <w:sz w:val="18"/>
           <w:szCs w:val="18"/>
@@ -11085,7 +10940,7 @@
       </w:r>
       <w:r>
         <w:rPr>
-          <w:rFonts w:ascii="Consolas" w:eastAsia="Times New Roman" w:hAnsi="Consolas" w:cs="Times New Roman"/>
+          <w:rFonts w:ascii="Times New Roman" w:eastAsia="Times New Roman" w:hAnsi="Times New Roman" w:cs="Times New Roman"/>
           <w:color w:val="0000FF"/>
           <w:sz w:val="18"/>
           <w:szCs w:val="18"/>
@@ -11095,7 +10950,7 @@
       </w:r>
       <w:r>
         <w:rPr>
-          <w:rFonts w:ascii="Consolas" w:eastAsia="Times New Roman" w:hAnsi="Consolas" w:cs="Times New Roman"/>
+          <w:rFonts w:ascii="Times New Roman" w:eastAsia="Times New Roman" w:hAnsi="Times New Roman" w:cs="Times New Roman"/>
           <w:color w:val="000000"/>
           <w:sz w:val="18"/>
           <w:szCs w:val="18"/>
@@ -11109,7 +10964,7 @@
         <w:shd w:val="clear" w:color="auto" w:fill="FFFFFF"/>
         <w:spacing w:after="0" w:line="240" w:lineRule="atLeast"/>
         <w:rPr>
-          <w:rFonts w:ascii="Consolas" w:eastAsia="Times New Roman" w:hAnsi="Consolas" w:cs="Times New Roman"/>
+          <w:rFonts w:ascii="Times New Roman" w:eastAsia="Times New Roman" w:hAnsi="Times New Roman" w:cs="Times New Roman"/>
           <w:color w:val="000000"/>
           <w:sz w:val="18"/>
           <w:szCs w:val="18"/>
@@ -11118,7 +10973,7 @@
       </w:pPr>
       <w:r>
         <w:rPr>
-          <w:rFonts w:ascii="Consolas" w:eastAsia="Times New Roman" w:hAnsi="Consolas" w:cs="Times New Roman"/>
+          <w:rFonts w:ascii="Times New Roman" w:eastAsia="Times New Roman" w:hAnsi="Times New Roman" w:cs="Times New Roman"/>
           <w:color w:val="000000"/>
           <w:sz w:val="18"/>
           <w:szCs w:val="18"/>
@@ -11128,7 +10983,7 @@
       </w:r>
       <w:r>
         <w:rPr>
-          <w:rFonts w:ascii="Consolas" w:eastAsia="Times New Roman" w:hAnsi="Consolas" w:cs="Times New Roman"/>
+          <w:rFonts w:ascii="Times New Roman" w:eastAsia="Times New Roman" w:hAnsi="Times New Roman" w:cs="Times New Roman"/>
           <w:color w:val="0000FF"/>
           <w:sz w:val="18"/>
           <w:szCs w:val="18"/>
@@ -11138,7 +10993,7 @@
       </w:r>
       <w:r>
         <w:rPr>
-          <w:rFonts w:ascii="Consolas" w:eastAsia="Times New Roman" w:hAnsi="Consolas" w:cs="Times New Roman"/>
+          <w:rFonts w:ascii="Times New Roman" w:eastAsia="Times New Roman" w:hAnsi="Times New Roman" w:cs="Times New Roman"/>
           <w:color w:val="000000"/>
           <w:sz w:val="18"/>
           <w:szCs w:val="18"/>
@@ -11148,7 +11003,7 @@
       </w:r>
       <w:r>
         <w:rPr>
-          <w:rFonts w:ascii="Consolas" w:eastAsia="Times New Roman" w:hAnsi="Consolas" w:cs="Times New Roman"/>
+          <w:rFonts w:ascii="Times New Roman" w:eastAsia="Times New Roman" w:hAnsi="Times New Roman" w:cs="Times New Roman"/>
           <w:color w:val="A31515"/>
           <w:sz w:val="18"/>
           <w:szCs w:val="18"/>
@@ -11158,7 +11013,7 @@
       </w:r>
       <w:r>
         <w:rPr>
-          <w:rFonts w:ascii="Consolas" w:eastAsia="Times New Roman" w:hAnsi="Consolas" w:cs="Times New Roman"/>
+          <w:rFonts w:ascii="Times New Roman" w:eastAsia="Times New Roman" w:hAnsi="Times New Roman" w:cs="Times New Roman"/>
           <w:color w:val="000000"/>
           <w:sz w:val="18"/>
           <w:szCs w:val="18"/>
@@ -11168,7 +11023,7 @@
       </w:r>
       <w:r>
         <w:rPr>
-          <w:rFonts w:ascii="Consolas" w:eastAsia="Times New Roman" w:hAnsi="Consolas" w:cs="Times New Roman"/>
+          <w:rFonts w:ascii="Times New Roman" w:eastAsia="Times New Roman" w:hAnsi="Times New Roman" w:cs="Times New Roman"/>
           <w:color w:val="A31515"/>
           <w:sz w:val="18"/>
           <w:szCs w:val="18"/>
@@ -11178,7 +11033,7 @@
       </w:r>
       <w:r>
         <w:rPr>
-          <w:rFonts w:ascii="Consolas" w:eastAsia="Times New Roman" w:hAnsi="Consolas" w:cs="Times New Roman"/>
+          <w:rFonts w:ascii="Times New Roman" w:eastAsia="Times New Roman" w:hAnsi="Times New Roman" w:cs="Times New Roman"/>
           <w:color w:val="000000"/>
           <w:sz w:val="18"/>
           <w:szCs w:val="18"/>
@@ -11192,7 +11047,7 @@
         <w:shd w:val="clear" w:color="auto" w:fill="FFFFFF"/>
         <w:spacing w:after="0" w:line="240" w:lineRule="atLeast"/>
         <w:rPr>
-          <w:rFonts w:ascii="Consolas" w:eastAsia="Times New Roman" w:hAnsi="Consolas" w:cs="Times New Roman"/>
+          <w:rFonts w:ascii="Times New Roman" w:eastAsia="Times New Roman" w:hAnsi="Times New Roman" w:cs="Times New Roman"/>
           <w:color w:val="000000"/>
           <w:sz w:val="18"/>
           <w:szCs w:val="18"/>
@@ -11201,7 +11056,7 @@
       </w:pPr>
       <w:r>
         <w:rPr>
-          <w:rFonts w:ascii="Consolas" w:eastAsia="Times New Roman" w:hAnsi="Consolas" w:cs="Times New Roman"/>
+          <w:rFonts w:ascii="Times New Roman" w:eastAsia="Times New Roman" w:hAnsi="Times New Roman" w:cs="Times New Roman"/>
           <w:color w:val="000000"/>
           <w:sz w:val="18"/>
           <w:szCs w:val="18"/>
@@ -11211,7 +11066,7 @@
       </w:r>
       <w:r>
         <w:rPr>
-          <w:rFonts w:ascii="Consolas" w:eastAsia="Times New Roman" w:hAnsi="Consolas" w:cs="Times New Roman"/>
+          <w:rFonts w:ascii="Times New Roman" w:eastAsia="Times New Roman" w:hAnsi="Times New Roman" w:cs="Times New Roman"/>
           <w:color w:val="0000FF"/>
           <w:sz w:val="18"/>
           <w:szCs w:val="18"/>
@@ -11221,7 +11076,7 @@
       </w:r>
       <w:r>
         <w:rPr>
-          <w:rFonts w:ascii="Consolas" w:eastAsia="Times New Roman" w:hAnsi="Consolas" w:cs="Times New Roman"/>
+          <w:rFonts w:ascii="Times New Roman" w:eastAsia="Times New Roman" w:hAnsi="Times New Roman" w:cs="Times New Roman"/>
           <w:color w:val="000000"/>
           <w:sz w:val="18"/>
           <w:szCs w:val="18"/>
@@ -11235,7 +11090,7 @@
         <w:shd w:val="clear" w:color="auto" w:fill="FFFFFF"/>
         <w:spacing w:after="0" w:line="240" w:lineRule="atLeast"/>
         <w:rPr>
-          <w:rFonts w:ascii="Consolas" w:eastAsia="Times New Roman" w:hAnsi="Consolas" w:cs="Times New Roman"/>
+          <w:rFonts w:ascii="Times New Roman" w:eastAsia="Times New Roman" w:hAnsi="Times New Roman" w:cs="Times New Roman"/>
           <w:color w:val="000000"/>
           <w:sz w:val="18"/>
           <w:szCs w:val="18"/>
@@ -11244,7 +11099,7 @@
       </w:pPr>
       <w:r>
         <w:rPr>
-          <w:rFonts w:ascii="Consolas" w:eastAsia="Times New Roman" w:hAnsi="Consolas" w:cs="Times New Roman"/>
+          <w:rFonts w:ascii="Times New Roman" w:eastAsia="Times New Roman" w:hAnsi="Times New Roman" w:cs="Times New Roman"/>
           <w:color w:val="000000"/>
           <w:sz w:val="18"/>
           <w:szCs w:val="18"/>
@@ -11254,7 +11109,7 @@
       </w:r>
       <w:r>
         <w:rPr>
-          <w:rFonts w:ascii="Consolas" w:eastAsia="Times New Roman" w:hAnsi="Consolas" w:cs="Times New Roman"/>
+          <w:rFonts w:ascii="Times New Roman" w:eastAsia="Times New Roman" w:hAnsi="Times New Roman" w:cs="Times New Roman"/>
           <w:color w:val="A31515"/>
           <w:sz w:val="18"/>
           <w:szCs w:val="18"/>
@@ -11264,7 +11119,7 @@
       </w:r>
       <w:r>
         <w:rPr>
-          <w:rFonts w:ascii="Consolas" w:eastAsia="Times New Roman" w:hAnsi="Consolas" w:cs="Times New Roman"/>
+          <w:rFonts w:ascii="Times New Roman" w:eastAsia="Times New Roman" w:hAnsi="Times New Roman" w:cs="Times New Roman"/>
           <w:color w:val="000000"/>
           <w:sz w:val="18"/>
           <w:szCs w:val="18"/>
@@ -11278,7 +11133,7 @@
         <w:shd w:val="clear" w:color="auto" w:fill="FFFFFF"/>
         <w:spacing w:after="0" w:line="240" w:lineRule="atLeast"/>
         <w:rPr>
-          <w:rFonts w:ascii="Consolas" w:eastAsia="Times New Roman" w:hAnsi="Consolas" w:cs="Times New Roman"/>
+          <w:rFonts w:ascii="Times New Roman" w:eastAsia="Times New Roman" w:hAnsi="Times New Roman" w:cs="Times New Roman"/>
           <w:color w:val="000000"/>
           <w:sz w:val="18"/>
           <w:szCs w:val="18"/>
@@ -11287,7 +11142,7 @@
       </w:pPr>
       <w:r>
         <w:rPr>
-          <w:rFonts w:ascii="Consolas" w:eastAsia="Times New Roman" w:hAnsi="Consolas" w:cs="Times New Roman"/>
+          <w:rFonts w:ascii="Times New Roman" w:eastAsia="Times New Roman" w:hAnsi="Times New Roman" w:cs="Times New Roman"/>
           <w:color w:val="000000"/>
           <w:sz w:val="18"/>
           <w:szCs w:val="18"/>
@@ -11297,7 +11152,7 @@
       </w:r>
       <w:r>
         <w:rPr>
-          <w:rFonts w:ascii="Consolas" w:eastAsia="Times New Roman" w:hAnsi="Consolas" w:cs="Times New Roman"/>
+          <w:rFonts w:ascii="Times New Roman" w:eastAsia="Times New Roman" w:hAnsi="Times New Roman" w:cs="Times New Roman"/>
           <w:color w:val="0000FF"/>
           <w:sz w:val="18"/>
           <w:szCs w:val="18"/>
@@ -11307,7 +11162,7 @@
       </w:r>
       <w:r>
         <w:rPr>
-          <w:rFonts w:ascii="Consolas" w:eastAsia="Times New Roman" w:hAnsi="Consolas" w:cs="Times New Roman"/>
+          <w:rFonts w:ascii="Times New Roman" w:eastAsia="Times New Roman" w:hAnsi="Times New Roman" w:cs="Times New Roman"/>
           <w:color w:val="000000"/>
           <w:sz w:val="18"/>
           <w:szCs w:val="18"/>
@@ -11321,7 +11176,7 @@
         <w:shd w:val="clear" w:color="auto" w:fill="FFFFFF"/>
         <w:spacing w:after="0" w:line="240" w:lineRule="atLeast"/>
         <w:rPr>
-          <w:rFonts w:ascii="Consolas" w:eastAsia="Times New Roman" w:hAnsi="Consolas" w:cs="Times New Roman"/>
+          <w:rFonts w:ascii="Times New Roman" w:eastAsia="Times New Roman" w:hAnsi="Times New Roman" w:cs="Times New Roman"/>
           <w:color w:val="000000"/>
           <w:sz w:val="18"/>
           <w:szCs w:val="18"/>
@@ -11330,7 +11185,7 @@
       </w:pPr>
       <w:r>
         <w:rPr>
-          <w:rFonts w:ascii="Consolas" w:eastAsia="Times New Roman" w:hAnsi="Consolas" w:cs="Times New Roman"/>
+          <w:rFonts w:ascii="Times New Roman" w:eastAsia="Times New Roman" w:hAnsi="Times New Roman" w:cs="Times New Roman"/>
           <w:color w:val="000000"/>
           <w:sz w:val="18"/>
           <w:szCs w:val="18"/>
@@ -11340,7 +11195,7 @@
       </w:r>
       <w:r>
         <w:rPr>
-          <w:rFonts w:ascii="Consolas" w:eastAsia="Times New Roman" w:hAnsi="Consolas" w:cs="Times New Roman"/>
+          <w:rFonts w:ascii="Times New Roman" w:eastAsia="Times New Roman" w:hAnsi="Times New Roman" w:cs="Times New Roman"/>
           <w:color w:val="0000FF"/>
           <w:sz w:val="18"/>
           <w:szCs w:val="18"/>
@@ -11350,7 +11205,7 @@
       </w:r>
       <w:r>
         <w:rPr>
-          <w:rFonts w:ascii="Consolas" w:eastAsia="Times New Roman" w:hAnsi="Consolas" w:cs="Times New Roman"/>
+          <w:rFonts w:ascii="Times New Roman" w:eastAsia="Times New Roman" w:hAnsi="Times New Roman" w:cs="Times New Roman"/>
           <w:color w:val="000000"/>
           <w:sz w:val="18"/>
           <w:szCs w:val="18"/>
@@ -11364,7 +11219,7 @@
         <w:shd w:val="clear" w:color="auto" w:fill="FFFFFF"/>
         <w:spacing w:after="0" w:line="240" w:lineRule="atLeast"/>
         <w:rPr>
-          <w:rFonts w:ascii="Consolas" w:eastAsia="Times New Roman" w:hAnsi="Consolas" w:cs="Times New Roman"/>
+          <w:rFonts w:ascii="Times New Roman" w:eastAsia="Times New Roman" w:hAnsi="Times New Roman" w:cs="Times New Roman"/>
           <w:color w:val="000000"/>
           <w:sz w:val="18"/>
           <w:szCs w:val="18"/>
@@ -11373,7 +11228,7 @@
       </w:pPr>
       <w:r>
         <w:rPr>
-          <w:rFonts w:ascii="Consolas" w:eastAsia="Times New Roman" w:hAnsi="Consolas" w:cs="Times New Roman"/>
+          <w:rFonts w:ascii="Times New Roman" w:eastAsia="Times New Roman" w:hAnsi="Times New Roman" w:cs="Times New Roman"/>
           <w:color w:val="000000"/>
           <w:sz w:val="18"/>
           <w:szCs w:val="18"/>
@@ -11387,7 +11242,7 @@
         <w:shd w:val="clear" w:color="auto" w:fill="FFFFFF"/>
         <w:spacing w:after="0" w:line="240" w:lineRule="atLeast"/>
         <w:rPr>
-          <w:rFonts w:ascii="Consolas" w:eastAsia="Times New Roman" w:hAnsi="Consolas" w:cs="Times New Roman"/>
+          <w:rFonts w:ascii="Times New Roman" w:eastAsia="Times New Roman" w:hAnsi="Times New Roman" w:cs="Times New Roman"/>
           <w:color w:val="000000"/>
           <w:sz w:val="18"/>
           <w:szCs w:val="18"/>
@@ -11396,7 +11251,7 @@
       </w:pPr>
       <w:r>
         <w:rPr>
-          <w:rFonts w:ascii="Consolas" w:eastAsia="Times New Roman" w:hAnsi="Consolas" w:cs="Times New Roman"/>
+          <w:rFonts w:ascii="Times New Roman" w:eastAsia="Times New Roman" w:hAnsi="Times New Roman" w:cs="Times New Roman"/>
           <w:color w:val="000000"/>
           <w:sz w:val="18"/>
           <w:szCs w:val="18"/>
@@ -11406,7 +11261,7 @@
       </w:r>
       <w:r>
         <w:rPr>
-          <w:rFonts w:ascii="Consolas" w:eastAsia="Times New Roman" w:hAnsi="Consolas" w:cs="Times New Roman"/>
+          <w:rFonts w:ascii="Times New Roman" w:eastAsia="Times New Roman" w:hAnsi="Times New Roman" w:cs="Times New Roman"/>
           <w:color w:val="0000FF"/>
           <w:sz w:val="18"/>
           <w:szCs w:val="18"/>
@@ -11416,7 +11271,7 @@
       </w:r>
       <w:r>
         <w:rPr>
-          <w:rFonts w:ascii="Consolas" w:eastAsia="Times New Roman" w:hAnsi="Consolas" w:cs="Times New Roman"/>
+          <w:rFonts w:ascii="Times New Roman" w:eastAsia="Times New Roman" w:hAnsi="Times New Roman" w:cs="Times New Roman"/>
           <w:color w:val="000000"/>
           <w:sz w:val="18"/>
           <w:szCs w:val="18"/>
@@ -11430,7 +11285,7 @@
         <w:shd w:val="clear" w:color="auto" w:fill="FFFFFF"/>
         <w:spacing w:after="0" w:line="240" w:lineRule="atLeast"/>
         <w:rPr>
-          <w:rFonts w:ascii="Consolas" w:eastAsia="Times New Roman" w:hAnsi="Consolas" w:cs="Times New Roman"/>
+          <w:rFonts w:ascii="Times New Roman" w:eastAsia="Times New Roman" w:hAnsi="Times New Roman" w:cs="Times New Roman"/>
           <w:color w:val="000000"/>
           <w:sz w:val="18"/>
           <w:szCs w:val="18"/>
@@ -11439,7 +11294,7 @@
       </w:pPr>
       <w:r>
         <w:rPr>
-          <w:rFonts w:ascii="Consolas" w:eastAsia="Times New Roman" w:hAnsi="Consolas" w:cs="Times New Roman"/>
+          <w:rFonts w:ascii="Times New Roman" w:eastAsia="Times New Roman" w:hAnsi="Times New Roman" w:cs="Times New Roman"/>
           <w:color w:val="000000"/>
           <w:sz w:val="18"/>
           <w:szCs w:val="18"/>
@@ -11449,7 +11304,7 @@
       </w:r>
       <w:r>
         <w:rPr>
-          <w:rFonts w:ascii="Consolas" w:eastAsia="Times New Roman" w:hAnsi="Consolas" w:cs="Times New Roman"/>
+          <w:rFonts w:ascii="Times New Roman" w:eastAsia="Times New Roman" w:hAnsi="Times New Roman" w:cs="Times New Roman"/>
           <w:color w:val="0000FF"/>
           <w:sz w:val="18"/>
           <w:szCs w:val="18"/>
@@ -11459,7 +11314,7 @@
       </w:r>
       <w:r>
         <w:rPr>
-          <w:rFonts w:ascii="Consolas" w:eastAsia="Times New Roman" w:hAnsi="Consolas" w:cs="Times New Roman"/>
+          <w:rFonts w:ascii="Times New Roman" w:eastAsia="Times New Roman" w:hAnsi="Times New Roman" w:cs="Times New Roman"/>
           <w:color w:val="000000"/>
           <w:sz w:val="18"/>
           <w:szCs w:val="18"/>
@@ -11473,7 +11328,7 @@
         <w:shd w:val="clear" w:color="auto" w:fill="FFFFFF"/>
         <w:spacing w:after="0" w:line="240" w:lineRule="atLeast"/>
         <w:rPr>
-          <w:rFonts w:ascii="Consolas" w:eastAsia="Times New Roman" w:hAnsi="Consolas" w:cs="Times New Roman"/>
+          <w:rFonts w:ascii="Times New Roman" w:eastAsia="Times New Roman" w:hAnsi="Times New Roman" w:cs="Times New Roman"/>
           <w:color w:val="000000"/>
           <w:sz w:val="18"/>
           <w:szCs w:val="18"/>
@@ -11482,7 +11337,7 @@
       </w:pPr>
       <w:r>
         <w:rPr>
-          <w:rFonts w:ascii="Consolas" w:eastAsia="Times New Roman" w:hAnsi="Consolas" w:cs="Times New Roman"/>
+          <w:rFonts w:ascii="Times New Roman" w:eastAsia="Times New Roman" w:hAnsi="Times New Roman" w:cs="Times New Roman"/>
           <w:color w:val="000000"/>
           <w:sz w:val="18"/>
           <w:szCs w:val="18"/>
@@ -11496,7 +11351,7 @@
         <w:shd w:val="clear" w:color="auto" w:fill="FFFFFF"/>
         <w:spacing w:after="0" w:line="240" w:lineRule="atLeast"/>
         <w:rPr>
-          <w:rFonts w:ascii="Consolas" w:eastAsia="Times New Roman" w:hAnsi="Consolas" w:cs="Times New Roman"/>
+          <w:rFonts w:ascii="Times New Roman" w:eastAsia="Times New Roman" w:hAnsi="Times New Roman" w:cs="Times New Roman"/>
           <w:color w:val="000000"/>
           <w:sz w:val="18"/>
           <w:szCs w:val="18"/>
@@ -11505,7 +11360,7 @@
       </w:pPr>
       <w:r>
         <w:rPr>
-          <w:rFonts w:ascii="Consolas" w:eastAsia="Times New Roman" w:hAnsi="Consolas" w:cs="Times New Roman"/>
+          <w:rFonts w:ascii="Times New Roman" w:eastAsia="Times New Roman" w:hAnsi="Times New Roman" w:cs="Times New Roman"/>
           <w:color w:val="000000"/>
           <w:sz w:val="18"/>
           <w:szCs w:val="18"/>
@@ -11519,7 +11374,7 @@
         <w:shd w:val="clear" w:color="auto" w:fill="FFFFFF"/>
         <w:spacing w:after="0" w:line="240" w:lineRule="atLeast"/>
         <w:rPr>
-          <w:rFonts w:ascii="Consolas" w:eastAsia="Times New Roman" w:hAnsi="Consolas" w:cs="Times New Roman"/>
+          <w:rFonts w:ascii="Times New Roman" w:eastAsia="Times New Roman" w:hAnsi="Times New Roman" w:cs="Times New Roman"/>
           <w:color w:val="000000"/>
           <w:sz w:val="18"/>
           <w:szCs w:val="18"/>
@@ -11528,7 +11383,7 @@
       </w:pPr>
       <w:r>
         <w:rPr>
-          <w:rFonts w:ascii="Consolas" w:eastAsia="Times New Roman" w:hAnsi="Consolas" w:cs="Times New Roman"/>
+          <w:rFonts w:ascii="Times New Roman" w:eastAsia="Times New Roman" w:hAnsi="Times New Roman" w:cs="Times New Roman"/>
           <w:color w:val="000000"/>
           <w:sz w:val="18"/>
           <w:szCs w:val="18"/>
@@ -11542,7 +11397,7 @@
         <w:shd w:val="clear" w:color="auto" w:fill="FFFFFF"/>
         <w:spacing w:after="0" w:line="240" w:lineRule="atLeast"/>
         <w:rPr>
-          <w:rFonts w:ascii="Consolas" w:eastAsia="Times New Roman" w:hAnsi="Consolas" w:cs="Times New Roman"/>
+          <w:rFonts w:ascii="Times New Roman" w:eastAsia="Times New Roman" w:hAnsi="Times New Roman" w:cs="Times New Roman"/>
           <w:color w:val="000000"/>
           <w:sz w:val="18"/>
           <w:szCs w:val="18"/>
@@ -11551,7 +11406,7 @@
       </w:pPr>
       <w:r>
         <w:rPr>
-          <w:rFonts w:ascii="Consolas" w:eastAsia="Times New Roman" w:hAnsi="Consolas" w:cs="Times New Roman"/>
+          <w:rFonts w:ascii="Times New Roman" w:eastAsia="Times New Roman" w:hAnsi="Times New Roman" w:cs="Times New Roman"/>
           <w:color w:val="000000"/>
           <w:sz w:val="18"/>
           <w:szCs w:val="18"/>
@@ -11561,7 +11416,7 @@
       </w:r>
       <w:r>
         <w:rPr>
-          <w:rFonts w:ascii="Consolas" w:eastAsia="Times New Roman" w:hAnsi="Consolas" w:cs="Times New Roman"/>
+          <w:rFonts w:ascii="Times New Roman" w:eastAsia="Times New Roman" w:hAnsi="Times New Roman" w:cs="Times New Roman"/>
           <w:color w:val="0000FF"/>
           <w:sz w:val="18"/>
           <w:szCs w:val="18"/>
@@ -11571,7 +11426,7 @@
       </w:r>
       <w:r>
         <w:rPr>
-          <w:rFonts w:ascii="Consolas" w:eastAsia="Times New Roman" w:hAnsi="Consolas" w:cs="Times New Roman"/>
+          <w:rFonts w:ascii="Times New Roman" w:eastAsia="Times New Roman" w:hAnsi="Times New Roman" w:cs="Times New Roman"/>
           <w:color w:val="000000"/>
           <w:sz w:val="18"/>
           <w:szCs w:val="18"/>
@@ -11585,7 +11440,7 @@
         <w:shd w:val="clear" w:color="auto" w:fill="FFFFFF"/>
         <w:spacing w:after="0" w:line="240" w:lineRule="atLeast"/>
         <w:rPr>
-          <w:rFonts w:ascii="Consolas" w:eastAsia="Times New Roman" w:hAnsi="Consolas" w:cs="Times New Roman"/>
+          <w:rFonts w:ascii="Times New Roman" w:eastAsia="Times New Roman" w:hAnsi="Times New Roman" w:cs="Times New Roman"/>
           <w:color w:val="000000"/>
           <w:sz w:val="18"/>
           <w:szCs w:val="18"/>
@@ -11594,7 +11449,7 @@
       </w:pPr>
       <w:r>
         <w:rPr>
-          <w:rFonts w:ascii="Consolas" w:eastAsia="Times New Roman" w:hAnsi="Consolas" w:cs="Times New Roman"/>
+          <w:rFonts w:ascii="Times New Roman" w:eastAsia="Times New Roman" w:hAnsi="Times New Roman" w:cs="Times New Roman"/>
           <w:color w:val="000000"/>
           <w:sz w:val="18"/>
           <w:szCs w:val="18"/>
@@ -11604,7 +11459,7 @@
       </w:r>
       <w:r>
         <w:rPr>
-          <w:rFonts w:ascii="Consolas" w:eastAsia="Times New Roman" w:hAnsi="Consolas" w:cs="Times New Roman"/>
+          <w:rFonts w:ascii="Times New Roman" w:eastAsia="Times New Roman" w:hAnsi="Times New Roman" w:cs="Times New Roman"/>
           <w:color w:val="0000FF"/>
           <w:sz w:val="18"/>
           <w:szCs w:val="18"/>
@@ -11614,7 +11469,7 @@
       </w:r>
       <w:r>
         <w:rPr>
-          <w:rFonts w:ascii="Consolas" w:eastAsia="Times New Roman" w:hAnsi="Consolas" w:cs="Times New Roman"/>
+          <w:rFonts w:ascii="Times New Roman" w:eastAsia="Times New Roman" w:hAnsi="Times New Roman" w:cs="Times New Roman"/>
           <w:color w:val="000000"/>
           <w:sz w:val="18"/>
           <w:szCs w:val="18"/>
@@ -11628,7 +11483,7 @@
         <w:shd w:val="clear" w:color="auto" w:fill="FFFFFF"/>
         <w:spacing w:after="0" w:line="240" w:lineRule="atLeast"/>
         <w:rPr>
-          <w:rFonts w:ascii="Consolas" w:eastAsia="Times New Roman" w:hAnsi="Consolas" w:cs="Times New Roman"/>
+          <w:rFonts w:ascii="Times New Roman" w:eastAsia="Times New Roman" w:hAnsi="Times New Roman" w:cs="Times New Roman"/>
           <w:color w:val="000000"/>
           <w:sz w:val="18"/>
           <w:szCs w:val="18"/>
@@ -11637,7 +11492,7 @@
       </w:pPr>
       <w:r>
         <w:rPr>
-          <w:rFonts w:ascii="Consolas" w:eastAsia="Times New Roman" w:hAnsi="Consolas" w:cs="Times New Roman"/>
+          <w:rFonts w:ascii="Times New Roman" w:eastAsia="Times New Roman" w:hAnsi="Times New Roman" w:cs="Times New Roman"/>
           <w:color w:val="000000"/>
           <w:sz w:val="18"/>
           <w:szCs w:val="18"/>
@@ -11647,7 +11502,7 @@
       </w:r>
       <w:r>
         <w:rPr>
-          <w:rFonts w:ascii="Consolas" w:eastAsia="Times New Roman" w:hAnsi="Consolas" w:cs="Times New Roman"/>
+          <w:rFonts w:ascii="Times New Roman" w:eastAsia="Times New Roman" w:hAnsi="Times New Roman" w:cs="Times New Roman"/>
           <w:color w:val="0000FF"/>
           <w:sz w:val="18"/>
           <w:szCs w:val="18"/>
@@ -11657,7 +11512,7 @@
       </w:r>
       <w:r>
         <w:rPr>
-          <w:rFonts w:ascii="Consolas" w:eastAsia="Times New Roman" w:hAnsi="Consolas" w:cs="Times New Roman"/>
+          <w:rFonts w:ascii="Times New Roman" w:eastAsia="Times New Roman" w:hAnsi="Times New Roman" w:cs="Times New Roman"/>
           <w:color w:val="000000"/>
           <w:sz w:val="18"/>
           <w:szCs w:val="18"/>
@@ -11667,7 +11522,7 @@
       </w:r>
       <w:r>
         <w:rPr>
-          <w:rFonts w:ascii="Consolas" w:eastAsia="Times New Roman" w:hAnsi="Consolas" w:cs="Times New Roman"/>
+          <w:rFonts w:ascii="Times New Roman" w:eastAsia="Times New Roman" w:hAnsi="Times New Roman" w:cs="Times New Roman"/>
           <w:color w:val="A31515"/>
           <w:sz w:val="18"/>
           <w:szCs w:val="18"/>
@@ -11677,7 +11532,7 @@
       </w:r>
       <w:r>
         <w:rPr>
-          <w:rFonts w:ascii="Consolas" w:eastAsia="Times New Roman" w:hAnsi="Consolas" w:cs="Times New Roman"/>
+          <w:rFonts w:ascii="Times New Roman" w:eastAsia="Times New Roman" w:hAnsi="Times New Roman" w:cs="Times New Roman"/>
           <w:color w:val="000000"/>
           <w:sz w:val="18"/>
           <w:szCs w:val="18"/>
@@ -11687,7 +11542,7 @@
       </w:r>
       <w:r>
         <w:rPr>
-          <w:rFonts w:ascii="Consolas" w:eastAsia="Times New Roman" w:hAnsi="Consolas" w:cs="Times New Roman"/>
+          <w:rFonts w:ascii="Times New Roman" w:eastAsia="Times New Roman" w:hAnsi="Times New Roman" w:cs="Times New Roman"/>
           <w:color w:val="A31515"/>
           <w:sz w:val="18"/>
           <w:szCs w:val="18"/>
@@ -11697,7 +11552,7 @@
       </w:r>
       <w:r>
         <w:rPr>
-          <w:rFonts w:ascii="Consolas" w:eastAsia="Times New Roman" w:hAnsi="Consolas" w:cs="Times New Roman"/>
+          <w:rFonts w:ascii="Times New Roman" w:eastAsia="Times New Roman" w:hAnsi="Times New Roman" w:cs="Times New Roman"/>
           <w:color w:val="000000"/>
           <w:sz w:val="18"/>
           <w:szCs w:val="18"/>
@@ -11711,7 +11566,7 @@
         <w:shd w:val="clear" w:color="auto" w:fill="FFFFFF"/>
         <w:spacing w:after="0" w:line="240" w:lineRule="atLeast"/>
         <w:rPr>
-          <w:rFonts w:ascii="Consolas" w:eastAsia="Times New Roman" w:hAnsi="Consolas" w:cs="Times New Roman"/>
+          <w:rFonts w:ascii="Times New Roman" w:eastAsia="Times New Roman" w:hAnsi="Times New Roman" w:cs="Times New Roman"/>
           <w:color w:val="000000"/>
           <w:sz w:val="18"/>
           <w:szCs w:val="18"/>
@@ -11720,7 +11575,7 @@
       </w:pPr>
       <w:r>
         <w:rPr>
-          <w:rFonts w:ascii="Consolas" w:eastAsia="Times New Roman" w:hAnsi="Consolas" w:cs="Times New Roman"/>
+          <w:rFonts w:ascii="Times New Roman" w:eastAsia="Times New Roman" w:hAnsi="Times New Roman" w:cs="Times New Roman"/>
           <w:color w:val="000000"/>
           <w:sz w:val="18"/>
           <w:szCs w:val="18"/>
@@ -11730,7 +11585,7 @@
       </w:r>
       <w:r>
         <w:rPr>
-          <w:rFonts w:ascii="Consolas" w:eastAsia="Times New Roman" w:hAnsi="Consolas" w:cs="Times New Roman"/>
+          <w:rFonts w:ascii="Times New Roman" w:eastAsia="Times New Roman" w:hAnsi="Times New Roman" w:cs="Times New Roman"/>
           <w:color w:val="0000FF"/>
           <w:sz w:val="18"/>
           <w:szCs w:val="18"/>
@@ -11740,7 +11595,7 @@
       </w:r>
       <w:r>
         <w:rPr>
-          <w:rFonts w:ascii="Consolas" w:eastAsia="Times New Roman" w:hAnsi="Consolas" w:cs="Times New Roman"/>
+          <w:rFonts w:ascii="Times New Roman" w:eastAsia="Times New Roman" w:hAnsi="Times New Roman" w:cs="Times New Roman"/>
           <w:color w:val="000000"/>
           <w:sz w:val="18"/>
           <w:szCs w:val="18"/>
@@ -11754,7 +11609,7 @@
         <w:shd w:val="clear" w:color="auto" w:fill="FFFFFF"/>
         <w:spacing w:after="0" w:line="240" w:lineRule="atLeast"/>
         <w:rPr>
-          <w:rFonts w:ascii="Consolas" w:eastAsia="Times New Roman" w:hAnsi="Consolas" w:cs="Times New Roman"/>
+          <w:rFonts w:ascii="Times New Roman" w:eastAsia="Times New Roman" w:hAnsi="Times New Roman" w:cs="Times New Roman"/>
           <w:color w:val="000000"/>
           <w:sz w:val="18"/>
           <w:szCs w:val="18"/>
@@ -11763,7 +11618,7 @@
       </w:pPr>
       <w:r>
         <w:rPr>
-          <w:rFonts w:ascii="Consolas" w:eastAsia="Times New Roman" w:hAnsi="Consolas" w:cs="Times New Roman"/>
+          <w:rFonts w:ascii="Times New Roman" w:eastAsia="Times New Roman" w:hAnsi="Times New Roman" w:cs="Times New Roman"/>
           <w:color w:val="000000"/>
           <w:sz w:val="18"/>
           <w:szCs w:val="18"/>
@@ -11773,7 +11628,7 @@
       </w:r>
       <w:r>
         <w:rPr>
-          <w:rFonts w:ascii="Consolas" w:eastAsia="Times New Roman" w:hAnsi="Consolas" w:cs="Times New Roman"/>
+          <w:rFonts w:ascii="Times New Roman" w:eastAsia="Times New Roman" w:hAnsi="Times New Roman" w:cs="Times New Roman"/>
           <w:color w:val="A31515"/>
           <w:sz w:val="18"/>
           <w:szCs w:val="18"/>
@@ -11783,7 +11638,7 @@
       </w:r>
       <w:r>
         <w:rPr>
-          <w:rFonts w:ascii="Consolas" w:eastAsia="Times New Roman" w:hAnsi="Consolas" w:cs="Times New Roman"/>
+          <w:rFonts w:ascii="Times New Roman" w:eastAsia="Times New Roman" w:hAnsi="Times New Roman" w:cs="Times New Roman"/>
           <w:color w:val="000000"/>
           <w:sz w:val="18"/>
           <w:szCs w:val="18"/>
@@ -11797,7 +11652,7 @@
         <w:shd w:val="clear" w:color="auto" w:fill="FFFFFF"/>
         <w:spacing w:after="0" w:line="240" w:lineRule="atLeast"/>
         <w:rPr>
-          <w:rFonts w:ascii="Consolas" w:eastAsia="Times New Roman" w:hAnsi="Consolas" w:cs="Times New Roman"/>
+          <w:rFonts w:ascii="Times New Roman" w:eastAsia="Times New Roman" w:hAnsi="Times New Roman" w:cs="Times New Roman"/>
           <w:color w:val="000000"/>
           <w:sz w:val="18"/>
           <w:szCs w:val="18"/>
@@ -11806,7 +11661,7 @@
       </w:pPr>
       <w:r>
         <w:rPr>
-          <w:rFonts w:ascii="Consolas" w:eastAsia="Times New Roman" w:hAnsi="Consolas" w:cs="Times New Roman"/>
+          <w:rFonts w:ascii="Times New Roman" w:eastAsia="Times New Roman" w:hAnsi="Times New Roman" w:cs="Times New Roman"/>
           <w:color w:val="000000"/>
           <w:sz w:val="18"/>
           <w:szCs w:val="18"/>
@@ -11816,7 +11671,7 @@
       </w:r>
       <w:r>
         <w:rPr>
-          <w:rFonts w:ascii="Consolas" w:eastAsia="Times New Roman" w:hAnsi="Consolas" w:cs="Times New Roman"/>
+          <w:rFonts w:ascii="Times New Roman" w:eastAsia="Times New Roman" w:hAnsi="Times New Roman" w:cs="Times New Roman"/>
           <w:color w:val="0000FF"/>
           <w:sz w:val="18"/>
           <w:szCs w:val="18"/>
@@ -11826,7 +11681,7 @@
       </w:r>
       <w:r>
         <w:rPr>
-          <w:rFonts w:ascii="Consolas" w:eastAsia="Times New Roman" w:hAnsi="Consolas" w:cs="Times New Roman"/>
+          <w:rFonts w:ascii="Times New Roman" w:eastAsia="Times New Roman" w:hAnsi="Times New Roman" w:cs="Times New Roman"/>
           <w:color w:val="000000"/>
           <w:sz w:val="18"/>
           <w:szCs w:val="18"/>
@@ -11840,7 +11695,7 @@
         <w:shd w:val="clear" w:color="auto" w:fill="FFFFFF"/>
         <w:spacing w:after="0" w:line="240" w:lineRule="atLeast"/>
         <w:rPr>
-          <w:rFonts w:ascii="Consolas" w:eastAsia="Times New Roman" w:hAnsi="Consolas" w:cs="Times New Roman"/>
+          <w:rFonts w:ascii="Times New Roman" w:eastAsia="Times New Roman" w:hAnsi="Times New Roman" w:cs="Times New Roman"/>
           <w:color w:val="000000"/>
           <w:sz w:val="18"/>
           <w:szCs w:val="18"/>
@@ -11849,7 +11704,7 @@
       </w:pPr>
       <w:r>
         <w:rPr>
-          <w:rFonts w:ascii="Consolas" w:eastAsia="Times New Roman" w:hAnsi="Consolas" w:cs="Times New Roman"/>
+          <w:rFonts w:ascii="Times New Roman" w:eastAsia="Times New Roman" w:hAnsi="Times New Roman" w:cs="Times New Roman"/>
           <w:color w:val="000000"/>
           <w:sz w:val="18"/>
           <w:szCs w:val="18"/>
@@ -11859,7 +11714,7 @@
       </w:r>
       <w:r>
         <w:rPr>
-          <w:rFonts w:ascii="Consolas" w:eastAsia="Times New Roman" w:hAnsi="Consolas" w:cs="Times New Roman"/>
+          <w:rFonts w:ascii="Times New Roman" w:eastAsia="Times New Roman" w:hAnsi="Times New Roman" w:cs="Times New Roman"/>
           <w:color w:val="0000FF"/>
           <w:sz w:val="18"/>
           <w:szCs w:val="18"/>
@@ -11869,7 +11724,7 @@
       </w:r>
       <w:r>
         <w:rPr>
-          <w:rFonts w:ascii="Consolas" w:eastAsia="Times New Roman" w:hAnsi="Consolas" w:cs="Times New Roman"/>
+          <w:rFonts w:ascii="Times New Roman" w:eastAsia="Times New Roman" w:hAnsi="Times New Roman" w:cs="Times New Roman"/>
           <w:color w:val="000000"/>
           <w:sz w:val="18"/>
           <w:szCs w:val="18"/>
@@ -11883,7 +11738,7 @@
         <w:shd w:val="clear" w:color="auto" w:fill="FFFFFF"/>
         <w:spacing w:after="0" w:line="240" w:lineRule="atLeast"/>
         <w:rPr>
-          <w:rFonts w:ascii="Consolas" w:eastAsia="Times New Roman" w:hAnsi="Consolas" w:cs="Times New Roman"/>
+          <w:rFonts w:ascii="Times New Roman" w:eastAsia="Times New Roman" w:hAnsi="Times New Roman" w:cs="Times New Roman"/>
           <w:color w:val="000000"/>
           <w:sz w:val="18"/>
           <w:szCs w:val="18"/>
@@ -11892,7 +11747,7 @@
       </w:pPr>
       <w:r>
         <w:rPr>
-          <w:rFonts w:ascii="Consolas" w:eastAsia="Times New Roman" w:hAnsi="Consolas" w:cs="Times New Roman"/>
+          <w:rFonts w:ascii="Times New Roman" w:eastAsia="Times New Roman" w:hAnsi="Times New Roman" w:cs="Times New Roman"/>
           <w:color w:val="000000"/>
           <w:sz w:val="18"/>
           <w:szCs w:val="18"/>
@@ -11906,7 +11761,7 @@
         <w:shd w:val="clear" w:color="auto" w:fill="FFFFFF"/>
         <w:spacing w:after="0" w:line="240" w:lineRule="atLeast"/>
         <w:rPr>
-          <w:rFonts w:ascii="Consolas" w:eastAsia="Times New Roman" w:hAnsi="Consolas" w:cs="Times New Roman"/>
+          <w:rFonts w:ascii="Times New Roman" w:eastAsia="Times New Roman" w:hAnsi="Times New Roman" w:cs="Times New Roman"/>
           <w:color w:val="000000"/>
           <w:sz w:val="18"/>
           <w:szCs w:val="18"/>
@@ -11915,7 +11770,7 @@
       </w:pPr>
       <w:r>
         <w:rPr>
-          <w:rFonts w:ascii="Consolas" w:eastAsia="Times New Roman" w:hAnsi="Consolas" w:cs="Times New Roman"/>
+          <w:rFonts w:ascii="Times New Roman" w:eastAsia="Times New Roman" w:hAnsi="Times New Roman" w:cs="Times New Roman"/>
           <w:color w:val="000000"/>
           <w:sz w:val="18"/>
           <w:szCs w:val="18"/>
@@ -11925,7 +11780,7 @@
       </w:r>
       <w:r>
         <w:rPr>
-          <w:rFonts w:ascii="Consolas" w:eastAsia="Times New Roman" w:hAnsi="Consolas" w:cs="Times New Roman"/>
+          <w:rFonts w:ascii="Times New Roman" w:eastAsia="Times New Roman" w:hAnsi="Times New Roman" w:cs="Times New Roman"/>
           <w:color w:val="0000FF"/>
           <w:sz w:val="18"/>
           <w:szCs w:val="18"/>
@@ -11935,7 +11790,7 @@
       </w:r>
       <w:r>
         <w:rPr>
-          <w:rFonts w:ascii="Consolas" w:eastAsia="Times New Roman" w:hAnsi="Consolas" w:cs="Times New Roman"/>
+          <w:rFonts w:ascii="Times New Roman" w:eastAsia="Times New Roman" w:hAnsi="Times New Roman" w:cs="Times New Roman"/>
           <w:color w:val="000000"/>
           <w:sz w:val="18"/>
           <w:szCs w:val="18"/>
@@ -11949,7 +11804,7 @@
         <w:shd w:val="clear" w:color="auto" w:fill="FFFFFF"/>
         <w:spacing w:after="0" w:line="240" w:lineRule="atLeast"/>
         <w:rPr>
-          <w:rFonts w:ascii="Consolas" w:eastAsia="Times New Roman" w:hAnsi="Consolas" w:cs="Times New Roman"/>
+          <w:rFonts w:ascii="Times New Roman" w:eastAsia="Times New Roman" w:hAnsi="Times New Roman" w:cs="Times New Roman"/>
           <w:color w:val="000000"/>
           <w:sz w:val="18"/>
           <w:szCs w:val="18"/>
@@ -11958,7 +11813,7 @@
       </w:pPr>
       <w:r>
         <w:rPr>
-          <w:rFonts w:ascii="Consolas" w:eastAsia="Times New Roman" w:hAnsi="Consolas" w:cs="Times New Roman"/>
+          <w:rFonts w:ascii="Times New Roman" w:eastAsia="Times New Roman" w:hAnsi="Times New Roman" w:cs="Times New Roman"/>
           <w:color w:val="000000"/>
           <w:sz w:val="18"/>
           <w:szCs w:val="18"/>
@@ -11968,7 +11823,7 @@
       </w:r>
       <w:r>
         <w:rPr>
-          <w:rFonts w:ascii="Consolas" w:eastAsia="Times New Roman" w:hAnsi="Consolas" w:cs="Times New Roman"/>
+          <w:rFonts w:ascii="Times New Roman" w:eastAsia="Times New Roman" w:hAnsi="Times New Roman" w:cs="Times New Roman"/>
           <w:color w:val="0000FF"/>
           <w:sz w:val="18"/>
           <w:szCs w:val="18"/>
@@ -11978,7 +11833,7 @@
       </w:r>
       <w:r>
         <w:rPr>
-          <w:rFonts w:ascii="Consolas" w:eastAsia="Times New Roman" w:hAnsi="Consolas" w:cs="Times New Roman"/>
+          <w:rFonts w:ascii="Times New Roman" w:eastAsia="Times New Roman" w:hAnsi="Times New Roman" w:cs="Times New Roman"/>
           <w:color w:val="000000"/>
           <w:sz w:val="18"/>
           <w:szCs w:val="18"/>
@@ -11992,7 +11847,7 @@
         <w:shd w:val="clear" w:color="auto" w:fill="FFFFFF"/>
         <w:spacing w:after="0" w:line="240" w:lineRule="atLeast"/>
         <w:rPr>
-          <w:rFonts w:ascii="Consolas" w:eastAsia="Times New Roman" w:hAnsi="Consolas" w:cs="Times New Roman"/>
+          <w:rFonts w:ascii="Times New Roman" w:eastAsia="Times New Roman" w:hAnsi="Times New Roman" w:cs="Times New Roman"/>
           <w:color w:val="000000"/>
           <w:sz w:val="18"/>
           <w:szCs w:val="18"/>
@@ -12001,7 +11856,7 @@
       </w:pPr>
       <w:r>
         <w:rPr>
-          <w:rFonts w:ascii="Consolas" w:eastAsia="Times New Roman" w:hAnsi="Consolas" w:cs="Times New Roman"/>
+          <w:rFonts w:ascii="Times New Roman" w:eastAsia="Times New Roman" w:hAnsi="Times New Roman" w:cs="Times New Roman"/>
           <w:color w:val="000000"/>
           <w:sz w:val="18"/>
           <w:szCs w:val="18"/>
@@ -12015,7 +11870,7 @@
         <w:shd w:val="clear" w:color="auto" w:fill="FFFFFF"/>
         <w:spacing w:after="0" w:line="240" w:lineRule="atLeast"/>
         <w:rPr>
-          <w:rFonts w:ascii="Consolas" w:eastAsia="Times New Roman" w:hAnsi="Consolas" w:cs="Times New Roman"/>
+          <w:rFonts w:ascii="Times New Roman" w:eastAsia="Times New Roman" w:hAnsi="Times New Roman" w:cs="Times New Roman"/>
           <w:color w:val="000000"/>
           <w:sz w:val="18"/>
           <w:szCs w:val="18"/>
@@ -12024,7 +11879,7 @@
       </w:pPr>
       <w:r>
         <w:rPr>
-          <w:rFonts w:ascii="Consolas" w:eastAsia="Times New Roman" w:hAnsi="Consolas" w:cs="Times New Roman"/>
+          <w:rFonts w:ascii="Times New Roman" w:eastAsia="Times New Roman" w:hAnsi="Times New Roman" w:cs="Times New Roman"/>
           <w:color w:val="000000"/>
           <w:sz w:val="18"/>
           <w:szCs w:val="18"/>
@@ -12038,7 +11893,7 @@
         <w:shd w:val="clear" w:color="auto" w:fill="FFFFFF"/>
         <w:spacing w:after="0" w:line="240" w:lineRule="atLeast"/>
         <w:rPr>
-          <w:rFonts w:ascii="Consolas" w:eastAsia="Times New Roman" w:hAnsi="Consolas" w:cs="Times New Roman"/>
+          <w:rFonts w:ascii="Times New Roman" w:eastAsia="Times New Roman" w:hAnsi="Times New Roman" w:cs="Times New Roman"/>
           <w:color w:val="000000"/>
           <w:sz w:val="18"/>
           <w:szCs w:val="18"/>
@@ -12047,7 +11902,7 @@
       </w:pPr>
       <w:r>
         <w:rPr>
-          <w:rFonts w:ascii="Consolas" w:eastAsia="Times New Roman" w:hAnsi="Consolas" w:cs="Times New Roman"/>
+          <w:rFonts w:ascii="Times New Roman" w:eastAsia="Times New Roman" w:hAnsi="Times New Roman" w:cs="Times New Roman"/>
           <w:color w:val="000000"/>
           <w:sz w:val="18"/>
           <w:szCs w:val="18"/>
@@ -12061,7 +11916,7 @@
         <w:shd w:val="clear" w:color="auto" w:fill="FFFFFF"/>
         <w:spacing w:after="0" w:line="240" w:lineRule="atLeast"/>
         <w:rPr>
-          <w:rFonts w:ascii="Consolas" w:eastAsia="Times New Roman" w:hAnsi="Consolas" w:cs="Times New Roman"/>
+          <w:rFonts w:ascii="Times New Roman" w:eastAsia="Times New Roman" w:hAnsi="Times New Roman" w:cs="Times New Roman"/>
           <w:color w:val="000000"/>
           <w:sz w:val="18"/>
           <w:szCs w:val="18"/>
@@ -12070,7 +11925,7 @@
       </w:pPr>
       <w:r>
         <w:rPr>
-          <w:rFonts w:ascii="Consolas" w:eastAsia="Times New Roman" w:hAnsi="Consolas" w:cs="Times New Roman"/>
+          <w:rFonts w:ascii="Times New Roman" w:eastAsia="Times New Roman" w:hAnsi="Times New Roman" w:cs="Times New Roman"/>
           <w:color w:val="000000"/>
           <w:sz w:val="18"/>
           <w:szCs w:val="18"/>
@@ -12080,7 +11935,7 @@
       </w:r>
       <w:r>
         <w:rPr>
-          <w:rFonts w:ascii="Consolas" w:eastAsia="Times New Roman" w:hAnsi="Consolas" w:cs="Times New Roman"/>
+          <w:rFonts w:ascii="Times New Roman" w:eastAsia="Times New Roman" w:hAnsi="Times New Roman" w:cs="Times New Roman"/>
           <w:color w:val="0000FF"/>
           <w:sz w:val="18"/>
           <w:szCs w:val="18"/>
@@ -12090,7 +11945,7 @@
       </w:r>
       <w:r>
         <w:rPr>
-          <w:rFonts w:ascii="Consolas" w:eastAsia="Times New Roman" w:hAnsi="Consolas" w:cs="Times New Roman"/>
+          <w:rFonts w:ascii="Times New Roman" w:eastAsia="Times New Roman" w:hAnsi="Times New Roman" w:cs="Times New Roman"/>
           <w:color w:val="000000"/>
           <w:sz w:val="18"/>
           <w:szCs w:val="18"/>
@@ -12104,7 +11959,7 @@
         <w:shd w:val="clear" w:color="auto" w:fill="FFFFFF"/>
         <w:spacing w:after="0" w:line="240" w:lineRule="atLeast"/>
         <w:rPr>
-          <w:rFonts w:ascii="Consolas" w:eastAsia="Times New Roman" w:hAnsi="Consolas" w:cs="Times New Roman"/>
+          <w:rFonts w:ascii="Times New Roman" w:eastAsia="Times New Roman" w:hAnsi="Times New Roman" w:cs="Times New Roman"/>
           <w:color w:val="000000"/>
           <w:sz w:val="18"/>
           <w:szCs w:val="18"/>
@@ -12113,7 +11968,7 @@
       </w:pPr>
       <w:r>
         <w:rPr>
-          <w:rFonts w:ascii="Consolas" w:eastAsia="Times New Roman" w:hAnsi="Consolas" w:cs="Times New Roman"/>
+          <w:rFonts w:ascii="Times New Roman" w:eastAsia="Times New Roman" w:hAnsi="Times New Roman" w:cs="Times New Roman"/>
           <w:color w:val="000000"/>
           <w:sz w:val="18"/>
           <w:szCs w:val="18"/>
@@ -12127,7 +11982,7 @@
         <w:shd w:val="clear" w:color="auto" w:fill="FFFFFF"/>
         <w:spacing w:after="0" w:line="240" w:lineRule="atLeast"/>
         <w:rPr>
-          <w:rFonts w:ascii="Consolas" w:eastAsia="Times New Roman" w:hAnsi="Consolas" w:cs="Times New Roman"/>
+          <w:rFonts w:ascii="Times New Roman" w:eastAsia="Times New Roman" w:hAnsi="Times New Roman" w:cs="Times New Roman"/>
           <w:color w:val="000000"/>
           <w:sz w:val="18"/>
           <w:szCs w:val="18"/>
@@ -12136,7 +11991,7 @@
       </w:pPr>
       <w:r>
         <w:rPr>
-          <w:rFonts w:ascii="Consolas" w:eastAsia="Times New Roman" w:hAnsi="Consolas" w:cs="Times New Roman"/>
+          <w:rFonts w:ascii="Times New Roman" w:eastAsia="Times New Roman" w:hAnsi="Times New Roman" w:cs="Times New Roman"/>
           <w:color w:val="000000"/>
           <w:sz w:val="18"/>
           <w:szCs w:val="18"/>
@@ -12163,7 +12018,7 @@
           <w:rFonts w:cs="Times New Roman"/>
         </w:rPr>
       </w:pPr>
-      <w:bookmarkStart w:id="17" w:name="_Toc14021628"/>
+      <w:bookmarkStart w:id="17" w:name="_Toc14035652"/>
       <w:r>
         <w:rPr>
           <w:rFonts w:cs="Times New Roman"/>
@@ -12238,6 +12093,7 @@
       </w:pPr>
       <w:r>
         <w:rPr>
+          <w:rFonts w:ascii="Times New Roman" w:hAnsi="Times New Roman" w:cs="Times New Roman"/>
           <w:noProof/>
         </w:rPr>
         <w:drawing>
@@ -12349,6 +12205,7 @@
       </w:pPr>
       <w:r>
         <w:rPr>
+          <w:rFonts w:ascii="Times New Roman" w:hAnsi="Times New Roman" w:cs="Times New Roman"/>
           <w:noProof/>
         </w:rPr>
         <w:drawing>
@@ -12452,6 +12309,7 @@
       </w:pPr>
       <w:r>
         <w:rPr>
+          <w:rFonts w:ascii="Times New Roman" w:hAnsi="Times New Roman" w:cs="Times New Roman"/>
           <w:noProof/>
         </w:rPr>
         <w:lastRenderedPageBreak/>
@@ -12661,6 +12519,7 @@
       </w:pPr>
       <w:r>
         <w:rPr>
+          <w:rFonts w:ascii="Times New Roman" w:hAnsi="Times New Roman" w:cs="Times New Roman"/>
           <w:noProof/>
         </w:rPr>
         <w:drawing>
@@ -12772,6 +12631,7 @@
       </w:pPr>
       <w:r>
         <w:rPr>
+          <w:rFonts w:ascii="Times New Roman" w:hAnsi="Times New Roman" w:cs="Times New Roman"/>
           <w:noProof/>
         </w:rPr>
         <w:drawing>
@@ -12844,39 +12704,7 @@
           <w:sz w:val="24"/>
           <w:szCs w:val="24"/>
         </w:rPr>
-        <w:t xml:space="preserve">Le service fait appel à la ressource mise à disposition par le serveur. La requête http est en </w:t>
-      </w:r>
-      <w:r>
-        <w:rPr>
-          <w:rFonts w:ascii="Times New Roman" w:hAnsi="Times New Roman" w:cs="Times New Roman"/>
-          <w:sz w:val="24"/>
-          <w:szCs w:val="24"/>
-        </w:rPr>
-        <w:t>put</w:t>
-      </w:r>
-      <w:r>
-        <w:rPr>
-          <w:rFonts w:ascii="Times New Roman" w:hAnsi="Times New Roman" w:cs="Times New Roman"/>
-          <w:sz w:val="24"/>
-          <w:szCs w:val="24"/>
-        </w:rPr>
-        <w:t xml:space="preserve"> car il s’agit d’une </w:t>
-      </w:r>
-      <w:r>
-        <w:rPr>
-          <w:rFonts w:ascii="Times New Roman" w:hAnsi="Times New Roman" w:cs="Times New Roman"/>
-          <w:sz w:val="24"/>
-          <w:szCs w:val="24"/>
-        </w:rPr>
-        <w:t>modification</w:t>
-      </w:r>
-      <w:r>
-        <w:rPr>
-          <w:rFonts w:ascii="Times New Roman" w:hAnsi="Times New Roman" w:cs="Times New Roman"/>
-          <w:sz w:val="24"/>
-          <w:szCs w:val="24"/>
-        </w:rPr>
-        <w:t xml:space="preserve"> et que j’applique autant que possible les principes REST(c’est-à-dire que je considère les éléments sur mon serveur comme des ressources).</w:t>
+        <w:t>Le service fait appel à la ressource mise à disposition par le serveur. La requête http est en put car il s’agit d’une modification et que j’applique autant que possible les principes REST(c’est-à-dire que je considère les éléments sur mon serveur comme des ressources).</w:t>
       </w:r>
     </w:p>
     <w:p>
@@ -13397,6 +13225,7 @@
       </w:pPr>
       <w:r>
         <w:rPr>
+          <w:rFonts w:ascii="Times New Roman" w:hAnsi="Times New Roman" w:cs="Times New Roman"/>
           <w:noProof/>
         </w:rPr>
         <w:drawing>
@@ -13713,7 +13542,7 @@
           <w:rFonts w:cs="Times New Roman"/>
         </w:rPr>
       </w:pPr>
-      <w:bookmarkStart w:id="18" w:name="_Toc14021629"/>
+      <w:bookmarkStart w:id="18" w:name="_Toc14035653"/>
       <w:r>
         <w:rPr>
           <w:rFonts w:cs="Times New Roman"/>
@@ -13736,7 +13565,7 @@
           <w:rFonts w:cs="Times New Roman"/>
         </w:rPr>
       </w:pPr>
-      <w:bookmarkStart w:id="19" w:name="_Toc14021630"/>
+      <w:bookmarkStart w:id="19" w:name="_Toc14035654"/>
       <w:r>
         <w:rPr>
           <w:rFonts w:cs="Times New Roman"/>
@@ -13762,7 +13591,7 @@
           <w:szCs w:val="24"/>
         </w:rPr>
       </w:pPr>
-      <w:bookmarkStart w:id="20" w:name="_Toc14021631"/>
+      <w:bookmarkStart w:id="20" w:name="_Toc14035655"/>
       <w:r>
         <w:rPr>
           <w:rFonts w:cs="Times New Roman"/>
@@ -13799,15 +13628,7 @@
           <w:sz w:val="24"/>
           <w:szCs w:val="24"/>
         </w:rPr>
-        <w:t>La foncti</w:t>
-      </w:r>
-      <w:r>
-        <w:rPr>
-          <w:rFonts w:ascii="Times New Roman" w:hAnsi="Times New Roman" w:cs="Times New Roman"/>
-          <w:sz w:val="24"/>
-          <w:szCs w:val="24"/>
-        </w:rPr>
-        <w:t xml:space="preserve">onnalité la plus représentative est celle permettant la modification d’un vêtement. </w:t>
+        <w:t xml:space="preserve">La fonctionnalité la plus représentative est celle permettant la modification d’un vêtement. </w:t>
       </w:r>
     </w:p>
     <w:p>
@@ -13871,6 +13692,7 @@
       </w:pPr>
       <w:r>
         <w:rPr>
+          <w:rFonts w:ascii="Times New Roman" w:hAnsi="Times New Roman" w:cs="Times New Roman"/>
           <w:noProof/>
         </w:rPr>
         <w:drawing>
@@ -13983,6 +13805,7 @@
       </w:pPr>
       <w:r>
         <w:rPr>
+          <w:rFonts w:ascii="Times New Roman" w:hAnsi="Times New Roman" w:cs="Times New Roman"/>
           <w:noProof/>
         </w:rPr>
         <w:drawing>
@@ -14051,6 +13874,7 @@
       </w:r>
       <w:r>
         <w:rPr>
+          <w:rFonts w:ascii="Times New Roman" w:hAnsi="Times New Roman" w:cs="Times New Roman"/>
           <w:noProof/>
         </w:rPr>
         <w:drawing>
@@ -14113,6 +13937,7 @@
       </w:r>
       <w:r>
         <w:rPr>
+          <w:rFonts w:ascii="Times New Roman" w:hAnsi="Times New Roman" w:cs="Times New Roman"/>
           <w:noProof/>
         </w:rPr>
         <w:drawing>
@@ -14261,6 +14086,7 @@
       </w:pPr>
       <w:r>
         <w:rPr>
+          <w:rFonts w:ascii="Times New Roman" w:hAnsi="Times New Roman" w:cs="Times New Roman"/>
           <w:noProof/>
         </w:rPr>
         <w:drawing>
@@ -14367,6 +14193,7 @@
       </w:pPr>
       <w:r>
         <w:rPr>
+          <w:rFonts w:ascii="Times New Roman" w:hAnsi="Times New Roman" w:cs="Times New Roman"/>
           <w:noProof/>
         </w:rPr>
         <w:drawing>
@@ -14677,6 +14504,7 @@
       </w:pPr>
       <w:r>
         <w:rPr>
+          <w:rFonts w:ascii="Times New Roman" w:hAnsi="Times New Roman" w:cs="Times New Roman"/>
           <w:noProof/>
         </w:rPr>
         <w:lastRenderedPageBreak/>
@@ -14809,6 +14637,7 @@
       </w:r>
       <w:r>
         <w:rPr>
+          <w:rFonts w:ascii="Times New Roman" w:hAnsi="Times New Roman" w:cs="Times New Roman"/>
           <w:noProof/>
         </w:rPr>
         <w:drawing>
@@ -14881,8 +14710,6 @@
         </w:rPr>
         <w:t>t</w:t>
       </w:r>
-      <w:bookmarkStart w:id="21" w:name="_GoBack"/>
-      <w:bookmarkEnd w:id="21"/>
       <w:r>
         <w:rPr>
           <w:rFonts w:ascii="Times New Roman" w:eastAsia="Source Sans Pro" w:hAnsi="Times New Roman" w:cs="Times New Roman"/>
@@ -14908,6 +14735,7 @@
       </w:pPr>
       <w:r>
         <w:rPr>
+          <w:rFonts w:ascii="Times New Roman" w:hAnsi="Times New Roman" w:cs="Times New Roman"/>
           <w:noProof/>
         </w:rPr>
         <w:drawing>
@@ -14984,6 +14812,7 @@
       </w:pPr>
       <w:r>
         <w:rPr>
+          <w:rFonts w:ascii="Times New Roman" w:hAnsi="Times New Roman" w:cs="Times New Roman"/>
           <w:noProof/>
         </w:rPr>
         <w:drawing>
@@ -15036,6 +14865,7 @@
       </w:pPr>
       <w:r>
         <w:rPr>
+          <w:rFonts w:ascii="Times New Roman" w:hAnsi="Times New Roman" w:cs="Times New Roman"/>
           <w:noProof/>
         </w:rPr>
         <w:drawing>
@@ -15088,6 +14918,7 @@
       </w:pPr>
       <w:r>
         <w:rPr>
+          <w:rFonts w:ascii="Times New Roman" w:hAnsi="Times New Roman" w:cs="Times New Roman"/>
           <w:noProof/>
         </w:rPr>
         <w:drawing>
@@ -15171,6 +15002,7 @@
       </w:pPr>
       <w:r>
         <w:rPr>
+          <w:rFonts w:ascii="Times New Roman" w:hAnsi="Times New Roman" w:cs="Times New Roman"/>
           <w:noProof/>
         </w:rPr>
         <w:lastRenderedPageBreak/>
@@ -15273,6 +15105,7 @@
       </w:pPr>
       <w:r>
         <w:rPr>
+          <w:rFonts w:ascii="Times New Roman" w:hAnsi="Times New Roman" w:cs="Times New Roman"/>
           <w:noProof/>
         </w:rPr>
         <w:drawing>
@@ -15365,6 +15198,7 @@
       </w:pPr>
       <w:r>
         <w:rPr>
+          <w:rFonts w:ascii="Times New Roman" w:hAnsi="Times New Roman" w:cs="Times New Roman"/>
           <w:noProof/>
         </w:rPr>
         <w:drawing>
@@ -15414,6 +15248,7 @@
       </w:pPr>
       <w:r>
         <w:rPr>
+          <w:rFonts w:ascii="Times New Roman" w:hAnsi="Times New Roman" w:cs="Times New Roman"/>
           <w:noProof/>
         </w:rPr>
         <w:drawing>
@@ -15499,6 +15334,7 @@
       </w:pPr>
       <w:r>
         <w:rPr>
+          <w:rFonts w:ascii="Times New Roman" w:hAnsi="Times New Roman" w:cs="Times New Roman"/>
           <w:noProof/>
         </w:rPr>
         <w:drawing>
@@ -15561,6 +15397,7 @@
       </w:r>
       <w:r>
         <w:rPr>
+          <w:rFonts w:ascii="Times New Roman" w:hAnsi="Times New Roman" w:cs="Times New Roman"/>
           <w:noProof/>
         </w:rPr>
         <w:drawing>
@@ -15623,6 +15460,7 @@
       </w:r>
       <w:r>
         <w:rPr>
+          <w:rFonts w:ascii="Times New Roman" w:hAnsi="Times New Roman" w:cs="Times New Roman"/>
           <w:noProof/>
         </w:rPr>
         <w:drawing>
@@ -15696,6 +15534,7 @@
     <w:p>
       <w:pPr>
         <w:rPr>
+          <w:rFonts w:ascii="Times New Roman" w:hAnsi="Times New Roman" w:cs="Times New Roman"/>
           <w:noProof/>
         </w:rPr>
       </w:pPr>
@@ -15742,7 +15581,7 @@
           <w:rFonts w:cs="Times New Roman"/>
         </w:rPr>
       </w:pPr>
-      <w:bookmarkStart w:id="22" w:name="_Toc14021632"/>
+      <w:bookmarkStart w:id="21" w:name="_Toc14035656"/>
       <w:r>
         <w:rPr>
           <w:rFonts w:cs="Times New Roman"/>
@@ -15756,7 +15595,7 @@
         </w:rPr>
         <w:t xml:space="preserve"> les vulnérabilités de sécurité</w:t>
       </w:r>
-      <w:bookmarkEnd w:id="22"/>
+      <w:bookmarkEnd w:id="21"/>
     </w:p>
     <w:p>
       <w:pPr>
@@ -15797,6 +15636,7 @@
       </w:pPr>
       <w:r>
         <w:rPr>
+          <w:rFonts w:ascii="Times New Roman" w:hAnsi="Times New Roman" w:cs="Times New Roman"/>
           <w:noProof/>
         </w:rPr>
         <w:drawing>
@@ -15957,6 +15797,7 @@
       </w:pPr>
       <w:r>
         <w:rPr>
+          <w:rFonts w:ascii="Times New Roman" w:hAnsi="Times New Roman" w:cs="Times New Roman"/>
           <w:noProof/>
         </w:rPr>
         <w:drawing>
@@ -16037,6 +15878,7 @@
       </w:pPr>
       <w:r>
         <w:rPr>
+          <w:rFonts w:ascii="Times New Roman" w:hAnsi="Times New Roman" w:cs="Times New Roman"/>
           <w:noProof/>
         </w:rPr>
         <w:drawing>
@@ -16099,6 +15941,7 @@
       </w:r>
       <w:r>
         <w:rPr>
+          <w:rFonts w:ascii="Times New Roman" w:hAnsi="Times New Roman" w:cs="Times New Roman"/>
           <w:noProof/>
         </w:rPr>
         <w:t xml:space="preserve"> </w:t>
@@ -16133,6 +15976,7 @@
       </w:pPr>
       <w:r>
         <w:rPr>
+          <w:rFonts w:ascii="Times New Roman" w:hAnsi="Times New Roman" w:cs="Times New Roman"/>
           <w:noProof/>
         </w:rPr>
         <w:drawing>
@@ -16277,31 +16121,7 @@
           <w:sz w:val="24"/>
           <w:szCs w:val="24"/>
         </w:rPr>
-        <w:t>Certaines</w:t>
-      </w:r>
-      <w:r>
-        <w:rPr>
-          <w:rFonts w:ascii="Times New Roman" w:hAnsi="Times New Roman" w:cs="Times New Roman"/>
-          <w:sz w:val="24"/>
-          <w:szCs w:val="24"/>
-        </w:rPr>
-        <w:t xml:space="preserve"> </w:t>
-      </w:r>
-      <w:r>
-        <w:rPr>
-          <w:rFonts w:ascii="Times New Roman" w:hAnsi="Times New Roman" w:cs="Times New Roman"/>
-          <w:sz w:val="24"/>
-          <w:szCs w:val="24"/>
-        </w:rPr>
-        <w:t xml:space="preserve">vulnérabilités </w:t>
-      </w:r>
-      <w:r>
-        <w:rPr>
-          <w:rFonts w:ascii="Times New Roman" w:hAnsi="Times New Roman" w:cs="Times New Roman"/>
-          <w:sz w:val="24"/>
-          <w:szCs w:val="24"/>
-        </w:rPr>
-        <w:t xml:space="preserve">surviennent lorsque </w:t>
+        <w:t xml:space="preserve">Certaines vulnérabilités surviennent lorsque </w:t>
       </w:r>
       <w:r>
         <w:rPr>
@@ -16411,6 +16231,7 @@
       </w:pPr>
       <w:r>
         <w:rPr>
+          <w:rFonts w:ascii="Times New Roman" w:hAnsi="Times New Roman" w:cs="Times New Roman"/>
           <w:noProof/>
         </w:rPr>
         <w:drawing>
@@ -16489,31 +16310,7 @@
           <w:sz w:val="24"/>
           <w:szCs w:val="24"/>
         </w:rPr>
-        <w:t xml:space="preserve"> utilisant des méthodes telle que </w:t>
-      </w:r>
-      <w:r>
-        <w:rPr>
-          <w:rFonts w:ascii="Times New Roman" w:hAnsi="Times New Roman" w:cs="Times New Roman"/>
-          <w:sz w:val="24"/>
-          <w:szCs w:val="24"/>
-        </w:rPr>
-        <w:t xml:space="preserve">bypassSecurityTrustX. Cela </w:t>
-      </w:r>
-      <w:r>
-        <w:rPr>
-          <w:rFonts w:ascii="Times New Roman" w:hAnsi="Times New Roman" w:cs="Times New Roman"/>
-          <w:sz w:val="24"/>
-          <w:szCs w:val="24"/>
-        </w:rPr>
-        <w:t xml:space="preserve">lui </w:t>
-      </w:r>
-      <w:r>
-        <w:rPr>
-          <w:rFonts w:ascii="Times New Roman" w:hAnsi="Times New Roman" w:cs="Times New Roman"/>
-          <w:sz w:val="24"/>
-          <w:szCs w:val="24"/>
-        </w:rPr>
-        <w:t>permet d’échapper</w:t>
+        <w:t xml:space="preserve"> utilisant des méthodes telle que bypassSecurityTrustX. Cela lui permet d’échapper</w:t>
       </w:r>
       <w:r>
         <w:rPr>
@@ -16587,23 +16384,7 @@
           <w:sz w:val="24"/>
           <w:szCs w:val="24"/>
         </w:rPr>
-        <w:t xml:space="preserve">Pour vérifier cela, j’ai ajouté ce script </w:t>
-      </w:r>
-      <w:r>
-        <w:rPr>
-          <w:rFonts w:ascii="Times New Roman" w:hAnsi="Times New Roman" w:cs="Times New Roman"/>
-          <w:sz w:val="24"/>
-          <w:szCs w:val="24"/>
-        </w:rPr>
-        <w:t>&lt;script&gt;alert('Il y a une faille XSS')&lt;/script&gt;</w:t>
-      </w:r>
-      <w:r>
-        <w:rPr>
-          <w:rFonts w:ascii="Times New Roman" w:hAnsi="Times New Roman" w:cs="Times New Roman"/>
-          <w:sz w:val="24"/>
-          <w:szCs w:val="24"/>
-        </w:rPr>
-        <w:t xml:space="preserve"> à l’un de mes formulaires que j’ai envoyé. Le script n’a pas été lu par Angular, qui me protège bien des failles XSS. </w:t>
+        <w:t xml:space="preserve">Pour vérifier cela, j’ai ajouté ce script &lt;script&gt;alert('Il y a une faille XSS')&lt;/script&gt; à l’un de mes formulaires que j’ai envoyé. Le script n’a pas été lu par Angular, qui me protège bien des failles XSS. </w:t>
       </w:r>
     </w:p>
     <w:p>
@@ -16631,39 +16412,115 @@
           <w:sz w:val="24"/>
           <w:szCs w:val="24"/>
         </w:rPr>
-        <w:t xml:space="preserve">Afin de protéger mon application des intentions malveillantes, j’ai préparé toutes mes requêtes pour évites les injections SQL. J’ai intégré une fonction permettant de supprimer les espaces et les points-virgules saisis dans les formulaires. J’ai également mis en place des guards Angular </w:t>
-      </w:r>
-      <w:r>
-        <w:rPr>
-          <w:rFonts w:ascii="Times New Roman" w:hAnsi="Times New Roman" w:cs="Times New Roman"/>
-          <w:sz w:val="24"/>
-          <w:szCs w:val="24"/>
-        </w:rPr>
-        <w:t xml:space="preserve">(qui interdisent l’accès à une page tant que l’utilisateur n’est pas connecté avec un token JWT valide) </w:t>
-      </w:r>
-      <w:r>
-        <w:rPr>
-          <w:rFonts w:ascii="Times New Roman" w:hAnsi="Times New Roman" w:cs="Times New Roman"/>
-          <w:sz w:val="24"/>
-          <w:szCs w:val="24"/>
-        </w:rPr>
-        <w:t>et un système d’</w:t>
-      </w:r>
-      <w:r>
-        <w:rPr>
-          <w:rFonts w:ascii="Times New Roman" w:hAnsi="Times New Roman" w:cs="Times New Roman"/>
-          <w:sz w:val="24"/>
-          <w:szCs w:val="24"/>
-        </w:rPr>
-        <w:t>authentification qui compare les mots de passes hashés</w:t>
-      </w:r>
-      <w:r>
-        <w:rPr>
-          <w:rFonts w:ascii="Times New Roman" w:hAnsi="Times New Roman" w:cs="Times New Roman"/>
-          <w:sz w:val="24"/>
-          <w:szCs w:val="24"/>
-        </w:rPr>
-        <w:t>. Les mots de passes sont hashés en SHA256</w:t>
+        <w:t xml:space="preserve">Afin de protéger mon application des </w:t>
+      </w:r>
+      <w:r>
+        <w:rPr>
+          <w:rFonts w:ascii="Times New Roman" w:hAnsi="Times New Roman" w:cs="Times New Roman"/>
+          <w:sz w:val="24"/>
+          <w:szCs w:val="24"/>
+        </w:rPr>
+        <w:t>injections SQL</w:t>
+      </w:r>
+      <w:r>
+        <w:rPr>
+          <w:rFonts w:ascii="Times New Roman" w:hAnsi="Times New Roman" w:cs="Times New Roman"/>
+          <w:sz w:val="24"/>
+          <w:szCs w:val="24"/>
+        </w:rPr>
+        <w:t xml:space="preserve">, j’ai préparé toutes mes requêtes </w:t>
+      </w:r>
+      <w:r>
+        <w:rPr>
+          <w:rFonts w:ascii="Times New Roman" w:hAnsi="Times New Roman" w:cs="Times New Roman"/>
+          <w:sz w:val="24"/>
+          <w:szCs w:val="24"/>
+        </w:rPr>
+        <w:t>et j</w:t>
+      </w:r>
+      <w:r>
+        <w:rPr>
+          <w:rFonts w:ascii="Times New Roman" w:hAnsi="Times New Roman" w:cs="Times New Roman"/>
+          <w:sz w:val="24"/>
+          <w:szCs w:val="24"/>
+        </w:rPr>
+        <w:t xml:space="preserve">’ai intégré une fonction permettant de supprimer les espaces et les points-virgules saisis dans les formulaires. </w:t>
+      </w:r>
+    </w:p>
+    <w:p>
+      <w:pPr>
+        <w:spacing w:after="0" w:line="240" w:lineRule="auto"/>
+        <w:rPr>
+          <w:rFonts w:ascii="Times New Roman" w:hAnsi="Times New Roman" w:cs="Times New Roman"/>
+          <w:sz w:val="24"/>
+          <w:szCs w:val="24"/>
+        </w:rPr>
+      </w:pPr>
+      <w:r>
+        <w:rPr>
+          <w:rFonts w:ascii="Times New Roman" w:hAnsi="Times New Roman" w:cs="Times New Roman"/>
+          <w:sz w:val="24"/>
+          <w:szCs w:val="24"/>
+        </w:rPr>
+        <w:t>Pour protéger les accès aux ressources de mon site, j</w:t>
+      </w:r>
+      <w:r>
+        <w:rPr>
+          <w:rFonts w:ascii="Times New Roman" w:hAnsi="Times New Roman" w:cs="Times New Roman"/>
+          <w:sz w:val="24"/>
+          <w:szCs w:val="24"/>
+        </w:rPr>
+        <w:t xml:space="preserve">’ai également mis en place des guards Angular </w:t>
+      </w:r>
+      <w:r>
+        <w:rPr>
+          <w:rFonts w:ascii="Times New Roman" w:hAnsi="Times New Roman" w:cs="Times New Roman"/>
+          <w:sz w:val="24"/>
+          <w:szCs w:val="24"/>
+        </w:rPr>
+        <w:t>(qui interdisent l’accès à une page tant que l’utilisateur n’est pas connecté avec un token JWT valide)</w:t>
+      </w:r>
+      <w:r>
+        <w:rPr>
+          <w:rFonts w:ascii="Times New Roman" w:hAnsi="Times New Roman" w:cs="Times New Roman"/>
+          <w:sz w:val="24"/>
+          <w:szCs w:val="24"/>
+        </w:rPr>
+        <w:t>.</w:t>
+      </w:r>
+    </w:p>
+    <w:p>
+      <w:pPr>
+        <w:spacing w:after="0" w:line="240" w:lineRule="auto"/>
+        <w:rPr>
+          <w:rFonts w:ascii="Times New Roman" w:hAnsi="Times New Roman" w:cs="Times New Roman"/>
+          <w:sz w:val="24"/>
+          <w:szCs w:val="24"/>
+        </w:rPr>
+      </w:pPr>
+      <w:r>
+        <w:rPr>
+          <w:rFonts w:ascii="Times New Roman" w:hAnsi="Times New Roman" w:cs="Times New Roman"/>
+          <w:sz w:val="24"/>
+          <w:szCs w:val="24"/>
+        </w:rPr>
+        <w:t>Afin de protéger les données utilisateur et notamment les mots de passe, ces derniers sont h</w:t>
+      </w:r>
+      <w:r>
+        <w:rPr>
+          <w:rFonts w:ascii="Times New Roman" w:hAnsi="Times New Roman" w:cs="Times New Roman"/>
+          <w:sz w:val="24"/>
+          <w:szCs w:val="24"/>
+        </w:rPr>
+        <w:t>ashés</w:t>
+      </w:r>
+      <w:r>
+        <w:rPr>
+          <w:rFonts w:ascii="Times New Roman" w:hAnsi="Times New Roman" w:cs="Times New Roman"/>
+          <w:sz w:val="24"/>
+          <w:szCs w:val="24"/>
+        </w:rPr>
+        <w:t xml:space="preserve"> en SHA256</w:t>
       </w:r>
       <w:r>
         <w:rPr>
@@ -16708,23 +16565,12 @@
     </w:p>
     <w:p>
       <w:pPr>
-        <w:autoSpaceDE w:val="0"/>
-        <w:autoSpaceDN w:val="0"/>
-        <w:adjustRightInd w:val="0"/>
-        <w:spacing w:after="0" w:line="240" w:lineRule="auto"/>
-        <w:rPr>
-          <w:rFonts w:ascii="Times New Roman" w:hAnsi="Times New Roman" w:cs="Times New Roman"/>
-          <w:color w:val="000000"/>
-        </w:rPr>
-      </w:pPr>
-    </w:p>
-    <w:p>
-      <w:pPr>
         <w:pStyle w:val="Titre1"/>
         <w:rPr>
           <w:rFonts w:cs="Times New Roman"/>
         </w:rPr>
       </w:pPr>
+      <w:bookmarkStart w:id="22" w:name="_Toc14035657"/>
       <w:r>
         <w:rPr>
           <w:rFonts w:cs="Times New Roman"/>
@@ -16732,6 +16578,7 @@
         <w:lastRenderedPageBreak/>
         <w:t>Recherche sur un site anglophone</w:t>
       </w:r>
+      <w:bookmarkEnd w:id="22"/>
     </w:p>
     <w:p>
       <w:pPr>
@@ -16748,7 +16595,71 @@
           <w:sz w:val="24"/>
           <w:szCs w:val="24"/>
         </w:rPr>
-        <w:t>Lors du développement de l’application MonDressing, j’ai dû faire des recherches en anglais notamment sur la façon dont récupérer les valeurs de plusieurs checkboxes cochées.</w:t>
+        <w:t xml:space="preserve">Lors du développement de l’application MonDressing, j’ai dû faire des recherches en anglais </w:t>
+      </w:r>
+      <w:r>
+        <w:rPr>
+          <w:rFonts w:ascii="Times New Roman" w:hAnsi="Times New Roman" w:cs="Times New Roman"/>
+          <w:sz w:val="24"/>
+          <w:szCs w:val="24"/>
+        </w:rPr>
+        <w:t xml:space="preserve">et </w:t>
+      </w:r>
+      <w:r>
+        <w:rPr>
+          <w:rFonts w:ascii="Times New Roman" w:hAnsi="Times New Roman" w:cs="Times New Roman"/>
+          <w:sz w:val="24"/>
+          <w:szCs w:val="24"/>
+        </w:rPr>
+        <w:t xml:space="preserve">notamment sur la façon </w:t>
+      </w:r>
+      <w:r>
+        <w:rPr>
+          <w:rFonts w:ascii="Times New Roman" w:hAnsi="Times New Roman" w:cs="Times New Roman"/>
+          <w:sz w:val="24"/>
+          <w:szCs w:val="24"/>
+        </w:rPr>
+        <w:t>de</w:t>
+      </w:r>
+      <w:r>
+        <w:rPr>
+          <w:rFonts w:ascii="Times New Roman" w:hAnsi="Times New Roman" w:cs="Times New Roman"/>
+          <w:sz w:val="24"/>
+          <w:szCs w:val="24"/>
+        </w:rPr>
+        <w:t xml:space="preserve"> récupérer les valeurs de plusieurs </w:t>
+      </w:r>
+      <w:r>
+        <w:rPr>
+          <w:rFonts w:ascii="Times New Roman" w:hAnsi="Times New Roman" w:cs="Times New Roman"/>
+          <w:sz w:val="24"/>
+          <w:szCs w:val="24"/>
+        </w:rPr>
+        <w:t>cases à cocher</w:t>
+      </w:r>
+      <w:r>
+        <w:rPr>
+          <w:rFonts w:ascii="Times New Roman" w:hAnsi="Times New Roman" w:cs="Times New Roman"/>
+          <w:sz w:val="24"/>
+          <w:szCs w:val="24"/>
+        </w:rPr>
+        <w:t xml:space="preserve"> cochées</w:t>
+      </w:r>
+      <w:r>
+        <w:rPr>
+          <w:rFonts w:ascii="Times New Roman" w:hAnsi="Times New Roman" w:cs="Times New Roman"/>
+          <w:sz w:val="24"/>
+          <w:szCs w:val="24"/>
+        </w:rPr>
+        <w:t xml:space="preserve"> par un utilisateur</w:t>
+      </w:r>
+      <w:r>
+        <w:rPr>
+          <w:rFonts w:ascii="Times New Roman" w:hAnsi="Times New Roman" w:cs="Times New Roman"/>
+          <w:sz w:val="24"/>
+          <w:szCs w:val="24"/>
+        </w:rPr>
+        <w:t>.</w:t>
       </w:r>
     </w:p>
     <w:p>
@@ -16768,6 +16679,14 @@
         </w:rPr>
         <w:t xml:space="preserve">En effet, le formulaire de création d’un vêtement permet de renseigner </w:t>
       </w:r>
+      <w:r>
+        <w:rPr>
+          <w:rFonts w:ascii="Times New Roman" w:hAnsi="Times New Roman" w:cs="Times New Roman"/>
+          <w:sz w:val="24"/>
+          <w:szCs w:val="24"/>
+        </w:rPr>
+        <w:t>plusieurs couleurs, caractéristiques et occasions pour un vêtement.</w:t>
+      </w:r>
     </w:p>
     <w:p>
       <w:pPr>
@@ -16778,6 +16697,14 @@
           <w:szCs w:val="24"/>
         </w:rPr>
       </w:pPr>
+      <w:r>
+        <w:rPr>
+          <w:rFonts w:ascii="Times New Roman" w:hAnsi="Times New Roman" w:cs="Times New Roman"/>
+          <w:sz w:val="24"/>
+          <w:szCs w:val="24"/>
+        </w:rPr>
+        <w:t xml:space="preserve">Cependant, la récupération des valeurs de plusieurs cases à cocher ne se fait pas de la même manière que la récupération des autres données plus simples saisies dans le formulaire. </w:t>
+      </w:r>
     </w:p>
     <w:p>
       <w:pPr>
@@ -16788,6 +16715,14 @@
           <w:szCs w:val="24"/>
         </w:rPr>
       </w:pPr>
+      <w:r>
+        <w:rPr>
+          <w:rFonts w:ascii="Times New Roman" w:hAnsi="Times New Roman" w:cs="Times New Roman"/>
+          <w:sz w:val="24"/>
+          <w:szCs w:val="24"/>
+        </w:rPr>
+        <w:t xml:space="preserve">Pour effectuer la recherche, j’ai tapé les mots clés « get values multiple checked checkboxes angular » sur le moteur de recherche Google. </w:t>
+      </w:r>
     </w:p>
     <w:p>
       <w:pPr>
@@ -16798,6 +16733,62 @@
           <w:szCs w:val="24"/>
         </w:rPr>
       </w:pPr>
+      <w:r>
+        <w:rPr>
+          <w:rFonts w:ascii="Times New Roman" w:hAnsi="Times New Roman" w:cs="Times New Roman"/>
+          <w:noProof/>
+          <w:sz w:val="24"/>
+          <w:szCs w:val="24"/>
+        </w:rPr>
+        <w:drawing>
+          <wp:inline distT="0" distB="0" distL="0" distR="0">
+            <wp:extent cx="2743200" cy="6890754"/>
+            <wp:effectExtent l="0" t="0" r="0" b="5715"/>
+            <wp:docPr id="50" name="Image 50"/>
+            <wp:cNvGraphicFramePr>
+              <a:graphicFrameLocks xmlns:a="http://schemas.openxmlformats.org/drawingml/2006/main" noChangeAspect="1"/>
+            </wp:cNvGraphicFramePr>
+            <a:graphic xmlns:a="http://schemas.openxmlformats.org/drawingml/2006/main">
+              <a:graphicData uri="http://schemas.openxmlformats.org/drawingml/2006/picture">
+                <pic:pic xmlns:pic="http://schemas.openxmlformats.org/drawingml/2006/picture">
+                  <pic:nvPicPr>
+                    <pic:cNvPr id="0" name="Picture 11"/>
+                    <pic:cNvPicPr>
+                      <a:picLocks noChangeAspect="1" noChangeArrowheads="1"/>
+                    </pic:cNvPicPr>
+                  </pic:nvPicPr>
+                  <pic:blipFill>
+                    <a:blip r:embed="rId83" cstate="print">
+                      <a:extLst>
+                        <a:ext uri="{28A0092B-C50C-407E-A947-70E740481C1C}">
+                          <a14:useLocalDpi xmlns:a14="http://schemas.microsoft.com/office/drawing/2010/main" val="0"/>
+                        </a:ext>
+                      </a:extLst>
+                    </a:blip>
+                    <a:srcRect/>
+                    <a:stretch>
+                      <a:fillRect/>
+                    </a:stretch>
+                  </pic:blipFill>
+                  <pic:spPr bwMode="auto">
+                    <a:xfrm>
+                      <a:off x="0" y="0"/>
+                      <a:ext cx="2743200" cy="6890754"/>
+                    </a:xfrm>
+                    <a:prstGeom prst="rect">
+                      <a:avLst/>
+                    </a:prstGeom>
+                    <a:noFill/>
+                    <a:ln>
+                      <a:noFill/>
+                    </a:ln>
+                  </pic:spPr>
+                </pic:pic>
+              </a:graphicData>
+            </a:graphic>
+          </wp:inline>
+        </w:drawing>
+      </w:r>
     </w:p>
     <w:p>
       <w:pPr>
@@ -16808,6 +16799,17 @@
           <w:szCs w:val="24"/>
         </w:rPr>
       </w:pPr>
+      <w:bookmarkStart w:id="23" w:name="_GoBack"/>
+      <w:bookmarkEnd w:id="23"/>
+      <w:r>
+        <w:rPr>
+          <w:rFonts w:ascii="Times New Roman" w:hAnsi="Times New Roman" w:cs="Times New Roman"/>
+          <w:sz w:val="24"/>
+          <w:szCs w:val="24"/>
+        </w:rPr>
+        <w:lastRenderedPageBreak/>
+        <w:t xml:space="preserve">J’ai choisi d’aller sur le premier site, stackoverflow.com, car il s’agit d’un site connu dans le monde du développement pour être une ressource sur laquelle on trouve la majorité de ses réponses. </w:t>
+      </w:r>
     </w:p>
     <w:p>
       <w:pPr>
@@ -16821,48 +16823,347 @@
     </w:p>
     <w:p>
       <w:pPr>
-        <w:autoSpaceDE w:val="0"/>
-        <w:autoSpaceDN w:val="0"/>
-        <w:adjustRightInd w:val="0"/>
         <w:spacing w:after="0" w:line="240" w:lineRule="auto"/>
         <w:rPr>
           <w:rFonts w:ascii="Times New Roman" w:hAnsi="Times New Roman" w:cs="Times New Roman"/>
-          <w:color w:val="000000"/>
-        </w:rPr>
-      </w:pPr>
-      <w:r>
-        <w:rPr>
-          <w:rFonts w:ascii="Times New Roman" w:hAnsi="Times New Roman" w:cs="Times New Roman"/>
-          <w:color w:val="000000"/>
-        </w:rPr>
-        <w:t xml:space="preserve">La description de la situation de travail, ayant nécessité une recherche basée sur un ou des sites anglophones, concerne un problème technique ou une nouvelle fonctionnalité à mettre en oeuvre, dans le cadre du projet en entreprise. Elle est liée à l’une des compétences du titre professionnel. </w:t>
-      </w:r>
-    </w:p>
-    <w:p>
-      <w:pPr>
-        <w:autoSpaceDE w:val="0"/>
-        <w:autoSpaceDN w:val="0"/>
-        <w:adjustRightInd w:val="0"/>
+          <w:sz w:val="24"/>
+          <w:szCs w:val="24"/>
+        </w:rPr>
+      </w:pPr>
+      <w:r>
+        <w:rPr>
+          <w:rFonts w:ascii="Times New Roman" w:hAnsi="Times New Roman" w:cs="Times New Roman"/>
+          <w:sz w:val="24"/>
+          <w:szCs w:val="24"/>
+        </w:rPr>
+        <w:t xml:space="preserve">J’y ai trouvé, parmi les nombreuses réponses, la méthode que j’ai finalement utilisée me permettant de récupérer les valeurs des cases à cocher cochées. </w:t>
+      </w:r>
+    </w:p>
+    <w:p>
+      <w:pPr>
         <w:spacing w:after="0" w:line="240" w:lineRule="auto"/>
         <w:rPr>
           <w:rFonts w:ascii="Times New Roman" w:hAnsi="Times New Roman" w:cs="Times New Roman"/>
-          <w:color w:val="000000"/>
-        </w:rPr>
-      </w:pPr>
-      <w:r>
-        <w:rPr>
-          <w:rFonts w:ascii="Times New Roman" w:hAnsi="Times New Roman" w:cs="Times New Roman"/>
-          <w:color w:val="000000"/>
-        </w:rPr>
-        <w:t xml:space="preserve">Dans le cas de la recherche de solution, basée sur un ou des sites anglophones, à un problème technique ou une nouvelle fonctionnalité à mettre en oeuvre, le candidat décrit le besoin d’information, et indique comment il a effectué la recherche : les mots clés de recherche utilisés et la liste des sites retournés. Il précise les critères de sélection du (ou des) site(s). Il indique la solution trouvée et si elle a pu être mise en oeuvre. </w:t>
-      </w:r>
-    </w:p>
-    <w:p>
-      <w:pPr>
-        <w:rPr>
-          <w:rFonts w:ascii="Times New Roman" w:hAnsi="Times New Roman" w:cs="Times New Roman"/>
-        </w:rPr>
-      </w:pPr>
+          <w:sz w:val="24"/>
+          <w:szCs w:val="24"/>
+        </w:rPr>
+      </w:pPr>
+      <w:r>
+        <w:rPr>
+          <w:rFonts w:ascii="Times New Roman" w:hAnsi="Times New Roman" w:cs="Times New Roman"/>
+          <w:noProof/>
+        </w:rPr>
+        <w:drawing>
+          <wp:inline distT="0" distB="0" distL="0" distR="0" wp14:anchorId="2713FD54" wp14:editId="0CF5B872">
+            <wp:extent cx="4276885" cy="3418609"/>
+            <wp:effectExtent l="0" t="0" r="0" b="0"/>
+            <wp:docPr id="33" name="Image 33"/>
+            <wp:cNvGraphicFramePr>
+              <a:graphicFrameLocks xmlns:a="http://schemas.openxmlformats.org/drawingml/2006/main" noChangeAspect="1"/>
+            </wp:cNvGraphicFramePr>
+            <a:graphic xmlns:a="http://schemas.openxmlformats.org/drawingml/2006/main">
+              <a:graphicData uri="http://schemas.openxmlformats.org/drawingml/2006/picture">
+                <pic:pic xmlns:pic="http://schemas.openxmlformats.org/drawingml/2006/picture">
+                  <pic:nvPicPr>
+                    <pic:cNvPr id="1" name=""/>
+                    <pic:cNvPicPr/>
+                  </pic:nvPicPr>
+                  <pic:blipFill>
+                    <a:blip r:embed="rId84"/>
+                    <a:stretch>
+                      <a:fillRect/>
+                    </a:stretch>
+                  </pic:blipFill>
+                  <pic:spPr>
+                    <a:xfrm>
+                      <a:off x="0" y="0"/>
+                      <a:ext cx="4326320" cy="3458124"/>
+                    </a:xfrm>
+                    <a:prstGeom prst="rect">
+                      <a:avLst/>
+                    </a:prstGeom>
+                  </pic:spPr>
+                </pic:pic>
+              </a:graphicData>
+            </a:graphic>
+          </wp:inline>
+        </w:drawing>
+      </w:r>
+    </w:p>
+    <w:p>
+      <w:pPr>
+        <w:spacing w:after="0" w:line="240" w:lineRule="auto"/>
+        <w:rPr>
+          <w:rFonts w:ascii="Times New Roman" w:hAnsi="Times New Roman" w:cs="Times New Roman"/>
+          <w:sz w:val="24"/>
+          <w:szCs w:val="24"/>
+        </w:rPr>
+      </w:pPr>
+      <w:r>
+        <w:rPr>
+          <w:rFonts w:ascii="Times New Roman" w:hAnsi="Times New Roman" w:cs="Times New Roman"/>
+          <w:sz w:val="24"/>
+          <w:szCs w:val="24"/>
+        </w:rPr>
+        <w:t>J’ai ensuite cherché sur internet comment fonctionnent les méthodes « .map() » et « .filter() ».</w:t>
+      </w:r>
+    </w:p>
+    <w:p>
+      <w:pPr>
+        <w:spacing w:after="0" w:line="240" w:lineRule="auto"/>
+        <w:rPr>
+          <w:rFonts w:ascii="Times New Roman" w:hAnsi="Times New Roman" w:cs="Times New Roman"/>
+          <w:sz w:val="24"/>
+          <w:szCs w:val="24"/>
+        </w:rPr>
+      </w:pPr>
+      <w:r>
+        <w:rPr>
+          <w:rFonts w:ascii="Times New Roman" w:hAnsi="Times New Roman" w:cs="Times New Roman"/>
+          <w:sz w:val="24"/>
+          <w:szCs w:val="24"/>
+        </w:rPr>
+        <w:t xml:space="preserve">J’ai pour cela utilisé les mots clés « .map() .filter() » sur le moteur de recherche Google. </w:t>
+      </w:r>
+    </w:p>
+    <w:p>
+      <w:pPr>
+        <w:spacing w:after="0" w:line="240" w:lineRule="auto"/>
+        <w:rPr>
+          <w:rFonts w:ascii="Times New Roman" w:hAnsi="Times New Roman" w:cs="Times New Roman"/>
+          <w:sz w:val="24"/>
+          <w:szCs w:val="24"/>
+        </w:rPr>
+      </w:pPr>
+      <w:r>
+        <w:rPr>
+          <w:rFonts w:ascii="Times New Roman" w:hAnsi="Times New Roman" w:cs="Times New Roman"/>
+          <w:noProof/>
+        </w:rPr>
+        <w:drawing>
+          <wp:inline distT="0" distB="0" distL="0" distR="0" wp14:anchorId="2488D303" wp14:editId="6AB92CD0">
+            <wp:extent cx="2763982" cy="4039010"/>
+            <wp:effectExtent l="0" t="0" r="0" b="0"/>
+            <wp:docPr id="37" name="Image 37"/>
+            <wp:cNvGraphicFramePr>
+              <a:graphicFrameLocks xmlns:a="http://schemas.openxmlformats.org/drawingml/2006/main" noChangeAspect="1"/>
+            </wp:cNvGraphicFramePr>
+            <a:graphic xmlns:a="http://schemas.openxmlformats.org/drawingml/2006/main">
+              <a:graphicData uri="http://schemas.openxmlformats.org/drawingml/2006/picture">
+                <pic:pic xmlns:pic="http://schemas.openxmlformats.org/drawingml/2006/picture">
+                  <pic:nvPicPr>
+                    <pic:cNvPr id="1" name=""/>
+                    <pic:cNvPicPr/>
+                  </pic:nvPicPr>
+                  <pic:blipFill>
+                    <a:blip r:embed="rId85"/>
+                    <a:stretch>
+                      <a:fillRect/>
+                    </a:stretch>
+                  </pic:blipFill>
+                  <pic:spPr>
+                    <a:xfrm>
+                      <a:off x="0" y="0"/>
+                      <a:ext cx="2803193" cy="4096308"/>
+                    </a:xfrm>
+                    <a:prstGeom prst="rect">
+                      <a:avLst/>
+                    </a:prstGeom>
+                  </pic:spPr>
+                </pic:pic>
+              </a:graphicData>
+            </a:graphic>
+          </wp:inline>
+        </w:drawing>
+      </w:r>
+    </w:p>
+    <w:p>
+      <w:pPr>
+        <w:spacing w:after="0" w:line="240" w:lineRule="auto"/>
+        <w:rPr>
+          <w:rFonts w:ascii="Times New Roman" w:hAnsi="Times New Roman" w:cs="Times New Roman"/>
+          <w:sz w:val="24"/>
+          <w:szCs w:val="24"/>
+        </w:rPr>
+      </w:pPr>
+      <w:r>
+        <w:rPr>
+          <w:rFonts w:ascii="Times New Roman" w:hAnsi="Times New Roman" w:cs="Times New Roman"/>
+          <w:sz w:val="24"/>
+          <w:szCs w:val="24"/>
+        </w:rPr>
+        <w:lastRenderedPageBreak/>
+        <w:t xml:space="preserve">J’ai choisi le site medium.com car il est connu pour ses nombreux articles sur le monde de l’informatique notamment. </w:t>
+      </w:r>
+    </w:p>
+    <w:p>
+      <w:pPr>
+        <w:spacing w:after="0" w:line="240" w:lineRule="auto"/>
+        <w:rPr>
+          <w:rFonts w:ascii="Times New Roman" w:hAnsi="Times New Roman" w:cs="Times New Roman"/>
+          <w:sz w:val="24"/>
+          <w:szCs w:val="24"/>
+        </w:rPr>
+      </w:pPr>
+    </w:p>
+    <w:p>
+      <w:pPr>
+        <w:spacing w:after="0" w:line="240" w:lineRule="auto"/>
+        <w:rPr>
+          <w:rFonts w:ascii="Times New Roman" w:hAnsi="Times New Roman" w:cs="Times New Roman"/>
+          <w:sz w:val="24"/>
+          <w:szCs w:val="24"/>
+        </w:rPr>
+      </w:pPr>
+      <w:r>
+        <w:rPr>
+          <w:rFonts w:ascii="Times New Roman" w:hAnsi="Times New Roman" w:cs="Times New Roman"/>
+          <w:sz w:val="24"/>
+          <w:szCs w:val="24"/>
+        </w:rPr>
+        <w:t>Voici mon code </w:t>
+      </w:r>
+      <w:r>
+        <w:rPr>
+          <w:rFonts w:ascii="Times New Roman" w:hAnsi="Times New Roman" w:cs="Times New Roman"/>
+          <w:sz w:val="24"/>
+          <w:szCs w:val="24"/>
+        </w:rPr>
+        <w:t>dans lequel j’ai implémenté la méthode trouvée</w:t>
+      </w:r>
+      <w:r>
+        <w:rPr>
+          <w:rFonts w:ascii="Times New Roman" w:hAnsi="Times New Roman" w:cs="Times New Roman"/>
+          <w:sz w:val="24"/>
+          <w:szCs w:val="24"/>
+        </w:rPr>
+        <w:t xml:space="preserve"> </w:t>
+      </w:r>
+      <w:r>
+        <w:rPr>
+          <w:rFonts w:ascii="Times New Roman" w:hAnsi="Times New Roman" w:cs="Times New Roman"/>
+          <w:sz w:val="24"/>
+          <w:szCs w:val="24"/>
+        </w:rPr>
+        <w:t>:</w:t>
+      </w:r>
+    </w:p>
+    <w:p>
+      <w:pPr>
+        <w:spacing w:after="0" w:line="240" w:lineRule="auto"/>
+        <w:rPr>
+          <w:rFonts w:ascii="Times New Roman" w:hAnsi="Times New Roman" w:cs="Times New Roman"/>
+          <w:sz w:val="24"/>
+          <w:szCs w:val="24"/>
+        </w:rPr>
+      </w:pPr>
+      <w:r>
+        <w:rPr>
+          <w:rFonts w:ascii="Times New Roman" w:hAnsi="Times New Roman" w:cs="Times New Roman"/>
+          <w:noProof/>
+        </w:rPr>
+        <w:drawing>
+          <wp:inline distT="0" distB="0" distL="0" distR="0" wp14:anchorId="768D6E63" wp14:editId="5732F282">
+            <wp:extent cx="4467225" cy="3467100"/>
+            <wp:effectExtent l="0" t="0" r="9525" b="0"/>
+            <wp:docPr id="35" name="Image 35"/>
+            <wp:cNvGraphicFramePr>
+              <a:graphicFrameLocks xmlns:a="http://schemas.openxmlformats.org/drawingml/2006/main" noChangeAspect="1"/>
+            </wp:cNvGraphicFramePr>
+            <a:graphic xmlns:a="http://schemas.openxmlformats.org/drawingml/2006/main">
+              <a:graphicData uri="http://schemas.openxmlformats.org/drawingml/2006/picture">
+                <pic:pic xmlns:pic="http://schemas.openxmlformats.org/drawingml/2006/picture">
+                  <pic:nvPicPr>
+                    <pic:cNvPr id="1" name=""/>
+                    <pic:cNvPicPr/>
+                  </pic:nvPicPr>
+                  <pic:blipFill>
+                    <a:blip r:embed="rId86"/>
+                    <a:stretch>
+                      <a:fillRect/>
+                    </a:stretch>
+                  </pic:blipFill>
+                  <pic:spPr>
+                    <a:xfrm>
+                      <a:off x="0" y="0"/>
+                      <a:ext cx="4467225" cy="3467100"/>
+                    </a:xfrm>
+                    <a:prstGeom prst="rect">
+                      <a:avLst/>
+                    </a:prstGeom>
+                  </pic:spPr>
+                </pic:pic>
+              </a:graphicData>
+            </a:graphic>
+          </wp:inline>
+        </w:drawing>
+      </w:r>
+    </w:p>
+    <w:p>
+      <w:pPr>
+        <w:spacing w:after="0" w:line="240" w:lineRule="auto"/>
+        <w:rPr>
+          <w:rFonts w:ascii="Times New Roman" w:hAnsi="Times New Roman" w:cs="Times New Roman"/>
+          <w:sz w:val="24"/>
+          <w:szCs w:val="24"/>
+        </w:rPr>
+      </w:pPr>
+      <w:r>
+        <w:rPr>
+          <w:rFonts w:ascii="Times New Roman" w:hAnsi="Times New Roman" w:cs="Times New Roman"/>
+          <w:noProof/>
+        </w:rPr>
+        <w:drawing>
+          <wp:inline distT="0" distB="0" distL="0" distR="0" wp14:anchorId="19DB9374" wp14:editId="188A83E1">
+            <wp:extent cx="5759450" cy="290195"/>
+            <wp:effectExtent l="0" t="0" r="0" b="0"/>
+            <wp:docPr id="36" name="Image 36"/>
+            <wp:cNvGraphicFramePr>
+              <a:graphicFrameLocks xmlns:a="http://schemas.openxmlformats.org/drawingml/2006/main" noChangeAspect="1"/>
+            </wp:cNvGraphicFramePr>
+            <a:graphic xmlns:a="http://schemas.openxmlformats.org/drawingml/2006/main">
+              <a:graphicData uri="http://schemas.openxmlformats.org/drawingml/2006/picture">
+                <pic:pic xmlns:pic="http://schemas.openxmlformats.org/drawingml/2006/picture">
+                  <pic:nvPicPr>
+                    <pic:cNvPr id="1" name=""/>
+                    <pic:cNvPicPr/>
+                  </pic:nvPicPr>
+                  <pic:blipFill>
+                    <a:blip r:embed="rId87"/>
+                    <a:stretch>
+                      <a:fillRect/>
+                    </a:stretch>
+                  </pic:blipFill>
+                  <pic:spPr>
+                    <a:xfrm>
+                      <a:off x="0" y="0"/>
+                      <a:ext cx="5759450" cy="290195"/>
+                    </a:xfrm>
+                    <a:prstGeom prst="rect">
+                      <a:avLst/>
+                    </a:prstGeom>
+                  </pic:spPr>
+                </pic:pic>
+              </a:graphicData>
+            </a:graphic>
+          </wp:inline>
+        </w:drawing>
+      </w:r>
+    </w:p>
+    <w:p>
+      <w:pPr>
+        <w:rPr>
+          <w:rFonts w:ascii="Times New Roman" w:eastAsiaTheme="majorEastAsia" w:hAnsi="Times New Roman" w:cs="Times New Roman"/>
+          <w:sz w:val="32"/>
+          <w:szCs w:val="32"/>
+        </w:rPr>
+      </w:pPr>
+      <w:r>
+        <w:rPr>
+          <w:rFonts w:ascii="Times New Roman" w:hAnsi="Times New Roman" w:cs="Times New Roman"/>
+        </w:rPr>
+        <w:br w:type="page"/>
+      </w:r>
     </w:p>
     <w:p>
       <w:pPr>
@@ -16871,17 +17172,275 @@
           <w:rFonts w:cs="Times New Roman"/>
         </w:rPr>
       </w:pPr>
-      <w:bookmarkStart w:id="23" w:name="_Toc14021634"/>
+      <w:bookmarkStart w:id="24" w:name="_Toc14035658"/>
       <w:r>
         <w:rPr>
           <w:rFonts w:cs="Times New Roman"/>
         </w:rPr>
-        <w:t>Extrait du site anglophone, utilisé dans le cadre de la recherche décrite précédemment, accompagné de la traduction en français effectuée par le candidat sans traducteur automatique (environ 750 signes).</w:t>
-      </w:r>
-      <w:bookmarkEnd w:id="23"/>
+        <w:lastRenderedPageBreak/>
+        <w:t>Extrait du site anglophone</w:t>
+      </w:r>
+      <w:r>
+        <w:rPr>
+          <w:rFonts w:cs="Times New Roman"/>
+        </w:rPr>
+        <w:t xml:space="preserve"> et </w:t>
+      </w:r>
+      <w:r>
+        <w:rPr>
+          <w:rFonts w:cs="Times New Roman"/>
+        </w:rPr>
+        <w:t>traduction en français</w:t>
+      </w:r>
+      <w:r>
+        <w:rPr>
+          <w:rFonts w:cs="Times New Roman"/>
+        </w:rPr>
+        <w:t>.</w:t>
+      </w:r>
+      <w:bookmarkEnd w:id="24"/>
+    </w:p>
+    <w:p>
+      <w:pPr>
+        <w:spacing w:after="0" w:line="240" w:lineRule="auto"/>
+        <w:rPr>
+          <w:rFonts w:ascii="Times New Roman" w:hAnsi="Times New Roman" w:cs="Times New Roman"/>
+          <w:sz w:val="24"/>
+          <w:szCs w:val="24"/>
+        </w:rPr>
+      </w:pPr>
+      <w:r>
+        <w:rPr>
+          <w:rFonts w:ascii="Times New Roman" w:hAnsi="Times New Roman" w:cs="Times New Roman"/>
+          <w:noProof/>
+        </w:rPr>
+        <w:drawing>
+          <wp:inline distT="0" distB="0" distL="0" distR="0" wp14:anchorId="11DCFB87" wp14:editId="7F68B9AF">
+            <wp:extent cx="4696691" cy="4891395"/>
+            <wp:effectExtent l="0" t="0" r="8890" b="5080"/>
+            <wp:docPr id="38" name="Image 38"/>
+            <wp:cNvGraphicFramePr>
+              <a:graphicFrameLocks xmlns:a="http://schemas.openxmlformats.org/drawingml/2006/main" noChangeAspect="1"/>
+            </wp:cNvGraphicFramePr>
+            <a:graphic xmlns:a="http://schemas.openxmlformats.org/drawingml/2006/main">
+              <a:graphicData uri="http://schemas.openxmlformats.org/drawingml/2006/picture">
+                <pic:pic xmlns:pic="http://schemas.openxmlformats.org/drawingml/2006/picture">
+                  <pic:nvPicPr>
+                    <pic:cNvPr id="1" name=""/>
+                    <pic:cNvPicPr/>
+                  </pic:nvPicPr>
+                  <pic:blipFill>
+                    <a:blip r:embed="rId88"/>
+                    <a:stretch>
+                      <a:fillRect/>
+                    </a:stretch>
+                  </pic:blipFill>
+                  <pic:spPr>
+                    <a:xfrm>
+                      <a:off x="0" y="0"/>
+                      <a:ext cx="4706328" cy="4901431"/>
+                    </a:xfrm>
+                    <a:prstGeom prst="rect">
+                      <a:avLst/>
+                    </a:prstGeom>
+                  </pic:spPr>
+                </pic:pic>
+              </a:graphicData>
+            </a:graphic>
+          </wp:inline>
+        </w:drawing>
+      </w:r>
+    </w:p>
+    <w:p>
+      <w:pPr>
+        <w:spacing w:after="0" w:line="240" w:lineRule="auto"/>
+        <w:rPr>
+          <w:rFonts w:ascii="Times New Roman" w:hAnsi="Times New Roman" w:cs="Times New Roman"/>
+          <w:sz w:val="24"/>
+          <w:szCs w:val="24"/>
+        </w:rPr>
+      </w:pPr>
+    </w:p>
+    <w:p>
+      <w:pPr>
+        <w:spacing w:after="0" w:line="240" w:lineRule="auto"/>
+        <w:rPr>
+          <w:rFonts w:ascii="Times New Roman" w:hAnsi="Times New Roman" w:cs="Times New Roman"/>
+          <w:sz w:val="24"/>
+          <w:szCs w:val="24"/>
+        </w:rPr>
+      </w:pPr>
+    </w:p>
+    <w:p>
+      <w:pPr>
+        <w:spacing w:after="0" w:line="240" w:lineRule="auto"/>
+        <w:rPr>
+          <w:rFonts w:ascii="Times New Roman" w:hAnsi="Times New Roman" w:cs="Times New Roman"/>
+          <w:b/>
+          <w:bCs/>
+          <w:sz w:val="24"/>
+          <w:szCs w:val="24"/>
+        </w:rPr>
+      </w:pPr>
+      <w:r>
+        <w:rPr>
+          <w:rFonts w:ascii="Times New Roman" w:hAnsi="Times New Roman" w:cs="Times New Roman"/>
+          <w:b/>
+          <w:bCs/>
+          <w:sz w:val="24"/>
+          <w:szCs w:val="24"/>
+        </w:rPr>
+        <w:t>Simplifiez votre JavaScript – utilisez .map(), .reduce(), et .filter().</w:t>
+      </w:r>
+    </w:p>
+    <w:p>
+      <w:pPr>
+        <w:spacing w:after="0" w:line="240" w:lineRule="auto"/>
+        <w:rPr>
+          <w:rFonts w:ascii="Times New Roman" w:hAnsi="Times New Roman" w:cs="Times New Roman"/>
+          <w:sz w:val="24"/>
+          <w:szCs w:val="24"/>
+        </w:rPr>
+      </w:pPr>
+    </w:p>
+    <w:p>
+      <w:pPr>
+        <w:spacing w:after="0" w:line="240" w:lineRule="auto"/>
+        <w:rPr>
+          <w:rFonts w:ascii="Times New Roman" w:hAnsi="Times New Roman" w:cs="Times New Roman"/>
+          <w:sz w:val="24"/>
+          <w:szCs w:val="24"/>
+        </w:rPr>
+      </w:pPr>
+      <w:r>
+        <w:rPr>
+          <w:rFonts w:ascii="Times New Roman" w:hAnsi="Times New Roman" w:cs="Times New Roman"/>
+          <w:sz w:val="24"/>
+          <w:szCs w:val="24"/>
+        </w:rPr>
+        <w:t>Si vous débutez en Javascript, peut être que vous n’avez pas entendu parler de .map(), .reduce() et .filter(). Pour moi, cela a pris un certain temps car mon code devait être compatible avec Internet Explorer 8 jusqu’à il y a quelques années. Mais si votre code n’a pas besoin d’être compatible a</w:t>
+      </w:r>
+      <w:r>
+        <w:rPr>
+          <w:rFonts w:ascii="Times New Roman" w:hAnsi="Times New Roman" w:cs="Times New Roman"/>
+          <w:sz w:val="24"/>
+          <w:szCs w:val="24"/>
+        </w:rPr>
+        <w:t>v</w:t>
+      </w:r>
+      <w:r>
+        <w:rPr>
+          <w:rFonts w:ascii="Times New Roman" w:hAnsi="Times New Roman" w:cs="Times New Roman"/>
+          <w:sz w:val="24"/>
+          <w:szCs w:val="24"/>
+        </w:rPr>
+        <w:t xml:space="preserve">ec </w:t>
+      </w:r>
+      <w:r>
+        <w:rPr>
+          <w:rFonts w:ascii="Times New Roman" w:hAnsi="Times New Roman" w:cs="Times New Roman"/>
+          <w:sz w:val="24"/>
+          <w:szCs w:val="24"/>
+        </w:rPr>
+        <w:t>c</w:t>
+      </w:r>
+      <w:r>
+        <w:rPr>
+          <w:rFonts w:ascii="Times New Roman" w:hAnsi="Times New Roman" w:cs="Times New Roman"/>
+          <w:sz w:val="24"/>
+          <w:szCs w:val="24"/>
+        </w:rPr>
+        <w:t>e très vieux navigateur</w:t>
+      </w:r>
+      <w:r>
+        <w:rPr>
+          <w:rFonts w:ascii="Times New Roman" w:hAnsi="Times New Roman" w:cs="Times New Roman"/>
+          <w:sz w:val="24"/>
+          <w:szCs w:val="24"/>
+        </w:rPr>
+        <w:t xml:space="preserve">, vous devez vous familiariser avec ces méthodes. </w:t>
+      </w:r>
+    </w:p>
+    <w:p>
+      <w:pPr>
+        <w:spacing w:after="0" w:line="240" w:lineRule="auto"/>
+        <w:rPr>
+          <w:rFonts w:ascii="Times New Roman" w:hAnsi="Times New Roman" w:cs="Times New Roman"/>
+          <w:sz w:val="24"/>
+          <w:szCs w:val="24"/>
+        </w:rPr>
+      </w:pPr>
+      <w:r>
+        <w:rPr>
+          <w:rFonts w:ascii="Times New Roman" w:hAnsi="Times New Roman" w:cs="Times New Roman"/>
+          <w:sz w:val="24"/>
+          <w:szCs w:val="24"/>
+        </w:rPr>
+        <w:t>Notez que cet article s’applique très probablement à n’importe quel langage de programmation que vous pourriez utiliser, car il s’agit de concepts qui existent dans de nombreux autres langages.</w:t>
+      </w:r>
+    </w:p>
+    <w:p>
+      <w:pPr>
+        <w:spacing w:after="0" w:line="240" w:lineRule="auto"/>
+        <w:rPr>
+          <w:rFonts w:ascii="Times New Roman" w:hAnsi="Times New Roman" w:cs="Times New Roman"/>
+          <w:sz w:val="24"/>
+          <w:szCs w:val="24"/>
+        </w:rPr>
+      </w:pPr>
+    </w:p>
+    <w:p>
+      <w:pPr>
+        <w:spacing w:after="0" w:line="240" w:lineRule="auto"/>
+        <w:rPr>
+          <w:rFonts w:ascii="Times New Roman" w:hAnsi="Times New Roman" w:cs="Times New Roman"/>
+          <w:b/>
+          <w:bCs/>
+          <w:sz w:val="24"/>
+          <w:szCs w:val="24"/>
+        </w:rPr>
+      </w:pPr>
+      <w:r>
+        <w:rPr>
+          <w:rFonts w:ascii="Times New Roman" w:hAnsi="Times New Roman" w:cs="Times New Roman"/>
+          <w:b/>
+          <w:bCs/>
+          <w:sz w:val="24"/>
+          <w:szCs w:val="24"/>
+        </w:rPr>
+        <w:t>.map()</w:t>
+      </w:r>
+    </w:p>
+    <w:p>
+      <w:pPr>
+        <w:spacing w:after="0" w:line="240" w:lineRule="auto"/>
+        <w:rPr>
+          <w:rFonts w:ascii="Times New Roman" w:hAnsi="Times New Roman" w:cs="Times New Roman"/>
+          <w:sz w:val="24"/>
+          <w:szCs w:val="24"/>
+        </w:rPr>
+      </w:pPr>
+    </w:p>
+    <w:p>
+      <w:pPr>
+        <w:spacing w:after="0" w:line="240" w:lineRule="auto"/>
+        <w:rPr>
+          <w:rFonts w:ascii="Times New Roman" w:hAnsi="Times New Roman" w:cs="Times New Roman"/>
+          <w:sz w:val="24"/>
+          <w:szCs w:val="24"/>
+        </w:rPr>
+      </w:pPr>
+      <w:r>
+        <w:rPr>
+          <w:rFonts w:ascii="Times New Roman" w:hAnsi="Times New Roman" w:cs="Times New Roman"/>
+          <w:sz w:val="24"/>
+          <w:szCs w:val="24"/>
+        </w:rPr>
+        <w:t>Laissez-moi vous expliquer comment cela fonctionne avec un exemple simple. Supposons que vous ayez reçu un tableau qui contient plusieurs objets – chacun représentant une personne. Cependant, ce dont vous avez réellement besoin à la fin, c’est d’un tableau contenant seulement l’identifiant de chaque personne.</w:t>
+      </w:r>
     </w:p>
     <w:sectPr>
-      <w:footerReference w:type="default" r:id="rId83"/>
+      <w:footerReference w:type="default" r:id="rId89"/>
       <w:pgSz w:w="11906" w:h="16838" w:code="9"/>
       <w:pgMar w:top="1418" w:right="1418" w:bottom="1418" w:left="1418" w:header="709" w:footer="709" w:gutter="0"/>
       <w:pgNumType w:start="0"/>
@@ -19184,13 +19743,6 @@
     <w:pitch w:val="variable"/>
     <w:sig w:usb0="E0002AFF" w:usb1="C0007843" w:usb2="00000009" w:usb3="00000000" w:csb0="000001FF" w:csb1="00000000"/>
   </w:font>
-  <w:font w:name="Consolas">
-    <w:panose1 w:val="020B0609020204030204"/>
-    <w:charset w:val="00"/>
-    <w:family w:val="modern"/>
-    <w:pitch w:val="fixed"/>
-    <w:sig w:usb0="E00006FF" w:usb1="0000FCFF" w:usb2="00000001" w:usb3="00000000" w:csb0="0000019F" w:csb1="00000000"/>
-  </w:font>
   <w:font w:name="Calibri Light">
     <w:panose1 w:val="020F0302020204030204"/>
     <w:charset w:val="00"/>
@@ -20021,7 +20573,7 @@
 </file>
 
 <file path=customXml/itemProps2.xml><?xml version="1.0" encoding="utf-8"?>
-<ds:datastoreItem xmlns:ds="http://schemas.openxmlformats.org/officeDocument/2006/customXml" ds:itemID="{D3337066-E051-49E4-9850-0664EA0F2087}">
+<ds:datastoreItem xmlns:ds="http://schemas.openxmlformats.org/officeDocument/2006/customXml" ds:itemID="{0195B911-20C5-4E1C-948A-4044AA0C6E63}">
   <ds:schemaRefs>
     <ds:schemaRef ds:uri="http://schemas.openxmlformats.org/officeDocument/2006/bibliography"/>
   </ds:schemaRefs>

</xml_diff>

<commit_message>
PE fin dossier pro, récupération tests PE, finalisation dossiers projet
</commit_message>
<xml_diff>
--- a/dossier_admin/admin/Dossier de Projet/Dossier de projet.docx
+++ b/dossier_admin/admin/Dossier de Projet/Dossier de projet.docx
@@ -200,9 +200,6 @@
                   </w:rPr>
                   <w:alias w:val="Auteur"/>
                   <w:id w:val="13406928"/>
-                  <w:placeholder>
-                    <w:docPart w:val="23AD87549ABB4A9A9D7C8D45A0DD1BBB"/>
-                  </w:placeholder>
                   <w:dataBinding w:prefixMappings="xmlns:ns0='http://schemas.openxmlformats.org/package/2006/metadata/core-properties' xmlns:ns1='http://purl.org/dc/elements/1.1/'" w:xpath="/ns0:coreProperties[1]/ns1:creator[1]" w:storeItemID="{6C3C8BC8-F283-45AE-878A-BAB7291924A1}"/>
                   <w:text/>
                 </w:sdtPr>
@@ -308,6 +305,7 @@
       <w:sdtPr>
         <w:rPr>
           <w:rFonts w:asciiTheme="minorHAnsi" w:eastAsiaTheme="minorHAnsi" w:hAnsiTheme="minorHAnsi" w:cs="Times New Roman"/>
+          <w:noProof/>
           <w:sz w:val="22"/>
           <w:szCs w:val="22"/>
           <w:lang w:eastAsia="en-US"/>
@@ -323,7 +321,6 @@
           <w:rFonts w:ascii="Times New Roman" w:eastAsiaTheme="minorEastAsia" w:hAnsi="Times New Roman"/>
           <w:b/>
           <w:bCs/>
-          <w:noProof/>
           <w:sz w:val="28"/>
           <w:szCs w:val="28"/>
           <w:lang w:eastAsia="fr-FR"/>
@@ -1712,7 +1709,7 @@
                 <w:sz w:val="24"/>
                 <w:szCs w:val="24"/>
               </w:rPr>
-              <w:t>5</w:t>
+              <w:t>4</w:t>
             </w:r>
             <w:r>
               <w:rPr>
@@ -1821,7 +1818,7 @@
                 <w:sz w:val="24"/>
                 <w:szCs w:val="24"/>
               </w:rPr>
-              <w:t>5</w:t>
+              <w:t>4</w:t>
             </w:r>
             <w:r>
               <w:rPr>
@@ -3389,7 +3386,7 @@
                 <w:sz w:val="24"/>
                 <w:szCs w:val="24"/>
               </w:rPr>
-              <w:t>14</w:t>
+              <w:t>15</w:t>
             </w:r>
             <w:r>
               <w:rPr>
@@ -5011,13 +5008,15 @@
         <w:jc w:val="both"/>
         <w:rPr>
           <w:rFonts w:ascii="Times New Roman" w:hAnsi="Times New Roman" w:cs="Times New Roman"/>
-          <w:sz w:val="24"/>
-          <w:szCs w:val="24"/>
-        </w:rPr>
-      </w:pPr>
-      <w:r>
-        <w:rPr>
-          <w:rFonts w:ascii="Times New Roman" w:hAnsi="Times New Roman" w:cs="Times New Roman"/>
+          <w:b/>
+          <w:sz w:val="24"/>
+          <w:szCs w:val="24"/>
+        </w:rPr>
+      </w:pPr>
+      <w:r>
+        <w:rPr>
+          <w:rFonts w:ascii="Times New Roman" w:hAnsi="Times New Roman" w:cs="Times New Roman"/>
+          <w:b/>
           <w:sz w:val="24"/>
           <w:szCs w:val="24"/>
         </w:rPr>
@@ -5026,6 +5025,7 @@
       <w:r>
         <w:rPr>
           <w:rFonts w:ascii="Times New Roman" w:hAnsi="Times New Roman" w:cs="Times New Roman"/>
+          <w:b/>
           <w:sz w:val="24"/>
           <w:szCs w:val="24"/>
         </w:rPr>
@@ -5034,6 +5034,7 @@
       <w:r>
         <w:rPr>
           <w:rFonts w:ascii="Times New Roman" w:hAnsi="Times New Roman" w:cs="Times New Roman"/>
+          <w:b/>
           <w:sz w:val="24"/>
           <w:szCs w:val="24"/>
         </w:rPr>
@@ -5447,25 +5448,46 @@
           <w:sz w:val="24"/>
           <w:szCs w:val="24"/>
         </w:rPr>
-        <w:t>b</w:t>
-      </w:r>
-      <w:r>
+        <w:t>bêta-testeurs.</w:t>
+      </w:r>
+      <w:bookmarkEnd w:id="17"/>
+    </w:p>
+    <w:p>
+      <w:pPr>
+        <w:pStyle w:val="Corps"/>
+        <w:jc w:val="both"/>
         <w:rPr>
           <w:rFonts w:ascii="Times New Roman" w:eastAsia="Arial Unicode MS" w:hAnsi="Times New Roman" w:cs="Times New Roman"/>
           <w:sz w:val="24"/>
           <w:szCs w:val="24"/>
         </w:rPr>
-        <w:t>êta-</w:t>
-      </w:r>
+      </w:pPr>
       <w:r>
         <w:rPr>
           <w:rFonts w:ascii="Times New Roman" w:eastAsia="Arial Unicode MS" w:hAnsi="Times New Roman" w:cs="Times New Roman"/>
           <w:sz w:val="24"/>
           <w:szCs w:val="24"/>
         </w:rPr>
-        <w:t>testeurs.</w:t>
-      </w:r>
-      <w:bookmarkEnd w:id="17"/>
+        <w:t xml:space="preserve">Dans la version finale comportant toutes les fonctionnalités, le public sera plus large car l’application sera accessible sur internet. Elle sera hébergée chez OVH, qui propose des solutions </w:t>
+      </w:r>
+      <w:proofErr w:type="spellStart"/>
+      <w:r>
+        <w:rPr>
+          <w:rFonts w:ascii="Times New Roman" w:eastAsia="Arial Unicode MS" w:hAnsi="Times New Roman" w:cs="Times New Roman"/>
+          <w:sz w:val="24"/>
+          <w:szCs w:val="24"/>
+        </w:rPr>
+        <w:t>scalables</w:t>
+      </w:r>
+      <w:proofErr w:type="spellEnd"/>
+      <w:r>
+        <w:rPr>
+          <w:rFonts w:ascii="Times New Roman" w:eastAsia="Arial Unicode MS" w:hAnsi="Times New Roman" w:cs="Times New Roman"/>
+          <w:sz w:val="24"/>
+          <w:szCs w:val="24"/>
+        </w:rPr>
+        <w:t xml:space="preserve"> et évolutives, sous le nom de domaine mondressing.net. Le nombre d’utilisateurs visé est environ 1000 personnes par jour. </w:t>
+      </w:r>
     </w:p>
     <w:p>
       <w:pPr>
@@ -5477,148 +5499,34 @@
           <w:szCs w:val="24"/>
         </w:rPr>
       </w:pPr>
-      <w:r>
+    </w:p>
+    <w:bookmarkEnd w:id="16"/>
+    <w:p>
+      <w:pPr>
+        <w:pStyle w:val="Corps"/>
+        <w:jc w:val="both"/>
         <w:rPr>
           <w:rFonts w:ascii="Times New Roman" w:eastAsia="Arial Unicode MS" w:hAnsi="Times New Roman" w:cs="Times New Roman"/>
           <w:sz w:val="24"/>
           <w:szCs w:val="24"/>
         </w:rPr>
-        <w:t>Dans la version finale comportant toutes les fonctionnalités, le public sera plus large car l’application sera accessible sur internet.</w:t>
-      </w:r>
+      </w:pPr>
       <w:r>
         <w:rPr>
           <w:rFonts w:ascii="Times New Roman" w:eastAsia="Arial Unicode MS" w:hAnsi="Times New Roman" w:cs="Times New Roman"/>
           <w:sz w:val="24"/>
           <w:szCs w:val="24"/>
         </w:rPr>
-        <w:t xml:space="preserve"> Elle sera hébergée chez OVH, qui propose des solutions </w:t>
-      </w:r>
-      <w:proofErr w:type="spellStart"/>
+        <w:t xml:space="preserve">Le site dans sa première version va contenir 8 pages et 2 modales : la page d’accueil, la page de création du compte, la page de connexion, la page de création d’un vêtement, la page de visualisation de tous les vêtements, la modale de visualisation d’un vêtement en particulier, la </w:t>
+      </w:r>
       <w:r>
         <w:rPr>
           <w:rFonts w:ascii="Times New Roman" w:eastAsia="Arial Unicode MS" w:hAnsi="Times New Roman" w:cs="Times New Roman"/>
           <w:sz w:val="24"/>
           <w:szCs w:val="24"/>
         </w:rPr>
-        <w:t>scalables</w:t>
-      </w:r>
-      <w:proofErr w:type="spellEnd"/>
-      <w:r>
-        <w:rPr>
-          <w:rFonts w:ascii="Times New Roman" w:eastAsia="Arial Unicode MS" w:hAnsi="Times New Roman" w:cs="Times New Roman"/>
-          <w:sz w:val="24"/>
-          <w:szCs w:val="24"/>
-        </w:rPr>
-        <w:t xml:space="preserve"> et évolutives, sous le nom de domaine mondressing.net. </w:t>
-      </w:r>
-      <w:r>
-        <w:rPr>
-          <w:rFonts w:ascii="Times New Roman" w:eastAsia="Arial Unicode MS" w:hAnsi="Times New Roman" w:cs="Times New Roman"/>
-          <w:sz w:val="24"/>
-          <w:szCs w:val="24"/>
-        </w:rPr>
-        <w:t>Ce serveur permettrait de tenir la charge de 100 connexions simultanées</w:t>
-      </w:r>
-      <w:r>
-        <w:rPr>
-          <w:rFonts w:ascii="Times New Roman" w:eastAsia="Arial Unicode MS" w:hAnsi="Times New Roman" w:cs="Times New Roman"/>
-          <w:sz w:val="24"/>
-          <w:szCs w:val="24"/>
-        </w:rPr>
-        <w:t xml:space="preserve">. </w:t>
-      </w:r>
-    </w:p>
-    <w:bookmarkEnd w:id="16"/>
-    <w:p>
-      <w:pPr>
-        <w:pStyle w:val="Corps"/>
-        <w:jc w:val="both"/>
-        <w:rPr>
-          <w:rFonts w:ascii="Times New Roman" w:eastAsia="Arial Unicode MS" w:hAnsi="Times New Roman" w:cs="Times New Roman"/>
-          <w:sz w:val="24"/>
-          <w:szCs w:val="24"/>
-        </w:rPr>
-      </w:pPr>
-      <w:r>
-        <w:rPr>
-          <w:rFonts w:ascii="Times New Roman" w:eastAsia="Arial Unicode MS" w:hAnsi="Times New Roman" w:cs="Times New Roman"/>
-          <w:sz w:val="24"/>
-          <w:szCs w:val="24"/>
-        </w:rPr>
-        <w:t>Le site va contenir 1</w:t>
-      </w:r>
-      <w:r>
-        <w:rPr>
-          <w:rFonts w:ascii="Times New Roman" w:eastAsia="Arial Unicode MS" w:hAnsi="Times New Roman" w:cs="Times New Roman"/>
-          <w:sz w:val="24"/>
-          <w:szCs w:val="24"/>
-        </w:rPr>
-        <w:t>0</w:t>
-      </w:r>
-      <w:r>
-        <w:rPr>
-          <w:rFonts w:ascii="Times New Roman" w:eastAsia="Arial Unicode MS" w:hAnsi="Times New Roman" w:cs="Times New Roman"/>
-          <w:sz w:val="24"/>
-          <w:szCs w:val="24"/>
-        </w:rPr>
-        <w:t xml:space="preserve"> pages </w:t>
-      </w:r>
-      <w:r>
-        <w:rPr>
-          <w:rFonts w:ascii="Times New Roman" w:eastAsia="Arial Unicode MS" w:hAnsi="Times New Roman" w:cs="Times New Roman"/>
-          <w:sz w:val="24"/>
-          <w:szCs w:val="24"/>
-        </w:rPr>
-        <w:t xml:space="preserve">et 4 modales </w:t>
-      </w:r>
-      <w:r>
-        <w:rPr>
-          <w:rFonts w:ascii="Times New Roman" w:eastAsia="Arial Unicode MS" w:hAnsi="Times New Roman" w:cs="Times New Roman"/>
-          <w:sz w:val="24"/>
-          <w:szCs w:val="24"/>
-        </w:rPr>
-        <w:t xml:space="preserve">: la page d’accueil, la page de création du compte, la page de connexion, la page de création d’un vêtement, la page de création d’une tenue, la page de visualisation de tous les vêtements, la modale de visualisation d’un vêtement en particulier, la page de visualisation de </w:t>
-      </w:r>
-      <w:r>
-        <w:rPr>
-          <w:rFonts w:ascii="Times New Roman" w:eastAsia="Arial Unicode MS" w:hAnsi="Times New Roman" w:cs="Times New Roman"/>
-          <w:sz w:val="24"/>
-          <w:szCs w:val="24"/>
-        </w:rPr>
-        <w:t>toutes les tenues,</w:t>
-      </w:r>
-      <w:r>
-        <w:rPr>
-          <w:rFonts w:ascii="Times New Roman" w:eastAsia="Arial Unicode MS" w:hAnsi="Times New Roman" w:cs="Times New Roman"/>
-          <w:sz w:val="24"/>
-          <w:szCs w:val="24"/>
-        </w:rPr>
-        <w:t xml:space="preserve"> la modale de visualisation d’une </w:t>
-      </w:r>
-      <w:r>
-        <w:rPr>
-          <w:rFonts w:ascii="Times New Roman" w:eastAsia="Arial Unicode MS" w:hAnsi="Times New Roman" w:cs="Times New Roman"/>
-          <w:sz w:val="24"/>
-          <w:szCs w:val="24"/>
-        </w:rPr>
         <w:lastRenderedPageBreak/>
-        <w:t>tenue en particulier, la page de modification d’un vêtement, la modale de suppression d’un vêtement, la page de de modification d’une tenue, la modale de suppression d’une tenue</w:t>
-      </w:r>
-      <w:r>
-        <w:rPr>
-          <w:rFonts w:ascii="Times New Roman" w:eastAsia="Arial Unicode MS" w:hAnsi="Times New Roman" w:cs="Times New Roman"/>
-          <w:sz w:val="24"/>
-          <w:szCs w:val="24"/>
-        </w:rPr>
-        <w:t>, et</w:t>
-      </w:r>
-      <w:r>
-        <w:rPr>
-          <w:rFonts w:ascii="Times New Roman" w:eastAsia="Arial Unicode MS" w:hAnsi="Times New Roman" w:cs="Times New Roman"/>
-          <w:sz w:val="24"/>
-          <w:szCs w:val="24"/>
-        </w:rPr>
-        <w:t xml:space="preserve"> la page de météo. </w:t>
+        <w:t xml:space="preserve">page de modification d’un vêtement, la modale de suppression d’un vêtement, la page de météo. </w:t>
       </w:r>
     </w:p>
     <w:p>
@@ -6224,7 +6132,6 @@
           <w:ilvl w:val="0"/>
           <w:numId w:val="1"/>
         </w:numPr>
-        <w:jc w:val="both"/>
         <w:rPr>
           <w:rFonts w:ascii="Times New Roman" w:eastAsia="Arial Unicode MS" w:hAnsi="Times New Roman" w:cs="Times New Roman"/>
           <w:sz w:val="24"/>
@@ -6256,7 +6163,6 @@
           <w:ilvl w:val="0"/>
           <w:numId w:val="1"/>
         </w:numPr>
-        <w:jc w:val="both"/>
         <w:rPr>
           <w:rFonts w:ascii="Times New Roman" w:eastAsia="Arial Unicode MS" w:hAnsi="Times New Roman" w:cs="Times New Roman"/>
           <w:sz w:val="24"/>
@@ -6288,7 +6194,6 @@
           <w:ilvl w:val="0"/>
           <w:numId w:val="1"/>
         </w:numPr>
-        <w:jc w:val="both"/>
         <w:rPr>
           <w:rFonts w:ascii="Times New Roman" w:eastAsia="Arial Unicode MS" w:hAnsi="Times New Roman" w:cs="Times New Roman"/>
           <w:sz w:val="24"/>
@@ -6320,7 +6225,6 @@
           <w:ilvl w:val="0"/>
           <w:numId w:val="1"/>
         </w:numPr>
-        <w:jc w:val="both"/>
         <w:rPr>
           <w:rFonts w:ascii="Times New Roman" w:eastAsia="Arial Unicode MS" w:hAnsi="Times New Roman" w:cs="Times New Roman"/>
           <w:sz w:val="24"/>
@@ -6352,7 +6256,6 @@
           <w:ilvl w:val="0"/>
           <w:numId w:val="1"/>
         </w:numPr>
-        <w:jc w:val="both"/>
         <w:rPr>
           <w:rFonts w:ascii="Times New Roman" w:eastAsia="Arial Unicode MS" w:hAnsi="Times New Roman" w:cs="Times New Roman"/>
           <w:sz w:val="24"/>
@@ -6384,7 +6287,6 @@
           <w:ilvl w:val="0"/>
           <w:numId w:val="1"/>
         </w:numPr>
-        <w:jc w:val="both"/>
         <w:rPr>
           <w:rFonts w:ascii="Times New Roman" w:eastAsia="Arial Unicode MS" w:hAnsi="Times New Roman" w:cs="Times New Roman"/>
           <w:sz w:val="24"/>
@@ -6416,7 +6318,6 @@
           <w:ilvl w:val="0"/>
           <w:numId w:val="1"/>
         </w:numPr>
-        <w:jc w:val="both"/>
         <w:rPr>
           <w:rFonts w:ascii="Times New Roman" w:eastAsia="Arial Unicode MS" w:hAnsi="Times New Roman" w:cs="Times New Roman"/>
           <w:sz w:val="24"/>
@@ -6448,7 +6349,6 @@
           <w:ilvl w:val="0"/>
           <w:numId w:val="1"/>
         </w:numPr>
-        <w:jc w:val="both"/>
         <w:rPr>
           <w:rFonts w:ascii="Times New Roman" w:eastAsia="Arial Unicode MS" w:hAnsi="Times New Roman" w:cs="Times New Roman"/>
           <w:sz w:val="24"/>
@@ -6471,6 +6371,189 @@
           <w:szCs w:val="24"/>
         </w:rPr>
         <w:t>en annexe A01.3.8.</w:t>
+      </w:r>
+    </w:p>
+    <w:p>
+      <w:pPr>
+        <w:pStyle w:val="Paragraphedeliste"/>
+        <w:numPr>
+          <w:ilvl w:val="0"/>
+          <w:numId w:val="1"/>
+        </w:numPr>
+        <w:rPr>
+          <w:rFonts w:ascii="Times New Roman" w:eastAsia="Arial Unicode MS" w:hAnsi="Times New Roman" w:cs="Times New Roman"/>
+          <w:sz w:val="24"/>
+          <w:szCs w:val="24"/>
+        </w:rPr>
+      </w:pPr>
+      <w:r>
+        <w:rPr>
+          <w:rFonts w:ascii="Times New Roman" w:eastAsia="Arial Unicode MS" w:hAnsi="Times New Roman" w:cs="Times New Roman"/>
+          <w:sz w:val="24"/>
+          <w:szCs w:val="24"/>
+        </w:rPr>
+        <w:t xml:space="preserve">Page de météo </w:t>
+      </w:r>
+      <w:r>
+        <w:rPr>
+          <w:rFonts w:ascii="Times New Roman" w:hAnsi="Times New Roman" w:cs="Times New Roman"/>
+          <w:noProof/>
+          <w:sz w:val="24"/>
+          <w:szCs w:val="24"/>
+        </w:rPr>
+        <w:t>en annexe A01.3.14.</w:t>
+      </w:r>
+    </w:p>
+    <w:p>
+      <w:pPr>
+        <w:pStyle w:val="Paragraphedeliste"/>
+        <w:numPr>
+          <w:ilvl w:val="0"/>
+          <w:numId w:val="1"/>
+        </w:numPr>
+        <w:spacing w:after="0" w:line="240" w:lineRule="auto"/>
+        <w:ind w:left="748" w:hanging="357"/>
+        <w:rPr>
+          <w:rFonts w:ascii="Times New Roman" w:eastAsia="Arial Unicode MS" w:hAnsi="Times New Roman" w:cs="Times New Roman"/>
+          <w:color w:val="000000"/>
+          <w:sz w:val="24"/>
+          <w:szCs w:val="24"/>
+          <w:bdr w:val="nil"/>
+          <w:lang w:eastAsia="fr-FR"/>
+        </w:rPr>
+      </w:pPr>
+      <w:r>
+        <w:rPr>
+          <w:rFonts w:ascii="Times New Roman" w:eastAsia="Arial Unicode MS" w:hAnsi="Times New Roman" w:cs="Times New Roman"/>
+          <w:sz w:val="24"/>
+          <w:szCs w:val="24"/>
+        </w:rPr>
+        <w:t xml:space="preserve">Détail barre de </w:t>
+      </w:r>
+      <w:r>
+        <w:rPr>
+          <w:rFonts w:ascii="Times New Roman" w:eastAsia="Arial Unicode MS" w:hAnsi="Times New Roman" w:cs="Times New Roman"/>
+          <w:color w:val="000000"/>
+          <w:sz w:val="24"/>
+          <w:szCs w:val="24"/>
+          <w:bdr w:val="nil"/>
+          <w:lang w:eastAsia="fr-FR"/>
+        </w:rPr>
+        <w:t>navigation en annexe A01.3.15.</w:t>
+      </w:r>
+    </w:p>
+    <w:p>
+      <w:pPr>
+        <w:spacing w:after="0" w:line="240" w:lineRule="auto"/>
+        <w:jc w:val="both"/>
+        <w:rPr>
+          <w:rFonts w:ascii="Times New Roman" w:eastAsia="Arial Unicode MS" w:hAnsi="Times New Roman" w:cs="Times New Roman"/>
+          <w:sz w:val="24"/>
+          <w:szCs w:val="24"/>
+        </w:rPr>
+      </w:pPr>
+    </w:p>
+    <w:p>
+      <w:pPr>
+        <w:pStyle w:val="Titre2"/>
+        <w:jc w:val="both"/>
+        <w:rPr>
+          <w:rFonts w:cs="Times New Roman"/>
+        </w:rPr>
+      </w:pPr>
+      <w:bookmarkStart w:id="26" w:name="_Toc14233330"/>
+      <w:bookmarkStart w:id="27" w:name="_Toc14446199"/>
+      <w:r>
+        <w:rPr>
+          <w:rFonts w:eastAsia="Arial Unicode MS" w:cs="Times New Roman"/>
+        </w:rPr>
+        <w:t>Spécificités et livrables</w:t>
+      </w:r>
+      <w:bookmarkEnd w:id="26"/>
+      <w:bookmarkEnd w:id="27"/>
+      <w:r>
+        <w:rPr>
+          <w:rFonts w:eastAsia="Arial Unicode MS" w:cs="Times New Roman"/>
+        </w:rPr>
+        <w:t xml:space="preserve"> </w:t>
+      </w:r>
+    </w:p>
+    <w:p>
+      <w:pPr>
+        <w:pStyle w:val="Titre3"/>
+        <w:numPr>
+          <w:ilvl w:val="0"/>
+          <w:numId w:val="29"/>
+        </w:numPr>
+        <w:jc w:val="both"/>
+        <w:rPr>
+          <w:rFonts w:eastAsia="Arial Unicode MS" w:cs="Times New Roman"/>
+        </w:rPr>
+      </w:pPr>
+      <w:r>
+        <w:rPr>
+          <w:rFonts w:eastAsia="Arial Unicode MS" w:cs="Times New Roman"/>
+        </w:rPr>
+        <w:t xml:space="preserve"> </w:t>
+      </w:r>
+      <w:bookmarkStart w:id="28" w:name="_Toc14233331"/>
+      <w:bookmarkStart w:id="29" w:name="_Toc14446200"/>
+      <w:r>
+        <w:rPr>
+          <w:rFonts w:eastAsia="Arial Unicode MS" w:cs="Times New Roman"/>
+        </w:rPr>
+        <w:t>Le contenu d</w:t>
+      </w:r>
+      <w:r>
+        <w:rPr>
+          <w:rFonts w:eastAsia="Arial Unicode MS" w:cs="Times New Roman"/>
+        </w:rPr>
+        <w:t xml:space="preserve">e </w:t>
+      </w:r>
+      <w:bookmarkEnd w:id="28"/>
+      <w:r>
+        <w:rPr>
+          <w:rFonts w:eastAsia="Arial Unicode MS" w:cs="Times New Roman"/>
+        </w:rPr>
+        <w:t>l’application</w:t>
+      </w:r>
+      <w:bookmarkEnd w:id="29"/>
+      <w:r>
+        <w:rPr>
+          <w:rFonts w:eastAsia="Arial Unicode MS" w:cs="Times New Roman"/>
+        </w:rPr>
+        <w:t xml:space="preserve"> </w:t>
+      </w:r>
+    </w:p>
+    <w:p>
+      <w:pPr>
+        <w:pStyle w:val="Corps"/>
+        <w:ind w:firstLine="390"/>
+        <w:jc w:val="both"/>
+        <w:rPr>
+          <w:rFonts w:ascii="Times New Roman" w:eastAsia="Arial Unicode MS" w:hAnsi="Times New Roman" w:cs="Times New Roman"/>
+          <w:sz w:val="24"/>
+          <w:szCs w:val="24"/>
+        </w:rPr>
+      </w:pPr>
+    </w:p>
+    <w:p>
+      <w:pPr>
+        <w:pStyle w:val="Corps"/>
+        <w:jc w:val="both"/>
+        <w:rPr>
+          <w:rFonts w:ascii="Times New Roman" w:eastAsia="Arial Unicode MS" w:hAnsi="Times New Roman" w:cs="Times New Roman"/>
+          <w:sz w:val="24"/>
+          <w:szCs w:val="24"/>
+        </w:rPr>
+      </w:pPr>
+      <w:r>
+        <w:rPr>
+          <w:rFonts w:ascii="Times New Roman" w:eastAsia="Arial Unicode MS" w:hAnsi="Times New Roman" w:cs="Times New Roman"/>
+          <w:sz w:val="24"/>
+          <w:szCs w:val="24"/>
+        </w:rPr>
+        <w:t xml:space="preserve">Pour la première version de l’application : il faut créer, 7 pages et 2 modales : </w:t>
       </w:r>
     </w:p>
     <w:p>
@@ -6493,16 +6576,7 @@
           <w:sz w:val="24"/>
           <w:szCs w:val="24"/>
         </w:rPr>
-        <w:t xml:space="preserve">Page de création d’une tenue </w:t>
-      </w:r>
-      <w:r>
-        <w:rPr>
-          <w:rFonts w:ascii="Times New Roman" w:hAnsi="Times New Roman" w:cs="Times New Roman"/>
-          <w:noProof/>
-          <w:sz w:val="24"/>
-          <w:szCs w:val="24"/>
-        </w:rPr>
-        <w:t>en annexe A01.3.9.</w:t>
+        <w:t xml:space="preserve">la page d’accueil, </w:t>
       </w:r>
     </w:p>
     <w:p>
@@ -6525,16 +6599,7 @@
           <w:sz w:val="24"/>
           <w:szCs w:val="24"/>
         </w:rPr>
-        <w:t xml:space="preserve">Page de visualisation des tenues </w:t>
-      </w:r>
-      <w:r>
-        <w:rPr>
-          <w:rFonts w:ascii="Times New Roman" w:hAnsi="Times New Roman" w:cs="Times New Roman"/>
-          <w:noProof/>
-          <w:sz w:val="24"/>
-          <w:szCs w:val="24"/>
-        </w:rPr>
-        <w:t>en annexe A01.3.10.</w:t>
+        <w:t xml:space="preserve">la page de création du compte, </w:t>
       </w:r>
     </w:p>
     <w:p>
@@ -6557,16 +6622,8 @@
           <w:sz w:val="24"/>
           <w:szCs w:val="24"/>
         </w:rPr>
-        <w:t xml:space="preserve">Modale de visualisation d’une tenue spécifique </w:t>
-      </w:r>
-      <w:r>
-        <w:rPr>
-          <w:rFonts w:ascii="Times New Roman" w:hAnsi="Times New Roman" w:cs="Times New Roman"/>
-          <w:noProof/>
-          <w:sz w:val="24"/>
-          <w:szCs w:val="24"/>
-        </w:rPr>
-        <w:t>en annexe A01.3.11.</w:t>
+        <w:lastRenderedPageBreak/>
+        <w:t xml:space="preserve">la page de connexion, </w:t>
       </w:r>
     </w:p>
     <w:p>
@@ -6589,16 +6646,7 @@
           <w:sz w:val="24"/>
           <w:szCs w:val="24"/>
         </w:rPr>
-        <w:t xml:space="preserve">Page de modification d’une tenue </w:t>
-      </w:r>
-      <w:r>
-        <w:rPr>
-          <w:rFonts w:ascii="Times New Roman" w:hAnsi="Times New Roman" w:cs="Times New Roman"/>
-          <w:noProof/>
-          <w:sz w:val="24"/>
-          <w:szCs w:val="24"/>
-        </w:rPr>
-        <w:t>en annexe A01.3.12.</w:t>
+        <w:t xml:space="preserve">la page de création d’un vêtement, </w:t>
       </w:r>
     </w:p>
     <w:p>
@@ -6621,16 +6669,7 @@
           <w:sz w:val="24"/>
           <w:szCs w:val="24"/>
         </w:rPr>
-        <w:t xml:space="preserve">Modale de suppression d’une tenue </w:t>
-      </w:r>
-      <w:r>
-        <w:rPr>
-          <w:rFonts w:ascii="Times New Roman" w:hAnsi="Times New Roman" w:cs="Times New Roman"/>
-          <w:noProof/>
-          <w:sz w:val="24"/>
-          <w:szCs w:val="24"/>
-        </w:rPr>
-        <w:t>en annexe A01.3.13.</w:t>
+        <w:t xml:space="preserve">la page de visualisation de tous les vêtements, </w:t>
       </w:r>
     </w:p>
     <w:p>
@@ -6653,16 +6692,7 @@
           <w:sz w:val="24"/>
           <w:szCs w:val="24"/>
         </w:rPr>
-        <w:t xml:space="preserve">Page de météo </w:t>
-      </w:r>
-      <w:r>
-        <w:rPr>
-          <w:rFonts w:ascii="Times New Roman" w:hAnsi="Times New Roman" w:cs="Times New Roman"/>
-          <w:noProof/>
-          <w:sz w:val="24"/>
-          <w:szCs w:val="24"/>
-        </w:rPr>
-        <w:t>en annexe A01.3.14.</w:t>
+        <w:t xml:space="preserve">la modale de visualisation d’un vêtement, </w:t>
       </w:r>
     </w:p>
     <w:p>
@@ -6685,231 +6715,7 @@
           <w:sz w:val="24"/>
           <w:szCs w:val="24"/>
         </w:rPr>
-        <w:t xml:space="preserve">Détail barre de navigation </w:t>
-      </w:r>
-      <w:r>
-        <w:rPr>
-          <w:rFonts w:ascii="Times New Roman" w:hAnsi="Times New Roman" w:cs="Times New Roman"/>
-          <w:noProof/>
-          <w:sz w:val="24"/>
-          <w:szCs w:val="24"/>
-        </w:rPr>
-        <w:t>en annexe A01.3.15.</w:t>
-      </w:r>
-    </w:p>
-    <w:p>
-      <w:pPr>
-        <w:spacing w:after="0" w:line="240" w:lineRule="auto"/>
-        <w:jc w:val="both"/>
-        <w:rPr>
-          <w:rFonts w:ascii="Times New Roman" w:eastAsia="Arial Unicode MS" w:hAnsi="Times New Roman" w:cs="Times New Roman"/>
-          <w:sz w:val="24"/>
-          <w:szCs w:val="24"/>
-        </w:rPr>
-      </w:pPr>
-    </w:p>
-    <w:p>
-      <w:pPr>
-        <w:pStyle w:val="Titre2"/>
-        <w:jc w:val="both"/>
-        <w:rPr>
-          <w:rFonts w:cs="Times New Roman"/>
-        </w:rPr>
-      </w:pPr>
-      <w:bookmarkStart w:id="26" w:name="_Toc14233330"/>
-      <w:bookmarkStart w:id="27" w:name="_Toc14446199"/>
-      <w:r>
-        <w:rPr>
-          <w:rFonts w:eastAsia="Arial Unicode MS" w:cs="Times New Roman"/>
-        </w:rPr>
-        <w:lastRenderedPageBreak/>
-        <w:t>Spécificités et livrables</w:t>
-      </w:r>
-      <w:bookmarkEnd w:id="26"/>
-      <w:bookmarkEnd w:id="27"/>
-      <w:r>
-        <w:rPr>
-          <w:rFonts w:eastAsia="Arial Unicode MS" w:cs="Times New Roman"/>
-        </w:rPr>
-        <w:t xml:space="preserve"> </w:t>
-      </w:r>
-    </w:p>
-    <w:p>
-      <w:pPr>
-        <w:pStyle w:val="Titre3"/>
-        <w:numPr>
-          <w:ilvl w:val="0"/>
-          <w:numId w:val="29"/>
-        </w:numPr>
-        <w:jc w:val="both"/>
-        <w:rPr>
-          <w:rFonts w:eastAsia="Arial Unicode MS" w:cs="Times New Roman"/>
-        </w:rPr>
-      </w:pPr>
-      <w:r>
-        <w:rPr>
-          <w:rFonts w:eastAsia="Arial Unicode MS" w:cs="Times New Roman"/>
-        </w:rPr>
-        <w:t xml:space="preserve"> </w:t>
-      </w:r>
-      <w:bookmarkStart w:id="28" w:name="_Toc14233331"/>
-      <w:bookmarkStart w:id="29" w:name="_Toc14446200"/>
-      <w:r>
-        <w:rPr>
-          <w:rFonts w:eastAsia="Arial Unicode MS" w:cs="Times New Roman"/>
-        </w:rPr>
-        <w:t>Le contenu d</w:t>
-      </w:r>
-      <w:r>
-        <w:rPr>
-          <w:rFonts w:eastAsia="Arial Unicode MS" w:cs="Times New Roman"/>
-        </w:rPr>
-        <w:t xml:space="preserve">e </w:t>
-      </w:r>
-      <w:bookmarkEnd w:id="28"/>
-      <w:r>
-        <w:rPr>
-          <w:rFonts w:eastAsia="Arial Unicode MS" w:cs="Times New Roman"/>
-        </w:rPr>
-        <w:t>l’application</w:t>
-      </w:r>
-      <w:bookmarkEnd w:id="29"/>
-      <w:r>
-        <w:rPr>
-          <w:rFonts w:eastAsia="Arial Unicode MS" w:cs="Times New Roman"/>
-        </w:rPr>
-        <w:t xml:space="preserve"> </w:t>
-      </w:r>
-    </w:p>
-    <w:p>
-      <w:pPr>
-        <w:pStyle w:val="Corps"/>
-        <w:ind w:firstLine="390"/>
-        <w:jc w:val="both"/>
-        <w:rPr>
-          <w:rFonts w:ascii="Times New Roman" w:eastAsia="Arial Unicode MS" w:hAnsi="Times New Roman" w:cs="Times New Roman"/>
-          <w:sz w:val="24"/>
-          <w:szCs w:val="24"/>
-        </w:rPr>
-      </w:pPr>
-    </w:p>
-    <w:p>
-      <w:pPr>
-        <w:pStyle w:val="Corps"/>
-        <w:jc w:val="both"/>
-        <w:rPr>
-          <w:rFonts w:ascii="Times New Roman" w:eastAsia="Arial Unicode MS" w:hAnsi="Times New Roman" w:cs="Times New Roman"/>
-          <w:sz w:val="24"/>
-          <w:szCs w:val="24"/>
-        </w:rPr>
-      </w:pPr>
-      <w:r>
-        <w:rPr>
-          <w:rFonts w:ascii="Times New Roman" w:eastAsia="Arial Unicode MS" w:hAnsi="Times New Roman" w:cs="Times New Roman"/>
-          <w:sz w:val="24"/>
-          <w:szCs w:val="24"/>
-        </w:rPr>
-        <w:t>Il faut créer 10 pages et 4 modales : page d’accueil, page de création du compte, page de connexion, page de création d’un vêtement, page de création d’une tenue, page de visualisation de tous les vêtements, modale de visualisation d’un vêtement, page de visualisation de toutes les tenue</w:t>
-      </w:r>
-      <w:r>
-        <w:rPr>
-          <w:rFonts w:ascii="Times New Roman" w:eastAsia="Arial Unicode MS" w:hAnsi="Times New Roman" w:cs="Times New Roman"/>
-          <w:sz w:val="24"/>
-          <w:szCs w:val="24"/>
-        </w:rPr>
-        <w:t>s</w:t>
-      </w:r>
-      <w:r>
-        <w:rPr>
-          <w:rFonts w:ascii="Times New Roman" w:eastAsia="Arial Unicode MS" w:hAnsi="Times New Roman" w:cs="Times New Roman"/>
-          <w:sz w:val="24"/>
-          <w:szCs w:val="24"/>
-        </w:rPr>
-        <w:t xml:space="preserve">, modale de visualisation d’une tenue, page de modification d’un vêtement, modale de suppression d’un vêtement, page de modification d’une tenue, modale de suppression d’une tenue </w:t>
-      </w:r>
-      <w:r>
-        <w:rPr>
-          <w:rFonts w:ascii="Times New Roman" w:eastAsia="Arial Unicode MS" w:hAnsi="Times New Roman" w:cs="Times New Roman"/>
-          <w:sz w:val="24"/>
-          <w:szCs w:val="24"/>
-        </w:rPr>
-        <w:t>page de météo.</w:t>
-      </w:r>
-      <w:r>
-        <w:rPr>
-          <w:rFonts w:ascii="Times New Roman" w:eastAsia="Arial Unicode MS" w:hAnsi="Times New Roman" w:cs="Times New Roman"/>
-          <w:sz w:val="24"/>
-          <w:szCs w:val="24"/>
-        </w:rPr>
-        <w:t xml:space="preserve"> </w:t>
-      </w:r>
-      <w:r>
-        <w:rPr>
-          <w:rFonts w:ascii="Times New Roman" w:eastAsia="Arial Unicode MS" w:hAnsi="Times New Roman" w:cs="Times New Roman"/>
-          <w:sz w:val="24"/>
-          <w:szCs w:val="24"/>
-        </w:rPr>
-        <w:t xml:space="preserve">Concernant la page de météo, un module existant sera importé.  </w:t>
-      </w:r>
-    </w:p>
-    <w:p>
-      <w:pPr>
-        <w:pStyle w:val="Corps"/>
-        <w:jc w:val="both"/>
-        <w:rPr>
-          <w:rFonts w:ascii="Times New Roman" w:eastAsia="Arial Unicode MS" w:hAnsi="Times New Roman" w:cs="Times New Roman"/>
-          <w:sz w:val="24"/>
-          <w:szCs w:val="24"/>
-        </w:rPr>
-      </w:pPr>
-    </w:p>
-    <w:p>
-      <w:pPr>
-        <w:pStyle w:val="Corps"/>
-        <w:jc w:val="both"/>
-        <w:rPr>
-          <w:rFonts w:ascii="Times New Roman" w:eastAsia="Arial Unicode MS" w:hAnsi="Times New Roman" w:cs="Times New Roman"/>
-          <w:sz w:val="24"/>
-          <w:szCs w:val="24"/>
-        </w:rPr>
-      </w:pPr>
-      <w:r>
-        <w:rPr>
-          <w:rFonts w:ascii="Times New Roman" w:eastAsia="Arial Unicode MS" w:hAnsi="Times New Roman" w:cs="Times New Roman"/>
-          <w:sz w:val="24"/>
-          <w:szCs w:val="24"/>
-        </w:rPr>
-        <w:t>Il faut également créer la logique qui permet d’enregistrer puis de récupérer les informations entrées par l’utilisateur depuis la base de données.</w:t>
-      </w:r>
-    </w:p>
-    <w:p>
-      <w:pPr>
-        <w:pStyle w:val="Corps"/>
-        <w:jc w:val="both"/>
-        <w:rPr>
-          <w:rFonts w:ascii="Times New Roman" w:eastAsia="Arial Unicode MS" w:hAnsi="Times New Roman" w:cs="Times New Roman"/>
-          <w:sz w:val="24"/>
-          <w:szCs w:val="24"/>
-        </w:rPr>
-      </w:pPr>
-    </w:p>
-    <w:p>
-      <w:pPr>
-        <w:pStyle w:val="Corps"/>
-        <w:jc w:val="both"/>
-        <w:rPr>
-          <w:rFonts w:ascii="Times New Roman" w:eastAsia="Arial Unicode MS" w:hAnsi="Times New Roman" w:cs="Times New Roman"/>
-          <w:sz w:val="24"/>
-          <w:szCs w:val="24"/>
-        </w:rPr>
-      </w:pPr>
-      <w:r>
-        <w:rPr>
-          <w:rFonts w:ascii="Times New Roman" w:eastAsia="Arial Unicode MS" w:hAnsi="Times New Roman" w:cs="Times New Roman"/>
-          <w:sz w:val="24"/>
-          <w:szCs w:val="24"/>
-        </w:rPr>
-        <w:t>Les données dynamiques concernent :</w:t>
+        <w:t xml:space="preserve">la page de modification d’un vêtement, </w:t>
       </w:r>
     </w:p>
     <w:p>
@@ -6932,7 +6738,7 @@
           <w:sz w:val="24"/>
           <w:szCs w:val="24"/>
         </w:rPr>
-        <w:t>Les noms et ID de vêtements/tenues</w:t>
+        <w:t>la modale de suppression d’un vêtement,</w:t>
       </w:r>
     </w:p>
     <w:p>
@@ -6955,7 +6761,86 @@
           <w:sz w:val="24"/>
           <w:szCs w:val="24"/>
         </w:rPr>
-        <w:t>Les caractéristiques</w:t>
+        <w:t>la page de météo.</w:t>
+      </w:r>
+    </w:p>
+    <w:p>
+      <w:pPr>
+        <w:pStyle w:val="Corps"/>
+        <w:jc w:val="both"/>
+        <w:rPr>
+          <w:rFonts w:ascii="Times New Roman" w:eastAsia="Arial Unicode MS" w:hAnsi="Times New Roman" w:cs="Times New Roman"/>
+          <w:sz w:val="24"/>
+          <w:szCs w:val="24"/>
+        </w:rPr>
+      </w:pPr>
+      <w:r>
+        <w:rPr>
+          <w:rFonts w:ascii="Times New Roman" w:eastAsia="Arial Unicode MS" w:hAnsi="Times New Roman" w:cs="Times New Roman"/>
+          <w:sz w:val="24"/>
+          <w:szCs w:val="24"/>
+        </w:rPr>
+        <w:t xml:space="preserve">Concernant la page de météo, un module existant sera importé.  </w:t>
+      </w:r>
+    </w:p>
+    <w:p>
+      <w:pPr>
+        <w:pStyle w:val="Corps"/>
+        <w:jc w:val="both"/>
+        <w:rPr>
+          <w:rFonts w:ascii="Times New Roman" w:eastAsia="Arial Unicode MS" w:hAnsi="Times New Roman" w:cs="Times New Roman"/>
+          <w:sz w:val="24"/>
+          <w:szCs w:val="24"/>
+        </w:rPr>
+      </w:pPr>
+    </w:p>
+    <w:p>
+      <w:pPr>
+        <w:pStyle w:val="Corps"/>
+        <w:jc w:val="both"/>
+        <w:rPr>
+          <w:rFonts w:ascii="Times New Roman" w:eastAsia="Arial Unicode MS" w:hAnsi="Times New Roman" w:cs="Times New Roman"/>
+          <w:sz w:val="24"/>
+          <w:szCs w:val="24"/>
+        </w:rPr>
+      </w:pPr>
+      <w:r>
+        <w:rPr>
+          <w:rFonts w:ascii="Times New Roman" w:eastAsia="Arial Unicode MS" w:hAnsi="Times New Roman" w:cs="Times New Roman"/>
+          <w:sz w:val="24"/>
+          <w:szCs w:val="24"/>
+        </w:rPr>
+        <w:t>Il faut également créer la logique qui permet d’enregistrer puis de récupérer les informations entrées par l’utilisateur depuis la base de données.</w:t>
+      </w:r>
+    </w:p>
+    <w:p>
+      <w:pPr>
+        <w:pStyle w:val="Corps"/>
+        <w:jc w:val="both"/>
+        <w:rPr>
+          <w:rFonts w:ascii="Times New Roman" w:eastAsia="Arial Unicode MS" w:hAnsi="Times New Roman" w:cs="Times New Roman"/>
+          <w:sz w:val="24"/>
+          <w:szCs w:val="24"/>
+        </w:rPr>
+      </w:pPr>
+    </w:p>
+    <w:p>
+      <w:pPr>
+        <w:pStyle w:val="Corps"/>
+        <w:jc w:val="both"/>
+        <w:rPr>
+          <w:rFonts w:ascii="Times New Roman" w:eastAsia="Arial Unicode MS" w:hAnsi="Times New Roman" w:cs="Times New Roman"/>
+          <w:sz w:val="24"/>
+          <w:szCs w:val="24"/>
+        </w:rPr>
+      </w:pPr>
+      <w:r>
+        <w:rPr>
+          <w:rFonts w:ascii="Times New Roman" w:eastAsia="Arial Unicode MS" w:hAnsi="Times New Roman" w:cs="Times New Roman"/>
+          <w:sz w:val="24"/>
+          <w:szCs w:val="24"/>
+        </w:rPr>
+        <w:t>Les données dynamiques concernent :</w:t>
       </w:r>
     </w:p>
     <w:p>
@@ -6965,6 +6850,7 @@
           <w:ilvl w:val="0"/>
           <w:numId w:val="1"/>
         </w:numPr>
+        <w:ind w:left="709" w:hanging="284"/>
         <w:jc w:val="both"/>
         <w:rPr>
           <w:rFonts w:ascii="Times New Roman" w:eastAsia="Arial Unicode MS" w:hAnsi="Times New Roman" w:cs="Times New Roman"/>
@@ -6978,7 +6864,7 @@
           <w:sz w:val="24"/>
           <w:szCs w:val="24"/>
         </w:rPr>
-        <w:t>Les catégories</w:t>
+        <w:t>Les noms et ID de vêtements/tenues</w:t>
       </w:r>
     </w:p>
     <w:p>
@@ -6988,6 +6874,7 @@
           <w:ilvl w:val="0"/>
           <w:numId w:val="1"/>
         </w:numPr>
+        <w:ind w:left="709" w:hanging="284"/>
         <w:jc w:val="both"/>
         <w:rPr>
           <w:rFonts w:ascii="Times New Roman" w:eastAsia="Arial Unicode MS" w:hAnsi="Times New Roman" w:cs="Times New Roman"/>
@@ -7001,7 +6888,7 @@
           <w:sz w:val="24"/>
           <w:szCs w:val="24"/>
         </w:rPr>
-        <w:t>Les marques</w:t>
+        <w:t>Les caractéristiques</w:t>
       </w:r>
     </w:p>
     <w:p>
@@ -7011,6 +6898,7 @@
           <w:ilvl w:val="0"/>
           <w:numId w:val="1"/>
         </w:numPr>
+        <w:ind w:left="709" w:hanging="284"/>
         <w:jc w:val="both"/>
         <w:rPr>
           <w:rFonts w:ascii="Times New Roman" w:eastAsia="Arial Unicode MS" w:hAnsi="Times New Roman" w:cs="Times New Roman"/>
@@ -7024,7 +6912,7 @@
           <w:sz w:val="24"/>
           <w:szCs w:val="24"/>
         </w:rPr>
-        <w:t>Les couleurs</w:t>
+        <w:t>Les catégories</w:t>
       </w:r>
     </w:p>
     <w:p>
@@ -7034,6 +6922,7 @@
           <w:ilvl w:val="0"/>
           <w:numId w:val="1"/>
         </w:numPr>
+        <w:ind w:left="709" w:hanging="284"/>
         <w:jc w:val="both"/>
         <w:rPr>
           <w:rFonts w:ascii="Times New Roman" w:eastAsia="Arial Unicode MS" w:hAnsi="Times New Roman" w:cs="Times New Roman"/>
@@ -7047,7 +6936,7 @@
           <w:sz w:val="24"/>
           <w:szCs w:val="24"/>
         </w:rPr>
-        <w:t>Les occasions</w:t>
+        <w:t>Les marques</w:t>
       </w:r>
     </w:p>
     <w:p>
@@ -7057,6 +6946,7 @@
           <w:ilvl w:val="0"/>
           <w:numId w:val="1"/>
         </w:numPr>
+        <w:ind w:left="709" w:hanging="284"/>
         <w:jc w:val="both"/>
         <w:rPr>
           <w:rFonts w:ascii="Times New Roman" w:eastAsia="Arial Unicode MS" w:hAnsi="Times New Roman" w:cs="Times New Roman"/>
@@ -7070,7 +6960,7 @@
           <w:sz w:val="24"/>
           <w:szCs w:val="24"/>
         </w:rPr>
-        <w:t>Les notes</w:t>
+        <w:t>Les couleurs</w:t>
       </w:r>
     </w:p>
     <w:p>
@@ -7080,6 +6970,7 @@
           <w:ilvl w:val="0"/>
           <w:numId w:val="1"/>
         </w:numPr>
+        <w:ind w:left="709" w:hanging="284"/>
         <w:jc w:val="both"/>
         <w:rPr>
           <w:rFonts w:ascii="Times New Roman" w:eastAsia="Arial Unicode MS" w:hAnsi="Times New Roman" w:cs="Times New Roman"/>
@@ -7093,7 +6984,7 @@
           <w:sz w:val="24"/>
           <w:szCs w:val="24"/>
         </w:rPr>
-        <w:t>Les descriptions</w:t>
+        <w:t>Les occasions</w:t>
       </w:r>
     </w:p>
     <w:p>
@@ -7103,6 +6994,7 @@
           <w:ilvl w:val="0"/>
           <w:numId w:val="1"/>
         </w:numPr>
+        <w:ind w:left="709" w:hanging="284"/>
         <w:jc w:val="both"/>
         <w:rPr>
           <w:rFonts w:ascii="Times New Roman" w:eastAsia="Arial Unicode MS" w:hAnsi="Times New Roman" w:cs="Times New Roman"/>
@@ -7116,12 +7008,61 @@
           <w:sz w:val="24"/>
           <w:szCs w:val="24"/>
         </w:rPr>
+        <w:t>Les notes</w:t>
+      </w:r>
+    </w:p>
+    <w:p>
+      <w:pPr>
+        <w:pStyle w:val="Corps"/>
+        <w:numPr>
+          <w:ilvl w:val="0"/>
+          <w:numId w:val="1"/>
+        </w:numPr>
+        <w:ind w:left="709" w:hanging="284"/>
+        <w:jc w:val="both"/>
+        <w:rPr>
+          <w:rFonts w:ascii="Times New Roman" w:eastAsia="Arial Unicode MS" w:hAnsi="Times New Roman" w:cs="Times New Roman"/>
+          <w:sz w:val="24"/>
+          <w:szCs w:val="24"/>
+        </w:rPr>
+      </w:pPr>
+      <w:r>
+        <w:rPr>
+          <w:rFonts w:ascii="Times New Roman" w:eastAsia="Arial Unicode MS" w:hAnsi="Times New Roman" w:cs="Times New Roman"/>
+          <w:sz w:val="24"/>
+          <w:szCs w:val="24"/>
+        </w:rPr>
+        <w:t>Les descriptions</w:t>
+      </w:r>
+    </w:p>
+    <w:p>
+      <w:pPr>
+        <w:pStyle w:val="Corps"/>
+        <w:numPr>
+          <w:ilvl w:val="0"/>
+          <w:numId w:val="1"/>
+        </w:numPr>
+        <w:ind w:left="709" w:hanging="284"/>
+        <w:jc w:val="both"/>
+        <w:rPr>
+          <w:rFonts w:ascii="Times New Roman" w:eastAsia="Arial Unicode MS" w:hAnsi="Times New Roman" w:cs="Times New Roman"/>
+          <w:sz w:val="24"/>
+          <w:szCs w:val="24"/>
+        </w:rPr>
+      </w:pPr>
+      <w:r>
+        <w:rPr>
+          <w:rFonts w:ascii="Times New Roman" w:eastAsia="Arial Unicode MS" w:hAnsi="Times New Roman" w:cs="Times New Roman"/>
+          <w:sz w:val="24"/>
+          <w:szCs w:val="24"/>
+        </w:rPr>
         <w:t>Les images.</w:t>
       </w:r>
     </w:p>
     <w:p>
       <w:pPr>
         <w:pStyle w:val="Corps"/>
+        <w:ind w:left="284" w:hanging="284"/>
         <w:jc w:val="both"/>
         <w:rPr>
           <w:rFonts w:ascii="Times New Roman" w:eastAsia="Arial Unicode MS" w:hAnsi="Times New Roman" w:cs="Times New Roman"/>
@@ -7617,14 +7558,22 @@
     </w:p>
     <w:p>
       <w:pPr>
-        <w:pStyle w:val="Corps"/>
-        <w:ind w:left="390"/>
-        <w:jc w:val="both"/>
+        <w:rPr>
+          <w:rFonts w:ascii="Times New Roman" w:eastAsia="Arial Unicode MS" w:hAnsi="Times New Roman" w:cs="Times New Roman"/>
+          <w:color w:val="000000"/>
+          <w:sz w:val="28"/>
+          <w:szCs w:val="26"/>
+          <w:bdr w:val="nil"/>
+          <w:lang w:eastAsia="fr-FR"/>
+        </w:rPr>
+      </w:pPr>
+      <w:r>
         <w:rPr>
           <w:rFonts w:ascii="Times New Roman" w:eastAsia="Arial Unicode MS" w:hAnsi="Times New Roman" w:cs="Times New Roman"/>
           <w:sz w:val="28"/>
         </w:rPr>
-      </w:pPr>
+        <w:br w:type="page"/>
+      </w:r>
     </w:p>
     <w:p>
       <w:pPr>
@@ -13067,150 +13016,94 @@
     </w:p>
     <w:p>
       <w:pPr>
-        <w:pStyle w:val="Titre1"/>
-        <w:jc w:val="both"/>
-        <w:rPr>
-          <w:rFonts w:cs="Times New Roman"/>
-        </w:rPr>
-      </w:pPr>
-      <w:bookmarkStart w:id="46" w:name="_Toc14446212"/>
-      <w:r>
-        <w:rPr>
-          <w:rFonts w:cs="Times New Roman"/>
-        </w:rPr>
-        <w:t>Réalisations</w:t>
-      </w:r>
-      <w:bookmarkEnd w:id="46"/>
-      <w:r>
-        <w:rPr>
-          <w:rFonts w:cs="Times New Roman"/>
-        </w:rPr>
-        <w:t xml:space="preserve"> </w:t>
-      </w:r>
-    </w:p>
-    <w:p>
-      <w:pPr>
-        <w:pStyle w:val="Titre2"/>
-        <w:numPr>
-          <w:ilvl w:val="0"/>
-          <w:numId w:val="18"/>
-        </w:numPr>
-        <w:jc w:val="both"/>
-        <w:rPr>
-          <w:rFonts w:cs="Times New Roman"/>
-        </w:rPr>
-      </w:pPr>
-      <w:bookmarkStart w:id="47" w:name="_Toc14446213"/>
-      <w:r>
-        <w:rPr>
-          <w:rFonts w:cs="Times New Roman"/>
-        </w:rPr>
-        <w:t>Création d’un compte</w:t>
-      </w:r>
-      <w:bookmarkEnd w:id="47"/>
+        <w:spacing w:after="0" w:line="240" w:lineRule="auto"/>
+        <w:rPr>
+          <w:rFonts w:ascii="Times New Roman" w:eastAsia="Source Sans Pro" w:hAnsi="Times New Roman" w:cs="Times New Roman"/>
+          <w:color w:val="000000"/>
+          <w:sz w:val="24"/>
+          <w:szCs w:val="24"/>
+          <w:bdr w:val="nil"/>
+          <w:lang w:eastAsia="fr-FR"/>
+        </w:rPr>
+      </w:pPr>
+      <w:r>
+        <w:rPr>
+          <w:rFonts w:ascii="Times New Roman" w:eastAsia="Source Sans Pro" w:hAnsi="Times New Roman" w:cs="Times New Roman"/>
+          <w:color w:val="000000"/>
+          <w:sz w:val="24"/>
+          <w:szCs w:val="24"/>
+          <w:bdr w:val="nil"/>
+          <w:lang w:eastAsia="fr-FR"/>
+        </w:rPr>
+        <w:t xml:space="preserve">J’ai réalisé une sauvegarde de la base de données contenant tous les jeux de données. Une sauvegarde mensuelle est prévue. </w:t>
+      </w:r>
+    </w:p>
+    <w:p>
+      <w:pPr>
+        <w:spacing w:after="0" w:line="240" w:lineRule="auto"/>
+        <w:rPr>
+          <w:rFonts w:ascii="Times New Roman" w:eastAsia="Source Sans Pro" w:hAnsi="Times New Roman" w:cs="Times New Roman"/>
+          <w:color w:val="000000"/>
+          <w:sz w:val="24"/>
+          <w:szCs w:val="24"/>
+          <w:bdr w:val="nil"/>
+          <w:lang w:eastAsia="fr-FR"/>
+        </w:rPr>
+      </w:pPr>
+      <w:r>
+        <w:rPr>
+          <w:rFonts w:ascii="Times New Roman" w:eastAsia="Source Sans Pro" w:hAnsi="Times New Roman" w:cs="Times New Roman"/>
+          <w:color w:val="000000"/>
+          <w:sz w:val="24"/>
+          <w:szCs w:val="24"/>
+          <w:bdr w:val="nil"/>
+          <w:lang w:eastAsia="fr-FR"/>
+        </w:rPr>
+        <w:t xml:space="preserve">Pour cela, je vais dans </w:t>
+      </w:r>
+      <w:proofErr w:type="spellStart"/>
+      <w:r>
+        <w:rPr>
+          <w:rFonts w:ascii="Times New Roman" w:eastAsia="Source Sans Pro" w:hAnsi="Times New Roman" w:cs="Times New Roman"/>
+          <w:color w:val="000000"/>
+          <w:sz w:val="24"/>
+          <w:szCs w:val="24"/>
+          <w:bdr w:val="nil"/>
+          <w:lang w:eastAsia="fr-FR"/>
+        </w:rPr>
+        <w:t>phpMyAdmin</w:t>
+      </w:r>
+      <w:proofErr w:type="spellEnd"/>
+      <w:r>
+        <w:rPr>
+          <w:rFonts w:ascii="Times New Roman" w:eastAsia="Source Sans Pro" w:hAnsi="Times New Roman" w:cs="Times New Roman"/>
+          <w:color w:val="000000"/>
+          <w:sz w:val="24"/>
+          <w:szCs w:val="24"/>
+          <w:bdr w:val="nil"/>
+          <w:lang w:eastAsia="fr-FR"/>
+        </w:rPr>
+        <w:t xml:space="preserve">, dans la base de données « Dressing », sous l’onglet « Exporter », et j’exporte la base de données au format SQL. </w:t>
+      </w:r>
     </w:p>
     <w:p>
       <w:pPr>
         <w:pStyle w:val="Corps"/>
-        <w:jc w:val="both"/>
-        <w:rPr>
-          <w:rFonts w:ascii="Times New Roman" w:hAnsi="Times New Roman" w:cs="Times New Roman"/>
-          <w:sz w:val="24"/>
-          <w:szCs w:val="24"/>
-        </w:rPr>
-      </w:pPr>
-    </w:p>
-    <w:p>
-      <w:pPr>
-        <w:pStyle w:val="Corps"/>
-        <w:jc w:val="both"/>
-        <w:rPr>
-          <w:rFonts w:ascii="Times New Roman" w:hAnsi="Times New Roman" w:cs="Times New Roman"/>
-          <w:sz w:val="24"/>
-          <w:szCs w:val="24"/>
-        </w:rPr>
-      </w:pPr>
-      <w:r>
-        <w:rPr>
-          <w:rFonts w:ascii="Times New Roman" w:hAnsi="Times New Roman" w:cs="Times New Roman"/>
-          <w:sz w:val="24"/>
-          <w:szCs w:val="24"/>
-        </w:rPr>
-        <w:t xml:space="preserve">Pour créer un compte, je récupère les données saisies par l’utilisateur dans le formulaire au niveau du composant </w:t>
-      </w:r>
-      <w:proofErr w:type="spellStart"/>
-      <w:r>
-        <w:rPr>
-          <w:rFonts w:ascii="Times New Roman" w:hAnsi="Times New Roman" w:cs="Times New Roman"/>
-          <w:sz w:val="24"/>
-          <w:szCs w:val="24"/>
-        </w:rPr>
-        <w:t>Angular</w:t>
-      </w:r>
-      <w:proofErr w:type="spellEnd"/>
-      <w:r>
-        <w:rPr>
-          <w:rFonts w:ascii="Times New Roman" w:hAnsi="Times New Roman" w:cs="Times New Roman"/>
-          <w:sz w:val="24"/>
-          <w:szCs w:val="24"/>
-        </w:rPr>
-        <w:t xml:space="preserve"> </w:t>
-      </w:r>
-      <w:r>
-        <w:rPr>
-          <w:rFonts w:ascii="Times New Roman" w:hAnsi="Times New Roman" w:cs="Times New Roman"/>
-          <w:sz w:val="24"/>
-          <w:szCs w:val="24"/>
-        </w:rPr>
-        <w:t>« </w:t>
-      </w:r>
-      <w:proofErr w:type="spellStart"/>
-      <w:r>
-        <w:rPr>
-          <w:rFonts w:ascii="Times New Roman" w:hAnsi="Times New Roman" w:cs="Times New Roman"/>
-          <w:sz w:val="24"/>
-          <w:szCs w:val="24"/>
-        </w:rPr>
-        <w:t>register</w:t>
-      </w:r>
-      <w:proofErr w:type="spellEnd"/>
-      <w:r>
-        <w:rPr>
-          <w:rFonts w:ascii="Times New Roman" w:hAnsi="Times New Roman" w:cs="Times New Roman"/>
-          <w:sz w:val="24"/>
-          <w:szCs w:val="24"/>
-        </w:rPr>
-        <w:t> »</w:t>
-      </w:r>
-      <w:r>
-        <w:rPr>
-          <w:rFonts w:ascii="Times New Roman" w:hAnsi="Times New Roman" w:cs="Times New Roman"/>
-          <w:sz w:val="24"/>
-          <w:szCs w:val="24"/>
-        </w:rPr>
-        <w:t>.</w:t>
-      </w:r>
-    </w:p>
-    <w:p>
-      <w:pPr>
-        <w:pStyle w:val="Corps"/>
-        <w:jc w:val="both"/>
-        <w:rPr>
-          <w:rFonts w:ascii="Times New Roman" w:hAnsi="Times New Roman" w:cs="Times New Roman"/>
-          <w:sz w:val="24"/>
-          <w:szCs w:val="24"/>
-        </w:rPr>
-      </w:pPr>
-      <w:r>
-        <w:rPr>
-          <w:rFonts w:ascii="Times New Roman" w:hAnsi="Times New Roman" w:cs="Times New Roman"/>
+        <w:rPr>
+          <w:rFonts w:ascii="Times New Roman" w:hAnsi="Times New Roman" w:cs="Times New Roman"/>
+          <w:sz w:val="24"/>
+          <w:szCs w:val="24"/>
+        </w:rPr>
+      </w:pPr>
+      <w:r>
+        <w:rPr>
           <w:noProof/>
         </w:rPr>
         <w:drawing>
-          <wp:inline distT="0" distB="0" distL="0" distR="0" wp14:anchorId="1D33CC18" wp14:editId="6729857D">
-            <wp:extent cx="5759450" cy="687705"/>
+          <wp:inline distT="0" distB="0" distL="0" distR="0" wp14:anchorId="5347C88A" wp14:editId="03E52ABB">
+            <wp:extent cx="5570328" cy="2805545"/>
             <wp:effectExtent l="0" t="0" r="0" b="0"/>
-            <wp:docPr id="1" name="Image 1"/>
+            <wp:docPr id="297" name="Image 297"/>
             <wp:cNvGraphicFramePr>
               <a:graphicFrameLocks xmlns:a="http://schemas.openxmlformats.org/drawingml/2006/main" noChangeAspect="1"/>
             </wp:cNvGraphicFramePr>
@@ -13230,7 +13123,7 @@
                   <pic:spPr>
                     <a:xfrm>
                       <a:off x="0" y="0"/>
-                      <a:ext cx="5759450" cy="687705"/>
+                      <a:ext cx="5597675" cy="2819319"/>
                     </a:xfrm>
                     <a:prstGeom prst="rect">
                       <a:avLst/>
@@ -13245,6 +13138,50 @@
     </w:p>
     <w:p>
       <w:pPr>
+        <w:pStyle w:val="Titre1"/>
+        <w:jc w:val="both"/>
+        <w:rPr>
+          <w:rFonts w:cs="Times New Roman"/>
+        </w:rPr>
+      </w:pPr>
+      <w:bookmarkStart w:id="46" w:name="_Toc14446212"/>
+      <w:r>
+        <w:rPr>
+          <w:rFonts w:cs="Times New Roman"/>
+        </w:rPr>
+        <w:t>Réalisations</w:t>
+      </w:r>
+      <w:bookmarkEnd w:id="46"/>
+      <w:r>
+        <w:rPr>
+          <w:rFonts w:cs="Times New Roman"/>
+        </w:rPr>
+        <w:t xml:space="preserve"> </w:t>
+      </w:r>
+    </w:p>
+    <w:p>
+      <w:pPr>
+        <w:pStyle w:val="Titre2"/>
+        <w:numPr>
+          <w:ilvl w:val="0"/>
+          <w:numId w:val="18"/>
+        </w:numPr>
+        <w:jc w:val="both"/>
+        <w:rPr>
+          <w:rFonts w:cs="Times New Roman"/>
+        </w:rPr>
+      </w:pPr>
+      <w:bookmarkStart w:id="47" w:name="_Toc14446213"/>
+      <w:r>
+        <w:rPr>
+          <w:rFonts w:cs="Times New Roman"/>
+        </w:rPr>
+        <w:t>Création d’un compte</w:t>
+      </w:r>
+      <w:bookmarkEnd w:id="47"/>
+    </w:p>
+    <w:p>
+      <w:pPr>
         <w:pStyle w:val="Corps"/>
         <w:jc w:val="both"/>
         <w:rPr>
@@ -13270,23 +13207,7 @@
           <w:sz w:val="24"/>
           <w:szCs w:val="24"/>
         </w:rPr>
-        <w:t xml:space="preserve">La récupération des </w:t>
-      </w:r>
-      <w:r>
-        <w:rPr>
-          <w:rFonts w:ascii="Times New Roman" w:hAnsi="Times New Roman" w:cs="Times New Roman"/>
-          <w:sz w:val="24"/>
-          <w:szCs w:val="24"/>
-        </w:rPr>
-        <w:t>informations</w:t>
-      </w:r>
-      <w:r>
-        <w:rPr>
-          <w:rFonts w:ascii="Times New Roman" w:hAnsi="Times New Roman" w:cs="Times New Roman"/>
-          <w:sz w:val="24"/>
-          <w:szCs w:val="24"/>
-        </w:rPr>
-        <w:t xml:space="preserve"> est faite grâce à la directive </w:t>
+        <w:t xml:space="preserve">Pour créer un compte, je récupère les données saisies par l’utilisateur dans le formulaire au niveau du composant </w:t>
       </w:r>
       <w:proofErr w:type="spellStart"/>
       <w:r>
@@ -13321,7 +13242,7 @@
           <w:sz w:val="24"/>
           <w:szCs w:val="24"/>
         </w:rPr>
-        <w:t>ngModel</w:t>
+        <w:t>register</w:t>
       </w:r>
       <w:proofErr w:type="spellEnd"/>
       <w:r>
@@ -13338,22 +13259,6 @@
           <w:sz w:val="24"/>
           <w:szCs w:val="24"/>
         </w:rPr>
-        <w:t xml:space="preserve"> qui permet de faire du binding bidirectionnel</w:t>
-      </w:r>
-      <w:r>
-        <w:rPr>
-          <w:rFonts w:ascii="Times New Roman" w:hAnsi="Times New Roman" w:cs="Times New Roman"/>
-          <w:sz w:val="24"/>
-          <w:szCs w:val="24"/>
-        </w:rPr>
-        <w:t xml:space="preserve"> des données</w:t>
-      </w:r>
-      <w:r>
-        <w:rPr>
-          <w:rFonts w:ascii="Times New Roman" w:hAnsi="Times New Roman" w:cs="Times New Roman"/>
-          <w:sz w:val="24"/>
-          <w:szCs w:val="24"/>
-        </w:rPr>
         <w:t>.</w:t>
       </w:r>
     </w:p>
@@ -13373,10 +13278,10 @@
           <w:noProof/>
         </w:rPr>
         <w:drawing>
-          <wp:inline distT="0" distB="0" distL="0" distR="0" wp14:anchorId="01B842CA" wp14:editId="14E6EF7D">
-            <wp:extent cx="5553075" cy="200025"/>
-            <wp:effectExtent l="0" t="0" r="9525" b="9525"/>
-            <wp:docPr id="11" name="Image 11"/>
+          <wp:inline distT="0" distB="0" distL="0" distR="0" wp14:anchorId="1D33CC18" wp14:editId="6729857D">
+            <wp:extent cx="5759450" cy="687705"/>
+            <wp:effectExtent l="0" t="0" r="0" b="0"/>
+            <wp:docPr id="1" name="Image 1"/>
             <wp:cNvGraphicFramePr>
               <a:graphicFrameLocks xmlns:a="http://schemas.openxmlformats.org/drawingml/2006/main" noChangeAspect="1"/>
             </wp:cNvGraphicFramePr>
@@ -13396,6 +13301,173 @@
                   <pic:spPr>
                     <a:xfrm>
                       <a:off x="0" y="0"/>
+                      <a:ext cx="5759450" cy="687705"/>
+                    </a:xfrm>
+                    <a:prstGeom prst="rect">
+                      <a:avLst/>
+                    </a:prstGeom>
+                  </pic:spPr>
+                </pic:pic>
+              </a:graphicData>
+            </a:graphic>
+          </wp:inline>
+        </w:drawing>
+      </w:r>
+    </w:p>
+    <w:p>
+      <w:pPr>
+        <w:pStyle w:val="Corps"/>
+        <w:jc w:val="both"/>
+        <w:rPr>
+          <w:rFonts w:ascii="Times New Roman" w:hAnsi="Times New Roman" w:cs="Times New Roman"/>
+          <w:sz w:val="24"/>
+          <w:szCs w:val="24"/>
+        </w:rPr>
+      </w:pPr>
+    </w:p>
+    <w:p>
+      <w:pPr>
+        <w:pStyle w:val="Corps"/>
+        <w:jc w:val="both"/>
+        <w:rPr>
+          <w:rFonts w:ascii="Times New Roman" w:hAnsi="Times New Roman" w:cs="Times New Roman"/>
+          <w:sz w:val="24"/>
+          <w:szCs w:val="24"/>
+        </w:rPr>
+      </w:pPr>
+      <w:r>
+        <w:rPr>
+          <w:rFonts w:ascii="Times New Roman" w:hAnsi="Times New Roman" w:cs="Times New Roman"/>
+          <w:sz w:val="24"/>
+          <w:szCs w:val="24"/>
+        </w:rPr>
+        <w:lastRenderedPageBreak/>
+        <w:t xml:space="preserve">La récupération des </w:t>
+      </w:r>
+      <w:r>
+        <w:rPr>
+          <w:rFonts w:ascii="Times New Roman" w:hAnsi="Times New Roman" w:cs="Times New Roman"/>
+          <w:sz w:val="24"/>
+          <w:szCs w:val="24"/>
+        </w:rPr>
+        <w:t>informations</w:t>
+      </w:r>
+      <w:r>
+        <w:rPr>
+          <w:rFonts w:ascii="Times New Roman" w:hAnsi="Times New Roman" w:cs="Times New Roman"/>
+          <w:sz w:val="24"/>
+          <w:szCs w:val="24"/>
+        </w:rPr>
+        <w:t xml:space="preserve"> est faite grâce à la directive </w:t>
+      </w:r>
+      <w:proofErr w:type="spellStart"/>
+      <w:r>
+        <w:rPr>
+          <w:rFonts w:ascii="Times New Roman" w:hAnsi="Times New Roman" w:cs="Times New Roman"/>
+          <w:sz w:val="24"/>
+          <w:szCs w:val="24"/>
+        </w:rPr>
+        <w:t>Angular</w:t>
+      </w:r>
+      <w:proofErr w:type="spellEnd"/>
+      <w:r>
+        <w:rPr>
+          <w:rFonts w:ascii="Times New Roman" w:hAnsi="Times New Roman" w:cs="Times New Roman"/>
+          <w:sz w:val="24"/>
+          <w:szCs w:val="24"/>
+        </w:rPr>
+        <w:t xml:space="preserve"> </w:t>
+      </w:r>
+      <w:r>
+        <w:rPr>
+          <w:rFonts w:ascii="Times New Roman" w:hAnsi="Times New Roman" w:cs="Times New Roman"/>
+          <w:sz w:val="24"/>
+          <w:szCs w:val="24"/>
+        </w:rPr>
+        <w:t>« </w:t>
+      </w:r>
+      <w:proofErr w:type="spellStart"/>
+      <w:r>
+        <w:rPr>
+          <w:rFonts w:ascii="Times New Roman" w:hAnsi="Times New Roman" w:cs="Times New Roman"/>
+          <w:sz w:val="24"/>
+          <w:szCs w:val="24"/>
+        </w:rPr>
+        <w:t>ngModel</w:t>
+      </w:r>
+      <w:proofErr w:type="spellEnd"/>
+      <w:r>
+        <w:rPr>
+          <w:rFonts w:ascii="Times New Roman" w:hAnsi="Times New Roman" w:cs="Times New Roman"/>
+          <w:sz w:val="24"/>
+          <w:szCs w:val="24"/>
+        </w:rPr>
+        <w:t> »</w:t>
+      </w:r>
+      <w:r>
+        <w:rPr>
+          <w:rFonts w:ascii="Times New Roman" w:hAnsi="Times New Roman" w:cs="Times New Roman"/>
+          <w:sz w:val="24"/>
+          <w:szCs w:val="24"/>
+        </w:rPr>
+        <w:t xml:space="preserve"> qui permet de faire du binding bidirectionnel</w:t>
+      </w:r>
+      <w:r>
+        <w:rPr>
+          <w:rFonts w:ascii="Times New Roman" w:hAnsi="Times New Roman" w:cs="Times New Roman"/>
+          <w:sz w:val="24"/>
+          <w:szCs w:val="24"/>
+        </w:rPr>
+        <w:t xml:space="preserve"> des données</w:t>
+      </w:r>
+      <w:r>
+        <w:rPr>
+          <w:rFonts w:ascii="Times New Roman" w:hAnsi="Times New Roman" w:cs="Times New Roman"/>
+          <w:sz w:val="24"/>
+          <w:szCs w:val="24"/>
+        </w:rPr>
+        <w:t>.</w:t>
+      </w:r>
+    </w:p>
+    <w:p>
+      <w:pPr>
+        <w:pStyle w:val="Corps"/>
+        <w:jc w:val="both"/>
+        <w:rPr>
+          <w:rFonts w:ascii="Times New Roman" w:hAnsi="Times New Roman" w:cs="Times New Roman"/>
+          <w:sz w:val="24"/>
+          <w:szCs w:val="24"/>
+        </w:rPr>
+      </w:pPr>
+      <w:r>
+        <w:rPr>
+          <w:rFonts w:ascii="Times New Roman" w:hAnsi="Times New Roman" w:cs="Times New Roman"/>
+          <w:noProof/>
+        </w:rPr>
+        <w:drawing>
+          <wp:inline distT="0" distB="0" distL="0" distR="0" wp14:anchorId="01B842CA" wp14:editId="14E6EF7D">
+            <wp:extent cx="5553075" cy="200025"/>
+            <wp:effectExtent l="0" t="0" r="9525" b="9525"/>
+            <wp:docPr id="11" name="Image 11"/>
+            <wp:cNvGraphicFramePr>
+              <a:graphicFrameLocks xmlns:a="http://schemas.openxmlformats.org/drawingml/2006/main" noChangeAspect="1"/>
+            </wp:cNvGraphicFramePr>
+            <a:graphic xmlns:a="http://schemas.openxmlformats.org/drawingml/2006/main">
+              <a:graphicData uri="http://schemas.openxmlformats.org/drawingml/2006/picture">
+                <pic:pic xmlns:pic="http://schemas.openxmlformats.org/drawingml/2006/picture">
+                  <pic:nvPicPr>
+                    <pic:cNvPr id="1" name=""/>
+                    <pic:cNvPicPr/>
+                  </pic:nvPicPr>
+                  <pic:blipFill>
+                    <a:blip r:embed="rId16"/>
+                    <a:stretch>
+                      <a:fillRect/>
+                    </a:stretch>
+                  </pic:blipFill>
+                  <pic:spPr>
+                    <a:xfrm>
+                      <a:off x="0" y="0"/>
                       <a:ext cx="5553075" cy="200025"/>
                     </a:xfrm>
                     <a:prstGeom prst="rect">
@@ -13742,7 +13814,6 @@
           <w:rFonts w:ascii="Times New Roman" w:hAnsi="Times New Roman" w:cs="Times New Roman"/>
           <w:noProof/>
         </w:rPr>
-        <w:lastRenderedPageBreak/>
         <w:drawing>
           <wp:anchor distT="0" distB="0" distL="114300" distR="114300" simplePos="0" relativeHeight="251660288" behindDoc="1" locked="0" layoutInCell="1" allowOverlap="1" wp14:anchorId="7627D3DB" wp14:editId="70F76ECB">
             <wp:simplePos x="0" y="0"/>
@@ -13775,7 +13846,7 @@
                     <pic:cNvPicPr/>
                   </pic:nvPicPr>
                   <pic:blipFill>
-                    <a:blip r:embed="rId16">
+                    <a:blip r:embed="rId17">
                       <a:extLst>
                         <a:ext uri="{28A0092B-C50C-407E-A947-70E740481C1C}">
                           <a14:useLocalDpi xmlns:a14="http://schemas.microsoft.com/office/drawing/2010/main" val="0"/>
@@ -13891,15 +13962,7 @@
           <w:sz w:val="24"/>
           <w:szCs w:val="24"/>
         </w:rPr>
-        <w:t xml:space="preserve"> State Transfer</w:t>
-      </w:r>
-      <w:r>
-        <w:rPr>
-          <w:rFonts w:ascii="Times New Roman" w:hAnsi="Times New Roman" w:cs="Times New Roman"/>
-          <w:sz w:val="24"/>
-          <w:szCs w:val="24"/>
-        </w:rPr>
-        <w:t>.</w:t>
+        <w:t xml:space="preserve"> State Transfer.</w:t>
       </w:r>
     </w:p>
     <w:p>
@@ -13915,6 +13978,7 @@
       <w:r>
         <w:rPr>
           <w:rFonts w:ascii="Times New Roman" w:hAnsi="Times New Roman" w:cs="Times New Roman"/>
+          <w:noProof/>
           <w:sz w:val="24"/>
           <w:szCs w:val="24"/>
         </w:rPr>
@@ -13950,7 +14014,7 @@
                     <pic:cNvPicPr/>
                   </pic:nvPicPr>
                   <pic:blipFill>
-                    <a:blip r:embed="rId17">
+                    <a:blip r:embed="rId18">
                       <a:extLst>
                         <a:ext uri="{28A0092B-C50C-407E-A947-70E740481C1C}">
                           <a14:useLocalDpi xmlns:a14="http://schemas.microsoft.com/office/drawing/2010/main" val="0"/>
@@ -14113,7 +14177,7 @@
                     <pic:cNvPicPr/>
                   </pic:nvPicPr>
                   <pic:blipFill>
-                    <a:blip r:embed="rId18">
+                    <a:blip r:embed="rId19">
                       <a:extLst>
                         <a:ext uri="{28A0092B-C50C-407E-A947-70E740481C1C}">
                           <a14:useLocalDpi xmlns:a14="http://schemas.microsoft.com/office/drawing/2010/main" val="0"/>
@@ -14187,7 +14251,7 @@
                     <pic:cNvPicPr/>
                   </pic:nvPicPr>
                   <pic:blipFill>
-                    <a:blip r:embed="rId19">
+                    <a:blip r:embed="rId20">
                       <a:extLst>
                         <a:ext uri="{28A0092B-C50C-407E-A947-70E740481C1C}">
                           <a14:useLocalDpi xmlns:a14="http://schemas.microsoft.com/office/drawing/2010/main" val="0"/>
@@ -14339,6 +14403,7 @@
           <w:sz w:val="24"/>
           <w:szCs w:val="24"/>
         </w:rPr>
+        <w:lastRenderedPageBreak/>
         <w:t>Json</w:t>
       </w:r>
       <w:proofErr w:type="spellEnd"/>
@@ -14537,7 +14602,7 @@
                     <pic:cNvPicPr/>
                   </pic:nvPicPr>
                   <pic:blipFill>
-                    <a:blip r:embed="rId20"/>
+                    <a:blip r:embed="rId21"/>
                     <a:stretch>
                       <a:fillRect/>
                     </a:stretch>
@@ -14574,7 +14639,6 @@
           <w:sz w:val="24"/>
           <w:szCs w:val="24"/>
         </w:rPr>
-        <w:lastRenderedPageBreak/>
         <w:t>La</w:t>
       </w:r>
       <w:r>
@@ -14749,7 +14813,7 @@
                     <pic:cNvPicPr/>
                   </pic:nvPicPr>
                   <pic:blipFill>
-                    <a:blip r:embed="rId21">
+                    <a:blip r:embed="rId22">
                       <a:extLst>
                         <a:ext uri="{28A0092B-C50C-407E-A947-70E740481C1C}">
                           <a14:useLocalDpi xmlns:a14="http://schemas.microsoft.com/office/drawing/2010/main" val="0"/>
@@ -15247,16 +15311,57 @@
       <w:r>
         <w:rPr>
           <w:rFonts w:ascii="Times New Roman" w:hAnsi="Times New Roman" w:cs="Times New Roman"/>
+          <w:sz w:val="24"/>
+          <w:szCs w:val="24"/>
+        </w:rPr>
+        <w:t xml:space="preserve">Je récupère le code http retourné par le serveur pour afficher un message d’erreur (s’il y en a une) dans le html et je renvoie l’utilisateur vers </w:t>
+      </w:r>
+      <w:r>
+        <w:rPr>
+          <w:rFonts w:ascii="Times New Roman" w:hAnsi="Times New Roman" w:cs="Times New Roman"/>
+          <w:sz w:val="24"/>
+          <w:szCs w:val="24"/>
+        </w:rPr>
+        <w:t>la page d’accueil</w:t>
+      </w:r>
+    </w:p>
+    <w:p>
+      <w:pPr>
+        <w:pStyle w:val="Corps"/>
+        <w:ind w:left="714"/>
+        <w:jc w:val="both"/>
+        <w:rPr>
+          <w:rFonts w:ascii="Times New Roman" w:hAnsi="Times New Roman" w:cs="Times New Roman"/>
+          <w:sz w:val="24"/>
+          <w:szCs w:val="24"/>
+        </w:rPr>
+      </w:pPr>
+    </w:p>
+    <w:p>
+      <w:pPr>
+        <w:pStyle w:val="Corps"/>
+        <w:ind w:left="714"/>
+        <w:jc w:val="both"/>
+        <w:rPr>
+          <w:rFonts w:ascii="Times New Roman" w:hAnsi="Times New Roman" w:cs="Times New Roman"/>
+          <w:sz w:val="24"/>
+          <w:szCs w:val="24"/>
+        </w:rPr>
+      </w:pPr>
+      <w:r>
+        <w:rPr>
+          <w:rFonts w:ascii="Times New Roman" w:hAnsi="Times New Roman" w:cs="Times New Roman"/>
           <w:noProof/>
         </w:rPr>
+        <w:lastRenderedPageBreak/>
         <w:drawing>
-          <wp:anchor distT="0" distB="0" distL="114300" distR="114300" simplePos="0" relativeHeight="251667456" behindDoc="1" locked="0" layoutInCell="1" allowOverlap="1" wp14:anchorId="16658FD4" wp14:editId="514B75D5">
+          <wp:anchor distT="0" distB="0" distL="114300" distR="114300" simplePos="0" relativeHeight="251667456" behindDoc="1" locked="0" layoutInCell="1" allowOverlap="1" wp14:anchorId="381722E6" wp14:editId="6AA2A52C">
             <wp:simplePos x="0" y="0"/>
             <wp:positionH relativeFrom="margin">
               <wp:posOffset>3175</wp:posOffset>
             </wp:positionH>
             <wp:positionV relativeFrom="paragraph">
-              <wp:posOffset>398780</wp:posOffset>
+              <wp:posOffset>217805</wp:posOffset>
             </wp:positionV>
             <wp:extent cx="5822315" cy="2192655"/>
             <wp:effectExtent l="0" t="0" r="6985" b="0"/>
@@ -15281,7 +15386,7 @@
                     <pic:cNvPicPr/>
                   </pic:nvPicPr>
                   <pic:blipFill>
-                    <a:blip r:embed="rId22">
+                    <a:blip r:embed="rId23">
                       <a:extLst>
                         <a:ext uri="{28A0092B-C50C-407E-A947-70E740481C1C}">
                           <a14:useLocalDpi xmlns:a14="http://schemas.microsoft.com/office/drawing/2010/main" val="0"/>
@@ -15313,22 +15418,6 @@
           </wp:anchor>
         </w:drawing>
       </w:r>
-      <w:r>
-        <w:rPr>
-          <w:rFonts w:ascii="Times New Roman" w:hAnsi="Times New Roman" w:cs="Times New Roman"/>
-          <w:sz w:val="24"/>
-          <w:szCs w:val="24"/>
-        </w:rPr>
-        <w:t xml:space="preserve">Je récupère le code http retourné par le serveur pour afficher un message d’erreur (s’il y en a une) dans le html et je renvoie l’utilisateur vers </w:t>
-      </w:r>
-      <w:r>
-        <w:rPr>
-          <w:rFonts w:ascii="Times New Roman" w:hAnsi="Times New Roman" w:cs="Times New Roman"/>
-          <w:sz w:val="24"/>
-          <w:szCs w:val="24"/>
-        </w:rPr>
-        <w:t>la page d’accueil</w:t>
-      </w:r>
     </w:p>
     <w:p>
       <w:pPr>
@@ -15343,534 +15432,29 @@
       <w:r>
         <w:rPr>
           <w:rFonts w:ascii="Times New Roman" w:hAnsi="Times New Roman" w:cs="Times New Roman"/>
-          <w:sz w:val="24"/>
-          <w:szCs w:val="24"/>
-        </w:rPr>
-        <w:t xml:space="preserve">Le service fait appel à la ressource mise à disposition par le serveur. La requête http est en post car je dois envoyer les informations au serveur pour qu’il puisse les comparer aux informations présentes en base de données.  </w:t>
-      </w:r>
-    </w:p>
-    <w:p>
-      <w:pPr>
-        <w:pStyle w:val="Corps"/>
-        <w:jc w:val="both"/>
-        <w:rPr>
-          <w:rFonts w:ascii="Times New Roman" w:hAnsi="Times New Roman" w:cs="Times New Roman"/>
-          <w:sz w:val="24"/>
-          <w:szCs w:val="24"/>
-        </w:rPr>
-      </w:pPr>
-      <w:r>
-        <w:rPr>
-          <w:rFonts w:ascii="Times New Roman" w:hAnsi="Times New Roman" w:cs="Times New Roman"/>
           <w:noProof/>
         </w:rPr>
-        <w:lastRenderedPageBreak/>
         <w:drawing>
-          <wp:anchor distT="0" distB="0" distL="114300" distR="114300" simplePos="0" relativeHeight="251668480" behindDoc="1" locked="0" layoutInCell="1" allowOverlap="1" wp14:anchorId="56F44099" wp14:editId="735F0DB6">
+          <wp:anchor distT="0" distB="0" distL="114300" distR="114300" simplePos="0" relativeHeight="251668480" behindDoc="1" locked="0" layoutInCell="1" allowOverlap="1" wp14:anchorId="1D6EE19A" wp14:editId="41D1A491">
             <wp:simplePos x="0" y="0"/>
             <wp:positionH relativeFrom="margin">
-              <wp:align>center</wp:align>
+              <wp:posOffset>2540</wp:posOffset>
             </wp:positionH>
             <wp:positionV relativeFrom="paragraph">
-              <wp:posOffset>0</wp:posOffset>
+              <wp:posOffset>568325</wp:posOffset>
             </wp:positionV>
-            <wp:extent cx="5775960" cy="672465"/>
-            <wp:effectExtent l="0" t="0" r="0" b="0"/>
+            <wp:extent cx="5443855" cy="534670"/>
+            <wp:effectExtent l="0" t="0" r="4445" b="0"/>
             <wp:wrapTight wrapText="bothSides">
               <wp:wrapPolygon edited="0">
                 <wp:start x="0" y="0"/>
-                <wp:lineTo x="0" y="20805"/>
-                <wp:lineTo x="21515" y="20805"/>
-                <wp:lineTo x="21515" y="0"/>
+                <wp:lineTo x="0" y="20779"/>
+                <wp:lineTo x="21542" y="20779"/>
+                <wp:lineTo x="21542" y="0"/>
                 <wp:lineTo x="0" y="0"/>
               </wp:wrapPolygon>
             </wp:wrapTight>
             <wp:docPr id="41" name="Image 41"/>
-            <wp:cNvGraphicFramePr>
-              <a:graphicFrameLocks xmlns:a="http://schemas.openxmlformats.org/drawingml/2006/main" noChangeAspect="1"/>
-            </wp:cNvGraphicFramePr>
-            <a:graphic xmlns:a="http://schemas.openxmlformats.org/drawingml/2006/main">
-              <a:graphicData uri="http://schemas.openxmlformats.org/drawingml/2006/picture">
-                <pic:pic xmlns:pic="http://schemas.openxmlformats.org/drawingml/2006/picture">
-                  <pic:nvPicPr>
-                    <pic:cNvPr id="1" name=""/>
-                    <pic:cNvPicPr/>
-                  </pic:nvPicPr>
-                  <pic:blipFill>
-                    <a:blip r:embed="rId23">
-                      <a:extLst>
-                        <a:ext uri="{28A0092B-C50C-407E-A947-70E740481C1C}">
-                          <a14:useLocalDpi xmlns:a14="http://schemas.microsoft.com/office/drawing/2010/main" val="0"/>
-                        </a:ext>
-                      </a:extLst>
-                    </a:blip>
-                    <a:stretch>
-                      <a:fillRect/>
-                    </a:stretch>
-                  </pic:blipFill>
-                  <pic:spPr>
-                    <a:xfrm>
-                      <a:off x="0" y="0"/>
-                      <a:ext cx="5823425" cy="678180"/>
-                    </a:xfrm>
-                    <a:prstGeom prst="rect">
-                      <a:avLst/>
-                    </a:prstGeom>
-                  </pic:spPr>
-                </pic:pic>
-              </a:graphicData>
-            </a:graphic>
-            <wp14:sizeRelH relativeFrom="margin">
-              <wp14:pctWidth>0</wp14:pctWidth>
-            </wp14:sizeRelH>
-            <wp14:sizeRelV relativeFrom="margin">
-              <wp14:pctHeight>0</wp14:pctHeight>
-            </wp14:sizeRelV>
-          </wp:anchor>
-        </w:drawing>
-      </w:r>
-      <w:r>
-        <w:rPr>
-          <w:rFonts w:ascii="Times New Roman" w:hAnsi="Times New Roman" w:cs="Times New Roman"/>
-          <w:sz w:val="24"/>
-          <w:szCs w:val="24"/>
-        </w:rPr>
-        <w:t>Les données du front sont envoyées à la ressource « </w:t>
-      </w:r>
-      <w:proofErr w:type="spellStart"/>
-      <w:r>
-        <w:rPr>
-          <w:rFonts w:ascii="Times New Roman" w:hAnsi="Times New Roman" w:cs="Times New Roman"/>
-          <w:sz w:val="24"/>
-          <w:szCs w:val="24"/>
-        </w:rPr>
-        <w:t>users</w:t>
-      </w:r>
-      <w:proofErr w:type="spellEnd"/>
-      <w:r>
-        <w:rPr>
-          <w:rFonts w:ascii="Times New Roman" w:hAnsi="Times New Roman" w:cs="Times New Roman"/>
-          <w:sz w:val="24"/>
-          <w:szCs w:val="24"/>
-        </w:rPr>
-        <w:t xml:space="preserve"> » sur le serveur, qui joue la fonction correspondant à la requête http faite par le front. Dans ce cas, la fonction jouée est </w:t>
-      </w:r>
-      <w:proofErr w:type="spellStart"/>
-      <w:proofErr w:type="gramStart"/>
-      <w:r>
-        <w:rPr>
-          <w:rFonts w:ascii="Times New Roman" w:hAnsi="Times New Roman" w:cs="Times New Roman"/>
-          <w:sz w:val="24"/>
-          <w:szCs w:val="24"/>
-        </w:rPr>
-        <w:t>router.post</w:t>
-      </w:r>
-      <w:proofErr w:type="spellEnd"/>
-      <w:r>
-        <w:rPr>
-          <w:rFonts w:ascii="Times New Roman" w:hAnsi="Times New Roman" w:cs="Times New Roman"/>
-          <w:sz w:val="24"/>
-          <w:szCs w:val="24"/>
-        </w:rPr>
-        <w:t>(</w:t>
-      </w:r>
-      <w:proofErr w:type="gramEnd"/>
-      <w:r>
-        <w:rPr>
-          <w:rFonts w:ascii="Times New Roman" w:hAnsi="Times New Roman" w:cs="Times New Roman"/>
-          <w:sz w:val="24"/>
-          <w:szCs w:val="24"/>
-        </w:rPr>
-        <w:t>‘/login/’</w:t>
-      </w:r>
-      <w:r>
-        <w:rPr>
-          <w:rFonts w:ascii="Times New Roman" w:hAnsi="Times New Roman" w:cs="Times New Roman"/>
-          <w:sz w:val="24"/>
-          <w:szCs w:val="24"/>
-        </w:rPr>
-        <w:t xml:space="preserve">…). Celle-ci vérifie que les données attendues sont bien présentes dans l’objet </w:t>
-      </w:r>
-      <w:proofErr w:type="spellStart"/>
-      <w:r>
-        <w:rPr>
-          <w:rFonts w:ascii="Times New Roman" w:hAnsi="Times New Roman" w:cs="Times New Roman"/>
-          <w:sz w:val="24"/>
-          <w:szCs w:val="24"/>
-        </w:rPr>
-        <w:t>Json</w:t>
-      </w:r>
-      <w:proofErr w:type="spellEnd"/>
-      <w:r>
-        <w:rPr>
-          <w:rFonts w:ascii="Times New Roman" w:hAnsi="Times New Roman" w:cs="Times New Roman"/>
-          <w:sz w:val="24"/>
-          <w:szCs w:val="24"/>
-        </w:rPr>
-        <w:t xml:space="preserve"> transmis par le front</w:t>
-      </w:r>
-      <w:r>
-        <w:rPr>
-          <w:rFonts w:ascii="Times New Roman" w:hAnsi="Times New Roman" w:cs="Times New Roman"/>
-          <w:sz w:val="24"/>
-          <w:szCs w:val="24"/>
-        </w:rPr>
-        <w:t xml:space="preserve"> (sinon renvoie un code http </w:t>
-      </w:r>
-      <w:r>
-        <w:rPr>
-          <w:rFonts w:ascii="Times New Roman" w:hAnsi="Times New Roman" w:cs="Times New Roman"/>
-          <w:sz w:val="24"/>
-          <w:szCs w:val="24"/>
-        </w:rPr>
-        <w:t xml:space="preserve">400 « Bad </w:t>
-      </w:r>
-      <w:proofErr w:type="spellStart"/>
-      <w:r>
-        <w:rPr>
-          <w:rFonts w:ascii="Times New Roman" w:hAnsi="Times New Roman" w:cs="Times New Roman"/>
-          <w:sz w:val="24"/>
-          <w:szCs w:val="24"/>
-        </w:rPr>
-        <w:t>Request</w:t>
-      </w:r>
-      <w:proofErr w:type="spellEnd"/>
-      <w:r>
-        <w:rPr>
-          <w:rFonts w:ascii="Times New Roman" w:hAnsi="Times New Roman" w:cs="Times New Roman"/>
-          <w:sz w:val="24"/>
-          <w:szCs w:val="24"/>
-        </w:rPr>
-        <w:t xml:space="preserve"> »</w:t>
-      </w:r>
-      <w:r>
-        <w:rPr>
-          <w:rFonts w:ascii="Times New Roman" w:hAnsi="Times New Roman" w:cs="Times New Roman"/>
-          <w:sz w:val="24"/>
-          <w:szCs w:val="24"/>
-        </w:rPr>
-        <w:t>)</w:t>
-      </w:r>
-      <w:r>
-        <w:rPr>
-          <w:rFonts w:ascii="Times New Roman" w:hAnsi="Times New Roman" w:cs="Times New Roman"/>
-          <w:sz w:val="24"/>
-          <w:szCs w:val="24"/>
-        </w:rPr>
-        <w:t>, puis fait appel à une autre fonction qui gère l’appel à la base de données.</w:t>
-      </w:r>
-    </w:p>
-    <w:p>
-      <w:pPr>
-        <w:pStyle w:val="Corps"/>
-        <w:jc w:val="both"/>
-        <w:rPr>
-          <w:rFonts w:ascii="Times New Roman" w:hAnsi="Times New Roman" w:cs="Times New Roman"/>
-          <w:sz w:val="24"/>
-          <w:szCs w:val="24"/>
-        </w:rPr>
-      </w:pPr>
-      <w:r>
-        <w:rPr>
-          <w:rFonts w:ascii="Times New Roman" w:hAnsi="Times New Roman" w:cs="Times New Roman"/>
-          <w:sz w:val="24"/>
-          <w:szCs w:val="24"/>
-        </w:rPr>
-        <w:t xml:space="preserve">Le résultat de la requête effectuée dans l’autre fonction est récupéré et traité par la fonction </w:t>
-      </w:r>
-      <w:proofErr w:type="spellStart"/>
-      <w:r>
-        <w:rPr>
-          <w:rFonts w:ascii="Times New Roman" w:hAnsi="Times New Roman" w:cs="Times New Roman"/>
-          <w:sz w:val="24"/>
-          <w:szCs w:val="24"/>
-        </w:rPr>
-        <w:t>dbacc.</w:t>
-      </w:r>
-      <w:r>
-        <w:rPr>
-          <w:rFonts w:ascii="Times New Roman" w:hAnsi="Times New Roman" w:cs="Times New Roman"/>
-          <w:sz w:val="24"/>
-          <w:szCs w:val="24"/>
-        </w:rPr>
-        <w:t>readUser</w:t>
-      </w:r>
-      <w:proofErr w:type="spellEnd"/>
-      <w:r>
-        <w:rPr>
-          <w:rFonts w:ascii="Times New Roman" w:hAnsi="Times New Roman" w:cs="Times New Roman"/>
-          <w:sz w:val="24"/>
-          <w:szCs w:val="24"/>
-        </w:rPr>
-        <w:t xml:space="preserve"> et un code http </w:t>
-      </w:r>
-      <w:r>
-        <w:rPr>
-          <w:rFonts w:ascii="Times New Roman" w:hAnsi="Times New Roman" w:cs="Times New Roman"/>
-          <w:sz w:val="24"/>
-          <w:szCs w:val="24"/>
-        </w:rPr>
-        <w:t xml:space="preserve">500 « </w:t>
-      </w:r>
-      <w:proofErr w:type="spellStart"/>
-      <w:r>
-        <w:rPr>
-          <w:rFonts w:ascii="Times New Roman" w:hAnsi="Times New Roman" w:cs="Times New Roman"/>
-          <w:sz w:val="24"/>
-          <w:szCs w:val="24"/>
-        </w:rPr>
-        <w:t>Internal</w:t>
-      </w:r>
-      <w:proofErr w:type="spellEnd"/>
-      <w:r>
-        <w:rPr>
-          <w:rFonts w:ascii="Times New Roman" w:hAnsi="Times New Roman" w:cs="Times New Roman"/>
-          <w:sz w:val="24"/>
-          <w:szCs w:val="24"/>
-        </w:rPr>
-        <w:t xml:space="preserve"> Server </w:t>
-      </w:r>
-      <w:proofErr w:type="spellStart"/>
-      <w:r>
-        <w:rPr>
-          <w:rFonts w:ascii="Times New Roman" w:hAnsi="Times New Roman" w:cs="Times New Roman"/>
-          <w:sz w:val="24"/>
-          <w:szCs w:val="24"/>
-        </w:rPr>
-        <w:t>Error</w:t>
-      </w:r>
-      <w:proofErr w:type="spellEnd"/>
-      <w:r>
-        <w:rPr>
-          <w:rFonts w:ascii="Times New Roman" w:hAnsi="Times New Roman" w:cs="Times New Roman"/>
-          <w:sz w:val="24"/>
-          <w:szCs w:val="24"/>
-        </w:rPr>
-        <w:t xml:space="preserve"> »</w:t>
-      </w:r>
-      <w:r>
-        <w:rPr>
-          <w:rFonts w:ascii="Times New Roman" w:hAnsi="Times New Roman" w:cs="Times New Roman"/>
-          <w:sz w:val="24"/>
-          <w:szCs w:val="24"/>
-        </w:rPr>
-        <w:t>, 403 « </w:t>
-      </w:r>
-      <w:proofErr w:type="spellStart"/>
-      <w:r>
-        <w:rPr>
-          <w:rFonts w:ascii="Times New Roman" w:hAnsi="Times New Roman" w:cs="Times New Roman"/>
-          <w:sz w:val="24"/>
-          <w:szCs w:val="24"/>
-        </w:rPr>
-        <w:t>Forbidden</w:t>
-      </w:r>
-      <w:proofErr w:type="spellEnd"/>
-      <w:r>
-        <w:rPr>
-          <w:rFonts w:ascii="Times New Roman" w:hAnsi="Times New Roman" w:cs="Times New Roman"/>
-          <w:sz w:val="24"/>
-          <w:szCs w:val="24"/>
-        </w:rPr>
-        <w:t> »</w:t>
-      </w:r>
-      <w:r>
-        <w:rPr>
-          <w:rFonts w:ascii="Times New Roman" w:hAnsi="Times New Roman" w:cs="Times New Roman"/>
-          <w:sz w:val="24"/>
-          <w:szCs w:val="24"/>
-        </w:rPr>
-        <w:t xml:space="preserve"> </w:t>
-      </w:r>
-      <w:r>
-        <w:rPr>
-          <w:rFonts w:ascii="Times New Roman" w:hAnsi="Times New Roman" w:cs="Times New Roman"/>
-          <w:sz w:val="24"/>
-          <w:szCs w:val="24"/>
-        </w:rPr>
-        <w:t xml:space="preserve">ou </w:t>
-      </w:r>
-      <w:r>
-        <w:rPr>
-          <w:rFonts w:ascii="Times New Roman" w:hAnsi="Times New Roman" w:cs="Times New Roman"/>
-          <w:sz w:val="24"/>
-          <w:szCs w:val="24"/>
-        </w:rPr>
-        <w:t>200 « OK »</w:t>
-      </w:r>
-      <w:r>
-        <w:rPr>
-          <w:rFonts w:ascii="Times New Roman" w:hAnsi="Times New Roman" w:cs="Times New Roman"/>
-          <w:sz w:val="24"/>
-          <w:szCs w:val="24"/>
-        </w:rPr>
-        <w:t xml:space="preserve"> est renvoyé au front.</w:t>
-      </w:r>
-    </w:p>
-    <w:p>
-      <w:pPr>
-        <w:pStyle w:val="Corps"/>
-        <w:jc w:val="both"/>
-        <w:rPr>
-          <w:rFonts w:ascii="Times New Roman" w:hAnsi="Times New Roman" w:cs="Times New Roman"/>
-          <w:sz w:val="24"/>
-          <w:szCs w:val="24"/>
-        </w:rPr>
-      </w:pPr>
-      <w:r>
-        <w:rPr>
-          <w:rFonts w:ascii="Times New Roman" w:hAnsi="Times New Roman" w:cs="Times New Roman"/>
-          <w:sz w:val="24"/>
-          <w:szCs w:val="24"/>
-        </w:rPr>
-        <w:t xml:space="preserve">De plus, l’id de l’utilisateur est récupéré et encodé sous la forme d’un </w:t>
-      </w:r>
-      <w:proofErr w:type="spellStart"/>
-      <w:r>
-        <w:rPr>
-          <w:rFonts w:ascii="Times New Roman" w:hAnsi="Times New Roman" w:cs="Times New Roman"/>
-          <w:sz w:val="24"/>
-          <w:szCs w:val="24"/>
-        </w:rPr>
-        <w:t>token</w:t>
-      </w:r>
-      <w:proofErr w:type="spellEnd"/>
-      <w:r>
-        <w:rPr>
-          <w:rFonts w:ascii="Times New Roman" w:hAnsi="Times New Roman" w:cs="Times New Roman"/>
-          <w:sz w:val="24"/>
-          <w:szCs w:val="24"/>
-        </w:rPr>
-        <w:t xml:space="preserve"> </w:t>
-      </w:r>
-      <w:proofErr w:type="spellStart"/>
-      <w:r>
-        <w:rPr>
-          <w:rFonts w:ascii="Times New Roman" w:hAnsi="Times New Roman" w:cs="Times New Roman"/>
-          <w:sz w:val="24"/>
-          <w:szCs w:val="24"/>
-        </w:rPr>
-        <w:t>Json</w:t>
-      </w:r>
-      <w:proofErr w:type="spellEnd"/>
-      <w:r>
-        <w:rPr>
-          <w:rFonts w:ascii="Times New Roman" w:hAnsi="Times New Roman" w:cs="Times New Roman"/>
-          <w:sz w:val="24"/>
-          <w:szCs w:val="24"/>
-        </w:rPr>
-        <w:t xml:space="preserve"> Web </w:t>
-      </w:r>
-      <w:proofErr w:type="spellStart"/>
-      <w:r>
-        <w:rPr>
-          <w:rFonts w:ascii="Times New Roman" w:hAnsi="Times New Roman" w:cs="Times New Roman"/>
-          <w:sz w:val="24"/>
-          <w:szCs w:val="24"/>
-        </w:rPr>
-        <w:t>Token</w:t>
-      </w:r>
-      <w:proofErr w:type="spellEnd"/>
-      <w:r>
-        <w:rPr>
-          <w:rFonts w:ascii="Times New Roman" w:hAnsi="Times New Roman" w:cs="Times New Roman"/>
-          <w:sz w:val="24"/>
-          <w:szCs w:val="24"/>
-        </w:rPr>
-        <w:t xml:space="preserve"> à l’aide d’une librairie </w:t>
-      </w:r>
-      <w:proofErr w:type="spellStart"/>
-      <w:r>
-        <w:rPr>
-          <w:rFonts w:ascii="Times New Roman" w:hAnsi="Times New Roman" w:cs="Times New Roman"/>
-          <w:sz w:val="24"/>
-          <w:szCs w:val="24"/>
-        </w:rPr>
-        <w:t>NodeJs</w:t>
-      </w:r>
-      <w:proofErr w:type="spellEnd"/>
-      <w:r>
-        <w:rPr>
-          <w:rFonts w:ascii="Times New Roman" w:hAnsi="Times New Roman" w:cs="Times New Roman"/>
-          <w:sz w:val="24"/>
-          <w:szCs w:val="24"/>
-        </w:rPr>
-        <w:t xml:space="preserve"> (JWT). </w:t>
-      </w:r>
-    </w:p>
-    <w:p>
-      <w:pPr>
-        <w:pStyle w:val="Corps"/>
-        <w:jc w:val="both"/>
-        <w:rPr>
-          <w:rFonts w:ascii="Times New Roman" w:hAnsi="Times New Roman" w:cs="Times New Roman"/>
-          <w:sz w:val="24"/>
-          <w:szCs w:val="24"/>
-        </w:rPr>
-      </w:pPr>
-      <w:r>
-        <w:rPr>
-          <w:rFonts w:ascii="Times New Roman" w:hAnsi="Times New Roman" w:cs="Times New Roman"/>
-          <w:sz w:val="24"/>
-          <w:szCs w:val="24"/>
-        </w:rPr>
-        <w:t xml:space="preserve">Ce </w:t>
-      </w:r>
-      <w:proofErr w:type="spellStart"/>
-      <w:r>
-        <w:rPr>
-          <w:rFonts w:ascii="Times New Roman" w:hAnsi="Times New Roman" w:cs="Times New Roman"/>
-          <w:sz w:val="24"/>
-          <w:szCs w:val="24"/>
-        </w:rPr>
-        <w:t>token</w:t>
-      </w:r>
-      <w:proofErr w:type="spellEnd"/>
-      <w:r>
-        <w:rPr>
-          <w:rFonts w:ascii="Times New Roman" w:hAnsi="Times New Roman" w:cs="Times New Roman"/>
-          <w:sz w:val="24"/>
-          <w:szCs w:val="24"/>
-        </w:rPr>
-        <w:t xml:space="preserve"> est transmis au front en plus du code http </w:t>
-      </w:r>
-      <w:r>
-        <w:rPr>
-          <w:rFonts w:ascii="Times New Roman" w:hAnsi="Times New Roman" w:cs="Times New Roman"/>
-          <w:sz w:val="24"/>
-          <w:szCs w:val="24"/>
-        </w:rPr>
-        <w:t>200 « OK »</w:t>
-      </w:r>
-      <w:r>
-        <w:rPr>
-          <w:rFonts w:ascii="Times New Roman" w:hAnsi="Times New Roman" w:cs="Times New Roman"/>
-          <w:sz w:val="24"/>
-          <w:szCs w:val="24"/>
-        </w:rPr>
-        <w:t xml:space="preserve">. </w:t>
-      </w:r>
-    </w:p>
-    <w:p>
-      <w:pPr>
-        <w:pStyle w:val="Corps"/>
-        <w:jc w:val="both"/>
-        <w:rPr>
-          <w:rFonts w:ascii="Times New Roman" w:hAnsi="Times New Roman" w:cs="Times New Roman"/>
-          <w:sz w:val="24"/>
-          <w:szCs w:val="24"/>
-        </w:rPr>
-      </w:pPr>
-      <w:r>
-        <w:rPr>
-          <w:rFonts w:ascii="Times New Roman" w:hAnsi="Times New Roman" w:cs="Times New Roman"/>
-          <w:noProof/>
-        </w:rPr>
-        <w:drawing>
-          <wp:inline distT="0" distB="0" distL="0" distR="0" wp14:anchorId="209E010C" wp14:editId="689ADBA2">
-            <wp:extent cx="4677569" cy="4637314"/>
-            <wp:effectExtent l="0" t="0" r="8890" b="0"/>
-            <wp:docPr id="43" name="Image 43"/>
             <wp:cNvGraphicFramePr>
               <a:graphicFrameLocks xmlns:a="http://schemas.openxmlformats.org/drawingml/2006/main" noChangeAspect="1"/>
             </wp:cNvGraphicFramePr>
@@ -15896,7 +15480,511 @@
                   <pic:spPr>
                     <a:xfrm>
                       <a:off x="0" y="0"/>
-                      <a:ext cx="4707331" cy="4666819"/>
+                      <a:ext cx="5443855" cy="534670"/>
+                    </a:xfrm>
+                    <a:prstGeom prst="rect">
+                      <a:avLst/>
+                    </a:prstGeom>
+                  </pic:spPr>
+                </pic:pic>
+              </a:graphicData>
+            </a:graphic>
+            <wp14:sizeRelH relativeFrom="margin">
+              <wp14:pctWidth>0</wp14:pctWidth>
+            </wp14:sizeRelH>
+            <wp14:sizeRelV relativeFrom="margin">
+              <wp14:pctHeight>0</wp14:pctHeight>
+            </wp14:sizeRelV>
+          </wp:anchor>
+        </w:drawing>
+      </w:r>
+      <w:r>
+        <w:rPr>
+          <w:rFonts w:ascii="Times New Roman" w:hAnsi="Times New Roman" w:cs="Times New Roman"/>
+          <w:sz w:val="24"/>
+          <w:szCs w:val="24"/>
+        </w:rPr>
+        <w:t xml:space="preserve">Le service fait appel à la ressource mise à disposition par le serveur. La requête http est en post car je dois envoyer les informations au serveur pour qu’il puisse les comparer aux informations présentes en base de données.  </w:t>
+      </w:r>
+    </w:p>
+    <w:p>
+      <w:pPr>
+        <w:pStyle w:val="Corps"/>
+        <w:jc w:val="both"/>
+        <w:rPr>
+          <w:rFonts w:ascii="Times New Roman" w:hAnsi="Times New Roman" w:cs="Times New Roman"/>
+          <w:sz w:val="24"/>
+          <w:szCs w:val="24"/>
+        </w:rPr>
+      </w:pPr>
+      <w:r>
+        <w:rPr>
+          <w:rFonts w:ascii="Times New Roman" w:hAnsi="Times New Roman" w:cs="Times New Roman"/>
+          <w:sz w:val="24"/>
+          <w:szCs w:val="24"/>
+        </w:rPr>
+        <w:t>Les données du front sont envoyées à la ressource « </w:t>
+      </w:r>
+      <w:proofErr w:type="spellStart"/>
+      <w:r>
+        <w:rPr>
+          <w:rFonts w:ascii="Times New Roman" w:hAnsi="Times New Roman" w:cs="Times New Roman"/>
+          <w:sz w:val="24"/>
+          <w:szCs w:val="24"/>
+        </w:rPr>
+        <w:t>users</w:t>
+      </w:r>
+      <w:proofErr w:type="spellEnd"/>
+      <w:r>
+        <w:rPr>
+          <w:rFonts w:ascii="Times New Roman" w:hAnsi="Times New Roman" w:cs="Times New Roman"/>
+          <w:sz w:val="24"/>
+          <w:szCs w:val="24"/>
+        </w:rPr>
+        <w:t xml:space="preserve"> » sur le serveur, qui joue la fonction correspondant à la requête http faite par le front. Dans ce cas, la fonction jouée est </w:t>
+      </w:r>
+      <w:proofErr w:type="spellStart"/>
+      <w:proofErr w:type="gramStart"/>
+      <w:r>
+        <w:rPr>
+          <w:rFonts w:ascii="Times New Roman" w:hAnsi="Times New Roman" w:cs="Times New Roman"/>
+          <w:sz w:val="24"/>
+          <w:szCs w:val="24"/>
+        </w:rPr>
+        <w:t>router.post</w:t>
+      </w:r>
+      <w:proofErr w:type="spellEnd"/>
+      <w:r>
+        <w:rPr>
+          <w:rFonts w:ascii="Times New Roman" w:hAnsi="Times New Roman" w:cs="Times New Roman"/>
+          <w:sz w:val="24"/>
+          <w:szCs w:val="24"/>
+        </w:rPr>
+        <w:t>(</w:t>
+      </w:r>
+      <w:proofErr w:type="gramEnd"/>
+      <w:r>
+        <w:rPr>
+          <w:rFonts w:ascii="Times New Roman" w:hAnsi="Times New Roman" w:cs="Times New Roman"/>
+          <w:sz w:val="24"/>
+          <w:szCs w:val="24"/>
+        </w:rPr>
+        <w:t>‘/login/’</w:t>
+      </w:r>
+      <w:r>
+        <w:rPr>
+          <w:rFonts w:ascii="Times New Roman" w:hAnsi="Times New Roman" w:cs="Times New Roman"/>
+          <w:sz w:val="24"/>
+          <w:szCs w:val="24"/>
+        </w:rPr>
+        <w:t xml:space="preserve">…). Celle-ci vérifie que les données attendues sont bien présentes dans l’objet </w:t>
+      </w:r>
+      <w:proofErr w:type="spellStart"/>
+      <w:r>
+        <w:rPr>
+          <w:rFonts w:ascii="Times New Roman" w:hAnsi="Times New Roman" w:cs="Times New Roman"/>
+          <w:sz w:val="24"/>
+          <w:szCs w:val="24"/>
+        </w:rPr>
+        <w:t>Json</w:t>
+      </w:r>
+      <w:proofErr w:type="spellEnd"/>
+      <w:r>
+        <w:rPr>
+          <w:rFonts w:ascii="Times New Roman" w:hAnsi="Times New Roman" w:cs="Times New Roman"/>
+          <w:sz w:val="24"/>
+          <w:szCs w:val="24"/>
+        </w:rPr>
+        <w:t xml:space="preserve"> transmis par le front</w:t>
+      </w:r>
+      <w:r>
+        <w:rPr>
+          <w:rFonts w:ascii="Times New Roman" w:hAnsi="Times New Roman" w:cs="Times New Roman"/>
+          <w:sz w:val="24"/>
+          <w:szCs w:val="24"/>
+        </w:rPr>
+        <w:t xml:space="preserve"> (sinon renvoie un code http </w:t>
+      </w:r>
+      <w:r>
+        <w:rPr>
+          <w:rFonts w:ascii="Times New Roman" w:hAnsi="Times New Roman" w:cs="Times New Roman"/>
+          <w:sz w:val="24"/>
+          <w:szCs w:val="24"/>
+        </w:rPr>
+        <w:t xml:space="preserve">400 « Bad </w:t>
+      </w:r>
+      <w:proofErr w:type="spellStart"/>
+      <w:r>
+        <w:rPr>
+          <w:rFonts w:ascii="Times New Roman" w:hAnsi="Times New Roman" w:cs="Times New Roman"/>
+          <w:sz w:val="24"/>
+          <w:szCs w:val="24"/>
+        </w:rPr>
+        <w:t>Request</w:t>
+      </w:r>
+      <w:proofErr w:type="spellEnd"/>
+      <w:r>
+        <w:rPr>
+          <w:rFonts w:ascii="Times New Roman" w:hAnsi="Times New Roman" w:cs="Times New Roman"/>
+          <w:sz w:val="24"/>
+          <w:szCs w:val="24"/>
+        </w:rPr>
+        <w:t xml:space="preserve"> »</w:t>
+      </w:r>
+      <w:r>
+        <w:rPr>
+          <w:rFonts w:ascii="Times New Roman" w:hAnsi="Times New Roman" w:cs="Times New Roman"/>
+          <w:sz w:val="24"/>
+          <w:szCs w:val="24"/>
+        </w:rPr>
+        <w:t>)</w:t>
+      </w:r>
+      <w:r>
+        <w:rPr>
+          <w:rFonts w:ascii="Times New Roman" w:hAnsi="Times New Roman" w:cs="Times New Roman"/>
+          <w:sz w:val="24"/>
+          <w:szCs w:val="24"/>
+        </w:rPr>
+        <w:t>, puis fait appel à une autre fonction qui gère l’appel à la base de données.</w:t>
+      </w:r>
+    </w:p>
+    <w:p>
+      <w:pPr>
+        <w:pStyle w:val="Corps"/>
+        <w:jc w:val="both"/>
+        <w:rPr>
+          <w:rFonts w:ascii="Times New Roman" w:hAnsi="Times New Roman" w:cs="Times New Roman"/>
+          <w:sz w:val="24"/>
+          <w:szCs w:val="24"/>
+        </w:rPr>
+      </w:pPr>
+      <w:r>
+        <w:rPr>
+          <w:rFonts w:ascii="Times New Roman" w:hAnsi="Times New Roman" w:cs="Times New Roman"/>
+          <w:sz w:val="24"/>
+          <w:szCs w:val="24"/>
+        </w:rPr>
+        <w:t xml:space="preserve">Le résultat de la requête effectuée dans l’autre fonction est récupéré et traité par la fonction </w:t>
+      </w:r>
+      <w:proofErr w:type="spellStart"/>
+      <w:r>
+        <w:rPr>
+          <w:rFonts w:ascii="Times New Roman" w:hAnsi="Times New Roman" w:cs="Times New Roman"/>
+          <w:sz w:val="24"/>
+          <w:szCs w:val="24"/>
+        </w:rPr>
+        <w:t>dbacc.</w:t>
+      </w:r>
+      <w:r>
+        <w:rPr>
+          <w:rFonts w:ascii="Times New Roman" w:hAnsi="Times New Roman" w:cs="Times New Roman"/>
+          <w:sz w:val="24"/>
+          <w:szCs w:val="24"/>
+        </w:rPr>
+        <w:t>readUser</w:t>
+      </w:r>
+      <w:proofErr w:type="spellEnd"/>
+      <w:r>
+        <w:rPr>
+          <w:rFonts w:ascii="Times New Roman" w:hAnsi="Times New Roman" w:cs="Times New Roman"/>
+          <w:sz w:val="24"/>
+          <w:szCs w:val="24"/>
+        </w:rPr>
+        <w:t xml:space="preserve"> et un code http </w:t>
+      </w:r>
+      <w:r>
+        <w:rPr>
+          <w:rFonts w:ascii="Times New Roman" w:hAnsi="Times New Roman" w:cs="Times New Roman"/>
+          <w:sz w:val="24"/>
+          <w:szCs w:val="24"/>
+        </w:rPr>
+        <w:t xml:space="preserve">500 « </w:t>
+      </w:r>
+      <w:proofErr w:type="spellStart"/>
+      <w:r>
+        <w:rPr>
+          <w:rFonts w:ascii="Times New Roman" w:hAnsi="Times New Roman" w:cs="Times New Roman"/>
+          <w:sz w:val="24"/>
+          <w:szCs w:val="24"/>
+        </w:rPr>
+        <w:t>Internal</w:t>
+      </w:r>
+      <w:proofErr w:type="spellEnd"/>
+      <w:r>
+        <w:rPr>
+          <w:rFonts w:ascii="Times New Roman" w:hAnsi="Times New Roman" w:cs="Times New Roman"/>
+          <w:sz w:val="24"/>
+          <w:szCs w:val="24"/>
+        </w:rPr>
+        <w:t xml:space="preserve"> Server </w:t>
+      </w:r>
+      <w:proofErr w:type="spellStart"/>
+      <w:r>
+        <w:rPr>
+          <w:rFonts w:ascii="Times New Roman" w:hAnsi="Times New Roman" w:cs="Times New Roman"/>
+          <w:sz w:val="24"/>
+          <w:szCs w:val="24"/>
+        </w:rPr>
+        <w:t>Error</w:t>
+      </w:r>
+      <w:proofErr w:type="spellEnd"/>
+      <w:r>
+        <w:rPr>
+          <w:rFonts w:ascii="Times New Roman" w:hAnsi="Times New Roman" w:cs="Times New Roman"/>
+          <w:sz w:val="24"/>
+          <w:szCs w:val="24"/>
+        </w:rPr>
+        <w:t xml:space="preserve"> »</w:t>
+      </w:r>
+      <w:r>
+        <w:rPr>
+          <w:rFonts w:ascii="Times New Roman" w:hAnsi="Times New Roman" w:cs="Times New Roman"/>
+          <w:sz w:val="24"/>
+          <w:szCs w:val="24"/>
+        </w:rPr>
+        <w:t>, 403 « </w:t>
+      </w:r>
+      <w:proofErr w:type="spellStart"/>
+      <w:r>
+        <w:rPr>
+          <w:rFonts w:ascii="Times New Roman" w:hAnsi="Times New Roman" w:cs="Times New Roman"/>
+          <w:sz w:val="24"/>
+          <w:szCs w:val="24"/>
+        </w:rPr>
+        <w:t>Forbidden</w:t>
+      </w:r>
+      <w:proofErr w:type="spellEnd"/>
+      <w:r>
+        <w:rPr>
+          <w:rFonts w:ascii="Times New Roman" w:hAnsi="Times New Roman" w:cs="Times New Roman"/>
+          <w:sz w:val="24"/>
+          <w:szCs w:val="24"/>
+        </w:rPr>
+        <w:t> »</w:t>
+      </w:r>
+      <w:r>
+        <w:rPr>
+          <w:rFonts w:ascii="Times New Roman" w:hAnsi="Times New Roman" w:cs="Times New Roman"/>
+          <w:sz w:val="24"/>
+          <w:szCs w:val="24"/>
+        </w:rPr>
+        <w:t xml:space="preserve"> </w:t>
+      </w:r>
+      <w:r>
+        <w:rPr>
+          <w:rFonts w:ascii="Times New Roman" w:hAnsi="Times New Roman" w:cs="Times New Roman"/>
+          <w:sz w:val="24"/>
+          <w:szCs w:val="24"/>
+        </w:rPr>
+        <w:t xml:space="preserve">ou </w:t>
+      </w:r>
+      <w:r>
+        <w:rPr>
+          <w:rFonts w:ascii="Times New Roman" w:hAnsi="Times New Roman" w:cs="Times New Roman"/>
+          <w:sz w:val="24"/>
+          <w:szCs w:val="24"/>
+        </w:rPr>
+        <w:t>200 « OK »</w:t>
+      </w:r>
+      <w:r>
+        <w:rPr>
+          <w:rFonts w:ascii="Times New Roman" w:hAnsi="Times New Roman" w:cs="Times New Roman"/>
+          <w:sz w:val="24"/>
+          <w:szCs w:val="24"/>
+        </w:rPr>
+        <w:t xml:space="preserve"> est renvoyé au front.</w:t>
+      </w:r>
+    </w:p>
+    <w:p>
+      <w:pPr>
+        <w:pStyle w:val="Corps"/>
+        <w:jc w:val="both"/>
+        <w:rPr>
+          <w:rFonts w:ascii="Times New Roman" w:hAnsi="Times New Roman" w:cs="Times New Roman"/>
+          <w:sz w:val="24"/>
+          <w:szCs w:val="24"/>
+        </w:rPr>
+      </w:pPr>
+      <w:r>
+        <w:rPr>
+          <w:rFonts w:ascii="Times New Roman" w:hAnsi="Times New Roman" w:cs="Times New Roman"/>
+          <w:sz w:val="24"/>
+          <w:szCs w:val="24"/>
+        </w:rPr>
+        <w:t xml:space="preserve">De plus, l’id de l’utilisateur est récupéré et encodé sous la forme d’un </w:t>
+      </w:r>
+      <w:proofErr w:type="spellStart"/>
+      <w:r>
+        <w:rPr>
+          <w:rFonts w:ascii="Times New Roman" w:hAnsi="Times New Roman" w:cs="Times New Roman"/>
+          <w:sz w:val="24"/>
+          <w:szCs w:val="24"/>
+        </w:rPr>
+        <w:t>token</w:t>
+      </w:r>
+      <w:proofErr w:type="spellEnd"/>
+      <w:r>
+        <w:rPr>
+          <w:rFonts w:ascii="Times New Roman" w:hAnsi="Times New Roman" w:cs="Times New Roman"/>
+          <w:sz w:val="24"/>
+          <w:szCs w:val="24"/>
+        </w:rPr>
+        <w:t xml:space="preserve"> </w:t>
+      </w:r>
+      <w:proofErr w:type="spellStart"/>
+      <w:r>
+        <w:rPr>
+          <w:rFonts w:ascii="Times New Roman" w:hAnsi="Times New Roman" w:cs="Times New Roman"/>
+          <w:sz w:val="24"/>
+          <w:szCs w:val="24"/>
+        </w:rPr>
+        <w:t>Json</w:t>
+      </w:r>
+      <w:proofErr w:type="spellEnd"/>
+      <w:r>
+        <w:rPr>
+          <w:rFonts w:ascii="Times New Roman" w:hAnsi="Times New Roman" w:cs="Times New Roman"/>
+          <w:sz w:val="24"/>
+          <w:szCs w:val="24"/>
+        </w:rPr>
+        <w:t xml:space="preserve"> Web </w:t>
+      </w:r>
+      <w:proofErr w:type="spellStart"/>
+      <w:r>
+        <w:rPr>
+          <w:rFonts w:ascii="Times New Roman" w:hAnsi="Times New Roman" w:cs="Times New Roman"/>
+          <w:sz w:val="24"/>
+          <w:szCs w:val="24"/>
+        </w:rPr>
+        <w:t>Token</w:t>
+      </w:r>
+      <w:proofErr w:type="spellEnd"/>
+      <w:r>
+        <w:rPr>
+          <w:rFonts w:ascii="Times New Roman" w:hAnsi="Times New Roman" w:cs="Times New Roman"/>
+          <w:sz w:val="24"/>
+          <w:szCs w:val="24"/>
+        </w:rPr>
+        <w:t xml:space="preserve"> à l’aide d’une librairie </w:t>
+      </w:r>
+      <w:proofErr w:type="spellStart"/>
+      <w:r>
+        <w:rPr>
+          <w:rFonts w:ascii="Times New Roman" w:hAnsi="Times New Roman" w:cs="Times New Roman"/>
+          <w:sz w:val="24"/>
+          <w:szCs w:val="24"/>
+        </w:rPr>
+        <w:t>NodeJs</w:t>
+      </w:r>
+      <w:proofErr w:type="spellEnd"/>
+      <w:r>
+        <w:rPr>
+          <w:rFonts w:ascii="Times New Roman" w:hAnsi="Times New Roman" w:cs="Times New Roman"/>
+          <w:sz w:val="24"/>
+          <w:szCs w:val="24"/>
+        </w:rPr>
+        <w:t xml:space="preserve"> (JWT). </w:t>
+      </w:r>
+    </w:p>
+    <w:p>
+      <w:pPr>
+        <w:pStyle w:val="Corps"/>
+        <w:jc w:val="both"/>
+        <w:rPr>
+          <w:rFonts w:ascii="Times New Roman" w:hAnsi="Times New Roman" w:cs="Times New Roman"/>
+          <w:sz w:val="24"/>
+          <w:szCs w:val="24"/>
+        </w:rPr>
+      </w:pPr>
+      <w:r>
+        <w:rPr>
+          <w:rFonts w:ascii="Times New Roman" w:hAnsi="Times New Roman" w:cs="Times New Roman"/>
+          <w:sz w:val="24"/>
+          <w:szCs w:val="24"/>
+        </w:rPr>
+        <w:t xml:space="preserve">Ce </w:t>
+      </w:r>
+      <w:proofErr w:type="spellStart"/>
+      <w:r>
+        <w:rPr>
+          <w:rFonts w:ascii="Times New Roman" w:hAnsi="Times New Roman" w:cs="Times New Roman"/>
+          <w:sz w:val="24"/>
+          <w:szCs w:val="24"/>
+        </w:rPr>
+        <w:t>token</w:t>
+      </w:r>
+      <w:proofErr w:type="spellEnd"/>
+      <w:r>
+        <w:rPr>
+          <w:rFonts w:ascii="Times New Roman" w:hAnsi="Times New Roman" w:cs="Times New Roman"/>
+          <w:sz w:val="24"/>
+          <w:szCs w:val="24"/>
+        </w:rPr>
+        <w:t xml:space="preserve"> est transmis au front en plus du code http </w:t>
+      </w:r>
+      <w:r>
+        <w:rPr>
+          <w:rFonts w:ascii="Times New Roman" w:hAnsi="Times New Roman" w:cs="Times New Roman"/>
+          <w:sz w:val="24"/>
+          <w:szCs w:val="24"/>
+        </w:rPr>
+        <w:t>200 « OK »</w:t>
+      </w:r>
+      <w:r>
+        <w:rPr>
+          <w:rFonts w:ascii="Times New Roman" w:hAnsi="Times New Roman" w:cs="Times New Roman"/>
+          <w:sz w:val="24"/>
+          <w:szCs w:val="24"/>
+        </w:rPr>
+        <w:t xml:space="preserve">. </w:t>
+      </w:r>
+    </w:p>
+    <w:p>
+      <w:pPr>
+        <w:pStyle w:val="Corps"/>
+        <w:jc w:val="both"/>
+        <w:rPr>
+          <w:rFonts w:ascii="Times New Roman" w:hAnsi="Times New Roman" w:cs="Times New Roman"/>
+          <w:sz w:val="24"/>
+          <w:szCs w:val="24"/>
+        </w:rPr>
+      </w:pPr>
+      <w:r>
+        <w:rPr>
+          <w:rFonts w:ascii="Times New Roman" w:hAnsi="Times New Roman" w:cs="Times New Roman"/>
+          <w:noProof/>
+        </w:rPr>
+        <w:drawing>
+          <wp:inline distT="0" distB="0" distL="0" distR="0" wp14:anchorId="209E010C" wp14:editId="689ADBA2">
+            <wp:extent cx="3127470" cy="3100552"/>
+            <wp:effectExtent l="0" t="0" r="0" b="5080"/>
+            <wp:docPr id="43" name="Image 43"/>
+            <wp:cNvGraphicFramePr>
+              <a:graphicFrameLocks xmlns:a="http://schemas.openxmlformats.org/drawingml/2006/main" noChangeAspect="1"/>
+            </wp:cNvGraphicFramePr>
+            <a:graphic xmlns:a="http://schemas.openxmlformats.org/drawingml/2006/main">
+              <a:graphicData uri="http://schemas.openxmlformats.org/drawingml/2006/picture">
+                <pic:pic xmlns:pic="http://schemas.openxmlformats.org/drawingml/2006/picture">
+                  <pic:nvPicPr>
+                    <pic:cNvPr id="1" name=""/>
+                    <pic:cNvPicPr/>
+                  </pic:nvPicPr>
+                  <pic:blipFill>
+                    <a:blip r:embed="rId25">
+                      <a:extLst>
+                        <a:ext uri="{28A0092B-C50C-407E-A947-70E740481C1C}">
+                          <a14:useLocalDpi xmlns:a14="http://schemas.microsoft.com/office/drawing/2010/main" val="0"/>
+                        </a:ext>
+                      </a:extLst>
+                    </a:blip>
+                    <a:stretch>
+                      <a:fillRect/>
+                    </a:stretch>
+                  </pic:blipFill>
+                  <pic:spPr>
+                    <a:xfrm>
+                      <a:off x="0" y="0"/>
+                      <a:ext cx="3127470" cy="3100552"/>
                     </a:xfrm>
                     <a:prstGeom prst="rect">
                       <a:avLst/>
@@ -15936,6 +16024,7 @@
           <w:sz w:val="24"/>
           <w:szCs w:val="24"/>
         </w:rPr>
+        <w:lastRenderedPageBreak/>
         <w:t>La fonction dans index.js appelée par la ressource « </w:t>
       </w:r>
       <w:proofErr w:type="spellStart"/>
@@ -16054,7 +16143,6 @@
           <w:sz w:val="24"/>
           <w:szCs w:val="24"/>
         </w:rPr>
-        <w:lastRenderedPageBreak/>
         <w:t xml:space="preserve">Les mots de passes sont stockés </w:t>
       </w:r>
       <w:proofErr w:type="spellStart"/>
@@ -16333,8 +16421,8 @@
         </w:rPr>
         <w:drawing>
           <wp:inline distT="0" distB="0" distL="0" distR="0" wp14:anchorId="17E8D17C" wp14:editId="59B950A5">
-            <wp:extent cx="3708736" cy="6083559"/>
-            <wp:effectExtent l="0" t="0" r="6350" b="0"/>
+            <wp:extent cx="3699641" cy="5686097"/>
+            <wp:effectExtent l="0" t="0" r="0" b="0"/>
             <wp:docPr id="44" name="Image 44"/>
             <wp:cNvGraphicFramePr>
               <a:graphicFrameLocks xmlns:a="http://schemas.openxmlformats.org/drawingml/2006/main" noChangeAspect="1"/>
@@ -16347,7 +16435,7 @@
                     <pic:cNvPicPr/>
                   </pic:nvPicPr>
                   <pic:blipFill>
-                    <a:blip r:embed="rId25"/>
+                    <a:blip r:embed="rId26"/>
                     <a:stretch>
                       <a:fillRect/>
                     </a:stretch>
@@ -16355,7 +16443,7 @@
                   <pic:spPr>
                     <a:xfrm>
                       <a:off x="0" y="0"/>
-                      <a:ext cx="3731812" cy="6121411"/>
+                      <a:ext cx="3731812" cy="5735542"/>
                     </a:xfrm>
                     <a:prstGeom prst="rect">
                       <a:avLst/>
@@ -16381,6 +16469,7 @@
         <w:rPr>
           <w:rFonts w:cs="Times New Roman"/>
         </w:rPr>
+        <w:lastRenderedPageBreak/>
         <w:t>Création d’un vêtement</w:t>
       </w:r>
       <w:bookmarkEnd w:id="49"/>
@@ -16446,7 +16535,6 @@
           <w:rFonts w:ascii="Times New Roman" w:hAnsi="Times New Roman" w:cs="Times New Roman"/>
           <w:noProof/>
         </w:rPr>
-        <w:lastRenderedPageBreak/>
         <w:drawing>
           <wp:inline distT="0" distB="0" distL="0" distR="0" wp14:anchorId="3557B889" wp14:editId="014F3D82">
             <wp:extent cx="5759450" cy="1241425"/>
@@ -16463,7 +16551,7 @@
                     <pic:cNvPicPr/>
                   </pic:nvPicPr>
                   <pic:blipFill>
-                    <a:blip r:embed="rId26"/>
+                    <a:blip r:embed="rId27"/>
                     <a:stretch>
                       <a:fillRect/>
                     </a:stretch>
@@ -16542,7 +16630,7 @@
                     <pic:cNvPicPr/>
                   </pic:nvPicPr>
                   <pic:blipFill>
-                    <a:blip r:embed="rId27">
+                    <a:blip r:embed="rId28">
                       <a:extLst>
                         <a:ext uri="{28A0092B-C50C-407E-A947-70E740481C1C}">
                           <a14:useLocalDpi xmlns:a14="http://schemas.microsoft.com/office/drawing/2010/main" val="0"/>
@@ -16653,7 +16741,7 @@
                     <pic:cNvPicPr/>
                   </pic:nvPicPr>
                   <pic:blipFill>
-                    <a:blip r:embed="rId28">
+                    <a:blip r:embed="rId29">
                       <a:extLst>
                         <a:ext uri="{28A0092B-C50C-407E-A947-70E740481C1C}">
                           <a14:useLocalDpi xmlns:a14="http://schemas.microsoft.com/office/drawing/2010/main" val="0"/>
@@ -16794,7 +16882,7 @@
                     <pic:cNvPicPr/>
                   </pic:nvPicPr>
                   <pic:blipFill>
-                    <a:blip r:embed="rId29">
+                    <a:blip r:embed="rId30">
                       <a:extLst>
                         <a:ext uri="{28A0092B-C50C-407E-A947-70E740481C1C}">
                           <a14:useLocalDpi xmlns:a14="http://schemas.microsoft.com/office/drawing/2010/main" val="0"/>
@@ -16943,7 +17031,7 @@
                     <pic:cNvPicPr/>
                   </pic:nvPicPr>
                   <pic:blipFill>
-                    <a:blip r:embed="rId30">
+                    <a:blip r:embed="rId31">
                       <a:extLst>
                         <a:ext uri="{28A0092B-C50C-407E-A947-70E740481C1C}">
                           <a14:useLocalDpi xmlns:a14="http://schemas.microsoft.com/office/drawing/2010/main" val="0"/>
@@ -17009,7 +17097,7 @@
                     <pic:cNvPicPr/>
                   </pic:nvPicPr>
                   <pic:blipFill>
-                    <a:blip r:embed="rId31">
+                    <a:blip r:embed="rId32">
                       <a:extLst>
                         <a:ext uri="{28A0092B-C50C-407E-A947-70E740481C1C}">
                           <a14:useLocalDpi xmlns:a14="http://schemas.microsoft.com/office/drawing/2010/main" val="0"/>
@@ -17249,7 +17337,7 @@
                     <pic:cNvPicPr/>
                   </pic:nvPicPr>
                   <pic:blipFill>
-                    <a:blip r:embed="rId32"/>
+                    <a:blip r:embed="rId33"/>
                     <a:stretch>
                       <a:fillRect/>
                     </a:stretch>
@@ -17317,7 +17405,7 @@
                     <pic:cNvPicPr/>
                   </pic:nvPicPr>
                   <pic:blipFill>
-                    <a:blip r:embed="rId33">
+                    <a:blip r:embed="rId34">
                       <a:extLst>
                         <a:ext uri="{28A0092B-C50C-407E-A947-70E740481C1C}">
                           <a14:useLocalDpi xmlns:a14="http://schemas.microsoft.com/office/drawing/2010/main" val="0"/>
@@ -17533,7 +17621,7 @@
                     <pic:cNvPicPr/>
                   </pic:nvPicPr>
                   <pic:blipFill>
-                    <a:blip r:embed="rId34"/>
+                    <a:blip r:embed="rId35"/>
                     <a:stretch>
                       <a:fillRect/>
                     </a:stretch>
@@ -17702,7 +17790,7 @@
                     <pic:cNvPicPr/>
                   </pic:nvPicPr>
                   <pic:blipFill>
-                    <a:blip r:embed="rId35">
+                    <a:blip r:embed="rId36">
                       <a:extLst>
                         <a:ext uri="{28A0092B-C50C-407E-A947-70E740481C1C}">
                           <a14:useLocalDpi xmlns:a14="http://schemas.microsoft.com/office/drawing/2010/main" val="0"/>
@@ -17842,7 +17930,7 @@
                     <pic:cNvPicPr/>
                   </pic:nvPicPr>
                   <pic:blipFill>
-                    <a:blip r:embed="rId36">
+                    <a:blip r:embed="rId37">
                       <a:extLst>
                         <a:ext uri="{28A0092B-C50C-407E-A947-70E740481C1C}">
                           <a14:useLocalDpi xmlns:a14="http://schemas.microsoft.com/office/drawing/2010/main" val="0"/>
@@ -17930,7 +18018,7 @@
                     <pic:cNvPicPr/>
                   </pic:nvPicPr>
                   <pic:blipFill>
-                    <a:blip r:embed="rId37">
+                    <a:blip r:embed="rId38">
                       <a:extLst>
                         <a:ext uri="{28A0092B-C50C-407E-A947-70E740481C1C}">
                           <a14:useLocalDpi xmlns:a14="http://schemas.microsoft.com/office/drawing/2010/main" val="0"/>
@@ -18250,7 +18338,7 @@
                     <pic:cNvPicPr/>
                   </pic:nvPicPr>
                   <pic:blipFill>
-                    <a:blip r:embed="rId38">
+                    <a:blip r:embed="rId39">
                       <a:extLst>
                         <a:ext uri="{28A0092B-C50C-407E-A947-70E740481C1C}">
                           <a14:useLocalDpi xmlns:a14="http://schemas.microsoft.com/office/drawing/2010/main" val="0"/>
@@ -18338,7 +18426,7 @@
                     <pic:cNvPicPr/>
                   </pic:nvPicPr>
                   <pic:blipFill>
-                    <a:blip r:embed="rId39">
+                    <a:blip r:embed="rId40">
                       <a:extLst>
                         <a:ext uri="{28A0092B-C50C-407E-A947-70E740481C1C}">
                           <a14:useLocalDpi xmlns:a14="http://schemas.microsoft.com/office/drawing/2010/main" val="0"/>
@@ -18469,7 +18557,7 @@
                     <pic:cNvPicPr/>
                   </pic:nvPicPr>
                   <pic:blipFill>
-                    <a:blip r:embed="rId40"/>
+                    <a:blip r:embed="rId41"/>
                     <a:stretch>
                       <a:fillRect/>
                     </a:stretch>
@@ -18528,7 +18616,7 @@
                     <pic:cNvPicPr/>
                   </pic:nvPicPr>
                   <pic:blipFill>
-                    <a:blip r:embed="rId41"/>
+                    <a:blip r:embed="rId42"/>
                     <a:stretch>
                       <a:fillRect/>
                     </a:stretch>
@@ -18667,7 +18755,7 @@
                     <pic:cNvPicPr/>
                   </pic:nvPicPr>
                   <pic:blipFill>
-                    <a:blip r:embed="rId42">
+                    <a:blip r:embed="rId43">
                       <a:extLst>
                         <a:ext uri="{28A0092B-C50C-407E-A947-70E740481C1C}">
                           <a14:useLocalDpi xmlns:a14="http://schemas.microsoft.com/office/drawing/2010/main" val="0"/>
@@ -18761,7 +18849,73 @@
           <w:noProof/>
         </w:rPr>
         <w:drawing>
-          <wp:anchor distT="0" distB="0" distL="114300" distR="114300" simplePos="0" relativeHeight="251727872" behindDoc="1" locked="0" layoutInCell="1" allowOverlap="1" wp14:anchorId="3D9EAFC0" wp14:editId="0BC92BB3">
+          <wp:anchor distT="0" distB="0" distL="114300" distR="114300" simplePos="0" relativeHeight="251730944" behindDoc="1" locked="0" layoutInCell="1" allowOverlap="1" wp14:anchorId="2E788905" wp14:editId="612D3EBC">
+            <wp:simplePos x="0" y="0"/>
+            <wp:positionH relativeFrom="column">
+              <wp:posOffset>3429635</wp:posOffset>
+            </wp:positionH>
+            <wp:positionV relativeFrom="paragraph">
+              <wp:posOffset>358140</wp:posOffset>
+            </wp:positionV>
+            <wp:extent cx="2353945" cy="892810"/>
+            <wp:effectExtent l="0" t="0" r="8255" b="2540"/>
+            <wp:wrapTight wrapText="bothSides">
+              <wp:wrapPolygon edited="0">
+                <wp:start x="0" y="0"/>
+                <wp:lineTo x="0" y="21201"/>
+                <wp:lineTo x="21501" y="21201"/>
+                <wp:lineTo x="21501" y="0"/>
+                <wp:lineTo x="0" y="0"/>
+              </wp:wrapPolygon>
+            </wp:wrapTight>
+            <wp:docPr id="73" name="Image 73"/>
+            <wp:cNvGraphicFramePr>
+              <a:graphicFrameLocks xmlns:a="http://schemas.openxmlformats.org/drawingml/2006/main" noChangeAspect="1"/>
+            </wp:cNvGraphicFramePr>
+            <a:graphic xmlns:a="http://schemas.openxmlformats.org/drawingml/2006/main">
+              <a:graphicData uri="http://schemas.openxmlformats.org/drawingml/2006/picture">
+                <pic:pic xmlns:pic="http://schemas.openxmlformats.org/drawingml/2006/picture">
+                  <pic:nvPicPr>
+                    <pic:cNvPr id="1" name=""/>
+                    <pic:cNvPicPr/>
+                  </pic:nvPicPr>
+                  <pic:blipFill>
+                    <a:blip r:embed="rId44">
+                      <a:extLst>
+                        <a:ext uri="{28A0092B-C50C-407E-A947-70E740481C1C}">
+                          <a14:useLocalDpi xmlns:a14="http://schemas.microsoft.com/office/drawing/2010/main" val="0"/>
+                        </a:ext>
+                      </a:extLst>
+                    </a:blip>
+                    <a:stretch>
+                      <a:fillRect/>
+                    </a:stretch>
+                  </pic:blipFill>
+                  <pic:spPr>
+                    <a:xfrm>
+                      <a:off x="0" y="0"/>
+                      <a:ext cx="2353945" cy="892810"/>
+                    </a:xfrm>
+                    <a:prstGeom prst="rect">
+                      <a:avLst/>
+                    </a:prstGeom>
+                  </pic:spPr>
+                </pic:pic>
+              </a:graphicData>
+            </a:graphic>
+            <wp14:sizeRelH relativeFrom="margin">
+              <wp14:pctWidth>0</wp14:pctWidth>
+            </wp14:sizeRelH>
+          </wp:anchor>
+        </w:drawing>
+      </w:r>
+      <w:r>
+        <w:rPr>
+          <w:rFonts w:ascii="Times New Roman" w:hAnsi="Times New Roman" w:cs="Times New Roman"/>
+          <w:noProof/>
+        </w:rPr>
+        <w:drawing>
+          <wp:anchor distT="0" distB="0" distL="114300" distR="114300" simplePos="0" relativeHeight="251727872" behindDoc="1" locked="0" layoutInCell="1" allowOverlap="1" wp14:anchorId="075F0BFB" wp14:editId="645B5833">
             <wp:simplePos x="0" y="0"/>
             <wp:positionH relativeFrom="column">
               <wp:posOffset>2540</wp:posOffset>
@@ -18792,7 +18946,7 @@
                     <pic:cNvPicPr/>
                   </pic:nvPicPr>
                   <pic:blipFill>
-                    <a:blip r:embed="rId43">
+                    <a:blip r:embed="rId45">
                       <a:extLst>
                         <a:ext uri="{28A0092B-C50C-407E-A947-70E740481C1C}">
                           <a14:useLocalDpi xmlns:a14="http://schemas.microsoft.com/office/drawing/2010/main" val="0"/>
@@ -18827,7 +18981,7 @@
           <w:noProof/>
         </w:rPr>
         <w:drawing>
-          <wp:anchor distT="0" distB="0" distL="114300" distR="114300" simplePos="0" relativeHeight="251728896" behindDoc="1" locked="0" layoutInCell="1" allowOverlap="1" wp14:anchorId="26643D46" wp14:editId="6E8F7E65">
+          <wp:anchor distT="0" distB="0" distL="114300" distR="114300" simplePos="0" relativeHeight="251728896" behindDoc="1" locked="0" layoutInCell="1" allowOverlap="1" wp14:anchorId="1F538953" wp14:editId="62C80519">
             <wp:simplePos x="0" y="0"/>
             <wp:positionH relativeFrom="column">
               <wp:posOffset>1769110</wp:posOffset>
@@ -18858,7 +19012,7 @@
                     <pic:cNvPicPr/>
                   </pic:nvPicPr>
                   <pic:blipFill>
-                    <a:blip r:embed="rId44">
+                    <a:blip r:embed="rId46">
                       <a:extLst>
                         <a:ext uri="{28A0092B-C50C-407E-A947-70E740481C1C}">
                           <a14:useLocalDpi xmlns:a14="http://schemas.microsoft.com/office/drawing/2010/main" val="0"/>
@@ -18890,72 +19044,6 @@
       <w:r>
         <w:rPr>
           <w:rFonts w:ascii="Times New Roman" w:hAnsi="Times New Roman" w:cs="Times New Roman"/>
-          <w:noProof/>
-        </w:rPr>
-        <w:drawing>
-          <wp:anchor distT="0" distB="0" distL="114300" distR="114300" simplePos="0" relativeHeight="251730944" behindDoc="1" locked="0" layoutInCell="1" allowOverlap="1" wp14:anchorId="11F0CBF9" wp14:editId="5DCDDCDB">
-            <wp:simplePos x="0" y="0"/>
-            <wp:positionH relativeFrom="column">
-              <wp:posOffset>3429635</wp:posOffset>
-            </wp:positionH>
-            <wp:positionV relativeFrom="paragraph">
-              <wp:posOffset>421005</wp:posOffset>
-            </wp:positionV>
-            <wp:extent cx="2353945" cy="892810"/>
-            <wp:effectExtent l="0" t="0" r="8255" b="2540"/>
-            <wp:wrapTight wrapText="bothSides">
-              <wp:wrapPolygon edited="0">
-                <wp:start x="0" y="0"/>
-                <wp:lineTo x="0" y="21201"/>
-                <wp:lineTo x="21501" y="21201"/>
-                <wp:lineTo x="21501" y="0"/>
-                <wp:lineTo x="0" y="0"/>
-              </wp:wrapPolygon>
-            </wp:wrapTight>
-            <wp:docPr id="73" name="Image 73"/>
-            <wp:cNvGraphicFramePr>
-              <a:graphicFrameLocks xmlns:a="http://schemas.openxmlformats.org/drawingml/2006/main" noChangeAspect="1"/>
-            </wp:cNvGraphicFramePr>
-            <a:graphic xmlns:a="http://schemas.openxmlformats.org/drawingml/2006/main">
-              <a:graphicData uri="http://schemas.openxmlformats.org/drawingml/2006/picture">
-                <pic:pic xmlns:pic="http://schemas.openxmlformats.org/drawingml/2006/picture">
-                  <pic:nvPicPr>
-                    <pic:cNvPr id="1" name=""/>
-                    <pic:cNvPicPr/>
-                  </pic:nvPicPr>
-                  <pic:blipFill>
-                    <a:blip r:embed="rId45">
-                      <a:extLst>
-                        <a:ext uri="{28A0092B-C50C-407E-A947-70E740481C1C}">
-                          <a14:useLocalDpi xmlns:a14="http://schemas.microsoft.com/office/drawing/2010/main" val="0"/>
-                        </a:ext>
-                      </a:extLst>
-                    </a:blip>
-                    <a:stretch>
-                      <a:fillRect/>
-                    </a:stretch>
-                  </pic:blipFill>
-                  <pic:spPr>
-                    <a:xfrm>
-                      <a:off x="0" y="0"/>
-                      <a:ext cx="2353945" cy="892810"/>
-                    </a:xfrm>
-                    <a:prstGeom prst="rect">
-                      <a:avLst/>
-                    </a:prstGeom>
-                  </pic:spPr>
-                </pic:pic>
-              </a:graphicData>
-            </a:graphic>
-            <wp14:sizeRelH relativeFrom="margin">
-              <wp14:pctWidth>0</wp14:pctWidth>
-            </wp14:sizeRelH>
-          </wp:anchor>
-        </w:drawing>
-      </w:r>
-      <w:r>
-        <w:rPr>
-          <w:rFonts w:ascii="Times New Roman" w:hAnsi="Times New Roman" w:cs="Times New Roman"/>
           <w:sz w:val="24"/>
           <w:szCs w:val="24"/>
         </w:rPr>
@@ -19090,6 +19178,7 @@
         <w:rPr>
           <w:rFonts w:ascii="Times New Roman" w:hAnsi="Times New Roman" w:cs="Times New Roman"/>
           <w:noProof/>
+          <w:lang w:eastAsia="fr-FR"/>
         </w:rPr>
         <w:drawing>
           <wp:anchor distT="0" distB="0" distL="114300" distR="114300" simplePos="0" relativeHeight="251680768" behindDoc="1" locked="0" layoutInCell="1" allowOverlap="1" wp14:anchorId="425C80F6" wp14:editId="71CC2AB1">
@@ -19115,7 +19204,7 @@
                     <pic:cNvPicPr/>
                   </pic:nvPicPr>
                   <pic:blipFill>
-                    <a:blip r:embed="rId46">
+                    <a:blip r:embed="rId47">
                       <a:extLst>
                         <a:ext uri="{28A0092B-C50C-407E-A947-70E740481C1C}">
                           <a14:useLocalDpi xmlns:a14="http://schemas.microsoft.com/office/drawing/2010/main" val="0"/>
@@ -19446,7 +19535,7 @@
                     <pic:cNvPicPr/>
                   </pic:nvPicPr>
                   <pic:blipFill>
-                    <a:blip r:embed="rId47">
+                    <a:blip r:embed="rId48">
                       <a:extLst>
                         <a:ext uri="{28A0092B-C50C-407E-A947-70E740481C1C}">
                           <a14:useLocalDpi xmlns:a14="http://schemas.microsoft.com/office/drawing/2010/main" val="0"/>
@@ -19641,7 +19730,7 @@
                     <pic:cNvPicPr/>
                   </pic:nvPicPr>
                   <pic:blipFill>
-                    <a:blip r:embed="rId48">
+                    <a:blip r:embed="rId49">
                       <a:extLst>
                         <a:ext uri="{28A0092B-C50C-407E-A947-70E740481C1C}">
                           <a14:useLocalDpi xmlns:a14="http://schemas.microsoft.com/office/drawing/2010/main" val="0"/>
@@ -19952,7 +20041,7 @@
                     <pic:cNvPicPr/>
                   </pic:nvPicPr>
                   <pic:blipFill>
-                    <a:blip r:embed="rId49"/>
+                    <a:blip r:embed="rId50"/>
                     <a:stretch>
                       <a:fillRect/>
                     </a:stretch>
@@ -23848,7 +23937,7 @@
                     <pic:cNvPicPr/>
                   </pic:nvPicPr>
                   <pic:blipFill>
-                    <a:blip r:embed="rId50">
+                    <a:blip r:embed="rId51">
                       <a:extLst>
                         <a:ext uri="{28A0092B-C50C-407E-A947-70E740481C1C}">
                           <a14:useLocalDpi xmlns:a14="http://schemas.microsoft.com/office/drawing/2010/main" val="0"/>
@@ -24024,7 +24113,7 @@
                     <pic:cNvPicPr/>
                   </pic:nvPicPr>
                   <pic:blipFill>
-                    <a:blip r:embed="rId51">
+                    <a:blip r:embed="rId52">
                       <a:extLst>
                         <a:ext uri="{28A0092B-C50C-407E-A947-70E740481C1C}">
                           <a14:useLocalDpi xmlns:a14="http://schemas.microsoft.com/office/drawing/2010/main" val="0"/>
@@ -24132,7 +24221,7 @@
                     <pic:cNvPicPr/>
                   </pic:nvPicPr>
                   <pic:blipFill>
-                    <a:blip r:embed="rId52">
+                    <a:blip r:embed="rId53">
                       <a:extLst>
                         <a:ext uri="{28A0092B-C50C-407E-A947-70E740481C1C}">
                           <a14:useLocalDpi xmlns:a14="http://schemas.microsoft.com/office/drawing/2010/main" val="0"/>
@@ -24450,7 +24539,7 @@
                     <pic:cNvPicPr/>
                   </pic:nvPicPr>
                   <pic:blipFill>
-                    <a:blip r:embed="rId53">
+                    <a:blip r:embed="rId54">
                       <a:extLst>
                         <a:ext uri="{28A0092B-C50C-407E-A947-70E740481C1C}">
                           <a14:useLocalDpi xmlns:a14="http://schemas.microsoft.com/office/drawing/2010/main" val="0"/>
@@ -24587,7 +24676,7 @@
                     <pic:cNvPicPr/>
                   </pic:nvPicPr>
                   <pic:blipFill>
-                    <a:blip r:embed="rId54">
+                    <a:blip r:embed="rId55">
                       <a:extLst>
                         <a:ext uri="{28A0092B-C50C-407E-A947-70E740481C1C}">
                           <a14:useLocalDpi xmlns:a14="http://schemas.microsoft.com/office/drawing/2010/main" val="0"/>
@@ -24881,7 +24970,7 @@
                     <pic:cNvPicPr/>
                   </pic:nvPicPr>
                   <pic:blipFill>
-                    <a:blip r:embed="rId55">
+                    <a:blip r:embed="rId56">
                       <a:extLst>
                         <a:ext uri="{28A0092B-C50C-407E-A947-70E740481C1C}">
                           <a14:useLocalDpi xmlns:a14="http://schemas.microsoft.com/office/drawing/2010/main" val="0"/>
@@ -24992,7 +25081,7 @@
                     <pic:cNvPicPr/>
                   </pic:nvPicPr>
                   <pic:blipFill>
-                    <a:blip r:embed="rId56">
+                    <a:blip r:embed="rId57">
                       <a:extLst>
                         <a:ext uri="{28A0092B-C50C-407E-A947-70E740481C1C}">
                           <a14:useLocalDpi xmlns:a14="http://schemas.microsoft.com/office/drawing/2010/main" val="0"/>
@@ -25210,7 +25299,7 @@
                     <pic:cNvPicPr/>
                   </pic:nvPicPr>
                   <pic:blipFill>
-                    <a:blip r:embed="rId57">
+                    <a:blip r:embed="rId58">
                       <a:extLst>
                         <a:ext uri="{28A0092B-C50C-407E-A947-70E740481C1C}">
                           <a14:useLocalDpi xmlns:a14="http://schemas.microsoft.com/office/drawing/2010/main" val="0"/>
@@ -25547,7 +25636,7 @@
                     <pic:cNvPicPr/>
                   </pic:nvPicPr>
                   <pic:blipFill>
-                    <a:blip r:embed="rId58">
+                    <a:blip r:embed="rId59">
                       <a:extLst>
                         <a:ext uri="{28A0092B-C50C-407E-A947-70E740481C1C}">
                           <a14:useLocalDpi xmlns:a14="http://schemas.microsoft.com/office/drawing/2010/main" val="0"/>
@@ -25663,7 +25752,7 @@
                     <pic:cNvPicPr/>
                   </pic:nvPicPr>
                   <pic:blipFill>
-                    <a:blip r:embed="rId59">
+                    <a:blip r:embed="rId60">
                       <a:extLst>
                         <a:ext uri="{28A0092B-C50C-407E-A947-70E740481C1C}">
                           <a14:useLocalDpi xmlns:a14="http://schemas.microsoft.com/office/drawing/2010/main" val="0"/>
@@ -25824,7 +25913,7 @@
                     <pic:cNvPicPr/>
                   </pic:nvPicPr>
                   <pic:blipFill>
-                    <a:blip r:embed="rId60">
+                    <a:blip r:embed="rId61">
                       <a:extLst>
                         <a:ext uri="{28A0092B-C50C-407E-A947-70E740481C1C}">
                           <a14:useLocalDpi xmlns:a14="http://schemas.microsoft.com/office/drawing/2010/main" val="0"/>
@@ -25982,7 +26071,7 @@
                     <pic:cNvPicPr/>
                   </pic:nvPicPr>
                   <pic:blipFill>
-                    <a:blip r:embed="rId61">
+                    <a:blip r:embed="rId62">
                       <a:extLst>
                         <a:ext uri="{28A0092B-C50C-407E-A947-70E740481C1C}">
                           <a14:useLocalDpi xmlns:a14="http://schemas.microsoft.com/office/drawing/2010/main" val="0"/>
@@ -26158,6 +26247,7 @@
         <w:rPr>
           <w:rFonts w:ascii="Times New Roman" w:hAnsi="Times New Roman" w:cs="Times New Roman"/>
           <w:noProof/>
+          <w:lang w:eastAsia="fr-FR"/>
         </w:rPr>
         <w:drawing>
           <wp:anchor distT="0" distB="0" distL="114300" distR="114300" simplePos="0" relativeHeight="251685888" behindDoc="1" locked="0" layoutInCell="1" allowOverlap="1" wp14:anchorId="587FD95F" wp14:editId="3BC2F398">
@@ -26191,7 +26281,7 @@
                     <pic:cNvPicPr/>
                   </pic:nvPicPr>
                   <pic:blipFill>
-                    <a:blip r:embed="rId62" cstate="print">
+                    <a:blip r:embed="rId63" cstate="print">
                       <a:extLst>
                         <a:ext uri="{28A0092B-C50C-407E-A947-70E740481C1C}">
                           <a14:useLocalDpi xmlns:a14="http://schemas.microsoft.com/office/drawing/2010/main" val="0"/>
@@ -26299,7 +26389,7 @@
                     <pic:cNvPicPr/>
                   </pic:nvPicPr>
                   <pic:blipFill>
-                    <a:blip r:embed="rId63">
+                    <a:blip r:embed="rId64">
                       <a:extLst>
                         <a:ext uri="{28A0092B-C50C-407E-A947-70E740481C1C}">
                           <a14:useLocalDpi xmlns:a14="http://schemas.microsoft.com/office/drawing/2010/main" val="0"/>
@@ -26688,7 +26778,7 @@
                     <pic:cNvPicPr/>
                   </pic:nvPicPr>
                   <pic:blipFill>
-                    <a:blip r:embed="rId64">
+                    <a:blip r:embed="rId65">
                       <a:extLst>
                         <a:ext uri="{28A0092B-C50C-407E-A947-70E740481C1C}">
                           <a14:useLocalDpi xmlns:a14="http://schemas.microsoft.com/office/drawing/2010/main" val="0"/>
@@ -26754,7 +26844,7 @@
                     </pic:cNvPicPr>
                   </pic:nvPicPr>
                   <pic:blipFill>
-                    <a:blip r:embed="rId65" cstate="print">
+                    <a:blip r:embed="rId66" cstate="print">
                       <a:extLst>
                         <a:ext uri="{28A0092B-C50C-407E-A947-70E740481C1C}">
                           <a14:useLocalDpi xmlns:a14="http://schemas.microsoft.com/office/drawing/2010/main" val="0"/>
@@ -26800,7 +26890,20 @@
           <w:bdr w:val="nil"/>
           <w:lang w:eastAsia="fr-FR"/>
         </w:rPr>
-        <w:t>Lorsqu’il efface le contenu d’un champ du formulaire et qu’il clique ailleurs, un message d’erreur apparaît.</w:t>
+        <w:t>Lorsqu’il efface le contenu</w:t>
+      </w:r>
+      <w:bookmarkStart w:id="52" w:name="_GoBack"/>
+      <w:bookmarkEnd w:id="52"/>
+      <w:r>
+        <w:rPr>
+          <w:rFonts w:ascii="Times New Roman" w:eastAsia="Source Sans Pro" w:hAnsi="Times New Roman" w:cs="Times New Roman"/>
+          <w:color w:val="000000"/>
+          <w:sz w:val="24"/>
+          <w:szCs w:val="24"/>
+          <w:bdr w:val="nil"/>
+          <w:lang w:eastAsia="fr-FR"/>
+        </w:rPr>
+        <w:t xml:space="preserve"> d’un champ du formulaire et qu’il clique ailleurs, un message d’erreur apparaît.</w:t>
       </w:r>
     </w:p>
     <w:p>
@@ -26892,7 +26995,7 @@
                     <pic:cNvPicPr/>
                   </pic:nvPicPr>
                   <pic:blipFill>
-                    <a:blip r:embed="rId66">
+                    <a:blip r:embed="rId67">
                       <a:extLst>
                         <a:ext uri="{28A0092B-C50C-407E-A947-70E740481C1C}">
                           <a14:useLocalDpi xmlns:a14="http://schemas.microsoft.com/office/drawing/2010/main" val="0"/>
@@ -27041,7 +27144,7 @@
                     <pic:cNvPicPr/>
                   </pic:nvPicPr>
                   <pic:blipFill>
-                    <a:blip r:embed="rId67">
+                    <a:blip r:embed="rId68">
                       <a:extLst>
                         <a:ext uri="{28A0092B-C50C-407E-A947-70E740481C1C}">
                           <a14:useLocalDpi xmlns:a14="http://schemas.microsoft.com/office/drawing/2010/main" val="0"/>
@@ -27133,7 +27236,7 @@
                     <pic:cNvPicPr/>
                   </pic:nvPicPr>
                   <pic:blipFill>
-                    <a:blip r:embed="rId68"/>
+                    <a:blip r:embed="rId69"/>
                     <a:stretch>
                       <a:fillRect/>
                     </a:stretch>
@@ -27188,7 +27291,7 @@
                     <pic:cNvPicPr/>
                   </pic:nvPicPr>
                   <pic:blipFill>
-                    <a:blip r:embed="rId69"/>
+                    <a:blip r:embed="rId70"/>
                     <a:stretch>
                       <a:fillRect/>
                     </a:stretch>
@@ -27283,7 +27386,7 @@
                     </pic:cNvPicPr>
                   </pic:nvPicPr>
                   <pic:blipFill>
-                    <a:blip r:embed="rId70" cstate="print">
+                    <a:blip r:embed="rId71" cstate="print">
                       <a:extLst>
                         <a:ext uri="{28A0092B-C50C-407E-A947-70E740481C1C}">
                           <a14:useLocalDpi xmlns:a14="http://schemas.microsoft.com/office/drawing/2010/main" val="0"/>
@@ -27371,7 +27474,7 @@
                     <pic:cNvPicPr/>
                   </pic:nvPicPr>
                   <pic:blipFill>
-                    <a:blip r:embed="rId71"/>
+                    <a:blip r:embed="rId72"/>
                     <a:stretch>
                       <a:fillRect/>
                     </a:stretch>
@@ -27474,7 +27577,7 @@
                     <pic:cNvPicPr/>
                   </pic:nvPicPr>
                   <pic:blipFill>
-                    <a:blip r:embed="rId72"/>
+                    <a:blip r:embed="rId73"/>
                     <a:stretch>
                       <a:fillRect/>
                     </a:stretch>
@@ -27549,7 +27652,7 @@
                     <pic:cNvPicPr/>
                   </pic:nvPicPr>
                   <pic:blipFill>
-                    <a:blip r:embed="rId73">
+                    <a:blip r:embed="rId74">
                       <a:extLst>
                         <a:ext uri="{28A0092B-C50C-407E-A947-70E740481C1C}">
                           <a14:useLocalDpi xmlns:a14="http://schemas.microsoft.com/office/drawing/2010/main" val="0"/>
@@ -27637,7 +27740,7 @@
                     <pic:cNvPicPr/>
                   </pic:nvPicPr>
                   <pic:blipFill>
-                    <a:blip r:embed="rId74">
+                    <a:blip r:embed="rId75">
                       <a:extLst>
                         <a:ext uri="{28A0092B-C50C-407E-A947-70E740481C1C}">
                           <a14:useLocalDpi xmlns:a14="http://schemas.microsoft.com/office/drawing/2010/main" val="0"/>
@@ -27701,7 +27804,7 @@
                     <pic:cNvPicPr/>
                   </pic:nvPicPr>
                   <pic:blipFill>
-                    <a:blip r:embed="rId75">
+                    <a:blip r:embed="rId76">
                       <a:extLst>
                         <a:ext uri="{28A0092B-C50C-407E-A947-70E740481C1C}">
                           <a14:useLocalDpi xmlns:a14="http://schemas.microsoft.com/office/drawing/2010/main" val="0"/>
@@ -27765,7 +27868,7 @@
                     <pic:cNvPicPr/>
                   </pic:nvPicPr>
                   <pic:blipFill>
-                    <a:blip r:embed="rId76">
+                    <a:blip r:embed="rId77">
                       <a:extLst>
                         <a:ext uri="{28A0092B-C50C-407E-A947-70E740481C1C}">
                           <a14:useLocalDpi xmlns:a14="http://schemas.microsoft.com/office/drawing/2010/main" val="0"/>
@@ -27829,7 +27932,7 @@
           <w:rFonts w:cs="Times New Roman"/>
         </w:rPr>
       </w:pPr>
-      <w:bookmarkStart w:id="52" w:name="_Toc14446218"/>
+      <w:bookmarkStart w:id="53" w:name="_Toc14446218"/>
       <w:r>
         <w:rPr>
           <w:rFonts w:cs="Times New Roman"/>
@@ -27843,7 +27946,7 @@
         </w:rPr>
         <w:t xml:space="preserve"> les vulnérabilités de sécurité</w:t>
       </w:r>
-      <w:bookmarkEnd w:id="52"/>
+      <w:bookmarkEnd w:id="53"/>
     </w:p>
     <w:p>
       <w:pPr>
@@ -27907,7 +28010,7 @@
                     <pic:cNvPicPr/>
                   </pic:nvPicPr>
                   <pic:blipFill>
-                    <a:blip r:embed="rId77"/>
+                    <a:blip r:embed="rId78"/>
                     <a:stretch>
                       <a:fillRect/>
                     </a:stretch>
@@ -27957,7 +28060,7 @@
           <w:szCs w:val="24"/>
         </w:rPr>
       </w:pPr>
-      <w:hyperlink r:id="rId78" w:history="1">
+      <w:hyperlink r:id="rId79" w:history="1">
         <w:r>
           <w:rPr>
             <w:rFonts w:ascii="Times New Roman" w:hAnsi="Times New Roman" w:cs="Times New Roman"/>
@@ -28118,7 +28221,7 @@
                     <pic:cNvPicPr/>
                   </pic:nvPicPr>
                   <pic:blipFill>
-                    <a:blip r:embed="rId79">
+                    <a:blip r:embed="rId80">
                       <a:extLst>
                         <a:ext uri="{28A0092B-C50C-407E-A947-70E740481C1C}">
                           <a14:useLocalDpi xmlns:a14="http://schemas.microsoft.com/office/drawing/2010/main" val="0"/>
@@ -28201,7 +28304,7 @@
                     <pic:cNvPicPr/>
                   </pic:nvPicPr>
                   <pic:blipFill>
-                    <a:blip r:embed="rId80">
+                    <a:blip r:embed="rId81">
                       <a:extLst>
                         <a:ext uri="{28A0092B-C50C-407E-A947-70E740481C1C}">
                           <a14:useLocalDpi xmlns:a14="http://schemas.microsoft.com/office/drawing/2010/main" val="0"/>
@@ -28286,7 +28389,7 @@
                     <pic:cNvPicPr/>
                   </pic:nvPicPr>
                   <pic:blipFill>
-                    <a:blip r:embed="rId81"/>
+                    <a:blip r:embed="rId82"/>
                     <a:stretch>
                       <a:fillRect/>
                     </a:stretch>
@@ -28573,7 +28676,7 @@
                     <pic:cNvPicPr/>
                   </pic:nvPicPr>
                   <pic:blipFill>
-                    <a:blip r:embed="rId82"/>
+                    <a:blip r:embed="rId83"/>
                     <a:stretch>
                       <a:fillRect/>
                     </a:stretch>
@@ -29076,7 +29179,7 @@
           <w:rFonts w:cs="Times New Roman"/>
         </w:rPr>
       </w:pPr>
-      <w:bookmarkStart w:id="53" w:name="_Toc14446219"/>
+      <w:bookmarkStart w:id="54" w:name="_Toc14446219"/>
       <w:r>
         <w:rPr>
           <w:rFonts w:cs="Times New Roman"/>
@@ -29084,7 +29187,7 @@
         <w:lastRenderedPageBreak/>
         <w:t>Recherche sur un site anglophone</w:t>
       </w:r>
-      <w:bookmarkEnd w:id="53"/>
+      <w:bookmarkEnd w:id="54"/>
     </w:p>
     <w:p>
       <w:pPr>
@@ -29349,7 +29452,7 @@
                     </pic:cNvPicPr>
                   </pic:nvPicPr>
                   <pic:blipFill>
-                    <a:blip r:embed="rId83" cstate="print">
+                    <a:blip r:embed="rId84" cstate="print">
                       <a:extLst>
                         <a:ext uri="{28A0092B-C50C-407E-A947-70E740481C1C}">
                           <a14:useLocalDpi xmlns:a14="http://schemas.microsoft.com/office/drawing/2010/main" val="0"/>
@@ -29520,7 +29623,7 @@
                     </pic:cNvPicPr>
                   </pic:nvPicPr>
                   <pic:blipFill>
-                    <a:blip r:embed="rId84">
+                    <a:blip r:embed="rId85">
                       <a:extLst>
                         <a:ext uri="{28A0092B-C50C-407E-A947-70E740481C1C}">
                           <a14:useLocalDpi xmlns:a14="http://schemas.microsoft.com/office/drawing/2010/main" val="0"/>
@@ -29680,7 +29783,7 @@
                     <pic:cNvPicPr/>
                   </pic:nvPicPr>
                   <pic:blipFill>
-                    <a:blip r:embed="rId85"/>
+                    <a:blip r:embed="rId86"/>
                     <a:stretch>
                       <a:fillRect/>
                     </a:stretch>
@@ -29852,191 +29955,6 @@
             <wp:extent cx="2763982" cy="4039010"/>
             <wp:effectExtent l="0" t="0" r="0" b="0"/>
             <wp:docPr id="37" name="Image 37"/>
-            <wp:cNvGraphicFramePr>
-              <a:graphicFrameLocks xmlns:a="http://schemas.openxmlformats.org/drawingml/2006/main" noChangeAspect="1"/>
-            </wp:cNvGraphicFramePr>
-            <a:graphic xmlns:a="http://schemas.openxmlformats.org/drawingml/2006/main">
-              <a:graphicData uri="http://schemas.openxmlformats.org/drawingml/2006/picture">
-                <pic:pic xmlns:pic="http://schemas.openxmlformats.org/drawingml/2006/picture">
-                  <pic:nvPicPr>
-                    <pic:cNvPr id="1" name=""/>
-                    <pic:cNvPicPr/>
-                  </pic:nvPicPr>
-                  <pic:blipFill>
-                    <a:blip r:embed="rId86"/>
-                    <a:stretch>
-                      <a:fillRect/>
-                    </a:stretch>
-                  </pic:blipFill>
-                  <pic:spPr>
-                    <a:xfrm>
-                      <a:off x="0" y="0"/>
-                      <a:ext cx="2803193" cy="4096308"/>
-                    </a:xfrm>
-                    <a:prstGeom prst="rect">
-                      <a:avLst/>
-                    </a:prstGeom>
-                  </pic:spPr>
-                </pic:pic>
-              </a:graphicData>
-            </a:graphic>
-          </wp:inline>
-        </w:drawing>
-      </w:r>
-    </w:p>
-    <w:p>
-      <w:pPr>
-        <w:spacing w:after="0" w:line="240" w:lineRule="auto"/>
-        <w:jc w:val="both"/>
-        <w:rPr>
-          <w:rFonts w:ascii="Times New Roman" w:hAnsi="Times New Roman" w:cs="Times New Roman"/>
-          <w:sz w:val="24"/>
-          <w:szCs w:val="24"/>
-        </w:rPr>
-      </w:pPr>
-      <w:r>
-        <w:rPr>
-          <w:rFonts w:ascii="Times New Roman" w:hAnsi="Times New Roman" w:cs="Times New Roman"/>
-          <w:sz w:val="24"/>
-          <w:szCs w:val="24"/>
-        </w:rPr>
-        <w:lastRenderedPageBreak/>
-        <w:t xml:space="preserve">J’ai choisi le site medium.com car </w:t>
-      </w:r>
-      <w:r>
-        <w:rPr>
-          <w:rFonts w:ascii="Times New Roman" w:hAnsi="Times New Roman" w:cs="Times New Roman"/>
-          <w:sz w:val="24"/>
-          <w:szCs w:val="24"/>
-        </w:rPr>
-        <w:t>je le connais</w:t>
-      </w:r>
-      <w:r>
-        <w:rPr>
-          <w:rFonts w:ascii="Times New Roman" w:hAnsi="Times New Roman" w:cs="Times New Roman"/>
-          <w:sz w:val="24"/>
-          <w:szCs w:val="24"/>
-        </w:rPr>
-        <w:t xml:space="preserve"> pour ses nombreux articles sur le monde de l’informatique notamment. </w:t>
-      </w:r>
-    </w:p>
-    <w:p>
-      <w:pPr>
-        <w:spacing w:after="0" w:line="240" w:lineRule="auto"/>
-        <w:jc w:val="both"/>
-        <w:rPr>
-          <w:rFonts w:ascii="Times New Roman" w:hAnsi="Times New Roman" w:cs="Times New Roman"/>
-          <w:sz w:val="24"/>
-          <w:szCs w:val="24"/>
-        </w:rPr>
-      </w:pPr>
-    </w:p>
-    <w:p>
-      <w:pPr>
-        <w:spacing w:after="0" w:line="240" w:lineRule="auto"/>
-        <w:jc w:val="both"/>
-        <w:rPr>
-          <w:rFonts w:ascii="Times New Roman" w:hAnsi="Times New Roman" w:cs="Times New Roman"/>
-          <w:sz w:val="24"/>
-          <w:szCs w:val="24"/>
-        </w:rPr>
-      </w:pPr>
-      <w:r>
-        <w:rPr>
-          <w:rFonts w:ascii="Times New Roman" w:hAnsi="Times New Roman" w:cs="Times New Roman"/>
-          <w:sz w:val="24"/>
-          <w:szCs w:val="24"/>
-        </w:rPr>
-        <w:t>Voici mon code </w:t>
-      </w:r>
-      <w:r>
-        <w:rPr>
-          <w:rFonts w:ascii="Times New Roman" w:hAnsi="Times New Roman" w:cs="Times New Roman"/>
-          <w:sz w:val="24"/>
-          <w:szCs w:val="24"/>
-        </w:rPr>
-        <w:t>dans lequel j’ai implémenté la méthode trouvée</w:t>
-      </w:r>
-      <w:r>
-        <w:rPr>
-          <w:rFonts w:ascii="Times New Roman" w:hAnsi="Times New Roman" w:cs="Times New Roman"/>
-          <w:sz w:val="24"/>
-          <w:szCs w:val="24"/>
-        </w:rPr>
-        <w:t xml:space="preserve"> </w:t>
-      </w:r>
-      <w:r>
-        <w:rPr>
-          <w:rFonts w:ascii="Times New Roman" w:hAnsi="Times New Roman" w:cs="Times New Roman"/>
-          <w:sz w:val="24"/>
-          <w:szCs w:val="24"/>
-        </w:rPr>
-        <w:t>:</w:t>
-      </w:r>
-    </w:p>
-    <w:p>
-      <w:pPr>
-        <w:pStyle w:val="Paragraphedeliste"/>
-        <w:numPr>
-          <w:ilvl w:val="0"/>
-          <w:numId w:val="13"/>
-        </w:numPr>
-        <w:spacing w:after="0" w:line="240" w:lineRule="auto"/>
-        <w:jc w:val="both"/>
-        <w:rPr>
-          <w:rFonts w:ascii="Times New Roman" w:hAnsi="Times New Roman" w:cs="Times New Roman"/>
-          <w:sz w:val="24"/>
-          <w:szCs w:val="24"/>
-        </w:rPr>
-      </w:pPr>
-      <w:r>
-        <w:rPr>
-          <w:rFonts w:ascii="Times New Roman" w:hAnsi="Times New Roman" w:cs="Times New Roman"/>
-          <w:sz w:val="24"/>
-          <w:szCs w:val="24"/>
-        </w:rPr>
-        <w:t xml:space="preserve">Fichier </w:t>
-      </w:r>
-      <w:proofErr w:type="spellStart"/>
-      <w:r>
-        <w:rPr>
-          <w:rFonts w:ascii="Times New Roman" w:hAnsi="Times New Roman" w:cs="Times New Roman"/>
-          <w:sz w:val="24"/>
-          <w:szCs w:val="24"/>
-        </w:rPr>
-        <w:t>Typescript</w:t>
-      </w:r>
-      <w:proofErr w:type="spellEnd"/>
-      <w:r>
-        <w:rPr>
-          <w:rFonts w:ascii="Times New Roman" w:hAnsi="Times New Roman" w:cs="Times New Roman"/>
-          <w:sz w:val="24"/>
-          <w:szCs w:val="24"/>
-        </w:rPr>
-        <w:t> :</w:t>
-      </w:r>
-    </w:p>
-    <w:p>
-      <w:pPr>
-        <w:spacing w:after="0" w:line="240" w:lineRule="auto"/>
-        <w:jc w:val="both"/>
-        <w:rPr>
-          <w:rFonts w:ascii="Times New Roman" w:hAnsi="Times New Roman" w:cs="Times New Roman"/>
-          <w:sz w:val="24"/>
-          <w:szCs w:val="24"/>
-        </w:rPr>
-      </w:pPr>
-      <w:r>
-        <w:rPr>
-          <w:rFonts w:ascii="Times New Roman" w:hAnsi="Times New Roman" w:cs="Times New Roman"/>
-          <w:noProof/>
-          <w:lang w:eastAsia="fr-FR"/>
-        </w:rPr>
-        <w:drawing>
-          <wp:inline distT="0" distB="0" distL="0" distR="0" wp14:anchorId="4E7BD00E" wp14:editId="7EE99547">
-            <wp:extent cx="4467225" cy="3467100"/>
-            <wp:effectExtent l="0" t="0" r="9525" b="0"/>
-            <wp:docPr id="35" name="Image 35"/>
             <wp:cNvGraphicFramePr>
               <a:graphicFrameLocks xmlns:a="http://schemas.openxmlformats.org/drawingml/2006/main" noChangeAspect="1"/>
             </wp:cNvGraphicFramePr>
@@ -30056,7 +29974,7 @@
                   <pic:spPr>
                     <a:xfrm>
                       <a:off x="0" y="0"/>
-                      <a:ext cx="4467225" cy="3467100"/>
+                      <a:ext cx="2803193" cy="4096308"/>
                     </a:xfrm>
                     <a:prstGeom prst="rect">
                       <a:avLst/>
@@ -30079,6 +29997,85 @@
           <w:szCs w:val="24"/>
         </w:rPr>
       </w:pPr>
+      <w:r>
+        <w:rPr>
+          <w:rFonts w:ascii="Times New Roman" w:hAnsi="Times New Roman" w:cs="Times New Roman"/>
+          <w:sz w:val="24"/>
+          <w:szCs w:val="24"/>
+        </w:rPr>
+        <w:lastRenderedPageBreak/>
+        <w:t xml:space="preserve">J’ai choisi le site medium.com car </w:t>
+      </w:r>
+      <w:r>
+        <w:rPr>
+          <w:rFonts w:ascii="Times New Roman" w:hAnsi="Times New Roman" w:cs="Times New Roman"/>
+          <w:sz w:val="24"/>
+          <w:szCs w:val="24"/>
+        </w:rPr>
+        <w:t>je le connais</w:t>
+      </w:r>
+      <w:r>
+        <w:rPr>
+          <w:rFonts w:ascii="Times New Roman" w:hAnsi="Times New Roman" w:cs="Times New Roman"/>
+          <w:sz w:val="24"/>
+          <w:szCs w:val="24"/>
+        </w:rPr>
+        <w:t xml:space="preserve"> pour ses nombreux articles sur le monde de l’informatique notamment. </w:t>
+      </w:r>
+    </w:p>
+    <w:p>
+      <w:pPr>
+        <w:spacing w:after="0" w:line="240" w:lineRule="auto"/>
+        <w:jc w:val="both"/>
+        <w:rPr>
+          <w:rFonts w:ascii="Times New Roman" w:hAnsi="Times New Roman" w:cs="Times New Roman"/>
+          <w:sz w:val="24"/>
+          <w:szCs w:val="24"/>
+        </w:rPr>
+      </w:pPr>
+    </w:p>
+    <w:p>
+      <w:pPr>
+        <w:spacing w:after="0" w:line="240" w:lineRule="auto"/>
+        <w:jc w:val="both"/>
+        <w:rPr>
+          <w:rFonts w:ascii="Times New Roman" w:hAnsi="Times New Roman" w:cs="Times New Roman"/>
+          <w:sz w:val="24"/>
+          <w:szCs w:val="24"/>
+        </w:rPr>
+      </w:pPr>
+      <w:r>
+        <w:rPr>
+          <w:rFonts w:ascii="Times New Roman" w:hAnsi="Times New Roman" w:cs="Times New Roman"/>
+          <w:sz w:val="24"/>
+          <w:szCs w:val="24"/>
+        </w:rPr>
+        <w:t>Voici mon code </w:t>
+      </w:r>
+      <w:r>
+        <w:rPr>
+          <w:rFonts w:ascii="Times New Roman" w:hAnsi="Times New Roman" w:cs="Times New Roman"/>
+          <w:sz w:val="24"/>
+          <w:szCs w:val="24"/>
+        </w:rPr>
+        <w:t>dans lequel j’ai implémenté la méthode trouvée</w:t>
+      </w:r>
+      <w:r>
+        <w:rPr>
+          <w:rFonts w:ascii="Times New Roman" w:hAnsi="Times New Roman" w:cs="Times New Roman"/>
+          <w:sz w:val="24"/>
+          <w:szCs w:val="24"/>
+        </w:rPr>
+        <w:t xml:space="preserve"> </w:t>
+      </w:r>
+      <w:r>
+        <w:rPr>
+          <w:rFonts w:ascii="Times New Roman" w:hAnsi="Times New Roman" w:cs="Times New Roman"/>
+          <w:sz w:val="24"/>
+          <w:szCs w:val="24"/>
+        </w:rPr>
+        <w:t>:</w:t>
+      </w:r>
     </w:p>
     <w:p>
       <w:pPr>
@@ -30101,7 +30098,25 @@
           <w:sz w:val="24"/>
           <w:szCs w:val="24"/>
         </w:rPr>
-        <w:t>Fichier html</w:t>
+        <w:t xml:space="preserve">Fichier </w:t>
+      </w:r>
+      <w:proofErr w:type="spellStart"/>
+      <w:r>
+        <w:rPr>
+          <w:rFonts w:ascii="Times New Roman" w:hAnsi="Times New Roman" w:cs="Times New Roman"/>
+          <w:sz w:val="24"/>
+          <w:szCs w:val="24"/>
+        </w:rPr>
+        <w:t>Typescript</w:t>
+      </w:r>
+      <w:proofErr w:type="spellEnd"/>
+      <w:r>
+        <w:rPr>
+          <w:rFonts w:ascii="Times New Roman" w:hAnsi="Times New Roman" w:cs="Times New Roman"/>
+          <w:sz w:val="24"/>
+          <w:szCs w:val="24"/>
+        </w:rPr>
+        <w:t> :</w:t>
       </w:r>
     </w:p>
     <w:p>
@@ -30114,7 +30129,6 @@
           <w:szCs w:val="24"/>
         </w:rPr>
       </w:pPr>
-      <w:bookmarkStart w:id="54" w:name="_GoBack"/>
       <w:r>
         <w:rPr>
           <w:rFonts w:ascii="Times New Roman" w:hAnsi="Times New Roman" w:cs="Times New Roman"/>
@@ -30122,10 +30136,10 @@
           <w:lang w:eastAsia="fr-FR"/>
         </w:rPr>
         <w:drawing>
-          <wp:inline distT="0" distB="0" distL="0" distR="0" wp14:anchorId="6210D015" wp14:editId="3A0BA93E">
-            <wp:extent cx="5759450" cy="290195"/>
-            <wp:effectExtent l="0" t="0" r="0" b="0"/>
-            <wp:docPr id="36" name="Image 36"/>
+          <wp:inline distT="0" distB="0" distL="0" distR="0" wp14:anchorId="4E7BD00E" wp14:editId="7EE99547">
+            <wp:extent cx="4467225" cy="3467100"/>
+            <wp:effectExtent l="0" t="0" r="9525" b="0"/>
+            <wp:docPr id="35" name="Image 35"/>
             <wp:cNvGraphicFramePr>
               <a:graphicFrameLocks xmlns:a="http://schemas.openxmlformats.org/drawingml/2006/main" noChangeAspect="1"/>
             </wp:cNvGraphicFramePr>
@@ -30145,7 +30159,7 @@
                   <pic:spPr>
                     <a:xfrm>
                       <a:off x="0" y="0"/>
-                      <a:ext cx="5759450" cy="290195"/>
+                      <a:ext cx="4467225" cy="3467100"/>
                     </a:xfrm>
                     <a:prstGeom prst="rect">
                       <a:avLst/>
@@ -30157,59 +30171,41 @@
           </wp:inline>
         </w:drawing>
       </w:r>
-      <w:bookmarkEnd w:id="54"/>
-    </w:p>
-    <w:p>
-      <w:pPr>
-        <w:jc w:val="both"/>
-        <w:rPr>
-          <w:rFonts w:ascii="Times New Roman" w:eastAsiaTheme="majorEastAsia" w:hAnsi="Times New Roman" w:cs="Times New Roman"/>
-          <w:sz w:val="32"/>
-          <w:szCs w:val="32"/>
-        </w:rPr>
-      </w:pPr>
-      <w:r>
-        <w:rPr>
-          <w:rFonts w:ascii="Times New Roman" w:hAnsi="Times New Roman" w:cs="Times New Roman"/>
-        </w:rPr>
-        <w:br w:type="page"/>
-      </w:r>
-    </w:p>
-    <w:p>
-      <w:pPr>
-        <w:pStyle w:val="Titre1"/>
-        <w:jc w:val="both"/>
-        <w:rPr>
-          <w:rFonts w:cs="Times New Roman"/>
-        </w:rPr>
-      </w:pPr>
-      <w:bookmarkStart w:id="55" w:name="_Toc14446220"/>
-      <w:r>
-        <w:rPr>
-          <w:rFonts w:cs="Times New Roman"/>
-        </w:rPr>
-        <w:lastRenderedPageBreak/>
-        <w:t>Extrait du site anglophone</w:t>
-      </w:r>
-      <w:r>
-        <w:rPr>
-          <w:rFonts w:cs="Times New Roman"/>
-        </w:rPr>
-        <w:t xml:space="preserve"> et </w:t>
-      </w:r>
-      <w:r>
-        <w:rPr>
-          <w:rFonts w:cs="Times New Roman"/>
-        </w:rPr>
-        <w:t>traduction en français</w:t>
-      </w:r>
-      <w:r>
-        <w:rPr>
-          <w:rFonts w:cs="Times New Roman"/>
-        </w:rPr>
-        <w:t>.</w:t>
-      </w:r>
-      <w:bookmarkEnd w:id="55"/>
+    </w:p>
+    <w:p>
+      <w:pPr>
+        <w:spacing w:after="0" w:line="240" w:lineRule="auto"/>
+        <w:jc w:val="both"/>
+        <w:rPr>
+          <w:rFonts w:ascii="Times New Roman" w:hAnsi="Times New Roman" w:cs="Times New Roman"/>
+          <w:sz w:val="24"/>
+          <w:szCs w:val="24"/>
+        </w:rPr>
+      </w:pPr>
+    </w:p>
+    <w:p>
+      <w:pPr>
+        <w:pStyle w:val="Paragraphedeliste"/>
+        <w:numPr>
+          <w:ilvl w:val="0"/>
+          <w:numId w:val="13"/>
+        </w:numPr>
+        <w:spacing w:after="0" w:line="240" w:lineRule="auto"/>
+        <w:jc w:val="both"/>
+        <w:rPr>
+          <w:rFonts w:ascii="Times New Roman" w:hAnsi="Times New Roman" w:cs="Times New Roman"/>
+          <w:sz w:val="24"/>
+          <w:szCs w:val="24"/>
+        </w:rPr>
+      </w:pPr>
+      <w:r>
+        <w:rPr>
+          <w:rFonts w:ascii="Times New Roman" w:hAnsi="Times New Roman" w:cs="Times New Roman"/>
+          <w:sz w:val="24"/>
+          <w:szCs w:val="24"/>
+        </w:rPr>
+        <w:t>Fichier html</w:t>
+      </w:r>
     </w:p>
     <w:p>
       <w:pPr>
@@ -30228,10 +30224,10 @@
           <w:lang w:eastAsia="fr-FR"/>
         </w:rPr>
         <w:drawing>
-          <wp:inline distT="0" distB="0" distL="0" distR="0" wp14:anchorId="11DCFB87" wp14:editId="7F68B9AF">
-            <wp:extent cx="4696691" cy="4891395"/>
-            <wp:effectExtent l="0" t="0" r="8890" b="5080"/>
-            <wp:docPr id="38" name="Image 38"/>
+          <wp:inline distT="0" distB="0" distL="0" distR="0" wp14:anchorId="6210D015" wp14:editId="3A0BA93E">
+            <wp:extent cx="5759450" cy="290195"/>
+            <wp:effectExtent l="0" t="0" r="0" b="0"/>
+            <wp:docPr id="36" name="Image 36"/>
             <wp:cNvGraphicFramePr>
               <a:graphicFrameLocks xmlns:a="http://schemas.openxmlformats.org/drawingml/2006/main" noChangeAspect="1"/>
             </wp:cNvGraphicFramePr>
@@ -30251,6 +30247,111 @@
                   <pic:spPr>
                     <a:xfrm>
                       <a:off x="0" y="0"/>
+                      <a:ext cx="5759450" cy="290195"/>
+                    </a:xfrm>
+                    <a:prstGeom prst="rect">
+                      <a:avLst/>
+                    </a:prstGeom>
+                  </pic:spPr>
+                </pic:pic>
+              </a:graphicData>
+            </a:graphic>
+          </wp:inline>
+        </w:drawing>
+      </w:r>
+    </w:p>
+    <w:p>
+      <w:pPr>
+        <w:jc w:val="both"/>
+        <w:rPr>
+          <w:rFonts w:ascii="Times New Roman" w:eastAsiaTheme="majorEastAsia" w:hAnsi="Times New Roman" w:cs="Times New Roman"/>
+          <w:sz w:val="32"/>
+          <w:szCs w:val="32"/>
+        </w:rPr>
+      </w:pPr>
+      <w:r>
+        <w:rPr>
+          <w:rFonts w:ascii="Times New Roman" w:hAnsi="Times New Roman" w:cs="Times New Roman"/>
+        </w:rPr>
+        <w:br w:type="page"/>
+      </w:r>
+    </w:p>
+    <w:p>
+      <w:pPr>
+        <w:pStyle w:val="Titre1"/>
+        <w:jc w:val="both"/>
+        <w:rPr>
+          <w:rFonts w:cs="Times New Roman"/>
+        </w:rPr>
+      </w:pPr>
+      <w:bookmarkStart w:id="55" w:name="_Toc14446220"/>
+      <w:r>
+        <w:rPr>
+          <w:rFonts w:cs="Times New Roman"/>
+        </w:rPr>
+        <w:lastRenderedPageBreak/>
+        <w:t>Extrait du site anglophone</w:t>
+      </w:r>
+      <w:r>
+        <w:rPr>
+          <w:rFonts w:cs="Times New Roman"/>
+        </w:rPr>
+        <w:t xml:space="preserve"> et </w:t>
+      </w:r>
+      <w:r>
+        <w:rPr>
+          <w:rFonts w:cs="Times New Roman"/>
+        </w:rPr>
+        <w:t>traduction en français</w:t>
+      </w:r>
+      <w:r>
+        <w:rPr>
+          <w:rFonts w:cs="Times New Roman"/>
+        </w:rPr>
+        <w:t>.</w:t>
+      </w:r>
+      <w:bookmarkEnd w:id="55"/>
+    </w:p>
+    <w:p>
+      <w:pPr>
+        <w:spacing w:after="0" w:line="240" w:lineRule="auto"/>
+        <w:jc w:val="both"/>
+        <w:rPr>
+          <w:rFonts w:ascii="Times New Roman" w:hAnsi="Times New Roman" w:cs="Times New Roman"/>
+          <w:sz w:val="24"/>
+          <w:szCs w:val="24"/>
+        </w:rPr>
+      </w:pPr>
+      <w:r>
+        <w:rPr>
+          <w:rFonts w:ascii="Times New Roman" w:hAnsi="Times New Roman" w:cs="Times New Roman"/>
+          <w:noProof/>
+          <w:lang w:eastAsia="fr-FR"/>
+        </w:rPr>
+        <w:drawing>
+          <wp:inline distT="0" distB="0" distL="0" distR="0" wp14:anchorId="11DCFB87" wp14:editId="7F68B9AF">
+            <wp:extent cx="4696691" cy="4891395"/>
+            <wp:effectExtent l="0" t="0" r="8890" b="5080"/>
+            <wp:docPr id="38" name="Image 38"/>
+            <wp:cNvGraphicFramePr>
+              <a:graphicFrameLocks xmlns:a="http://schemas.openxmlformats.org/drawingml/2006/main" noChangeAspect="1"/>
+            </wp:cNvGraphicFramePr>
+            <a:graphic xmlns:a="http://schemas.openxmlformats.org/drawingml/2006/main">
+              <a:graphicData uri="http://schemas.openxmlformats.org/drawingml/2006/picture">
+                <pic:pic xmlns:pic="http://schemas.openxmlformats.org/drawingml/2006/picture">
+                  <pic:nvPicPr>
+                    <pic:cNvPr id="1" name=""/>
+                    <pic:cNvPicPr/>
+                  </pic:nvPicPr>
+                  <pic:blipFill>
+                    <a:blip r:embed="rId90"/>
+                    <a:stretch>
+                      <a:fillRect/>
+                    </a:stretch>
+                  </pic:blipFill>
+                  <pic:spPr>
+                    <a:xfrm>
+                      <a:off x="0" y="0"/>
                       <a:ext cx="4706328" cy="4901431"/>
                     </a:xfrm>
                     <a:prstGeom prst="rect">
@@ -30661,7 +30762,7 @@
       </w:r>
     </w:p>
     <w:sectPr>
-      <w:footerReference w:type="default" r:id="rId90"/>
+      <w:footerReference w:type="default" r:id="rId91"/>
       <w:pgSz w:w="11906" w:h="16838" w:code="9"/>
       <w:pgMar w:top="1418" w:right="1418" w:bottom="1418" w:left="1418" w:header="709" w:footer="709" w:gutter="0"/>
       <w:pgNumType w:start="0"/>
@@ -34016,37 +34117,6 @@
         </w:p>
       </w:docPartBody>
     </w:docPart>
-    <w:docPart>
-      <w:docPartPr>
-        <w:name w:val="4B0D0F9FE7A84E4EA1CE4A3783D8E6B8"/>
-        <w:category>
-          <w:name w:val="Général"/>
-          <w:gallery w:val="placeholder"/>
-        </w:category>
-        <w:types>
-          <w:type w:val="bbPlcHdr"/>
-        </w:types>
-        <w:behaviors>
-          <w:behavior w:val="content"/>
-        </w:behaviors>
-        <w:guid w:val="{22C99821-73ED-4695-B044-49DC2D67C784}"/>
-      </w:docPartPr>
-      <w:docPartBody>
-        <w:p>
-          <w:pPr>
-            <w:pStyle w:val="4B0D0F9FE7A84E4EA1CE4A3783D8E6B8"/>
-          </w:pPr>
-          <w:r>
-            <w:rPr>
-              <w:color w:val="365F91" w:themeColor="accent1" w:themeShade="BF"/>
-              <w:sz w:val="24"/>
-              <w:szCs w:val="24"/>
-            </w:rPr>
-            <w:t>[Sous-titre du document]</w:t>
-          </w:r>
-        </w:p>
-      </w:docPartBody>
-    </w:docPart>
   </w:docParts>
 </w:glossaryDocument>
 </file>
@@ -34153,6 +34223,7 @@
     <w:rsid w:val="003D7000"/>
     <w:rsid w:val="004024F0"/>
     <w:rsid w:val="00423F37"/>
+    <w:rsid w:val="00510487"/>
     <w:rsid w:val="00541BD5"/>
     <w:rsid w:val="006919EC"/>
     <w:rsid w:val="007A64A4"/>
@@ -34894,7 +34965,7 @@
   <a:extraClrSchemeLst/>
   <a:extLst>
     <a:ext uri="{05A4C25C-085E-4340-85A3-A5531E510DB2}">
-      <thm15:themeFamily xmlns="" xmlns:thm15="http://schemas.microsoft.com/office/thememl/2012/main" name="Office Theme" id="{62F939B6-93AF-4DB8-9C6B-D6C7DFDC589F}" vid="{4A3C46E8-61CC-4603-A589-7422A47A8E4A}"/>
+      <thm15:themeFamily xmlns:thm15="http://schemas.microsoft.com/office/thememl/2012/main" xmlns="" name="Office Theme" id="{62F939B6-93AF-4DB8-9C6B-D6C7DFDC589F}" vid="{4A3C46E8-61CC-4603-A589-7422A47A8E4A}"/>
     </a:ext>
   </a:extLst>
 </a:theme>
@@ -34924,7 +34995,7 @@
 </file>
 
 <file path=customXml/itemProps2.xml><?xml version="1.0" encoding="utf-8"?>
-<ds:datastoreItem xmlns:ds="http://schemas.openxmlformats.org/officeDocument/2006/customXml" ds:itemID="{321F7D32-3C72-45ED-B9C6-065D8D0C5FF5}">
+<ds:datastoreItem xmlns:ds="http://schemas.openxmlformats.org/officeDocument/2006/customXml" ds:itemID="{7AA8799B-76F1-4BF8-AC95-B80D49721008}">
   <ds:schemaRefs>
     <ds:schemaRef ds:uri="http://schemas.openxmlformats.org/officeDocument/2006/bibliography"/>
   </ds:schemaRefs>

</xml_diff>